<commit_message>
Termino código de Regresión lineal y añado código de PCR
</commit_message>
<xml_diff>
--- a/Resultados/Informe_Resultados.docx
+++ b/Resultados/Informe_Resultados.docx
@@ -211,11 +211,23 @@
             <w:pPr>
               <w:jc w:val="center"/>
               <w:cnfStyle w:val="000000100000" w:firstRow="0" w:lastRow="0" w:firstColumn="0" w:lastColumn="0" w:oddVBand="0" w:evenVBand="0" w:oddHBand="1" w:evenHBand="0" w:firstRowFirstColumn="0" w:firstRowLastColumn="0" w:lastRowFirstColumn="0" w:lastRowLastColumn="0"/>
-            </w:pPr>
-            <w:r>
+              <w:rPr>
+                <w:b/>
+                <w:bCs/>
+              </w:rPr>
+            </w:pPr>
+            <w:r>
+              <w:rPr>
+                <w:b/>
+                <w:bCs/>
+              </w:rPr>
               <w:t>6.7</w:t>
             </w:r>
             <w:r>
+              <w:rPr>
+                <w:b/>
+                <w:bCs/>
+              </w:rPr>
               <w:t>12</w:t>
             </w:r>
           </w:p>
@@ -229,8 +241,16 @@
             <w:pPr>
               <w:jc w:val="center"/>
               <w:cnfStyle w:val="000000100000" w:firstRow="0" w:lastRow="0" w:firstColumn="0" w:lastColumn="0" w:oddVBand="0" w:evenVBand="0" w:oddHBand="1" w:evenHBand="0" w:firstRowFirstColumn="0" w:firstRowLastColumn="0" w:lastRowFirstColumn="0" w:lastRowLastColumn="0"/>
-            </w:pPr>
-            <w:r>
+              <w:rPr>
+                <w:b/>
+                <w:bCs/>
+              </w:rPr>
+            </w:pPr>
+            <w:r>
+              <w:rPr>
+                <w:b/>
+                <w:bCs/>
+              </w:rPr>
               <w:t>7.191</w:t>
             </w:r>
           </w:p>
@@ -244,8 +264,16 @@
             <w:pPr>
               <w:jc w:val="center"/>
               <w:cnfStyle w:val="000000100000" w:firstRow="0" w:lastRow="0" w:firstColumn="0" w:lastColumn="0" w:oddVBand="0" w:evenVBand="0" w:oddHBand="1" w:evenHBand="0" w:firstRowFirstColumn="0" w:firstRowLastColumn="0" w:lastRowFirstColumn="0" w:lastRowLastColumn="0"/>
-            </w:pPr>
-            <w:r>
+              <w:rPr>
+                <w:b/>
+                <w:bCs/>
+              </w:rPr>
+            </w:pPr>
+            <w:r>
+              <w:rPr>
+                <w:b/>
+                <w:bCs/>
+              </w:rPr>
               <w:t>47.409</w:t>
             </w:r>
           </w:p>
@@ -259,8 +287,16 @@
             <w:pPr>
               <w:jc w:val="center"/>
               <w:cnfStyle w:val="000000100000" w:firstRow="0" w:lastRow="0" w:firstColumn="0" w:lastColumn="0" w:oddVBand="0" w:evenVBand="0" w:oddHBand="1" w:evenHBand="0" w:firstRowFirstColumn="0" w:firstRowLastColumn="0" w:lastRowFirstColumn="0" w:lastRowLastColumn="0"/>
-            </w:pPr>
-            <w:r>
+              <w:rPr>
+                <w:b/>
+                <w:bCs/>
+              </w:rPr>
+            </w:pPr>
+            <w:r>
+              <w:rPr>
+                <w:b/>
+                <w:bCs/>
+              </w:rPr>
               <w:t>460.138</w:t>
             </w:r>
           </w:p>
@@ -274,8 +310,16 @@
             <w:pPr>
               <w:jc w:val="center"/>
               <w:cnfStyle w:val="000000100000" w:firstRow="0" w:lastRow="0" w:firstColumn="0" w:lastColumn="0" w:oddVBand="0" w:evenVBand="0" w:oddHBand="1" w:evenHBand="0" w:firstRowFirstColumn="0" w:firstRowLastColumn="0" w:lastRowFirstColumn="0" w:lastRowLastColumn="0"/>
-            </w:pPr>
-            <w:r>
+              <w:rPr>
+                <w:b/>
+                <w:bCs/>
+              </w:rPr>
+            </w:pPr>
+            <w:r>
+              <w:rPr>
+                <w:b/>
+                <w:bCs/>
+              </w:rPr>
               <w:t>11.672</w:t>
             </w:r>
           </w:p>
@@ -289,8 +333,16 @@
             <w:pPr>
               <w:jc w:val="center"/>
               <w:cnfStyle w:val="000000100000" w:firstRow="0" w:lastRow="0" w:firstColumn="0" w:lastColumn="0" w:oddVBand="0" w:evenVBand="0" w:oddHBand="1" w:evenHBand="0" w:firstRowFirstColumn="0" w:firstRowLastColumn="0" w:lastRowFirstColumn="0" w:lastRowLastColumn="0"/>
-            </w:pPr>
-            <w:r>
+              <w:rPr>
+                <w:b/>
+                <w:bCs/>
+              </w:rPr>
+            </w:pPr>
+            <w:r>
+              <w:rPr>
+                <w:b/>
+                <w:bCs/>
+              </w:rPr>
               <w:t>74.79</w:t>
             </w:r>
           </w:p>
@@ -304,7 +356,7 @@
     </w:p>
     <w:p>
       <w:pPr>
-        <w:jc w:val="both"/>
+        <w:jc w:val="center"/>
         <w:rPr>
           <w:b/>
           <w:bCs/>
@@ -318,6 +370,40 @@
         <w:t>REGRESIÓN LINEAL</w:t>
       </w:r>
     </w:p>
+    <w:p>
+      <w:pPr>
+        <w:jc w:val="both"/>
+      </w:pPr>
+      <w:r>
+        <w:t>Variables</w:t>
+      </w:r>
+      <w:r>
+        <w:t>_1</w:t>
+      </w:r>
+      <w:r>
+        <w:t xml:space="preserve"> </w:t>
+      </w:r>
+      <w:r>
+        <w:sym w:font="Wingdings" w:char="F0E0"/>
+      </w:r>
+      <w:r>
+        <w:t xml:space="preserve"> Todas menos Prevision_Demanda, Prevision_Eol_Fotov y Festivos Regionales</w:t>
+      </w:r>
+    </w:p>
+    <w:p>
+      <w:pPr>
+        <w:jc w:val="both"/>
+      </w:pPr>
+      <w:r>
+        <w:t xml:space="preserve">Variables_2 </w:t>
+      </w:r>
+      <w:r>
+        <w:sym w:font="Wingdings" w:char="F0E0"/>
+      </w:r>
+      <w:r>
+        <w:t xml:space="preserve"> Todas menos Prevision_Demanda, Prevision_Eol_Fotov y Festivos Regionales, pero añadiendo el lag de 24 horas</w:t>
+      </w:r>
+    </w:p>
     <w:tbl>
       <w:tblPr>
         <w:tblStyle w:val="Tablaconcuadrcula5oscura-nfasis5"/>
@@ -325,14 +411,14 @@
         <w:tblLook w:val="04A0" w:firstRow="1" w:lastRow="0" w:firstColumn="1" w:lastColumn="0" w:noHBand="0" w:noVBand="1"/>
       </w:tblPr>
       <w:tblGrid>
-        <w:gridCol w:w="1223"/>
-        <w:gridCol w:w="1072"/>
-        <w:gridCol w:w="784"/>
-        <w:gridCol w:w="1268"/>
-        <w:gridCol w:w="998"/>
-        <w:gridCol w:w="1290"/>
-        <w:gridCol w:w="958"/>
-        <w:gridCol w:w="901"/>
+        <w:gridCol w:w="1224"/>
+        <w:gridCol w:w="1065"/>
+        <w:gridCol w:w="805"/>
+        <w:gridCol w:w="1263"/>
+        <w:gridCol w:w="996"/>
+        <w:gridCol w:w="1289"/>
+        <w:gridCol w:w="953"/>
+        <w:gridCol w:w="899"/>
       </w:tblGrid>
       <w:tr>
         <w:trPr>
@@ -341,7 +427,7 @@
         <w:tc>
           <w:tcPr>
             <w:cnfStyle w:val="001000000000" w:firstRow="0" w:lastRow="0" w:firstColumn="1" w:lastColumn="0" w:oddVBand="0" w:evenVBand="0" w:oddHBand="0" w:evenHBand="0" w:firstRowFirstColumn="0" w:firstRowLastColumn="0" w:lastRowFirstColumn="0" w:lastRowLastColumn="0"/>
-            <w:tcW w:w="814" w:type="dxa"/>
+            <w:tcW w:w="1224" w:type="dxa"/>
           </w:tcPr>
           <w:p>
             <w:pPr>
@@ -354,7 +440,7 @@
         </w:tc>
         <w:tc>
           <w:tcPr>
-            <w:tcW w:w="1194" w:type="dxa"/>
+            <w:tcW w:w="1065" w:type="dxa"/>
             <w:vAlign w:val="center"/>
           </w:tcPr>
           <w:p>
@@ -369,7 +455,7 @@
         </w:tc>
         <w:tc>
           <w:tcPr>
-            <w:tcW w:w="855" w:type="dxa"/>
+            <w:tcW w:w="805" w:type="dxa"/>
             <w:vAlign w:val="center"/>
           </w:tcPr>
           <w:p>
@@ -384,7 +470,7 @@
         </w:tc>
         <w:tc>
           <w:tcPr>
-            <w:tcW w:w="1336" w:type="dxa"/>
+            <w:tcW w:w="1263" w:type="dxa"/>
             <w:vAlign w:val="center"/>
           </w:tcPr>
           <w:p>
@@ -399,7 +485,7 @@
         </w:tc>
         <w:tc>
           <w:tcPr>
-            <w:tcW w:w="1028" w:type="dxa"/>
+            <w:tcW w:w="996" w:type="dxa"/>
             <w:vAlign w:val="center"/>
           </w:tcPr>
           <w:p>
@@ -414,7 +500,7 @@
         </w:tc>
         <w:tc>
           <w:tcPr>
-            <w:tcW w:w="1309" w:type="dxa"/>
+            <w:tcW w:w="1289" w:type="dxa"/>
             <w:vAlign w:val="center"/>
           </w:tcPr>
           <w:p>
@@ -429,7 +515,7 @@
         </w:tc>
         <w:tc>
           <w:tcPr>
-            <w:tcW w:w="1025" w:type="dxa"/>
+            <w:tcW w:w="953" w:type="dxa"/>
             <w:vAlign w:val="center"/>
           </w:tcPr>
           <w:p>
@@ -444,7 +530,7 @@
         </w:tc>
         <w:tc>
           <w:tcPr>
-            <w:tcW w:w="933" w:type="dxa"/>
+            <w:tcW w:w="899" w:type="dxa"/>
             <w:vAlign w:val="center"/>
           </w:tcPr>
           <w:p>
@@ -465,7 +551,7 @@
         <w:tc>
           <w:tcPr>
             <w:cnfStyle w:val="001000000000" w:firstRow="0" w:lastRow="0" w:firstColumn="1" w:lastColumn="0" w:oddVBand="0" w:evenVBand="0" w:oddHBand="0" w:evenHBand="0" w:firstRowFirstColumn="0" w:firstRowLastColumn="0" w:lastRowFirstColumn="0" w:lastRowLastColumn="0"/>
-            <w:tcW w:w="814" w:type="dxa"/>
+            <w:tcW w:w="1224" w:type="dxa"/>
           </w:tcPr>
           <w:p>
             <w:pPr>
@@ -478,7 +564,7 @@
         </w:tc>
         <w:tc>
           <w:tcPr>
-            <w:tcW w:w="1194" w:type="dxa"/>
+            <w:tcW w:w="1065" w:type="dxa"/>
             <w:vAlign w:val="center"/>
           </w:tcPr>
           <w:p>
@@ -493,7 +579,7 @@
         </w:tc>
         <w:tc>
           <w:tcPr>
-            <w:tcW w:w="855" w:type="dxa"/>
+            <w:tcW w:w="805" w:type="dxa"/>
             <w:vAlign w:val="center"/>
           </w:tcPr>
           <w:p>
@@ -508,7 +594,7 @@
         </w:tc>
         <w:tc>
           <w:tcPr>
-            <w:tcW w:w="1336" w:type="dxa"/>
+            <w:tcW w:w="1263" w:type="dxa"/>
             <w:vAlign w:val="center"/>
           </w:tcPr>
           <w:p>
@@ -523,7 +609,7 @@
         </w:tc>
         <w:tc>
           <w:tcPr>
-            <w:tcW w:w="1028" w:type="dxa"/>
+            <w:tcW w:w="996" w:type="dxa"/>
             <w:vAlign w:val="center"/>
           </w:tcPr>
           <w:p>
@@ -538,7 +624,7 @@
         </w:tc>
         <w:tc>
           <w:tcPr>
-            <w:tcW w:w="1309" w:type="dxa"/>
+            <w:tcW w:w="1289" w:type="dxa"/>
             <w:vAlign w:val="center"/>
           </w:tcPr>
           <w:p>
@@ -553,7 +639,7 @@
         </w:tc>
         <w:tc>
           <w:tcPr>
-            <w:tcW w:w="1025" w:type="dxa"/>
+            <w:tcW w:w="953" w:type="dxa"/>
             <w:vAlign w:val="center"/>
           </w:tcPr>
           <w:p>
@@ -568,7 +654,7 @@
         </w:tc>
         <w:tc>
           <w:tcPr>
-            <w:tcW w:w="933" w:type="dxa"/>
+            <w:tcW w:w="899" w:type="dxa"/>
             <w:vAlign w:val="center"/>
           </w:tcPr>
           <w:p>
@@ -578,6 +664,2753 @@
             </w:pPr>
             <w:r>
               <w:t>80.77</w:t>
+            </w:r>
+          </w:p>
+        </w:tc>
+      </w:tr>
+      <w:tr>
+        <w:tc>
+          <w:tcPr>
+            <w:cnfStyle w:val="001000000000" w:firstRow="0" w:lastRow="0" w:firstColumn="1" w:lastColumn="0" w:oddVBand="0" w:evenVBand="0" w:oddHBand="0" w:evenHBand="0" w:firstRowFirstColumn="0" w:firstRowLastColumn="0" w:lastRowFirstColumn="0" w:lastRowLastColumn="0"/>
+            <w:tcW w:w="1224" w:type="dxa"/>
+          </w:tcPr>
+          <w:p>
+            <w:pPr>
+              <w:jc w:val="center"/>
+            </w:pPr>
+            <w:r>
+              <w:t>Todas</w:t>
+            </w:r>
+          </w:p>
+        </w:tc>
+        <w:tc>
+          <w:tcPr>
+            <w:tcW w:w="1065" w:type="dxa"/>
+            <w:vAlign w:val="center"/>
+          </w:tcPr>
+          <w:p>
+            <w:pPr>
+              <w:jc w:val="center"/>
+              <w:cnfStyle w:val="000000000000" w:firstRow="0" w:lastRow="0" w:firstColumn="0" w:lastColumn="0" w:oddVBand="0" w:evenVBand="0" w:oddHBand="0" w:evenHBand="0" w:firstRowFirstColumn="0" w:firstRowLastColumn="0" w:lastRowFirstColumn="0" w:lastRowLastColumn="0"/>
+            </w:pPr>
+            <w:r>
+              <w:t>7</w:t>
+            </w:r>
+          </w:p>
+        </w:tc>
+        <w:tc>
+          <w:tcPr>
+            <w:tcW w:w="805" w:type="dxa"/>
+            <w:vAlign w:val="center"/>
+          </w:tcPr>
+          <w:p>
+            <w:pPr>
+              <w:jc w:val="center"/>
+              <w:cnfStyle w:val="000000000000" w:firstRow="0" w:lastRow="0" w:firstColumn="0" w:lastColumn="0" w:oddVBand="0" w:evenVBand="0" w:oddHBand="0" w:evenHBand="0" w:firstRowFirstColumn="0" w:firstRowLastColumn="0" w:lastRowFirstColumn="0" w:lastRowLastColumn="0"/>
+            </w:pPr>
+            <w:r>
+              <w:t>9.204</w:t>
+            </w:r>
+          </w:p>
+        </w:tc>
+        <w:tc>
+          <w:tcPr>
+            <w:tcW w:w="1263" w:type="dxa"/>
+            <w:vAlign w:val="center"/>
+          </w:tcPr>
+          <w:p>
+            <w:pPr>
+              <w:jc w:val="center"/>
+              <w:cnfStyle w:val="000000000000" w:firstRow="0" w:lastRow="0" w:firstColumn="0" w:lastColumn="0" w:oddVBand="0" w:evenVBand="0" w:oddHBand="0" w:evenHBand="0" w:firstRowFirstColumn="0" w:firstRowLastColumn="0" w:lastRowFirstColumn="0" w:lastRowLastColumn="0"/>
+            </w:pPr>
+            <w:r>
+              <w:t>9.206</w:t>
+            </w:r>
+          </w:p>
+        </w:tc>
+        <w:tc>
+          <w:tcPr>
+            <w:tcW w:w="996" w:type="dxa"/>
+            <w:vAlign w:val="center"/>
+          </w:tcPr>
+          <w:p>
+            <w:pPr>
+              <w:jc w:val="center"/>
+              <w:cnfStyle w:val="000000000000" w:firstRow="0" w:lastRow="0" w:firstColumn="0" w:lastColumn="0" w:oddVBand="0" w:evenVBand="0" w:oddHBand="0" w:evenHBand="0" w:firstRowFirstColumn="0" w:firstRowLastColumn="0" w:lastRowFirstColumn="0" w:lastRowLastColumn="0"/>
+            </w:pPr>
+            <w:r>
+              <w:t>72.201</w:t>
+            </w:r>
+          </w:p>
+        </w:tc>
+        <w:tc>
+          <w:tcPr>
+            <w:tcW w:w="1289" w:type="dxa"/>
+            <w:vAlign w:val="center"/>
+          </w:tcPr>
+          <w:p>
+            <w:pPr>
+              <w:jc w:val="center"/>
+              <w:cnfStyle w:val="000000000000" w:firstRow="0" w:lastRow="0" w:firstColumn="0" w:lastColumn="0" w:oddVBand="0" w:evenVBand="0" w:oddHBand="0" w:evenHBand="0" w:firstRowFirstColumn="0" w:firstRowLastColumn="0" w:lastRowFirstColumn="0" w:lastRowLastColumn="0"/>
+            </w:pPr>
+            <w:r>
+              <w:t>684.128</w:t>
+            </w:r>
+          </w:p>
+        </w:tc>
+        <w:tc>
+          <w:tcPr>
+            <w:tcW w:w="953" w:type="dxa"/>
+            <w:vAlign w:val="center"/>
+          </w:tcPr>
+          <w:p>
+            <w:pPr>
+              <w:jc w:val="center"/>
+              <w:cnfStyle w:val="000000000000" w:firstRow="0" w:lastRow="0" w:firstColumn="0" w:lastColumn="0" w:oddVBand="0" w:evenVBand="0" w:oddHBand="0" w:evenHBand="0" w:firstRowFirstColumn="0" w:firstRowLastColumn="0" w:lastRowFirstColumn="0" w:lastRowLastColumn="0"/>
+            </w:pPr>
+            <w:r>
+              <w:t>13.017</w:t>
+            </w:r>
+          </w:p>
+        </w:tc>
+        <w:tc>
+          <w:tcPr>
+            <w:tcW w:w="899" w:type="dxa"/>
+            <w:vAlign w:val="center"/>
+          </w:tcPr>
+          <w:p>
+            <w:pPr>
+              <w:jc w:val="center"/>
+              <w:cnfStyle w:val="000000000000" w:firstRow="0" w:lastRow="0" w:firstColumn="0" w:lastColumn="0" w:oddVBand="0" w:evenVBand="0" w:oddHBand="0" w:evenHBand="0" w:firstRowFirstColumn="0" w:firstRowLastColumn="0" w:lastRowFirstColumn="0" w:lastRowLastColumn="0"/>
+            </w:pPr>
+            <w:r>
+              <w:t>79.73</w:t>
+            </w:r>
+          </w:p>
+        </w:tc>
+      </w:tr>
+      <w:tr>
+        <w:trPr>
+          <w:cnfStyle w:val="000000100000" w:firstRow="0" w:lastRow="0" w:firstColumn="0" w:lastColumn="0" w:oddVBand="0" w:evenVBand="0" w:oddHBand="1" w:evenHBand="0" w:firstRowFirstColumn="0" w:firstRowLastColumn="0" w:lastRowFirstColumn="0" w:lastRowLastColumn="0"/>
+        </w:trPr>
+        <w:tc>
+          <w:tcPr>
+            <w:cnfStyle w:val="001000000000" w:firstRow="0" w:lastRow="0" w:firstColumn="1" w:lastColumn="0" w:oddVBand="0" w:evenVBand="0" w:oddHBand="0" w:evenHBand="0" w:firstRowFirstColumn="0" w:firstRowLastColumn="0" w:lastRowFirstColumn="0" w:lastRowLastColumn="0"/>
+            <w:tcW w:w="1224" w:type="dxa"/>
+          </w:tcPr>
+          <w:p>
+            <w:pPr>
+              <w:jc w:val="center"/>
+            </w:pPr>
+            <w:r>
+              <w:t>Todas</w:t>
+            </w:r>
+          </w:p>
+        </w:tc>
+        <w:tc>
+          <w:tcPr>
+            <w:tcW w:w="1065" w:type="dxa"/>
+            <w:vAlign w:val="center"/>
+          </w:tcPr>
+          <w:p>
+            <w:pPr>
+              <w:jc w:val="center"/>
+              <w:cnfStyle w:val="000000100000" w:firstRow="0" w:lastRow="0" w:firstColumn="0" w:lastColumn="0" w:oddVBand="0" w:evenVBand="0" w:oddHBand="1" w:evenHBand="0" w:firstRowFirstColumn="0" w:firstRowLastColumn="0" w:lastRowFirstColumn="0" w:lastRowLastColumn="0"/>
+            </w:pPr>
+            <w:r>
+              <w:t>14</w:t>
+            </w:r>
+          </w:p>
+        </w:tc>
+        <w:tc>
+          <w:tcPr>
+            <w:tcW w:w="805" w:type="dxa"/>
+            <w:vAlign w:val="center"/>
+          </w:tcPr>
+          <w:p>
+            <w:pPr>
+              <w:jc w:val="center"/>
+              <w:cnfStyle w:val="000000100000" w:firstRow="0" w:lastRow="0" w:firstColumn="0" w:lastColumn="0" w:oddVBand="0" w:evenVBand="0" w:oddHBand="1" w:evenHBand="0" w:firstRowFirstColumn="0" w:firstRowLastColumn="0" w:lastRowFirstColumn="0" w:lastRowLastColumn="0"/>
+            </w:pPr>
+            <w:r>
+              <w:t>8.82</w:t>
+            </w:r>
+          </w:p>
+        </w:tc>
+        <w:tc>
+          <w:tcPr>
+            <w:tcW w:w="1263" w:type="dxa"/>
+            <w:vAlign w:val="center"/>
+          </w:tcPr>
+          <w:p>
+            <w:pPr>
+              <w:jc w:val="center"/>
+              <w:cnfStyle w:val="000000100000" w:firstRow="0" w:lastRow="0" w:firstColumn="0" w:lastColumn="0" w:oddVBand="0" w:evenVBand="0" w:oddHBand="1" w:evenHBand="0" w:firstRowFirstColumn="0" w:firstRowLastColumn="0" w:lastRowFirstColumn="0" w:lastRowLastColumn="0"/>
+            </w:pPr>
+            <w:r>
+              <w:t>10.553</w:t>
+            </w:r>
+          </w:p>
+        </w:tc>
+        <w:tc>
+          <w:tcPr>
+            <w:tcW w:w="996" w:type="dxa"/>
+            <w:vAlign w:val="center"/>
+          </w:tcPr>
+          <w:p>
+            <w:pPr>
+              <w:jc w:val="center"/>
+              <w:cnfStyle w:val="000000100000" w:firstRow="0" w:lastRow="0" w:firstColumn="0" w:lastColumn="0" w:oddVBand="0" w:evenVBand="0" w:oddHBand="1" w:evenHBand="0" w:firstRowFirstColumn="0" w:firstRowLastColumn="0" w:lastRowFirstColumn="0" w:lastRowLastColumn="0"/>
+            </w:pPr>
+            <w:r>
+              <w:t>85.582</w:t>
+            </w:r>
+          </w:p>
+        </w:tc>
+        <w:tc>
+          <w:tcPr>
+            <w:tcW w:w="1289" w:type="dxa"/>
+            <w:vAlign w:val="center"/>
+          </w:tcPr>
+          <w:p>
+            <w:pPr>
+              <w:jc w:val="center"/>
+              <w:cnfStyle w:val="000000100000" w:firstRow="0" w:lastRow="0" w:firstColumn="0" w:lastColumn="0" w:oddVBand="0" w:evenVBand="0" w:oddHBand="1" w:evenHBand="0" w:firstRowFirstColumn="0" w:firstRowLastColumn="0" w:lastRowFirstColumn="0" w:lastRowLastColumn="0"/>
+            </w:pPr>
+            <w:r>
+              <w:t>877.875</w:t>
+            </w:r>
+          </w:p>
+        </w:tc>
+        <w:tc>
+          <w:tcPr>
+            <w:tcW w:w="953" w:type="dxa"/>
+            <w:vAlign w:val="center"/>
+          </w:tcPr>
+          <w:p>
+            <w:pPr>
+              <w:jc w:val="center"/>
+              <w:cnfStyle w:val="000000100000" w:firstRow="0" w:lastRow="0" w:firstColumn="0" w:lastColumn="0" w:oddVBand="0" w:evenVBand="0" w:oddHBand="1" w:evenHBand="0" w:firstRowFirstColumn="0" w:firstRowLastColumn="0" w:lastRowFirstColumn="0" w:lastRowLastColumn="0"/>
+            </w:pPr>
+            <w:r>
+              <w:t>13.753</w:t>
+            </w:r>
+          </w:p>
+        </w:tc>
+        <w:tc>
+          <w:tcPr>
+            <w:tcW w:w="899" w:type="dxa"/>
+            <w:vAlign w:val="center"/>
+          </w:tcPr>
+          <w:p>
+            <w:pPr>
+              <w:jc w:val="center"/>
+              <w:cnfStyle w:val="000000100000" w:firstRow="0" w:lastRow="0" w:firstColumn="0" w:lastColumn="0" w:oddVBand="0" w:evenVBand="0" w:oddHBand="1" w:evenHBand="0" w:firstRowFirstColumn="0" w:firstRowLastColumn="0" w:lastRowFirstColumn="0" w:lastRowLastColumn="0"/>
+            </w:pPr>
+            <w:r>
+              <w:t>80.22</w:t>
+            </w:r>
+          </w:p>
+        </w:tc>
+      </w:tr>
+      <w:tr>
+        <w:tc>
+          <w:tcPr>
+            <w:cnfStyle w:val="001000000000" w:firstRow="0" w:lastRow="0" w:firstColumn="1" w:lastColumn="0" w:oddVBand="0" w:evenVBand="0" w:oddHBand="0" w:evenHBand="0" w:firstRowFirstColumn="0" w:firstRowLastColumn="0" w:lastRowFirstColumn="0" w:lastRowLastColumn="0"/>
+            <w:tcW w:w="1224" w:type="dxa"/>
+          </w:tcPr>
+          <w:p>
+            <w:pPr>
+              <w:jc w:val="center"/>
+            </w:pPr>
+            <w:r>
+              <w:t>Todas</w:t>
+            </w:r>
+          </w:p>
+        </w:tc>
+        <w:tc>
+          <w:tcPr>
+            <w:tcW w:w="1065" w:type="dxa"/>
+            <w:vAlign w:val="center"/>
+          </w:tcPr>
+          <w:p>
+            <w:pPr>
+              <w:jc w:val="center"/>
+              <w:cnfStyle w:val="000000000000" w:firstRow="0" w:lastRow="0" w:firstColumn="0" w:lastColumn="0" w:oddVBand="0" w:evenVBand="0" w:oddHBand="0" w:evenHBand="0" w:firstRowFirstColumn="0" w:firstRowLastColumn="0" w:lastRowFirstColumn="0" w:lastRowLastColumn="0"/>
+            </w:pPr>
+            <w:r>
+              <w:t>21</w:t>
+            </w:r>
+          </w:p>
+        </w:tc>
+        <w:tc>
+          <w:tcPr>
+            <w:tcW w:w="805" w:type="dxa"/>
+            <w:vAlign w:val="center"/>
+          </w:tcPr>
+          <w:p>
+            <w:pPr>
+              <w:jc w:val="center"/>
+              <w:cnfStyle w:val="000000000000" w:firstRow="0" w:lastRow="0" w:firstColumn="0" w:lastColumn="0" w:oddVBand="0" w:evenVBand="0" w:oddHBand="0" w:evenHBand="0" w:firstRowFirstColumn="0" w:firstRowLastColumn="0" w:lastRowFirstColumn="0" w:lastRowLastColumn="0"/>
+            </w:pPr>
+            <w:r>
+              <w:t>7.956</w:t>
+            </w:r>
+          </w:p>
+        </w:tc>
+        <w:tc>
+          <w:tcPr>
+            <w:tcW w:w="1263" w:type="dxa"/>
+            <w:vAlign w:val="center"/>
+          </w:tcPr>
+          <w:p>
+            <w:pPr>
+              <w:jc w:val="center"/>
+              <w:cnfStyle w:val="000000000000" w:firstRow="0" w:lastRow="0" w:firstColumn="0" w:lastColumn="0" w:oddVBand="0" w:evenVBand="0" w:oddHBand="0" w:evenHBand="0" w:firstRowFirstColumn="0" w:firstRowLastColumn="0" w:lastRowFirstColumn="0" w:lastRowLastColumn="0"/>
+            </w:pPr>
+            <w:r>
+              <w:t>8.682</w:t>
+            </w:r>
+          </w:p>
+        </w:tc>
+        <w:tc>
+          <w:tcPr>
+            <w:tcW w:w="996" w:type="dxa"/>
+            <w:vAlign w:val="center"/>
+          </w:tcPr>
+          <w:p>
+            <w:pPr>
+              <w:jc w:val="center"/>
+              <w:cnfStyle w:val="000000000000" w:firstRow="0" w:lastRow="0" w:firstColumn="0" w:lastColumn="0" w:oddVBand="0" w:evenVBand="0" w:oddHBand="0" w:evenHBand="0" w:firstRowFirstColumn="0" w:firstRowLastColumn="0" w:lastRowFirstColumn="0" w:lastRowLastColumn="0"/>
+            </w:pPr>
+            <w:r>
+              <w:t>71.465</w:t>
+            </w:r>
+          </w:p>
+        </w:tc>
+        <w:tc>
+          <w:tcPr>
+            <w:tcW w:w="1289" w:type="dxa"/>
+            <w:vAlign w:val="center"/>
+          </w:tcPr>
+          <w:p>
+            <w:pPr>
+              <w:jc w:val="center"/>
+              <w:cnfStyle w:val="000000000000" w:firstRow="0" w:lastRow="0" w:firstColumn="0" w:lastColumn="0" w:oddVBand="0" w:evenVBand="0" w:oddHBand="0" w:evenHBand="0" w:firstRowFirstColumn="0" w:firstRowLastColumn="0" w:lastRowFirstColumn="0" w:lastRowLastColumn="0"/>
+            </w:pPr>
+            <w:r>
+              <w:t>730.388</w:t>
+            </w:r>
+          </w:p>
+        </w:tc>
+        <w:tc>
+          <w:tcPr>
+            <w:tcW w:w="953" w:type="dxa"/>
+            <w:vAlign w:val="center"/>
+          </w:tcPr>
+          <w:p>
+            <w:pPr>
+              <w:jc w:val="center"/>
+              <w:cnfStyle w:val="000000000000" w:firstRow="0" w:lastRow="0" w:firstColumn="0" w:lastColumn="0" w:oddVBand="0" w:evenVBand="0" w:oddHBand="0" w:evenHBand="0" w:firstRowFirstColumn="0" w:firstRowLastColumn="0" w:lastRowFirstColumn="0" w:lastRowLastColumn="0"/>
+            </w:pPr>
+            <w:r>
+              <w:t>11.776</w:t>
+            </w:r>
+          </w:p>
+        </w:tc>
+        <w:tc>
+          <w:tcPr>
+            <w:tcW w:w="899" w:type="dxa"/>
+            <w:vAlign w:val="center"/>
+          </w:tcPr>
+          <w:p>
+            <w:pPr>
+              <w:jc w:val="center"/>
+              <w:cnfStyle w:val="000000000000" w:firstRow="0" w:lastRow="0" w:firstColumn="0" w:lastColumn="0" w:oddVBand="0" w:evenVBand="0" w:oddHBand="0" w:evenHBand="0" w:firstRowFirstColumn="0" w:firstRowLastColumn="0" w:lastRowFirstColumn="0" w:lastRowLastColumn="0"/>
+            </w:pPr>
+            <w:r>
+              <w:t>80.91</w:t>
+            </w:r>
+          </w:p>
+        </w:tc>
+      </w:tr>
+      <w:tr>
+        <w:trPr>
+          <w:cnfStyle w:val="000000100000" w:firstRow="0" w:lastRow="0" w:firstColumn="0" w:lastColumn="0" w:oddVBand="0" w:evenVBand="0" w:oddHBand="1" w:evenHBand="0" w:firstRowFirstColumn="0" w:firstRowLastColumn="0" w:lastRowFirstColumn="0" w:lastRowLastColumn="0"/>
+        </w:trPr>
+        <w:tc>
+          <w:tcPr>
+            <w:cnfStyle w:val="001000000000" w:firstRow="0" w:lastRow="0" w:firstColumn="1" w:lastColumn="0" w:oddVBand="0" w:evenVBand="0" w:oddHBand="0" w:evenHBand="0" w:firstRowFirstColumn="0" w:firstRowLastColumn="0" w:lastRowFirstColumn="0" w:lastRowLastColumn="0"/>
+            <w:tcW w:w="1224" w:type="dxa"/>
+          </w:tcPr>
+          <w:p>
+            <w:pPr>
+              <w:jc w:val="center"/>
+            </w:pPr>
+            <w:r>
+              <w:t>Todas</w:t>
+            </w:r>
+          </w:p>
+        </w:tc>
+        <w:tc>
+          <w:tcPr>
+            <w:tcW w:w="1065" w:type="dxa"/>
+            <w:vAlign w:val="center"/>
+          </w:tcPr>
+          <w:p>
+            <w:pPr>
+              <w:jc w:val="center"/>
+              <w:cnfStyle w:val="000000100000" w:firstRow="0" w:lastRow="0" w:firstColumn="0" w:lastColumn="0" w:oddVBand="0" w:evenVBand="0" w:oddHBand="1" w:evenHBand="0" w:firstRowFirstColumn="0" w:firstRowLastColumn="0" w:lastRowFirstColumn="0" w:lastRowLastColumn="0"/>
+            </w:pPr>
+            <w:r>
+              <w:t>30</w:t>
+            </w:r>
+          </w:p>
+        </w:tc>
+        <w:tc>
+          <w:tcPr>
+            <w:tcW w:w="805" w:type="dxa"/>
+            <w:vAlign w:val="center"/>
+          </w:tcPr>
+          <w:p>
+            <w:pPr>
+              <w:jc w:val="center"/>
+              <w:cnfStyle w:val="000000100000" w:firstRow="0" w:lastRow="0" w:firstColumn="0" w:lastColumn="0" w:oddVBand="0" w:evenVBand="0" w:oddHBand="1" w:evenHBand="0" w:firstRowFirstColumn="0" w:firstRowLastColumn="0" w:lastRowFirstColumn="0" w:lastRowLastColumn="0"/>
+            </w:pPr>
+            <w:r>
+              <w:t>7.173</w:t>
+            </w:r>
+          </w:p>
+        </w:tc>
+        <w:tc>
+          <w:tcPr>
+            <w:tcW w:w="1263" w:type="dxa"/>
+            <w:vAlign w:val="center"/>
+          </w:tcPr>
+          <w:p>
+            <w:pPr>
+              <w:jc w:val="center"/>
+              <w:cnfStyle w:val="000000100000" w:firstRow="0" w:lastRow="0" w:firstColumn="0" w:lastColumn="0" w:oddVBand="0" w:evenVBand="0" w:oddHBand="1" w:evenHBand="0" w:firstRowFirstColumn="0" w:firstRowLastColumn="0" w:lastRowFirstColumn="0" w:lastRowLastColumn="0"/>
+            </w:pPr>
+            <w:r>
+              <w:t>7.274</w:t>
+            </w:r>
+          </w:p>
+        </w:tc>
+        <w:tc>
+          <w:tcPr>
+            <w:tcW w:w="996" w:type="dxa"/>
+            <w:vAlign w:val="center"/>
+          </w:tcPr>
+          <w:p>
+            <w:pPr>
+              <w:jc w:val="center"/>
+              <w:cnfStyle w:val="000000100000" w:firstRow="0" w:lastRow="0" w:firstColumn="0" w:lastColumn="0" w:oddVBand="0" w:evenVBand="0" w:oddHBand="1" w:evenHBand="0" w:firstRowFirstColumn="0" w:firstRowLastColumn="0" w:lastRowFirstColumn="0" w:lastRowLastColumn="0"/>
+            </w:pPr>
+            <w:r>
+              <w:t>62.598</w:t>
+            </w:r>
+          </w:p>
+        </w:tc>
+        <w:tc>
+          <w:tcPr>
+            <w:tcW w:w="1289" w:type="dxa"/>
+            <w:vAlign w:val="center"/>
+          </w:tcPr>
+          <w:p>
+            <w:pPr>
+              <w:jc w:val="center"/>
+              <w:cnfStyle w:val="000000100000" w:firstRow="0" w:lastRow="0" w:firstColumn="0" w:lastColumn="0" w:oddVBand="0" w:evenVBand="0" w:oddHBand="1" w:evenHBand="0" w:firstRowFirstColumn="0" w:firstRowLastColumn="0" w:lastRowFirstColumn="0" w:lastRowLastColumn="0"/>
+            </w:pPr>
+            <w:r>
+              <w:t>567.97</w:t>
+            </w:r>
+          </w:p>
+        </w:tc>
+        <w:tc>
+          <w:tcPr>
+            <w:tcW w:w="953" w:type="dxa"/>
+            <w:vAlign w:val="center"/>
+          </w:tcPr>
+          <w:p>
+            <w:pPr>
+              <w:jc w:val="center"/>
+              <w:cnfStyle w:val="000000100000" w:firstRow="0" w:lastRow="0" w:firstColumn="0" w:lastColumn="0" w:oddVBand="0" w:evenVBand="0" w:oddHBand="1" w:evenHBand="0" w:firstRowFirstColumn="0" w:firstRowLastColumn="0" w:lastRowFirstColumn="0" w:lastRowLastColumn="0"/>
+            </w:pPr>
+            <w:r>
+              <w:t>10.216</w:t>
+            </w:r>
+          </w:p>
+        </w:tc>
+        <w:tc>
+          <w:tcPr>
+            <w:tcW w:w="899" w:type="dxa"/>
+            <w:vAlign w:val="center"/>
+          </w:tcPr>
+          <w:p>
+            <w:pPr>
+              <w:jc w:val="center"/>
+              <w:cnfStyle w:val="000000100000" w:firstRow="0" w:lastRow="0" w:firstColumn="0" w:lastColumn="0" w:oddVBand="0" w:evenVBand="0" w:oddHBand="1" w:evenHBand="0" w:firstRowFirstColumn="0" w:firstRowLastColumn="0" w:lastRowFirstColumn="0" w:lastRowLastColumn="0"/>
+            </w:pPr>
+            <w:r>
+              <w:t>81.09</w:t>
+            </w:r>
+          </w:p>
+        </w:tc>
+      </w:tr>
+      <w:tr>
+        <w:tc>
+          <w:tcPr>
+            <w:cnfStyle w:val="001000000000" w:firstRow="0" w:lastRow="0" w:firstColumn="1" w:lastColumn="0" w:oddVBand="0" w:evenVBand="0" w:oddHBand="0" w:evenHBand="0" w:firstRowFirstColumn="0" w:firstRowLastColumn="0" w:lastRowFirstColumn="0" w:lastRowLastColumn="0"/>
+            <w:tcW w:w="1224" w:type="dxa"/>
+          </w:tcPr>
+          <w:p>
+            <w:pPr>
+              <w:jc w:val="center"/>
+            </w:pPr>
+            <w:r>
+              <w:t>Todas</w:t>
+            </w:r>
+          </w:p>
+        </w:tc>
+        <w:tc>
+          <w:tcPr>
+            <w:tcW w:w="1065" w:type="dxa"/>
+            <w:vAlign w:val="center"/>
+          </w:tcPr>
+          <w:p>
+            <w:pPr>
+              <w:jc w:val="center"/>
+              <w:cnfStyle w:val="000000000000" w:firstRow="0" w:lastRow="0" w:firstColumn="0" w:lastColumn="0" w:oddVBand="0" w:evenVBand="0" w:oddHBand="0" w:evenHBand="0" w:firstRowFirstColumn="0" w:firstRowLastColumn="0" w:lastRowFirstColumn="0" w:lastRowLastColumn="0"/>
+            </w:pPr>
+            <w:r>
+              <w:t>60</w:t>
+            </w:r>
+          </w:p>
+        </w:tc>
+        <w:tc>
+          <w:tcPr>
+            <w:tcW w:w="805" w:type="dxa"/>
+            <w:vAlign w:val="center"/>
+          </w:tcPr>
+          <w:p>
+            <w:pPr>
+              <w:jc w:val="center"/>
+              <w:cnfStyle w:val="000000000000" w:firstRow="0" w:lastRow="0" w:firstColumn="0" w:lastColumn="0" w:oddVBand="0" w:evenVBand="0" w:oddHBand="0" w:evenHBand="0" w:firstRowFirstColumn="0" w:firstRowLastColumn="0" w:lastRowFirstColumn="0" w:lastRowLastColumn="0"/>
+            </w:pPr>
+            <w:r>
+              <w:t>7.274</w:t>
+            </w:r>
+          </w:p>
+        </w:tc>
+        <w:tc>
+          <w:tcPr>
+            <w:tcW w:w="1263" w:type="dxa"/>
+            <w:vAlign w:val="center"/>
+          </w:tcPr>
+          <w:p>
+            <w:pPr>
+              <w:jc w:val="center"/>
+              <w:cnfStyle w:val="000000000000" w:firstRow="0" w:lastRow="0" w:firstColumn="0" w:lastColumn="0" w:oddVBand="0" w:evenVBand="0" w:oddHBand="0" w:evenHBand="0" w:firstRowFirstColumn="0" w:firstRowLastColumn="0" w:lastRowFirstColumn="0" w:lastRowLastColumn="0"/>
+            </w:pPr>
+            <w:r>
+              <w:t>6.995</w:t>
+            </w:r>
+          </w:p>
+        </w:tc>
+        <w:tc>
+          <w:tcPr>
+            <w:tcW w:w="996" w:type="dxa"/>
+            <w:vAlign w:val="center"/>
+          </w:tcPr>
+          <w:p>
+            <w:pPr>
+              <w:jc w:val="center"/>
+              <w:cnfStyle w:val="000000000000" w:firstRow="0" w:lastRow="0" w:firstColumn="0" w:lastColumn="0" w:oddVBand="0" w:evenVBand="0" w:oddHBand="0" w:evenHBand="0" w:firstRowFirstColumn="0" w:firstRowLastColumn="0" w:lastRowFirstColumn="0" w:lastRowLastColumn="0"/>
+            </w:pPr>
+            <w:r>
+              <w:t>73.024</w:t>
+            </w:r>
+          </w:p>
+        </w:tc>
+        <w:tc>
+          <w:tcPr>
+            <w:tcW w:w="1289" w:type="dxa"/>
+            <w:vAlign w:val="center"/>
+          </w:tcPr>
+          <w:p>
+            <w:pPr>
+              <w:jc w:val="center"/>
+              <w:cnfStyle w:val="000000000000" w:firstRow="0" w:lastRow="0" w:firstColumn="0" w:lastColumn="0" w:oddVBand="0" w:evenVBand="0" w:oddHBand="0" w:evenHBand="0" w:firstRowFirstColumn="0" w:firstRowLastColumn="0" w:lastRowFirstColumn="0" w:lastRowLastColumn="0"/>
+            </w:pPr>
+            <w:r>
+              <w:t>694.914</w:t>
+            </w:r>
+          </w:p>
+        </w:tc>
+        <w:tc>
+          <w:tcPr>
+            <w:tcW w:w="953" w:type="dxa"/>
+            <w:vAlign w:val="center"/>
+          </w:tcPr>
+          <w:p>
+            <w:pPr>
+              <w:jc w:val="center"/>
+              <w:cnfStyle w:val="000000000000" w:firstRow="0" w:lastRow="0" w:firstColumn="0" w:lastColumn="0" w:oddVBand="0" w:evenVBand="0" w:oddHBand="0" w:evenHBand="0" w:firstRowFirstColumn="0" w:firstRowLastColumn="0" w:lastRowFirstColumn="0" w:lastRowLastColumn="0"/>
+            </w:pPr>
+            <w:r>
+              <w:t>10.091</w:t>
+            </w:r>
+          </w:p>
+        </w:tc>
+        <w:tc>
+          <w:tcPr>
+            <w:tcW w:w="899" w:type="dxa"/>
+            <w:vAlign w:val="center"/>
+          </w:tcPr>
+          <w:p>
+            <w:pPr>
+              <w:jc w:val="center"/>
+              <w:cnfStyle w:val="000000000000" w:firstRow="0" w:lastRow="0" w:firstColumn="0" w:lastColumn="0" w:oddVBand="0" w:evenVBand="0" w:oddHBand="0" w:evenHBand="0" w:firstRowFirstColumn="0" w:firstRowLastColumn="0" w:lastRowFirstColumn="0" w:lastRowLastColumn="0"/>
+            </w:pPr>
+            <w:r>
+              <w:t>81.03</w:t>
+            </w:r>
+          </w:p>
+        </w:tc>
+      </w:tr>
+      <w:tr>
+        <w:trPr>
+          <w:cnfStyle w:val="000000100000" w:firstRow="0" w:lastRow="0" w:firstColumn="0" w:lastColumn="0" w:oddVBand="0" w:evenVBand="0" w:oddHBand="1" w:evenHBand="0" w:firstRowFirstColumn="0" w:firstRowLastColumn="0" w:lastRowFirstColumn="0" w:lastRowLastColumn="0"/>
+        </w:trPr>
+        <w:tc>
+          <w:tcPr>
+            <w:cnfStyle w:val="001000000000" w:firstRow="0" w:lastRow="0" w:firstColumn="1" w:lastColumn="0" w:oddVBand="0" w:evenVBand="0" w:oddHBand="0" w:evenHBand="0" w:firstRowFirstColumn="0" w:firstRowLastColumn="0" w:lastRowFirstColumn="0" w:lastRowLastColumn="0"/>
+            <w:tcW w:w="1224" w:type="dxa"/>
+          </w:tcPr>
+          <w:p>
+            <w:pPr>
+              <w:jc w:val="center"/>
+            </w:pPr>
+            <w:r>
+              <w:t>Todas</w:t>
+            </w:r>
+          </w:p>
+        </w:tc>
+        <w:tc>
+          <w:tcPr>
+            <w:tcW w:w="1065" w:type="dxa"/>
+            <w:vAlign w:val="center"/>
+          </w:tcPr>
+          <w:p>
+            <w:pPr>
+              <w:jc w:val="center"/>
+              <w:cnfStyle w:val="000000100000" w:firstRow="0" w:lastRow="0" w:firstColumn="0" w:lastColumn="0" w:oddVBand="0" w:evenVBand="0" w:oddHBand="1" w:evenHBand="0" w:firstRowFirstColumn="0" w:firstRowLastColumn="0" w:lastRowFirstColumn="0" w:lastRowLastColumn="0"/>
+            </w:pPr>
+            <w:r>
+              <w:t>90</w:t>
+            </w:r>
+          </w:p>
+        </w:tc>
+        <w:tc>
+          <w:tcPr>
+            <w:tcW w:w="805" w:type="dxa"/>
+            <w:vAlign w:val="center"/>
+          </w:tcPr>
+          <w:p>
+            <w:pPr>
+              <w:jc w:val="center"/>
+              <w:cnfStyle w:val="000000100000" w:firstRow="0" w:lastRow="0" w:firstColumn="0" w:lastColumn="0" w:oddVBand="0" w:evenVBand="0" w:oddHBand="1" w:evenHBand="0" w:firstRowFirstColumn="0" w:firstRowLastColumn="0" w:lastRowFirstColumn="0" w:lastRowLastColumn="0"/>
+            </w:pPr>
+            <w:r>
+              <w:t>7.687</w:t>
+            </w:r>
+          </w:p>
+        </w:tc>
+        <w:tc>
+          <w:tcPr>
+            <w:tcW w:w="1263" w:type="dxa"/>
+            <w:vAlign w:val="center"/>
+          </w:tcPr>
+          <w:p>
+            <w:pPr>
+              <w:jc w:val="center"/>
+              <w:cnfStyle w:val="000000100000" w:firstRow="0" w:lastRow="0" w:firstColumn="0" w:lastColumn="0" w:oddVBand="0" w:evenVBand="0" w:oddHBand="1" w:evenHBand="0" w:firstRowFirstColumn="0" w:firstRowLastColumn="0" w:lastRowFirstColumn="0" w:lastRowLastColumn="0"/>
+            </w:pPr>
+            <w:r>
+              <w:t>7.36</w:t>
+            </w:r>
+          </w:p>
+        </w:tc>
+        <w:tc>
+          <w:tcPr>
+            <w:tcW w:w="996" w:type="dxa"/>
+            <w:vAlign w:val="center"/>
+          </w:tcPr>
+          <w:p>
+            <w:pPr>
+              <w:jc w:val="center"/>
+              <w:cnfStyle w:val="000000100000" w:firstRow="0" w:lastRow="0" w:firstColumn="0" w:lastColumn="0" w:oddVBand="0" w:evenVBand="0" w:oddHBand="1" w:evenHBand="0" w:firstRowFirstColumn="0" w:firstRowLastColumn="0" w:lastRowFirstColumn="0" w:lastRowLastColumn="0"/>
+            </w:pPr>
+            <w:r>
+              <w:t>82.468</w:t>
+            </w:r>
+          </w:p>
+        </w:tc>
+        <w:tc>
+          <w:tcPr>
+            <w:tcW w:w="1289" w:type="dxa"/>
+            <w:vAlign w:val="center"/>
+          </w:tcPr>
+          <w:p>
+            <w:pPr>
+              <w:jc w:val="center"/>
+              <w:cnfStyle w:val="000000100000" w:firstRow="0" w:lastRow="0" w:firstColumn="0" w:lastColumn="0" w:oddVBand="0" w:evenVBand="0" w:oddHBand="1" w:evenHBand="0" w:firstRowFirstColumn="0" w:firstRowLastColumn="0" w:lastRowFirstColumn="0" w:lastRowLastColumn="0"/>
+            </w:pPr>
+            <w:r>
+              <w:t>824.796</w:t>
+            </w:r>
+          </w:p>
+        </w:tc>
+        <w:tc>
+          <w:tcPr>
+            <w:tcW w:w="953" w:type="dxa"/>
+            <w:vAlign w:val="center"/>
+          </w:tcPr>
+          <w:p>
+            <w:pPr>
+              <w:jc w:val="center"/>
+              <w:cnfStyle w:val="000000100000" w:firstRow="0" w:lastRow="0" w:firstColumn="0" w:lastColumn="0" w:oddVBand="0" w:evenVBand="0" w:oddHBand="1" w:evenHBand="0" w:firstRowFirstColumn="0" w:firstRowLastColumn="0" w:lastRowFirstColumn="0" w:lastRowLastColumn="0"/>
+            </w:pPr>
+            <w:r>
+              <w:t>10.642</w:t>
+            </w:r>
+          </w:p>
+        </w:tc>
+        <w:tc>
+          <w:tcPr>
+            <w:tcW w:w="899" w:type="dxa"/>
+            <w:vAlign w:val="center"/>
+          </w:tcPr>
+          <w:p>
+            <w:pPr>
+              <w:jc w:val="center"/>
+              <w:cnfStyle w:val="000000100000" w:firstRow="0" w:lastRow="0" w:firstColumn="0" w:lastColumn="0" w:oddVBand="0" w:evenVBand="0" w:oddHBand="1" w:evenHBand="0" w:firstRowFirstColumn="0" w:firstRowLastColumn="0" w:lastRowFirstColumn="0" w:lastRowLastColumn="0"/>
+            </w:pPr>
+            <w:r>
+              <w:t>80.75</w:t>
+            </w:r>
+          </w:p>
+        </w:tc>
+      </w:tr>
+      <w:tr>
+        <w:tc>
+          <w:tcPr>
+            <w:cnfStyle w:val="001000000000" w:firstRow="0" w:lastRow="0" w:firstColumn="1" w:lastColumn="0" w:oddVBand="0" w:evenVBand="0" w:oddHBand="0" w:evenHBand="0" w:firstRowFirstColumn="0" w:firstRowLastColumn="0" w:lastRowFirstColumn="0" w:lastRowLastColumn="0"/>
+            <w:tcW w:w="1224" w:type="dxa"/>
+          </w:tcPr>
+          <w:p>
+            <w:pPr>
+              <w:jc w:val="center"/>
+            </w:pPr>
+            <w:r>
+              <w:t>Todas</w:t>
+            </w:r>
+          </w:p>
+        </w:tc>
+        <w:tc>
+          <w:tcPr>
+            <w:tcW w:w="1065" w:type="dxa"/>
+            <w:vAlign w:val="center"/>
+          </w:tcPr>
+          <w:p>
+            <w:pPr>
+              <w:jc w:val="center"/>
+              <w:cnfStyle w:val="000000000000" w:firstRow="0" w:lastRow="0" w:firstColumn="0" w:lastColumn="0" w:oddVBand="0" w:evenVBand="0" w:oddHBand="0" w:evenHBand="0" w:firstRowFirstColumn="0" w:firstRowLastColumn="0" w:lastRowFirstColumn="0" w:lastRowLastColumn="0"/>
+            </w:pPr>
+            <w:r>
+              <w:t>150</w:t>
+            </w:r>
+          </w:p>
+        </w:tc>
+        <w:tc>
+          <w:tcPr>
+            <w:tcW w:w="805" w:type="dxa"/>
+            <w:vAlign w:val="center"/>
+          </w:tcPr>
+          <w:p>
+            <w:pPr>
+              <w:jc w:val="center"/>
+              <w:cnfStyle w:val="000000000000" w:firstRow="0" w:lastRow="0" w:firstColumn="0" w:lastColumn="0" w:oddVBand="0" w:evenVBand="0" w:oddHBand="0" w:evenHBand="0" w:firstRowFirstColumn="0" w:firstRowLastColumn="0" w:lastRowFirstColumn="0" w:lastRowLastColumn="0"/>
+            </w:pPr>
+            <w:r>
+              <w:t>7.687</w:t>
+            </w:r>
+          </w:p>
+        </w:tc>
+        <w:tc>
+          <w:tcPr>
+            <w:tcW w:w="1263" w:type="dxa"/>
+            <w:vAlign w:val="center"/>
+          </w:tcPr>
+          <w:p>
+            <w:pPr>
+              <w:jc w:val="center"/>
+              <w:cnfStyle w:val="000000000000" w:firstRow="0" w:lastRow="0" w:firstColumn="0" w:lastColumn="0" w:oddVBand="0" w:evenVBand="0" w:oddHBand="0" w:evenHBand="0" w:firstRowFirstColumn="0" w:firstRowLastColumn="0" w:lastRowFirstColumn="0" w:lastRowLastColumn="0"/>
+            </w:pPr>
+            <w:r>
+              <w:t>7.532</w:t>
+            </w:r>
+          </w:p>
+        </w:tc>
+        <w:tc>
+          <w:tcPr>
+            <w:tcW w:w="996" w:type="dxa"/>
+            <w:vAlign w:val="center"/>
+          </w:tcPr>
+          <w:p>
+            <w:pPr>
+              <w:jc w:val="center"/>
+              <w:cnfStyle w:val="000000000000" w:firstRow="0" w:lastRow="0" w:firstColumn="0" w:lastColumn="0" w:oddVBand="0" w:evenVBand="0" w:oddHBand="0" w:evenHBand="0" w:firstRowFirstColumn="0" w:firstRowLastColumn="0" w:lastRowFirstColumn="0" w:lastRowLastColumn="0"/>
+            </w:pPr>
+            <w:r>
+              <w:t>86.329</w:t>
+            </w:r>
+          </w:p>
+        </w:tc>
+        <w:tc>
+          <w:tcPr>
+            <w:tcW w:w="1289" w:type="dxa"/>
+            <w:vAlign w:val="center"/>
+          </w:tcPr>
+          <w:p>
+            <w:pPr>
+              <w:jc w:val="center"/>
+              <w:cnfStyle w:val="000000000000" w:firstRow="0" w:lastRow="0" w:firstColumn="0" w:lastColumn="0" w:oddVBand="0" w:evenVBand="0" w:oddHBand="0" w:evenHBand="0" w:firstRowFirstColumn="0" w:firstRowLastColumn="0" w:lastRowFirstColumn="0" w:lastRowLastColumn="0"/>
+            </w:pPr>
+            <w:r>
+              <w:t>875.543</w:t>
+            </w:r>
+          </w:p>
+        </w:tc>
+        <w:tc>
+          <w:tcPr>
+            <w:tcW w:w="953" w:type="dxa"/>
+            <w:vAlign w:val="center"/>
+          </w:tcPr>
+          <w:p>
+            <w:pPr>
+              <w:jc w:val="center"/>
+              <w:cnfStyle w:val="000000000000" w:firstRow="0" w:lastRow="0" w:firstColumn="0" w:lastColumn="0" w:oddVBand="0" w:evenVBand="0" w:oddHBand="0" w:evenHBand="0" w:firstRowFirstColumn="0" w:firstRowLastColumn="0" w:lastRowFirstColumn="0" w:lastRowLastColumn="0"/>
+            </w:pPr>
+            <w:r>
+              <w:t>10.762</w:t>
+            </w:r>
+          </w:p>
+        </w:tc>
+        <w:tc>
+          <w:tcPr>
+            <w:tcW w:w="899" w:type="dxa"/>
+            <w:vAlign w:val="center"/>
+          </w:tcPr>
+          <w:p>
+            <w:pPr>
+              <w:jc w:val="center"/>
+              <w:cnfStyle w:val="000000000000" w:firstRow="0" w:lastRow="0" w:firstColumn="0" w:lastColumn="0" w:oddVBand="0" w:evenVBand="0" w:oddHBand="0" w:evenHBand="0" w:firstRowFirstColumn="0" w:firstRowLastColumn="0" w:lastRowFirstColumn="0" w:lastRowLastColumn="0"/>
+            </w:pPr>
+            <w:r>
+              <w:t>80.29</w:t>
+            </w:r>
+          </w:p>
+        </w:tc>
+      </w:tr>
+      <w:tr>
+        <w:trPr>
+          <w:cnfStyle w:val="000000100000" w:firstRow="0" w:lastRow="0" w:firstColumn="0" w:lastColumn="0" w:oddVBand="0" w:evenVBand="0" w:oddHBand="1" w:evenHBand="0" w:firstRowFirstColumn="0" w:firstRowLastColumn="0" w:lastRowFirstColumn="0" w:lastRowLastColumn="0"/>
+        </w:trPr>
+        <w:tc>
+          <w:tcPr>
+            <w:cnfStyle w:val="001000000000" w:firstRow="0" w:lastRow="0" w:firstColumn="1" w:lastColumn="0" w:oddVBand="0" w:evenVBand="0" w:oddHBand="0" w:evenHBand="0" w:firstRowFirstColumn="0" w:firstRowLastColumn="0" w:lastRowFirstColumn="0" w:lastRowLastColumn="0"/>
+            <w:tcW w:w="1224" w:type="dxa"/>
+          </w:tcPr>
+          <w:p>
+            <w:pPr>
+              <w:jc w:val="center"/>
+            </w:pPr>
+            <w:r>
+              <w:t>Todas</w:t>
+            </w:r>
+          </w:p>
+        </w:tc>
+        <w:tc>
+          <w:tcPr>
+            <w:tcW w:w="1065" w:type="dxa"/>
+            <w:vAlign w:val="center"/>
+          </w:tcPr>
+          <w:p>
+            <w:pPr>
+              <w:jc w:val="center"/>
+              <w:cnfStyle w:val="000000100000" w:firstRow="0" w:lastRow="0" w:firstColumn="0" w:lastColumn="0" w:oddVBand="0" w:evenVBand="0" w:oddHBand="1" w:evenHBand="0" w:firstRowFirstColumn="0" w:firstRowLastColumn="0" w:lastRowFirstColumn="0" w:lastRowLastColumn="0"/>
+            </w:pPr>
+            <w:r>
+              <w:t>220</w:t>
+            </w:r>
+          </w:p>
+        </w:tc>
+        <w:tc>
+          <w:tcPr>
+            <w:tcW w:w="805" w:type="dxa"/>
+            <w:vAlign w:val="center"/>
+          </w:tcPr>
+          <w:p>
+            <w:pPr>
+              <w:jc w:val="center"/>
+              <w:cnfStyle w:val="000000100000" w:firstRow="0" w:lastRow="0" w:firstColumn="0" w:lastColumn="0" w:oddVBand="0" w:evenVBand="0" w:oddHBand="1" w:evenHBand="0" w:firstRowFirstColumn="0" w:firstRowLastColumn="0" w:lastRowFirstColumn="0" w:lastRowLastColumn="0"/>
+            </w:pPr>
+            <w:r>
+              <w:t>7.904</w:t>
+            </w:r>
+          </w:p>
+        </w:tc>
+        <w:tc>
+          <w:tcPr>
+            <w:tcW w:w="1263" w:type="dxa"/>
+            <w:vAlign w:val="center"/>
+          </w:tcPr>
+          <w:p>
+            <w:pPr>
+              <w:jc w:val="center"/>
+              <w:cnfStyle w:val="000000100000" w:firstRow="0" w:lastRow="0" w:firstColumn="0" w:lastColumn="0" w:oddVBand="0" w:evenVBand="0" w:oddHBand="1" w:evenHBand="0" w:firstRowFirstColumn="0" w:firstRowLastColumn="0" w:lastRowFirstColumn="0" w:lastRowLastColumn="0"/>
+            </w:pPr>
+            <w:r>
+              <w:t>7.516</w:t>
+            </w:r>
+          </w:p>
+        </w:tc>
+        <w:tc>
+          <w:tcPr>
+            <w:tcW w:w="996" w:type="dxa"/>
+            <w:vAlign w:val="center"/>
+          </w:tcPr>
+          <w:p>
+            <w:pPr>
+              <w:jc w:val="center"/>
+              <w:cnfStyle w:val="000000100000" w:firstRow="0" w:lastRow="0" w:firstColumn="0" w:lastColumn="0" w:oddVBand="0" w:evenVBand="0" w:oddHBand="1" w:evenHBand="0" w:firstRowFirstColumn="0" w:firstRowLastColumn="0" w:lastRowFirstColumn="0" w:lastRowLastColumn="0"/>
+            </w:pPr>
+            <w:r>
+              <w:t>89.838</w:t>
+            </w:r>
+          </w:p>
+        </w:tc>
+        <w:tc>
+          <w:tcPr>
+            <w:tcW w:w="1289" w:type="dxa"/>
+            <w:vAlign w:val="center"/>
+          </w:tcPr>
+          <w:p>
+            <w:pPr>
+              <w:jc w:val="center"/>
+              <w:cnfStyle w:val="000000100000" w:firstRow="0" w:lastRow="0" w:firstColumn="0" w:lastColumn="0" w:oddVBand="0" w:evenVBand="0" w:oddHBand="1" w:evenHBand="0" w:firstRowFirstColumn="0" w:firstRowLastColumn="0" w:lastRowFirstColumn="0" w:lastRowLastColumn="0"/>
+            </w:pPr>
+            <w:r>
+              <w:t>910.173</w:t>
+            </w:r>
+          </w:p>
+        </w:tc>
+        <w:tc>
+          <w:tcPr>
+            <w:tcW w:w="953" w:type="dxa"/>
+            <w:vAlign w:val="center"/>
+          </w:tcPr>
+          <w:p>
+            <w:pPr>
+              <w:jc w:val="center"/>
+              <w:cnfStyle w:val="000000100000" w:firstRow="0" w:lastRow="0" w:firstColumn="0" w:lastColumn="0" w:oddVBand="0" w:evenVBand="0" w:oddHBand="1" w:evenHBand="0" w:firstRowFirstColumn="0" w:firstRowLastColumn="0" w:lastRowFirstColumn="0" w:lastRowLastColumn="0"/>
+            </w:pPr>
+            <w:r>
+              <w:t>10.907</w:t>
+            </w:r>
+          </w:p>
+        </w:tc>
+        <w:tc>
+          <w:tcPr>
+            <w:tcW w:w="899" w:type="dxa"/>
+            <w:vAlign w:val="center"/>
+          </w:tcPr>
+          <w:p>
+            <w:pPr>
+              <w:jc w:val="center"/>
+              <w:cnfStyle w:val="000000100000" w:firstRow="0" w:lastRow="0" w:firstColumn="0" w:lastColumn="0" w:oddVBand="0" w:evenVBand="0" w:oddHBand="1" w:evenHBand="0" w:firstRowFirstColumn="0" w:firstRowLastColumn="0" w:lastRowFirstColumn="0" w:lastRowLastColumn="0"/>
+            </w:pPr>
+            <w:r>
+              <w:t>80.03</w:t>
+            </w:r>
+          </w:p>
+        </w:tc>
+      </w:tr>
+      <w:tr>
+        <w:tc>
+          <w:tcPr>
+            <w:cnfStyle w:val="001000000000" w:firstRow="0" w:lastRow="0" w:firstColumn="1" w:lastColumn="0" w:oddVBand="0" w:evenVBand="0" w:oddHBand="0" w:evenHBand="0" w:firstRowFirstColumn="0" w:firstRowLastColumn="0" w:lastRowFirstColumn="0" w:lastRowLastColumn="0"/>
+            <w:tcW w:w="1224" w:type="dxa"/>
+          </w:tcPr>
+          <w:p>
+            <w:pPr>
+              <w:jc w:val="center"/>
+            </w:pPr>
+            <w:r>
+              <w:t>Todas</w:t>
+            </w:r>
+          </w:p>
+        </w:tc>
+        <w:tc>
+          <w:tcPr>
+            <w:tcW w:w="1065" w:type="dxa"/>
+            <w:vAlign w:val="center"/>
+          </w:tcPr>
+          <w:p>
+            <w:pPr>
+              <w:jc w:val="center"/>
+              <w:cnfStyle w:val="000000000000" w:firstRow="0" w:lastRow="0" w:firstColumn="0" w:lastColumn="0" w:oddVBand="0" w:evenVBand="0" w:oddHBand="0" w:evenHBand="0" w:firstRowFirstColumn="0" w:firstRowLastColumn="0" w:lastRowFirstColumn="0" w:lastRowLastColumn="0"/>
+            </w:pPr>
+            <w:r>
+              <w:t>365</w:t>
+            </w:r>
+          </w:p>
+        </w:tc>
+        <w:tc>
+          <w:tcPr>
+            <w:tcW w:w="805" w:type="dxa"/>
+            <w:vAlign w:val="center"/>
+          </w:tcPr>
+          <w:p>
+            <w:pPr>
+              <w:jc w:val="center"/>
+              <w:cnfStyle w:val="000000000000" w:firstRow="0" w:lastRow="0" w:firstColumn="0" w:lastColumn="0" w:oddVBand="0" w:evenVBand="0" w:oddHBand="0" w:evenHBand="0" w:firstRowFirstColumn="0" w:firstRowLastColumn="0" w:lastRowFirstColumn="0" w:lastRowLastColumn="0"/>
+            </w:pPr>
+            <w:r>
+              <w:t>7.954</w:t>
+            </w:r>
+          </w:p>
+        </w:tc>
+        <w:tc>
+          <w:tcPr>
+            <w:tcW w:w="1263" w:type="dxa"/>
+            <w:vAlign w:val="center"/>
+          </w:tcPr>
+          <w:p>
+            <w:pPr>
+              <w:jc w:val="center"/>
+              <w:cnfStyle w:val="000000000000" w:firstRow="0" w:lastRow="0" w:firstColumn="0" w:lastColumn="0" w:oddVBand="0" w:evenVBand="0" w:oddHBand="0" w:evenHBand="0" w:firstRowFirstColumn="0" w:firstRowLastColumn="0" w:lastRowFirstColumn="0" w:lastRowLastColumn="0"/>
+            </w:pPr>
+            <w:r>
+              <w:t>7.612</w:t>
+            </w:r>
+          </w:p>
+        </w:tc>
+        <w:tc>
+          <w:tcPr>
+            <w:tcW w:w="996" w:type="dxa"/>
+            <w:vAlign w:val="center"/>
+          </w:tcPr>
+          <w:p>
+            <w:pPr>
+              <w:jc w:val="center"/>
+              <w:cnfStyle w:val="000000000000" w:firstRow="0" w:lastRow="0" w:firstColumn="0" w:lastColumn="0" w:oddVBand="0" w:evenVBand="0" w:oddHBand="0" w:evenHBand="0" w:firstRowFirstColumn="0" w:firstRowLastColumn="0" w:lastRowFirstColumn="0" w:lastRowLastColumn="0"/>
+            </w:pPr>
+            <w:r>
+              <w:t>91.652</w:t>
+            </w:r>
+          </w:p>
+        </w:tc>
+        <w:tc>
+          <w:tcPr>
+            <w:tcW w:w="1289" w:type="dxa"/>
+            <w:vAlign w:val="center"/>
+          </w:tcPr>
+          <w:p>
+            <w:pPr>
+              <w:jc w:val="center"/>
+              <w:cnfStyle w:val="000000000000" w:firstRow="0" w:lastRow="0" w:firstColumn="0" w:lastColumn="0" w:oddVBand="0" w:evenVBand="0" w:oddHBand="0" w:evenHBand="0" w:firstRowFirstColumn="0" w:firstRowLastColumn="0" w:lastRowFirstColumn="0" w:lastRowLastColumn="0"/>
+            </w:pPr>
+            <w:r>
+              <w:t>940.284</w:t>
+            </w:r>
+          </w:p>
+        </w:tc>
+        <w:tc>
+          <w:tcPr>
+            <w:tcW w:w="953" w:type="dxa"/>
+            <w:vAlign w:val="center"/>
+          </w:tcPr>
+          <w:p>
+            <w:pPr>
+              <w:jc w:val="center"/>
+              <w:cnfStyle w:val="000000000000" w:firstRow="0" w:lastRow="0" w:firstColumn="0" w:lastColumn="0" w:oddVBand="0" w:evenVBand="0" w:oddHBand="0" w:evenHBand="0" w:firstRowFirstColumn="0" w:firstRowLastColumn="0" w:lastRowFirstColumn="0" w:lastRowLastColumn="0"/>
+            </w:pPr>
+            <w:r>
+              <w:t>11.009</w:t>
+            </w:r>
+          </w:p>
+        </w:tc>
+        <w:tc>
+          <w:tcPr>
+            <w:tcW w:w="899" w:type="dxa"/>
+            <w:vAlign w:val="center"/>
+          </w:tcPr>
+          <w:p>
+            <w:pPr>
+              <w:jc w:val="center"/>
+              <w:cnfStyle w:val="000000000000" w:firstRow="0" w:lastRow="0" w:firstColumn="0" w:lastColumn="0" w:oddVBand="0" w:evenVBand="0" w:oddHBand="0" w:evenHBand="0" w:firstRowFirstColumn="0" w:firstRowLastColumn="0" w:lastRowFirstColumn="0" w:lastRowLastColumn="0"/>
+            </w:pPr>
+            <w:r>
+              <w:t>80.66</w:t>
+            </w:r>
+          </w:p>
+        </w:tc>
+      </w:tr>
+      <w:tr>
+        <w:trPr>
+          <w:cnfStyle w:val="000000100000" w:firstRow="0" w:lastRow="0" w:firstColumn="0" w:lastColumn="0" w:oddVBand="0" w:evenVBand="0" w:oddHBand="1" w:evenHBand="0" w:firstRowFirstColumn="0" w:firstRowLastColumn="0" w:lastRowFirstColumn="0" w:lastRowLastColumn="0"/>
+        </w:trPr>
+        <w:tc>
+          <w:tcPr>
+            <w:cnfStyle w:val="001000000000" w:firstRow="0" w:lastRow="0" w:firstColumn="1" w:lastColumn="0" w:oddVBand="0" w:evenVBand="0" w:oddHBand="0" w:evenHBand="0" w:firstRowFirstColumn="0" w:firstRowLastColumn="0" w:lastRowFirstColumn="0" w:lastRowLastColumn="0"/>
+            <w:tcW w:w="1224" w:type="dxa"/>
+          </w:tcPr>
+          <w:p>
+            <w:pPr>
+              <w:jc w:val="center"/>
+            </w:pPr>
+            <w:r>
+              <w:t>Variables1</w:t>
+            </w:r>
+          </w:p>
+        </w:tc>
+        <w:tc>
+          <w:tcPr>
+            <w:tcW w:w="1065" w:type="dxa"/>
+            <w:vAlign w:val="center"/>
+          </w:tcPr>
+          <w:p>
+            <w:pPr>
+              <w:jc w:val="center"/>
+              <w:cnfStyle w:val="000000100000" w:firstRow="0" w:lastRow="0" w:firstColumn="0" w:lastColumn="0" w:oddVBand="0" w:evenVBand="0" w:oddHBand="1" w:evenHBand="0" w:firstRowFirstColumn="0" w:firstRowLastColumn="0" w:lastRowFirstColumn="0" w:lastRowLastColumn="0"/>
+            </w:pPr>
+            <w:r>
+              <w:t>30</w:t>
+            </w:r>
+          </w:p>
+        </w:tc>
+        <w:tc>
+          <w:tcPr>
+            <w:tcW w:w="805" w:type="dxa"/>
+            <w:vAlign w:val="center"/>
+          </w:tcPr>
+          <w:p>
+            <w:pPr>
+              <w:jc w:val="center"/>
+              <w:cnfStyle w:val="000000100000" w:firstRow="0" w:lastRow="0" w:firstColumn="0" w:lastColumn="0" w:oddVBand="0" w:evenVBand="0" w:oddHBand="1" w:evenHBand="0" w:firstRowFirstColumn="0" w:firstRowLastColumn="0" w:lastRowFirstColumn="0" w:lastRowLastColumn="0"/>
+            </w:pPr>
+            <w:r>
+              <w:t>7.068</w:t>
+            </w:r>
+          </w:p>
+        </w:tc>
+        <w:tc>
+          <w:tcPr>
+            <w:tcW w:w="1263" w:type="dxa"/>
+            <w:vAlign w:val="center"/>
+          </w:tcPr>
+          <w:p>
+            <w:pPr>
+              <w:jc w:val="center"/>
+              <w:cnfStyle w:val="000000100000" w:firstRow="0" w:lastRow="0" w:firstColumn="0" w:lastColumn="0" w:oddVBand="0" w:evenVBand="0" w:oddHBand="1" w:evenHBand="0" w:firstRowFirstColumn="0" w:firstRowLastColumn="0" w:lastRowFirstColumn="0" w:lastRowLastColumn="0"/>
+            </w:pPr>
+            <w:r>
+              <w:t>7.118</w:t>
+            </w:r>
+          </w:p>
+        </w:tc>
+        <w:tc>
+          <w:tcPr>
+            <w:tcW w:w="996" w:type="dxa"/>
+            <w:vAlign w:val="center"/>
+          </w:tcPr>
+          <w:p>
+            <w:pPr>
+              <w:jc w:val="center"/>
+              <w:cnfStyle w:val="000000100000" w:firstRow="0" w:lastRow="0" w:firstColumn="0" w:lastColumn="0" w:oddVBand="0" w:evenVBand="0" w:oddHBand="1" w:evenHBand="0" w:firstRowFirstColumn="0" w:firstRowLastColumn="0" w:lastRowFirstColumn="0" w:lastRowLastColumn="0"/>
+            </w:pPr>
+            <w:r>
+              <w:t>64.704</w:t>
+            </w:r>
+          </w:p>
+        </w:tc>
+        <w:tc>
+          <w:tcPr>
+            <w:tcW w:w="1289" w:type="dxa"/>
+            <w:vAlign w:val="center"/>
+          </w:tcPr>
+          <w:p>
+            <w:pPr>
+              <w:jc w:val="center"/>
+              <w:cnfStyle w:val="000000100000" w:firstRow="0" w:lastRow="0" w:firstColumn="0" w:lastColumn="0" w:oddVBand="0" w:evenVBand="0" w:oddHBand="1" w:evenHBand="0" w:firstRowFirstColumn="0" w:firstRowLastColumn="0" w:lastRowFirstColumn="0" w:lastRowLastColumn="0"/>
+            </w:pPr>
+            <w:r>
+              <w:t>615.574</w:t>
+            </w:r>
+          </w:p>
+        </w:tc>
+        <w:tc>
+          <w:tcPr>
+            <w:tcW w:w="953" w:type="dxa"/>
+            <w:vAlign w:val="center"/>
+          </w:tcPr>
+          <w:p>
+            <w:pPr>
+              <w:jc w:val="center"/>
+              <w:cnfStyle w:val="000000100000" w:firstRow="0" w:lastRow="0" w:firstColumn="0" w:lastColumn="0" w:oddVBand="0" w:evenVBand="0" w:oddHBand="1" w:evenHBand="0" w:firstRowFirstColumn="0" w:firstRowLastColumn="0" w:lastRowFirstColumn="0" w:lastRowLastColumn="0"/>
+            </w:pPr>
+            <w:r>
+              <w:t>10.031</w:t>
+            </w:r>
+          </w:p>
+        </w:tc>
+        <w:tc>
+          <w:tcPr>
+            <w:tcW w:w="899" w:type="dxa"/>
+            <w:vAlign w:val="center"/>
+          </w:tcPr>
+          <w:p>
+            <w:pPr>
+              <w:jc w:val="center"/>
+              <w:cnfStyle w:val="000000100000" w:firstRow="0" w:lastRow="0" w:firstColumn="0" w:lastColumn="0" w:oddVBand="0" w:evenVBand="0" w:oddHBand="1" w:evenHBand="0" w:firstRowFirstColumn="0" w:firstRowLastColumn="0" w:lastRowFirstColumn="0" w:lastRowLastColumn="0"/>
+            </w:pPr>
+            <w:r>
+              <w:t>81.38</w:t>
+            </w:r>
+          </w:p>
+        </w:tc>
+      </w:tr>
+      <w:tr>
+        <w:tc>
+          <w:tcPr>
+            <w:cnfStyle w:val="001000000000" w:firstRow="0" w:lastRow="0" w:firstColumn="1" w:lastColumn="0" w:oddVBand="0" w:evenVBand="0" w:oddHBand="0" w:evenHBand="0" w:firstRowFirstColumn="0" w:firstRowLastColumn="0" w:lastRowFirstColumn="0" w:lastRowLastColumn="0"/>
+            <w:tcW w:w="1224" w:type="dxa"/>
+          </w:tcPr>
+          <w:p>
+            <w:pPr>
+              <w:jc w:val="center"/>
+            </w:pPr>
+            <w:r>
+              <w:t>Variables2</w:t>
+            </w:r>
+          </w:p>
+        </w:tc>
+        <w:tc>
+          <w:tcPr>
+            <w:tcW w:w="1065" w:type="dxa"/>
+            <w:vAlign w:val="center"/>
+          </w:tcPr>
+          <w:p>
+            <w:pPr>
+              <w:jc w:val="center"/>
+              <w:cnfStyle w:val="000000000000" w:firstRow="0" w:lastRow="0" w:firstColumn="0" w:lastColumn="0" w:oddVBand="0" w:evenVBand="0" w:oddHBand="0" w:evenHBand="0" w:firstRowFirstColumn="0" w:firstRowLastColumn="0" w:lastRowFirstColumn="0" w:lastRowLastColumn="0"/>
+            </w:pPr>
+            <w:r>
+              <w:t>60</w:t>
+            </w:r>
+          </w:p>
+        </w:tc>
+        <w:tc>
+          <w:tcPr>
+            <w:tcW w:w="805" w:type="dxa"/>
+            <w:vAlign w:val="center"/>
+          </w:tcPr>
+          <w:p>
+            <w:pPr>
+              <w:jc w:val="center"/>
+              <w:cnfStyle w:val="000000000000" w:firstRow="0" w:lastRow="0" w:firstColumn="0" w:lastColumn="0" w:oddVBand="0" w:evenVBand="0" w:oddHBand="0" w:evenHBand="0" w:firstRowFirstColumn="0" w:firstRowLastColumn="0" w:lastRowFirstColumn="0" w:lastRowLastColumn="0"/>
+            </w:pPr>
+            <w:r>
+              <w:t>6.126</w:t>
+            </w:r>
+          </w:p>
+        </w:tc>
+        <w:tc>
+          <w:tcPr>
+            <w:tcW w:w="1263" w:type="dxa"/>
+            <w:vAlign w:val="center"/>
+          </w:tcPr>
+          <w:p>
+            <w:pPr>
+              <w:jc w:val="center"/>
+              <w:cnfStyle w:val="000000000000" w:firstRow="0" w:lastRow="0" w:firstColumn="0" w:lastColumn="0" w:oddVBand="0" w:evenVBand="0" w:oddHBand="0" w:evenHBand="0" w:firstRowFirstColumn="0" w:firstRowLastColumn="0" w:lastRowFirstColumn="0" w:lastRowLastColumn="0"/>
+            </w:pPr>
+            <w:r>
+              <w:t>5.918</w:t>
+            </w:r>
+          </w:p>
+        </w:tc>
+        <w:tc>
+          <w:tcPr>
+            <w:tcW w:w="996" w:type="dxa"/>
+            <w:vAlign w:val="center"/>
+          </w:tcPr>
+          <w:p>
+            <w:pPr>
+              <w:jc w:val="center"/>
+              <w:cnfStyle w:val="000000000000" w:firstRow="0" w:lastRow="0" w:firstColumn="0" w:lastColumn="0" w:oddVBand="0" w:evenVBand="0" w:oddHBand="0" w:evenHBand="0" w:firstRowFirstColumn="0" w:firstRowLastColumn="0" w:lastRowFirstColumn="0" w:lastRowLastColumn="0"/>
+            </w:pPr>
+            <w:r>
+              <w:t>49.769</w:t>
+            </w:r>
+          </w:p>
+        </w:tc>
+        <w:tc>
+          <w:tcPr>
+            <w:tcW w:w="1289" w:type="dxa"/>
+            <w:vAlign w:val="center"/>
+          </w:tcPr>
+          <w:p>
+            <w:pPr>
+              <w:jc w:val="center"/>
+              <w:cnfStyle w:val="000000000000" w:firstRow="0" w:lastRow="0" w:firstColumn="0" w:lastColumn="0" w:oddVBand="0" w:evenVBand="0" w:oddHBand="0" w:evenHBand="0" w:firstRowFirstColumn="0" w:firstRowLastColumn="0" w:lastRowFirstColumn="0" w:lastRowLastColumn="0"/>
+            </w:pPr>
+            <w:r>
+              <w:t>428.982</w:t>
+            </w:r>
+          </w:p>
+        </w:tc>
+        <w:tc>
+          <w:tcPr>
+            <w:tcW w:w="953" w:type="dxa"/>
+            <w:vAlign w:val="center"/>
+          </w:tcPr>
+          <w:p>
+            <w:pPr>
+              <w:jc w:val="center"/>
+              <w:cnfStyle w:val="000000000000" w:firstRow="0" w:lastRow="0" w:firstColumn="0" w:lastColumn="0" w:oddVBand="0" w:evenVBand="0" w:oddHBand="0" w:evenHBand="0" w:firstRowFirstColumn="0" w:firstRowLastColumn="0" w:lastRowFirstColumn="0" w:lastRowLastColumn="0"/>
+            </w:pPr>
+            <w:r>
+              <w:t>8.518</w:t>
+            </w:r>
+          </w:p>
+        </w:tc>
+        <w:tc>
+          <w:tcPr>
+            <w:tcW w:w="899" w:type="dxa"/>
+            <w:vAlign w:val="center"/>
+          </w:tcPr>
+          <w:p>
+            <w:pPr>
+              <w:jc w:val="center"/>
+              <w:cnfStyle w:val="000000000000" w:firstRow="0" w:lastRow="0" w:firstColumn="0" w:lastColumn="0" w:oddVBand="0" w:evenVBand="0" w:oddHBand="0" w:evenHBand="0" w:firstRowFirstColumn="0" w:firstRowLastColumn="0" w:lastRowFirstColumn="0" w:lastRowLastColumn="0"/>
+            </w:pPr>
+            <w:r>
+              <w:t>81.15</w:t>
+            </w:r>
+          </w:p>
+        </w:tc>
+      </w:tr>
+      <w:tr>
+        <w:trPr>
+          <w:cnfStyle w:val="000000100000" w:firstRow="0" w:lastRow="0" w:firstColumn="0" w:lastColumn="0" w:oddVBand="0" w:evenVBand="0" w:oddHBand="1" w:evenHBand="0" w:firstRowFirstColumn="0" w:firstRowLastColumn="0" w:lastRowFirstColumn="0" w:lastRowLastColumn="0"/>
+        </w:trPr>
+        <w:tc>
+          <w:tcPr>
+            <w:cnfStyle w:val="001000000000" w:firstRow="0" w:lastRow="0" w:firstColumn="1" w:lastColumn="0" w:oddVBand="0" w:evenVBand="0" w:oddHBand="0" w:evenHBand="0" w:firstRowFirstColumn="0" w:firstRowLastColumn="0" w:lastRowFirstColumn="0" w:lastRowLastColumn="0"/>
+            <w:tcW w:w="1224" w:type="dxa"/>
+          </w:tcPr>
+          <w:p>
+            <w:pPr>
+              <w:jc w:val="center"/>
+            </w:pPr>
+            <w:r>
+              <w:t>Variables2</w:t>
+            </w:r>
+          </w:p>
+        </w:tc>
+        <w:tc>
+          <w:tcPr>
+            <w:tcW w:w="1065" w:type="dxa"/>
+            <w:vAlign w:val="center"/>
+          </w:tcPr>
+          <w:p>
+            <w:pPr>
+              <w:jc w:val="center"/>
+              <w:cnfStyle w:val="000000100000" w:firstRow="0" w:lastRow="0" w:firstColumn="0" w:lastColumn="0" w:oddVBand="0" w:evenVBand="0" w:oddHBand="1" w:evenHBand="0" w:firstRowFirstColumn="0" w:firstRowLastColumn="0" w:lastRowFirstColumn="0" w:lastRowLastColumn="0"/>
+            </w:pPr>
+            <w:r>
+              <w:t>150</w:t>
+            </w:r>
+          </w:p>
+        </w:tc>
+        <w:tc>
+          <w:tcPr>
+            <w:tcW w:w="805" w:type="dxa"/>
+            <w:vAlign w:val="center"/>
+          </w:tcPr>
+          <w:p>
+            <w:pPr>
+              <w:jc w:val="center"/>
+              <w:cnfStyle w:val="000000100000" w:firstRow="0" w:lastRow="0" w:firstColumn="0" w:lastColumn="0" w:oddVBand="0" w:evenVBand="0" w:oddHBand="1" w:evenHBand="0" w:firstRowFirstColumn="0" w:firstRowLastColumn="0" w:lastRowFirstColumn="0" w:lastRowLastColumn="0"/>
+            </w:pPr>
+            <w:r>
+              <w:t>5.978</w:t>
+            </w:r>
+          </w:p>
+        </w:tc>
+        <w:tc>
+          <w:tcPr>
+            <w:tcW w:w="1263" w:type="dxa"/>
+            <w:vAlign w:val="center"/>
+          </w:tcPr>
+          <w:p>
+            <w:pPr>
+              <w:jc w:val="center"/>
+              <w:cnfStyle w:val="000000100000" w:firstRow="0" w:lastRow="0" w:firstColumn="0" w:lastColumn="0" w:oddVBand="0" w:evenVBand="0" w:oddHBand="1" w:evenHBand="0" w:firstRowFirstColumn="0" w:firstRowLastColumn="0" w:lastRowFirstColumn="0" w:lastRowLastColumn="0"/>
+            </w:pPr>
+            <w:r>
+              <w:t>5.827</w:t>
+            </w:r>
+          </w:p>
+        </w:tc>
+        <w:tc>
+          <w:tcPr>
+            <w:tcW w:w="996" w:type="dxa"/>
+            <w:vAlign w:val="center"/>
+          </w:tcPr>
+          <w:p>
+            <w:pPr>
+              <w:jc w:val="center"/>
+              <w:cnfStyle w:val="000000100000" w:firstRow="0" w:lastRow="0" w:firstColumn="0" w:lastColumn="0" w:oddVBand="0" w:evenVBand="0" w:oddHBand="1" w:evenHBand="0" w:firstRowFirstColumn="0" w:firstRowLastColumn="0" w:lastRowFirstColumn="0" w:lastRowLastColumn="0"/>
+            </w:pPr>
+            <w:r>
+              <w:t>58.183</w:t>
+            </w:r>
+          </w:p>
+        </w:tc>
+        <w:tc>
+          <w:tcPr>
+            <w:tcW w:w="1289" w:type="dxa"/>
+            <w:vAlign w:val="center"/>
+          </w:tcPr>
+          <w:p>
+            <w:pPr>
+              <w:jc w:val="center"/>
+              <w:cnfStyle w:val="000000100000" w:firstRow="0" w:lastRow="0" w:firstColumn="0" w:lastColumn="0" w:oddVBand="0" w:evenVBand="0" w:oddHBand="1" w:evenHBand="0" w:firstRowFirstColumn="0" w:firstRowLastColumn="0" w:lastRowFirstColumn="0" w:lastRowLastColumn="0"/>
+            </w:pPr>
+            <w:r>
+              <w:t>543.753</w:t>
+            </w:r>
+          </w:p>
+        </w:tc>
+        <w:tc>
+          <w:tcPr>
+            <w:tcW w:w="953" w:type="dxa"/>
+            <w:vAlign w:val="center"/>
+          </w:tcPr>
+          <w:p>
+            <w:pPr>
+              <w:jc w:val="center"/>
+              <w:cnfStyle w:val="000000100000" w:firstRow="0" w:lastRow="0" w:firstColumn="0" w:lastColumn="0" w:oddVBand="0" w:evenVBand="0" w:oddHBand="1" w:evenHBand="0" w:firstRowFirstColumn="0" w:firstRowLastColumn="0" w:lastRowFirstColumn="0" w:lastRowLastColumn="0"/>
+            </w:pPr>
+            <w:r>
+              <w:t>8.348</w:t>
+            </w:r>
+          </w:p>
+        </w:tc>
+        <w:tc>
+          <w:tcPr>
+            <w:tcW w:w="899" w:type="dxa"/>
+            <w:vAlign w:val="center"/>
+          </w:tcPr>
+          <w:p>
+            <w:pPr>
+              <w:jc w:val="center"/>
+              <w:cnfStyle w:val="000000100000" w:firstRow="0" w:lastRow="0" w:firstColumn="0" w:lastColumn="0" w:oddVBand="0" w:evenVBand="0" w:oddHBand="1" w:evenHBand="0" w:firstRowFirstColumn="0" w:firstRowLastColumn="0" w:lastRowFirstColumn="0" w:lastRowLastColumn="0"/>
+            </w:pPr>
+            <w:r>
+              <w:t>80.13</w:t>
+            </w:r>
+          </w:p>
+        </w:tc>
+      </w:tr>
+      <w:tr>
+        <w:tc>
+          <w:tcPr>
+            <w:cnfStyle w:val="001000000000" w:firstRow="0" w:lastRow="0" w:firstColumn="1" w:lastColumn="0" w:oddVBand="0" w:evenVBand="0" w:oddHBand="0" w:evenHBand="0" w:firstRowFirstColumn="0" w:firstRowLastColumn="0" w:lastRowFirstColumn="0" w:lastRowLastColumn="0"/>
+            <w:tcW w:w="1224" w:type="dxa"/>
+            <w:shd w:val="clear" w:color="auto" w:fill="00B050"/>
+          </w:tcPr>
+          <w:p>
+            <w:pPr>
+              <w:jc w:val="center"/>
+            </w:pPr>
+            <w:r>
+              <w:t>Variables2</w:t>
+            </w:r>
+          </w:p>
+        </w:tc>
+        <w:tc>
+          <w:tcPr>
+            <w:tcW w:w="1065" w:type="dxa"/>
+            <w:shd w:val="clear" w:color="auto" w:fill="00B050"/>
+            <w:vAlign w:val="center"/>
+          </w:tcPr>
+          <w:p>
+            <w:pPr>
+              <w:jc w:val="center"/>
+              <w:cnfStyle w:val="000000000000" w:firstRow="0" w:lastRow="0" w:firstColumn="0" w:lastColumn="0" w:oddVBand="0" w:evenVBand="0" w:oddHBand="0" w:evenHBand="0" w:firstRowFirstColumn="0" w:firstRowLastColumn="0" w:lastRowFirstColumn="0" w:lastRowLastColumn="0"/>
+            </w:pPr>
+            <w:r>
+              <w:t>365</w:t>
+            </w:r>
+          </w:p>
+        </w:tc>
+        <w:tc>
+          <w:tcPr>
+            <w:tcW w:w="805" w:type="dxa"/>
+            <w:shd w:val="clear" w:color="auto" w:fill="00B050"/>
+            <w:vAlign w:val="center"/>
+          </w:tcPr>
+          <w:p>
+            <w:pPr>
+              <w:jc w:val="center"/>
+              <w:cnfStyle w:val="000000000000" w:firstRow="0" w:lastRow="0" w:firstColumn="0" w:lastColumn="0" w:oddVBand="0" w:evenVBand="0" w:oddHBand="0" w:evenHBand="0" w:firstRowFirstColumn="0" w:firstRowLastColumn="0" w:lastRowFirstColumn="0" w:lastRowLastColumn="0"/>
+            </w:pPr>
+            <w:r>
+              <w:t>5.939</w:t>
+            </w:r>
+          </w:p>
+        </w:tc>
+        <w:tc>
+          <w:tcPr>
+            <w:tcW w:w="1263" w:type="dxa"/>
+            <w:shd w:val="clear" w:color="auto" w:fill="00B050"/>
+            <w:vAlign w:val="center"/>
+          </w:tcPr>
+          <w:p>
+            <w:pPr>
+              <w:jc w:val="center"/>
+              <w:cnfStyle w:val="000000000000" w:firstRow="0" w:lastRow="0" w:firstColumn="0" w:lastColumn="0" w:oddVBand="0" w:evenVBand="0" w:oddHBand="0" w:evenHBand="0" w:firstRowFirstColumn="0" w:firstRowLastColumn="0" w:lastRowFirstColumn="0" w:lastRowLastColumn="0"/>
+            </w:pPr>
+            <w:r>
+              <w:t>5.901</w:t>
+            </w:r>
+          </w:p>
+        </w:tc>
+        <w:tc>
+          <w:tcPr>
+            <w:tcW w:w="996" w:type="dxa"/>
+            <w:shd w:val="clear" w:color="auto" w:fill="00B050"/>
+            <w:vAlign w:val="center"/>
+          </w:tcPr>
+          <w:p>
+            <w:pPr>
+              <w:jc w:val="center"/>
+              <w:cnfStyle w:val="000000000000" w:firstRow="0" w:lastRow="0" w:firstColumn="0" w:lastColumn="0" w:oddVBand="0" w:evenVBand="0" w:oddHBand="0" w:evenHBand="0" w:firstRowFirstColumn="0" w:firstRowLastColumn="0" w:lastRowFirstColumn="0" w:lastRowLastColumn="0"/>
+            </w:pPr>
+            <w:r>
+              <w:t>57.251</w:t>
+            </w:r>
+          </w:p>
+        </w:tc>
+        <w:tc>
+          <w:tcPr>
+            <w:tcW w:w="1289" w:type="dxa"/>
+            <w:shd w:val="clear" w:color="auto" w:fill="00B050"/>
+            <w:vAlign w:val="center"/>
+          </w:tcPr>
+          <w:p>
+            <w:pPr>
+              <w:jc w:val="center"/>
+              <w:cnfStyle w:val="000000000000" w:firstRow="0" w:lastRow="0" w:firstColumn="0" w:lastColumn="0" w:oddVBand="0" w:evenVBand="0" w:oddHBand="0" w:evenHBand="0" w:firstRowFirstColumn="0" w:firstRowLastColumn="0" w:lastRowFirstColumn="0" w:lastRowLastColumn="0"/>
+            </w:pPr>
+            <w:r>
+              <w:t>539.431</w:t>
+            </w:r>
+          </w:p>
+        </w:tc>
+        <w:tc>
+          <w:tcPr>
+            <w:tcW w:w="953" w:type="dxa"/>
+            <w:shd w:val="clear" w:color="auto" w:fill="00B050"/>
+            <w:vAlign w:val="center"/>
+          </w:tcPr>
+          <w:p>
+            <w:pPr>
+              <w:jc w:val="center"/>
+              <w:cnfStyle w:val="000000000000" w:firstRow="0" w:lastRow="0" w:firstColumn="0" w:lastColumn="0" w:oddVBand="0" w:evenVBand="0" w:oddHBand="0" w:evenHBand="0" w:firstRowFirstColumn="0" w:firstRowLastColumn="0" w:lastRowFirstColumn="0" w:lastRowLastColumn="0"/>
+            </w:pPr>
+            <w:r>
+              <w:t>8.327</w:t>
+            </w:r>
+          </w:p>
+        </w:tc>
+        <w:tc>
+          <w:tcPr>
+            <w:tcW w:w="899" w:type="dxa"/>
+            <w:shd w:val="clear" w:color="auto" w:fill="00B050"/>
+            <w:vAlign w:val="center"/>
+          </w:tcPr>
+          <w:p>
+            <w:pPr>
+              <w:jc w:val="center"/>
+              <w:cnfStyle w:val="000000000000" w:firstRow="0" w:lastRow="0" w:firstColumn="0" w:lastColumn="0" w:oddVBand="0" w:evenVBand="0" w:oddHBand="0" w:evenHBand="0" w:firstRowFirstColumn="0" w:firstRowLastColumn="0" w:lastRowFirstColumn="0" w:lastRowLastColumn="0"/>
+            </w:pPr>
+            <w:r>
+              <w:t>80.21</w:t>
+            </w:r>
+          </w:p>
+        </w:tc>
+      </w:tr>
+    </w:tbl>
+    <w:p>
+      <w:pPr>
+        <w:jc w:val="both"/>
+        <w:rPr>
+          <w:b/>
+          <w:bCs/>
+        </w:rPr>
+      </w:pPr>
+    </w:p>
+    <w:p>
+      <w:pPr>
+        <w:jc w:val="center"/>
+        <w:rPr>
+          <w:b/>
+          <w:bCs/>
+        </w:rPr>
+      </w:pPr>
+      <w:r>
+        <w:rPr>
+          <w:b/>
+          <w:bCs/>
+        </w:rPr>
+        <w:t>PCR (Principal Components Regression)</w:t>
+      </w:r>
+    </w:p>
+    <w:tbl>
+      <w:tblPr>
+        <w:tblStyle w:val="Tablaconcuadrcula5oscura-nfasis5"/>
+        <w:tblW w:w="9208" w:type="dxa"/>
+        <w:tblInd w:w="-5" w:type="dxa"/>
+        <w:tblLook w:val="04A0" w:firstRow="1" w:lastRow="0" w:firstColumn="1" w:lastColumn="0" w:noHBand="0" w:noVBand="1"/>
+      </w:tblPr>
+      <w:tblGrid>
+        <w:gridCol w:w="1401"/>
+        <w:gridCol w:w="843"/>
+        <w:gridCol w:w="1353"/>
+        <w:gridCol w:w="718"/>
+        <w:gridCol w:w="1138"/>
+        <w:gridCol w:w="830"/>
+        <w:gridCol w:w="1255"/>
+        <w:gridCol w:w="830"/>
+        <w:gridCol w:w="840"/>
+      </w:tblGrid>
+      <w:tr>
+        <w:trPr>
+          <w:cnfStyle w:val="100000000000" w:firstRow="1" w:lastRow="0" w:firstColumn="0" w:lastColumn="0" w:oddVBand="0" w:evenVBand="0" w:oddHBand="0" w:evenHBand="0" w:firstRowFirstColumn="0" w:firstRowLastColumn="0" w:lastRowFirstColumn="0" w:lastRowLastColumn="0"/>
+        </w:trPr>
+        <w:tc>
+          <w:tcPr>
+            <w:cnfStyle w:val="001000000000" w:firstRow="0" w:lastRow="0" w:firstColumn="1" w:lastColumn="0" w:oddVBand="0" w:evenVBand="0" w:oddHBand="0" w:evenHBand="0" w:firstRowFirstColumn="0" w:firstRowLastColumn="0" w:lastRowFirstColumn="0" w:lastRowLastColumn="0"/>
+            <w:tcW w:w="1401" w:type="dxa"/>
+          </w:tcPr>
+          <w:p>
+            <w:pPr>
+              <w:jc w:val="center"/>
+            </w:pPr>
+            <w:r>
+              <w:t>VARIABLES</w:t>
+            </w:r>
+          </w:p>
+        </w:tc>
+        <w:tc>
+          <w:tcPr>
+            <w:tcW w:w="843" w:type="dxa"/>
+            <w:vAlign w:val="center"/>
+          </w:tcPr>
+          <w:p>
+            <w:pPr>
+              <w:jc w:val="center"/>
+              <w:cnfStyle w:val="100000000000" w:firstRow="1" w:lastRow="0" w:firstColumn="0" w:lastColumn="0" w:oddVBand="0" w:evenVBand="0" w:oddHBand="0" w:evenHBand="0" w:firstRowFirstColumn="0" w:firstRowLastColumn="0" w:lastRowFirstColumn="0" w:lastRowLastColumn="0"/>
+            </w:pPr>
+            <w:r>
+              <w:t>Rolling</w:t>
+            </w:r>
+          </w:p>
+        </w:tc>
+        <w:tc>
+          <w:tcPr>
+            <w:tcW w:w="1353" w:type="dxa"/>
+          </w:tcPr>
+          <w:p>
+            <w:pPr>
+              <w:jc w:val="center"/>
+              <w:cnfStyle w:val="100000000000" w:firstRow="1" w:lastRow="0" w:firstColumn="0" w:lastColumn="0" w:oddVBand="0" w:evenVBand="0" w:oddHBand="0" w:evenHBand="0" w:firstRowFirstColumn="0" w:firstRowLastColumn="0" w:lastRowFirstColumn="0" w:lastRowLastColumn="0"/>
+            </w:pPr>
+            <w:r>
+              <w:t>N components</w:t>
+            </w:r>
+          </w:p>
+        </w:tc>
+        <w:tc>
+          <w:tcPr>
+            <w:tcW w:w="718" w:type="dxa"/>
+            <w:vAlign w:val="center"/>
+          </w:tcPr>
+          <w:p>
+            <w:pPr>
+              <w:jc w:val="center"/>
+              <w:cnfStyle w:val="100000000000" w:firstRow="1" w:lastRow="0" w:firstColumn="0" w:lastColumn="0" w:oddVBand="0" w:evenVBand="0" w:oddHBand="0" w:evenHBand="0" w:firstRowFirstColumn="0" w:firstRowLastColumn="0" w:lastRowFirstColumn="0" w:lastRowLastColumn="0"/>
+            </w:pPr>
+            <w:r>
+              <w:t>MAE</w:t>
+            </w:r>
+          </w:p>
+        </w:tc>
+        <w:tc>
+          <w:tcPr>
+            <w:tcW w:w="1138" w:type="dxa"/>
+            <w:vAlign w:val="center"/>
+          </w:tcPr>
+          <w:p>
+            <w:pPr>
+              <w:jc w:val="center"/>
+              <w:cnfStyle w:val="100000000000" w:firstRow="1" w:lastRow="0" w:firstColumn="0" w:lastColumn="0" w:oddVBand="0" w:evenVBand="0" w:oddHBand="0" w:evenHBand="0" w:firstRowFirstColumn="0" w:firstRowLastColumn="0" w:lastRowFirstColumn="0" w:lastRowLastColumn="0"/>
+            </w:pPr>
+            <w:r>
+              <w:t>STD(MAE)</w:t>
+            </w:r>
+          </w:p>
+        </w:tc>
+        <w:tc>
+          <w:tcPr>
+            <w:tcW w:w="830" w:type="dxa"/>
+            <w:vAlign w:val="center"/>
+          </w:tcPr>
+          <w:p>
+            <w:pPr>
+              <w:jc w:val="center"/>
+              <w:cnfStyle w:val="100000000000" w:firstRow="1" w:lastRow="0" w:firstColumn="0" w:lastColumn="0" w:oddVBand="0" w:evenVBand="0" w:oddHBand="0" w:evenHBand="0" w:firstRowFirstColumn="0" w:firstRowLastColumn="0" w:lastRowFirstColumn="0" w:lastRowLastColumn="0"/>
+            </w:pPr>
+            <w:r>
+              <w:t>MAPE</w:t>
+            </w:r>
+          </w:p>
+        </w:tc>
+        <w:tc>
+          <w:tcPr>
+            <w:tcW w:w="1255" w:type="dxa"/>
+            <w:vAlign w:val="center"/>
+          </w:tcPr>
+          <w:p>
+            <w:pPr>
+              <w:jc w:val="center"/>
+              <w:cnfStyle w:val="100000000000" w:firstRow="1" w:lastRow="0" w:firstColumn="0" w:lastColumn="0" w:oddVBand="0" w:evenVBand="0" w:oddHBand="0" w:evenHBand="0" w:firstRowFirstColumn="0" w:firstRowLastColumn="0" w:lastRowFirstColumn="0" w:lastRowLastColumn="0"/>
+            </w:pPr>
+            <w:r>
+              <w:t>STD(MAPE)</w:t>
+            </w:r>
+          </w:p>
+        </w:tc>
+        <w:tc>
+          <w:tcPr>
+            <w:tcW w:w="830" w:type="dxa"/>
+            <w:vAlign w:val="center"/>
+          </w:tcPr>
+          <w:p>
+            <w:pPr>
+              <w:jc w:val="center"/>
+              <w:cnfStyle w:val="100000000000" w:firstRow="1" w:lastRow="0" w:firstColumn="0" w:lastColumn="0" w:oddVBand="0" w:evenVBand="0" w:oddHBand="0" w:evenHBand="0" w:firstRowFirstColumn="0" w:firstRowLastColumn="0" w:lastRowFirstColumn="0" w:lastRowLastColumn="0"/>
+            </w:pPr>
+            <w:r>
+              <w:t>RMSE</w:t>
+            </w:r>
+          </w:p>
+        </w:tc>
+        <w:tc>
+          <w:tcPr>
+            <w:tcW w:w="840" w:type="dxa"/>
+            <w:vAlign w:val="center"/>
+          </w:tcPr>
+          <w:p>
+            <w:pPr>
+              <w:jc w:val="center"/>
+              <w:cnfStyle w:val="100000000000" w:firstRow="1" w:lastRow="0" w:firstColumn="0" w:lastColumn="0" w:oddVBand="0" w:evenVBand="0" w:oddHBand="0" w:evenHBand="0" w:firstRowFirstColumn="0" w:firstRowLastColumn="0" w:lastRowFirstColumn="0" w:lastRowLastColumn="0"/>
+            </w:pPr>
+            <w:r>
+              <w:t>% TREND</w:t>
+            </w:r>
+          </w:p>
+        </w:tc>
+      </w:tr>
+      <w:tr>
+        <w:trPr>
+          <w:cnfStyle w:val="000000100000" w:firstRow="0" w:lastRow="0" w:firstColumn="0" w:lastColumn="0" w:oddVBand="0" w:evenVBand="0" w:oddHBand="1" w:evenHBand="0" w:firstRowFirstColumn="0" w:firstRowLastColumn="0" w:lastRowFirstColumn="0" w:lastRowLastColumn="0"/>
+        </w:trPr>
+        <w:tc>
+          <w:tcPr>
+            <w:cnfStyle w:val="001000000000" w:firstRow="0" w:lastRow="0" w:firstColumn="1" w:lastColumn="0" w:oddVBand="0" w:evenVBand="0" w:oddHBand="0" w:evenHBand="0" w:firstRowFirstColumn="0" w:firstRowLastColumn="0" w:lastRowFirstColumn="0" w:lastRowLastColumn="0"/>
+            <w:tcW w:w="1401" w:type="dxa"/>
+          </w:tcPr>
+          <w:p>
+            <w:pPr>
+              <w:jc w:val="center"/>
+            </w:pPr>
+            <w:r>
+              <w:t>Todas</w:t>
+            </w:r>
+          </w:p>
+        </w:tc>
+        <w:tc>
+          <w:tcPr>
+            <w:tcW w:w="843" w:type="dxa"/>
+            <w:vAlign w:val="center"/>
+          </w:tcPr>
+          <w:p>
+            <w:pPr>
+              <w:jc w:val="center"/>
+              <w:cnfStyle w:val="000000100000" w:firstRow="0" w:lastRow="0" w:firstColumn="0" w:lastColumn="0" w:oddVBand="0" w:evenVBand="0" w:oddHBand="1" w:evenHBand="0" w:firstRowFirstColumn="0" w:firstRowLastColumn="0" w:lastRowFirstColumn="0" w:lastRowLastColumn="0"/>
+            </w:pPr>
+            <w:r>
+              <w:t>No</w:t>
+            </w:r>
+          </w:p>
+        </w:tc>
+        <w:tc>
+          <w:tcPr>
+            <w:tcW w:w="1353" w:type="dxa"/>
+          </w:tcPr>
+          <w:p>
+            <w:pPr>
+              <w:jc w:val="center"/>
+              <w:cnfStyle w:val="000000100000" w:firstRow="0" w:lastRow="0" w:firstColumn="0" w:lastColumn="0" w:oddVBand="0" w:evenVBand="0" w:oddHBand="1" w:evenHBand="0" w:firstRowFirstColumn="0" w:firstRowLastColumn="0" w:lastRowFirstColumn="0" w:lastRowLastColumn="0"/>
+            </w:pPr>
+            <w:r>
+              <w:t>30</w:t>
+            </w:r>
+          </w:p>
+        </w:tc>
+        <w:tc>
+          <w:tcPr>
+            <w:tcW w:w="718" w:type="dxa"/>
+            <w:vAlign w:val="center"/>
+          </w:tcPr>
+          <w:p>
+            <w:pPr>
+              <w:jc w:val="center"/>
+              <w:cnfStyle w:val="000000100000" w:firstRow="0" w:lastRow="0" w:firstColumn="0" w:lastColumn="0" w:oddVBand="0" w:evenVBand="0" w:oddHBand="1" w:evenHBand="0" w:firstRowFirstColumn="0" w:firstRowLastColumn="0" w:lastRowFirstColumn="0" w:lastRowLastColumn="0"/>
+            </w:pPr>
+            <w:r>
+              <w:t>8.307</w:t>
+            </w:r>
+          </w:p>
+        </w:tc>
+        <w:tc>
+          <w:tcPr>
+            <w:tcW w:w="1138" w:type="dxa"/>
+            <w:vAlign w:val="center"/>
+          </w:tcPr>
+          <w:p>
+            <w:pPr>
+              <w:jc w:val="center"/>
+              <w:cnfStyle w:val="000000100000" w:firstRow="0" w:lastRow="0" w:firstColumn="0" w:lastColumn="0" w:oddVBand="0" w:evenVBand="0" w:oddHBand="1" w:evenHBand="0" w:firstRowFirstColumn="0" w:firstRowLastColumn="0" w:lastRowFirstColumn="0" w:lastRowLastColumn="0"/>
+            </w:pPr>
+            <w:r>
+              <w:t>7.948</w:t>
+            </w:r>
+          </w:p>
+        </w:tc>
+        <w:tc>
+          <w:tcPr>
+            <w:tcW w:w="830" w:type="dxa"/>
+            <w:vAlign w:val="center"/>
+          </w:tcPr>
+          <w:p>
+            <w:pPr>
+              <w:jc w:val="center"/>
+              <w:cnfStyle w:val="000000100000" w:firstRow="0" w:lastRow="0" w:firstColumn="0" w:lastColumn="0" w:oddVBand="0" w:evenVBand="0" w:oddHBand="1" w:evenHBand="0" w:firstRowFirstColumn="0" w:firstRowLastColumn="0" w:lastRowFirstColumn="0" w:lastRowLastColumn="0"/>
+            </w:pPr>
+            <w:r>
+              <w:t>102.42</w:t>
+            </w:r>
+          </w:p>
+        </w:tc>
+        <w:tc>
+          <w:tcPr>
+            <w:tcW w:w="1255" w:type="dxa"/>
+            <w:vAlign w:val="center"/>
+          </w:tcPr>
+          <w:p>
+            <w:pPr>
+              <w:jc w:val="center"/>
+              <w:cnfStyle w:val="000000100000" w:firstRow="0" w:lastRow="0" w:firstColumn="0" w:lastColumn="0" w:oddVBand="0" w:evenVBand="0" w:oddHBand="1" w:evenHBand="0" w:firstRowFirstColumn="0" w:firstRowLastColumn="0" w:lastRowFirstColumn="0" w:lastRowLastColumn="0"/>
+            </w:pPr>
+            <w:r>
+              <w:t>1029.124</w:t>
+            </w:r>
+          </w:p>
+        </w:tc>
+        <w:tc>
+          <w:tcPr>
+            <w:tcW w:w="830" w:type="dxa"/>
+            <w:vAlign w:val="center"/>
+          </w:tcPr>
+          <w:p>
+            <w:pPr>
+              <w:jc w:val="center"/>
+              <w:cnfStyle w:val="000000100000" w:firstRow="0" w:lastRow="0" w:firstColumn="0" w:lastColumn="0" w:oddVBand="0" w:evenVBand="0" w:oddHBand="1" w:evenHBand="0" w:firstRowFirstColumn="0" w:firstRowLastColumn="0" w:lastRowFirstColumn="0" w:lastRowLastColumn="0"/>
+            </w:pPr>
+            <w:r>
+              <w:t>11.497</w:t>
+            </w:r>
+          </w:p>
+        </w:tc>
+        <w:tc>
+          <w:tcPr>
+            <w:tcW w:w="840" w:type="dxa"/>
+            <w:vAlign w:val="center"/>
+          </w:tcPr>
+          <w:p>
+            <w:pPr>
+              <w:jc w:val="center"/>
+              <w:cnfStyle w:val="000000100000" w:firstRow="0" w:lastRow="0" w:firstColumn="0" w:lastColumn="0" w:oddVBand="0" w:evenVBand="0" w:oddHBand="1" w:evenHBand="0" w:firstRowFirstColumn="0" w:firstRowLastColumn="0" w:lastRowFirstColumn="0" w:lastRowLastColumn="0"/>
+            </w:pPr>
+            <w:r>
+              <w:t>78.55</w:t>
+            </w:r>
+          </w:p>
+        </w:tc>
+      </w:tr>
+      <w:tr>
+        <w:tc>
+          <w:tcPr>
+            <w:cnfStyle w:val="001000000000" w:firstRow="0" w:lastRow="0" w:firstColumn="1" w:lastColumn="0" w:oddVBand="0" w:evenVBand="0" w:oddHBand="0" w:evenHBand="0" w:firstRowFirstColumn="0" w:firstRowLastColumn="0" w:lastRowFirstColumn="0" w:lastRowLastColumn="0"/>
+            <w:tcW w:w="1401" w:type="dxa"/>
+          </w:tcPr>
+          <w:p>
+            <w:pPr>
+              <w:jc w:val="center"/>
+            </w:pPr>
+            <w:r>
+              <w:t>Todas</w:t>
+            </w:r>
+          </w:p>
+        </w:tc>
+        <w:tc>
+          <w:tcPr>
+            <w:tcW w:w="843" w:type="dxa"/>
+            <w:vAlign w:val="center"/>
+          </w:tcPr>
+          <w:p>
+            <w:pPr>
+              <w:jc w:val="center"/>
+              <w:cnfStyle w:val="000000000000" w:firstRow="0" w:lastRow="0" w:firstColumn="0" w:lastColumn="0" w:oddVBand="0" w:evenVBand="0" w:oddHBand="0" w:evenHBand="0" w:firstRowFirstColumn="0" w:firstRowLastColumn="0" w:lastRowFirstColumn="0" w:lastRowLastColumn="0"/>
+            </w:pPr>
+            <w:r>
+              <w:t>7</w:t>
+            </w:r>
+          </w:p>
+        </w:tc>
+        <w:tc>
+          <w:tcPr>
+            <w:tcW w:w="1353" w:type="dxa"/>
+          </w:tcPr>
+          <w:p>
+            <w:pPr>
+              <w:jc w:val="center"/>
+              <w:cnfStyle w:val="000000000000" w:firstRow="0" w:lastRow="0" w:firstColumn="0" w:lastColumn="0" w:oddVBand="0" w:evenVBand="0" w:oddHBand="0" w:evenHBand="0" w:firstRowFirstColumn="0" w:firstRowLastColumn="0" w:lastRowFirstColumn="0" w:lastRowLastColumn="0"/>
+            </w:pPr>
+            <w:r>
+              <w:t>30</w:t>
+            </w:r>
+          </w:p>
+        </w:tc>
+        <w:tc>
+          <w:tcPr>
+            <w:tcW w:w="718" w:type="dxa"/>
+            <w:vAlign w:val="center"/>
+          </w:tcPr>
+          <w:p>
+            <w:pPr>
+              <w:jc w:val="center"/>
+              <w:cnfStyle w:val="000000000000" w:firstRow="0" w:lastRow="0" w:firstColumn="0" w:lastColumn="0" w:oddVBand="0" w:evenVBand="0" w:oddHBand="0" w:evenHBand="0" w:firstRowFirstColumn="0" w:firstRowLastColumn="0" w:lastRowFirstColumn="0" w:lastRowLastColumn="0"/>
+            </w:pPr>
+            <w:r>
+              <w:t>8.654</w:t>
+            </w:r>
+          </w:p>
+        </w:tc>
+        <w:tc>
+          <w:tcPr>
+            <w:tcW w:w="1138" w:type="dxa"/>
+            <w:vAlign w:val="center"/>
+          </w:tcPr>
+          <w:p>
+            <w:pPr>
+              <w:jc w:val="center"/>
+              <w:cnfStyle w:val="000000000000" w:firstRow="0" w:lastRow="0" w:firstColumn="0" w:lastColumn="0" w:oddVBand="0" w:evenVBand="0" w:oddHBand="0" w:evenHBand="0" w:firstRowFirstColumn="0" w:firstRowLastColumn="0" w:lastRowFirstColumn="0" w:lastRowLastColumn="0"/>
+            </w:pPr>
+            <w:r>
+              <w:t>8.703</w:t>
+            </w:r>
+          </w:p>
+        </w:tc>
+        <w:tc>
+          <w:tcPr>
+            <w:tcW w:w="830" w:type="dxa"/>
+            <w:vAlign w:val="center"/>
+          </w:tcPr>
+          <w:p>
+            <w:pPr>
+              <w:jc w:val="center"/>
+              <w:cnfStyle w:val="000000000000" w:firstRow="0" w:lastRow="0" w:firstColumn="0" w:lastColumn="0" w:oddVBand="0" w:evenVBand="0" w:oddHBand="0" w:evenHBand="0" w:firstRowFirstColumn="0" w:firstRowLastColumn="0" w:lastRowFirstColumn="0" w:lastRowLastColumn="0"/>
+            </w:pPr>
+            <w:r>
+              <w:t>79.134</w:t>
+            </w:r>
+          </w:p>
+        </w:tc>
+        <w:tc>
+          <w:tcPr>
+            <w:tcW w:w="1255" w:type="dxa"/>
+            <w:vAlign w:val="center"/>
+          </w:tcPr>
+          <w:p>
+            <w:pPr>
+              <w:jc w:val="center"/>
+              <w:cnfStyle w:val="000000000000" w:firstRow="0" w:lastRow="0" w:firstColumn="0" w:lastColumn="0" w:oddVBand="0" w:evenVBand="0" w:oddHBand="0" w:evenHBand="0" w:firstRowFirstColumn="0" w:firstRowLastColumn="0" w:lastRowFirstColumn="0" w:lastRowLastColumn="0"/>
+            </w:pPr>
+            <w:r>
+              <w:t>803.27</w:t>
+            </w:r>
+          </w:p>
+        </w:tc>
+        <w:tc>
+          <w:tcPr>
+            <w:tcW w:w="830" w:type="dxa"/>
+            <w:vAlign w:val="center"/>
+          </w:tcPr>
+          <w:p>
+            <w:pPr>
+              <w:jc w:val="center"/>
+              <w:cnfStyle w:val="000000000000" w:firstRow="0" w:lastRow="0" w:firstColumn="0" w:lastColumn="0" w:oddVBand="0" w:evenVBand="0" w:oddHBand="0" w:evenHBand="0" w:firstRowFirstColumn="0" w:firstRowLastColumn="0" w:lastRowFirstColumn="0" w:lastRowLastColumn="0"/>
+            </w:pPr>
+            <w:r>
+              <w:t>12.273</w:t>
+            </w:r>
+          </w:p>
+        </w:tc>
+        <w:tc>
+          <w:tcPr>
+            <w:tcW w:w="840" w:type="dxa"/>
+            <w:vAlign w:val="center"/>
+          </w:tcPr>
+          <w:p>
+            <w:pPr>
+              <w:jc w:val="center"/>
+              <w:cnfStyle w:val="000000000000" w:firstRow="0" w:lastRow="0" w:firstColumn="0" w:lastColumn="0" w:oddVBand="0" w:evenVBand="0" w:oddHBand="0" w:evenHBand="0" w:firstRowFirstColumn="0" w:firstRowLastColumn="0" w:lastRowFirstColumn="0" w:lastRowLastColumn="0"/>
+            </w:pPr>
+            <w:r>
+              <w:t>80.31</w:t>
+            </w:r>
+          </w:p>
+        </w:tc>
+      </w:tr>
+      <w:tr>
+        <w:trPr>
+          <w:cnfStyle w:val="000000100000" w:firstRow="0" w:lastRow="0" w:firstColumn="0" w:lastColumn="0" w:oddVBand="0" w:evenVBand="0" w:oddHBand="1" w:evenHBand="0" w:firstRowFirstColumn="0" w:firstRowLastColumn="0" w:lastRowFirstColumn="0" w:lastRowLastColumn="0"/>
+        </w:trPr>
+        <w:tc>
+          <w:tcPr>
+            <w:cnfStyle w:val="001000000000" w:firstRow="0" w:lastRow="0" w:firstColumn="1" w:lastColumn="0" w:oddVBand="0" w:evenVBand="0" w:oddHBand="0" w:evenHBand="0" w:firstRowFirstColumn="0" w:firstRowLastColumn="0" w:lastRowFirstColumn="0" w:lastRowLastColumn="0"/>
+            <w:tcW w:w="1401" w:type="dxa"/>
+          </w:tcPr>
+          <w:p>
+            <w:pPr>
+              <w:jc w:val="center"/>
+            </w:pPr>
+            <w:r>
+              <w:t>Todas</w:t>
+            </w:r>
+          </w:p>
+        </w:tc>
+        <w:tc>
+          <w:tcPr>
+            <w:tcW w:w="843" w:type="dxa"/>
+            <w:vAlign w:val="center"/>
+          </w:tcPr>
+          <w:p>
+            <w:pPr>
+              <w:jc w:val="center"/>
+              <w:cnfStyle w:val="000000100000" w:firstRow="0" w:lastRow="0" w:firstColumn="0" w:lastColumn="0" w:oddVBand="0" w:evenVBand="0" w:oddHBand="1" w:evenHBand="0" w:firstRowFirstColumn="0" w:firstRowLastColumn="0" w:lastRowFirstColumn="0" w:lastRowLastColumn="0"/>
+            </w:pPr>
+            <w:r>
+              <w:t>30</w:t>
+            </w:r>
+          </w:p>
+        </w:tc>
+        <w:tc>
+          <w:tcPr>
+            <w:tcW w:w="1353" w:type="dxa"/>
+          </w:tcPr>
+          <w:p>
+            <w:pPr>
+              <w:jc w:val="center"/>
+              <w:cnfStyle w:val="000000100000" w:firstRow="0" w:lastRow="0" w:firstColumn="0" w:lastColumn="0" w:oddVBand="0" w:evenVBand="0" w:oddHBand="1" w:evenHBand="0" w:firstRowFirstColumn="0" w:firstRowLastColumn="0" w:lastRowFirstColumn="0" w:lastRowLastColumn="0"/>
+            </w:pPr>
+            <w:r>
+              <w:t>30</w:t>
+            </w:r>
+          </w:p>
+        </w:tc>
+        <w:tc>
+          <w:tcPr>
+            <w:tcW w:w="718" w:type="dxa"/>
+            <w:vAlign w:val="center"/>
+          </w:tcPr>
+          <w:p>
+            <w:pPr>
+              <w:jc w:val="center"/>
+              <w:cnfStyle w:val="000000100000" w:firstRow="0" w:lastRow="0" w:firstColumn="0" w:lastColumn="0" w:oddVBand="0" w:evenVBand="0" w:oddHBand="1" w:evenHBand="0" w:firstRowFirstColumn="0" w:firstRowLastColumn="0" w:lastRowFirstColumn="0" w:lastRowLastColumn="0"/>
+            </w:pPr>
+            <w:r>
+              <w:t>7.341</w:t>
+            </w:r>
+          </w:p>
+        </w:tc>
+        <w:tc>
+          <w:tcPr>
+            <w:tcW w:w="1138" w:type="dxa"/>
+            <w:vAlign w:val="center"/>
+          </w:tcPr>
+          <w:p>
+            <w:pPr>
+              <w:jc w:val="center"/>
+              <w:cnfStyle w:val="000000100000" w:firstRow="0" w:lastRow="0" w:firstColumn="0" w:lastColumn="0" w:oddVBand="0" w:evenVBand="0" w:oddHBand="1" w:evenHBand="0" w:firstRowFirstColumn="0" w:firstRowLastColumn="0" w:lastRowFirstColumn="0" w:lastRowLastColumn="0"/>
+            </w:pPr>
+            <w:r>
+              <w:t>7.184</w:t>
+            </w:r>
+          </w:p>
+        </w:tc>
+        <w:tc>
+          <w:tcPr>
+            <w:tcW w:w="830" w:type="dxa"/>
+            <w:vAlign w:val="center"/>
+          </w:tcPr>
+          <w:p>
+            <w:pPr>
+              <w:jc w:val="center"/>
+              <w:cnfStyle w:val="000000100000" w:firstRow="0" w:lastRow="0" w:firstColumn="0" w:lastColumn="0" w:oddVBand="0" w:evenVBand="0" w:oddHBand="1" w:evenHBand="0" w:firstRowFirstColumn="0" w:firstRowLastColumn="0" w:lastRowFirstColumn="0" w:lastRowLastColumn="0"/>
+            </w:pPr>
+            <w:r>
+              <w:t>65.654</w:t>
+            </w:r>
+          </w:p>
+        </w:tc>
+        <w:tc>
+          <w:tcPr>
+            <w:tcW w:w="1255" w:type="dxa"/>
+            <w:vAlign w:val="center"/>
+          </w:tcPr>
+          <w:p>
+            <w:pPr>
+              <w:jc w:val="center"/>
+              <w:cnfStyle w:val="000000100000" w:firstRow="0" w:lastRow="0" w:firstColumn="0" w:lastColumn="0" w:oddVBand="0" w:evenVBand="0" w:oddHBand="1" w:evenHBand="0" w:firstRowFirstColumn="0" w:firstRowLastColumn="0" w:lastRowFirstColumn="0" w:lastRowLastColumn="0"/>
+            </w:pPr>
+            <w:r>
+              <w:t>614.913</w:t>
+            </w:r>
+          </w:p>
+        </w:tc>
+        <w:tc>
+          <w:tcPr>
+            <w:tcW w:w="830" w:type="dxa"/>
+            <w:vAlign w:val="center"/>
+          </w:tcPr>
+          <w:p>
+            <w:pPr>
+              <w:jc w:val="center"/>
+              <w:cnfStyle w:val="000000100000" w:firstRow="0" w:lastRow="0" w:firstColumn="0" w:lastColumn="0" w:oddVBand="0" w:evenVBand="0" w:oddHBand="1" w:evenHBand="0" w:firstRowFirstColumn="0" w:firstRowLastColumn="0" w:lastRowFirstColumn="0" w:lastRowLastColumn="0"/>
+            </w:pPr>
+            <w:r>
+              <w:t>10.271</w:t>
+            </w:r>
+          </w:p>
+        </w:tc>
+        <w:tc>
+          <w:tcPr>
+            <w:tcW w:w="840" w:type="dxa"/>
+            <w:vAlign w:val="center"/>
+          </w:tcPr>
+          <w:p>
+            <w:pPr>
+              <w:jc w:val="center"/>
+              <w:cnfStyle w:val="000000100000" w:firstRow="0" w:lastRow="0" w:firstColumn="0" w:lastColumn="0" w:oddVBand="0" w:evenVBand="0" w:oddHBand="1" w:evenHBand="0" w:firstRowFirstColumn="0" w:firstRowLastColumn="0" w:lastRowFirstColumn="0" w:lastRowLastColumn="0"/>
+            </w:pPr>
+            <w:r>
+              <w:t>80.94</w:t>
+            </w:r>
+          </w:p>
+        </w:tc>
+      </w:tr>
+      <w:tr>
+        <w:tc>
+          <w:tcPr>
+            <w:cnfStyle w:val="001000000000" w:firstRow="0" w:lastRow="0" w:firstColumn="1" w:lastColumn="0" w:oddVBand="0" w:evenVBand="0" w:oddHBand="0" w:evenHBand="0" w:firstRowFirstColumn="0" w:firstRowLastColumn="0" w:lastRowFirstColumn="0" w:lastRowLastColumn="0"/>
+            <w:tcW w:w="1401" w:type="dxa"/>
+          </w:tcPr>
+          <w:p>
+            <w:pPr>
+              <w:jc w:val="center"/>
+            </w:pPr>
+            <w:r>
+              <w:t>Variables1</w:t>
+            </w:r>
+          </w:p>
+        </w:tc>
+        <w:tc>
+          <w:tcPr>
+            <w:tcW w:w="843" w:type="dxa"/>
+            <w:vAlign w:val="center"/>
+          </w:tcPr>
+          <w:p>
+            <w:pPr>
+              <w:jc w:val="center"/>
+              <w:cnfStyle w:val="000000000000" w:firstRow="0" w:lastRow="0" w:firstColumn="0" w:lastColumn="0" w:oddVBand="0" w:evenVBand="0" w:oddHBand="0" w:evenHBand="0" w:firstRowFirstColumn="0" w:firstRowLastColumn="0" w:lastRowFirstColumn="0" w:lastRowLastColumn="0"/>
+            </w:pPr>
+            <w:r>
+              <w:t>30</w:t>
+            </w:r>
+          </w:p>
+        </w:tc>
+        <w:tc>
+          <w:tcPr>
+            <w:tcW w:w="1353" w:type="dxa"/>
+          </w:tcPr>
+          <w:p>
+            <w:pPr>
+              <w:jc w:val="center"/>
+              <w:cnfStyle w:val="000000000000" w:firstRow="0" w:lastRow="0" w:firstColumn="0" w:lastColumn="0" w:oddVBand="0" w:evenVBand="0" w:oddHBand="0" w:evenHBand="0" w:firstRowFirstColumn="0" w:firstRowLastColumn="0" w:lastRowFirstColumn="0" w:lastRowLastColumn="0"/>
+            </w:pPr>
+            <w:r>
+              <w:t>30</w:t>
+            </w:r>
+          </w:p>
+        </w:tc>
+        <w:tc>
+          <w:tcPr>
+            <w:tcW w:w="718" w:type="dxa"/>
+            <w:vAlign w:val="center"/>
+          </w:tcPr>
+          <w:p>
+            <w:pPr>
+              <w:jc w:val="center"/>
+              <w:cnfStyle w:val="000000000000" w:firstRow="0" w:lastRow="0" w:firstColumn="0" w:lastColumn="0" w:oddVBand="0" w:evenVBand="0" w:oddHBand="0" w:evenHBand="0" w:firstRowFirstColumn="0" w:firstRowLastColumn="0" w:lastRowFirstColumn="0" w:lastRowLastColumn="0"/>
+            </w:pPr>
+            <w:r>
+              <w:t>7.101</w:t>
+            </w:r>
+          </w:p>
+        </w:tc>
+        <w:tc>
+          <w:tcPr>
+            <w:tcW w:w="1138" w:type="dxa"/>
+            <w:vAlign w:val="center"/>
+          </w:tcPr>
+          <w:p>
+            <w:pPr>
+              <w:jc w:val="center"/>
+              <w:cnfStyle w:val="000000000000" w:firstRow="0" w:lastRow="0" w:firstColumn="0" w:lastColumn="0" w:oddVBand="0" w:evenVBand="0" w:oddHBand="0" w:evenHBand="0" w:firstRowFirstColumn="0" w:firstRowLastColumn="0" w:lastRowFirstColumn="0" w:lastRowLastColumn="0"/>
+            </w:pPr>
+            <w:r>
+              <w:t>7.007</w:t>
+            </w:r>
+          </w:p>
+        </w:tc>
+        <w:tc>
+          <w:tcPr>
+            <w:tcW w:w="830" w:type="dxa"/>
+            <w:vAlign w:val="center"/>
+          </w:tcPr>
+          <w:p>
+            <w:pPr>
+              <w:jc w:val="center"/>
+              <w:cnfStyle w:val="000000000000" w:firstRow="0" w:lastRow="0" w:firstColumn="0" w:lastColumn="0" w:oddVBand="0" w:evenVBand="0" w:oddHBand="0" w:evenHBand="0" w:firstRowFirstColumn="0" w:firstRowLastColumn="0" w:lastRowFirstColumn="0" w:lastRowLastColumn="0"/>
+            </w:pPr>
+            <w:r>
+              <w:t>63.894</w:t>
+            </w:r>
+          </w:p>
+        </w:tc>
+        <w:tc>
+          <w:tcPr>
+            <w:tcW w:w="1255" w:type="dxa"/>
+            <w:vAlign w:val="center"/>
+          </w:tcPr>
+          <w:p>
+            <w:pPr>
+              <w:jc w:val="center"/>
+              <w:cnfStyle w:val="000000000000" w:firstRow="0" w:lastRow="0" w:firstColumn="0" w:lastColumn="0" w:oddVBand="0" w:evenVBand="0" w:oddHBand="0" w:evenHBand="0" w:firstRowFirstColumn="0" w:firstRowLastColumn="0" w:lastRowFirstColumn="0" w:lastRowLastColumn="0"/>
+            </w:pPr>
+            <w:r>
+              <w:t>603.561</w:t>
+            </w:r>
+          </w:p>
+        </w:tc>
+        <w:tc>
+          <w:tcPr>
+            <w:tcW w:w="830" w:type="dxa"/>
+            <w:vAlign w:val="center"/>
+          </w:tcPr>
+          <w:p>
+            <w:pPr>
+              <w:jc w:val="center"/>
+              <w:cnfStyle w:val="000000000000" w:firstRow="0" w:lastRow="0" w:firstColumn="0" w:lastColumn="0" w:oddVBand="0" w:evenVBand="0" w:oddHBand="0" w:evenHBand="0" w:firstRowFirstColumn="0" w:firstRowLastColumn="0" w:lastRowFirstColumn="0" w:lastRowLastColumn="0"/>
+            </w:pPr>
+            <w:r>
+              <w:t>9.975</w:t>
+            </w:r>
+          </w:p>
+        </w:tc>
+        <w:tc>
+          <w:tcPr>
+            <w:tcW w:w="840" w:type="dxa"/>
+            <w:vAlign w:val="center"/>
+          </w:tcPr>
+          <w:p>
+            <w:pPr>
+              <w:jc w:val="center"/>
+              <w:cnfStyle w:val="000000000000" w:firstRow="0" w:lastRow="0" w:firstColumn="0" w:lastColumn="0" w:oddVBand="0" w:evenVBand="0" w:oddHBand="0" w:evenHBand="0" w:firstRowFirstColumn="0" w:firstRowLastColumn="0" w:lastRowFirstColumn="0" w:lastRowLastColumn="0"/>
+            </w:pPr>
+            <w:r>
+              <w:t>81.01</w:t>
+            </w:r>
+          </w:p>
+        </w:tc>
+      </w:tr>
+      <w:tr>
+        <w:trPr>
+          <w:cnfStyle w:val="000000100000" w:firstRow="0" w:lastRow="0" w:firstColumn="0" w:lastColumn="0" w:oddVBand="0" w:evenVBand="0" w:oddHBand="1" w:evenHBand="0" w:firstRowFirstColumn="0" w:firstRowLastColumn="0" w:lastRowFirstColumn="0" w:lastRowLastColumn="0"/>
+        </w:trPr>
+        <w:tc>
+          <w:tcPr>
+            <w:cnfStyle w:val="001000000000" w:firstRow="0" w:lastRow="0" w:firstColumn="1" w:lastColumn="0" w:oddVBand="0" w:evenVBand="0" w:oddHBand="0" w:evenHBand="0" w:firstRowFirstColumn="0" w:firstRowLastColumn="0" w:lastRowFirstColumn="0" w:lastRowLastColumn="0"/>
+            <w:tcW w:w="1401" w:type="dxa"/>
+          </w:tcPr>
+          <w:p>
+            <w:pPr>
+              <w:jc w:val="center"/>
+            </w:pPr>
+            <w:r>
+              <w:t>Variables2</w:t>
+            </w:r>
+          </w:p>
+        </w:tc>
+        <w:tc>
+          <w:tcPr>
+            <w:tcW w:w="843" w:type="dxa"/>
+            <w:vAlign w:val="center"/>
+          </w:tcPr>
+          <w:p>
+            <w:pPr>
+              <w:jc w:val="center"/>
+              <w:cnfStyle w:val="000000100000" w:firstRow="0" w:lastRow="0" w:firstColumn="0" w:lastColumn="0" w:oddVBand="0" w:evenVBand="0" w:oddHBand="1" w:evenHBand="0" w:firstRowFirstColumn="0" w:firstRowLastColumn="0" w:lastRowFirstColumn="0" w:lastRowLastColumn="0"/>
+            </w:pPr>
+            <w:r>
+              <w:t>60</w:t>
+            </w:r>
+          </w:p>
+        </w:tc>
+        <w:tc>
+          <w:tcPr>
+            <w:tcW w:w="1353" w:type="dxa"/>
+          </w:tcPr>
+          <w:p>
+            <w:pPr>
+              <w:jc w:val="center"/>
+              <w:cnfStyle w:val="000000100000" w:firstRow="0" w:lastRow="0" w:firstColumn="0" w:lastColumn="0" w:oddVBand="0" w:evenVBand="0" w:oddHBand="1" w:evenHBand="0" w:firstRowFirstColumn="0" w:firstRowLastColumn="0" w:lastRowFirstColumn="0" w:lastRowLastColumn="0"/>
+            </w:pPr>
+            <w:r>
+              <w:t>30</w:t>
+            </w:r>
+          </w:p>
+        </w:tc>
+        <w:tc>
+          <w:tcPr>
+            <w:tcW w:w="718" w:type="dxa"/>
+            <w:vAlign w:val="center"/>
+          </w:tcPr>
+          <w:p>
+            <w:pPr>
+              <w:jc w:val="center"/>
+              <w:cnfStyle w:val="000000100000" w:firstRow="0" w:lastRow="0" w:firstColumn="0" w:lastColumn="0" w:oddVBand="0" w:evenVBand="0" w:oddHBand="1" w:evenHBand="0" w:firstRowFirstColumn="0" w:firstRowLastColumn="0" w:lastRowFirstColumn="0" w:lastRowLastColumn="0"/>
+            </w:pPr>
+            <w:r>
+              <w:t>6.538</w:t>
+            </w:r>
+          </w:p>
+        </w:tc>
+        <w:tc>
+          <w:tcPr>
+            <w:tcW w:w="1138" w:type="dxa"/>
+            <w:vAlign w:val="center"/>
+          </w:tcPr>
+          <w:p>
+            <w:pPr>
+              <w:jc w:val="center"/>
+              <w:cnfStyle w:val="000000100000" w:firstRow="0" w:lastRow="0" w:firstColumn="0" w:lastColumn="0" w:oddVBand="0" w:evenVBand="0" w:oddHBand="1" w:evenHBand="0" w:firstRowFirstColumn="0" w:firstRowLastColumn="0" w:lastRowFirstColumn="0" w:lastRowLastColumn="0"/>
+            </w:pPr>
+            <w:r>
+              <w:t>6.234</w:t>
+            </w:r>
+          </w:p>
+        </w:tc>
+        <w:tc>
+          <w:tcPr>
+            <w:tcW w:w="830" w:type="dxa"/>
+            <w:vAlign w:val="center"/>
+          </w:tcPr>
+          <w:p>
+            <w:pPr>
+              <w:jc w:val="center"/>
+              <w:cnfStyle w:val="000000100000" w:firstRow="0" w:lastRow="0" w:firstColumn="0" w:lastColumn="0" w:oddVBand="0" w:evenVBand="0" w:oddHBand="1" w:evenHBand="0" w:firstRowFirstColumn="0" w:firstRowLastColumn="0" w:lastRowFirstColumn="0" w:lastRowLastColumn="0"/>
+            </w:pPr>
+            <w:r>
+              <w:t>64.59</w:t>
+            </w:r>
+          </w:p>
+        </w:tc>
+        <w:tc>
+          <w:tcPr>
+            <w:tcW w:w="1255" w:type="dxa"/>
+            <w:vAlign w:val="center"/>
+          </w:tcPr>
+          <w:p>
+            <w:pPr>
+              <w:jc w:val="center"/>
+              <w:cnfStyle w:val="000000100000" w:firstRow="0" w:lastRow="0" w:firstColumn="0" w:lastColumn="0" w:oddVBand="0" w:evenVBand="0" w:oddHBand="1" w:evenHBand="0" w:firstRowFirstColumn="0" w:firstRowLastColumn="0" w:lastRowFirstColumn="0" w:lastRowLastColumn="0"/>
+            </w:pPr>
+            <w:r>
+              <w:t>613.891</w:t>
+            </w:r>
+          </w:p>
+        </w:tc>
+        <w:tc>
+          <w:tcPr>
+            <w:tcW w:w="830" w:type="dxa"/>
+            <w:vAlign w:val="center"/>
+          </w:tcPr>
+          <w:p>
+            <w:pPr>
+              <w:jc w:val="center"/>
+              <w:cnfStyle w:val="000000100000" w:firstRow="0" w:lastRow="0" w:firstColumn="0" w:lastColumn="0" w:oddVBand="0" w:evenVBand="0" w:oddHBand="1" w:evenHBand="0" w:firstRowFirstColumn="0" w:firstRowLastColumn="0" w:lastRowFirstColumn="0" w:lastRowLastColumn="0"/>
+            </w:pPr>
+            <w:r>
+              <w:t>9.033</w:t>
+            </w:r>
+          </w:p>
+        </w:tc>
+        <w:tc>
+          <w:tcPr>
+            <w:tcW w:w="840" w:type="dxa"/>
+            <w:vAlign w:val="center"/>
+          </w:tcPr>
+          <w:p>
+            <w:pPr>
+              <w:jc w:val="center"/>
+              <w:cnfStyle w:val="000000100000" w:firstRow="0" w:lastRow="0" w:firstColumn="0" w:lastColumn="0" w:oddVBand="0" w:evenVBand="0" w:oddHBand="1" w:evenHBand="0" w:firstRowFirstColumn="0" w:firstRowLastColumn="0" w:lastRowFirstColumn="0" w:lastRowLastColumn="0"/>
+            </w:pPr>
+            <w:r>
+              <w:t>81.21</w:t>
+            </w:r>
+          </w:p>
+        </w:tc>
+      </w:tr>
+      <w:tr>
+        <w:tc>
+          <w:tcPr>
+            <w:cnfStyle w:val="001000000000" w:firstRow="0" w:lastRow="0" w:firstColumn="1" w:lastColumn="0" w:oddVBand="0" w:evenVBand="0" w:oddHBand="0" w:evenHBand="0" w:firstRowFirstColumn="0" w:firstRowLastColumn="0" w:lastRowFirstColumn="0" w:lastRowLastColumn="0"/>
+            <w:tcW w:w="1401" w:type="dxa"/>
+          </w:tcPr>
+          <w:p>
+            <w:pPr>
+              <w:jc w:val="center"/>
+            </w:pPr>
+            <w:r>
+              <w:t>Variables2</w:t>
+            </w:r>
+          </w:p>
+        </w:tc>
+        <w:tc>
+          <w:tcPr>
+            <w:tcW w:w="843" w:type="dxa"/>
+            <w:vAlign w:val="center"/>
+          </w:tcPr>
+          <w:p>
+            <w:pPr>
+              <w:jc w:val="center"/>
+              <w:cnfStyle w:val="000000000000" w:firstRow="0" w:lastRow="0" w:firstColumn="0" w:lastColumn="0" w:oddVBand="0" w:evenVBand="0" w:oddHBand="0" w:evenHBand="0" w:firstRowFirstColumn="0" w:firstRowLastColumn="0" w:lastRowFirstColumn="0" w:lastRowLastColumn="0"/>
+            </w:pPr>
+            <w:r>
+              <w:t>30</w:t>
+            </w:r>
+          </w:p>
+        </w:tc>
+        <w:tc>
+          <w:tcPr>
+            <w:tcW w:w="1353" w:type="dxa"/>
+          </w:tcPr>
+          <w:p>
+            <w:pPr>
+              <w:jc w:val="center"/>
+              <w:cnfStyle w:val="000000000000" w:firstRow="0" w:lastRow="0" w:firstColumn="0" w:lastColumn="0" w:oddVBand="0" w:evenVBand="0" w:oddHBand="0" w:evenHBand="0" w:firstRowFirstColumn="0" w:firstRowLastColumn="0" w:lastRowFirstColumn="0" w:lastRowLastColumn="0"/>
+            </w:pPr>
+            <w:r>
+              <w:t>32</w:t>
+            </w:r>
+          </w:p>
+        </w:tc>
+        <w:tc>
+          <w:tcPr>
+            <w:tcW w:w="718" w:type="dxa"/>
+            <w:vAlign w:val="center"/>
+          </w:tcPr>
+          <w:p>
+            <w:pPr>
+              <w:jc w:val="center"/>
+              <w:cnfStyle w:val="000000000000" w:firstRow="0" w:lastRow="0" w:firstColumn="0" w:lastColumn="0" w:oddVBand="0" w:evenVBand="0" w:oddHBand="0" w:evenHBand="0" w:firstRowFirstColumn="0" w:firstRowLastColumn="0" w:lastRowFirstColumn="0" w:lastRowLastColumn="0"/>
+            </w:pPr>
+            <w:r>
+              <w:t>6.298</w:t>
+            </w:r>
+          </w:p>
+        </w:tc>
+        <w:tc>
+          <w:tcPr>
+            <w:tcW w:w="1138" w:type="dxa"/>
+            <w:vAlign w:val="center"/>
+          </w:tcPr>
+          <w:p>
+            <w:pPr>
+              <w:jc w:val="center"/>
+              <w:cnfStyle w:val="000000000000" w:firstRow="0" w:lastRow="0" w:firstColumn="0" w:lastColumn="0" w:oddVBand="0" w:evenVBand="0" w:oddHBand="0" w:evenHBand="0" w:firstRowFirstColumn="0" w:firstRowLastColumn="0" w:lastRowFirstColumn="0" w:lastRowLastColumn="0"/>
+            </w:pPr>
+            <w:r>
+              <w:t>6.463</w:t>
+            </w:r>
+          </w:p>
+        </w:tc>
+        <w:tc>
+          <w:tcPr>
+            <w:tcW w:w="830" w:type="dxa"/>
+            <w:vAlign w:val="center"/>
+          </w:tcPr>
+          <w:p>
+            <w:pPr>
+              <w:jc w:val="center"/>
+              <w:cnfStyle w:val="000000000000" w:firstRow="0" w:lastRow="0" w:firstColumn="0" w:lastColumn="0" w:oddVBand="0" w:evenVBand="0" w:oddHBand="0" w:evenHBand="0" w:firstRowFirstColumn="0" w:firstRowLastColumn="0" w:lastRowFirstColumn="0" w:lastRowLastColumn="0"/>
+            </w:pPr>
+            <w:r>
+              <w:t>50.234</w:t>
+            </w:r>
+          </w:p>
+        </w:tc>
+        <w:tc>
+          <w:tcPr>
+            <w:tcW w:w="1255" w:type="dxa"/>
+            <w:vAlign w:val="center"/>
+          </w:tcPr>
+          <w:p>
+            <w:pPr>
+              <w:jc w:val="center"/>
+              <w:cnfStyle w:val="000000000000" w:firstRow="0" w:lastRow="0" w:firstColumn="0" w:lastColumn="0" w:oddVBand="0" w:evenVBand="0" w:oddHBand="0" w:evenHBand="0" w:firstRowFirstColumn="0" w:firstRowLastColumn="0" w:lastRowFirstColumn="0" w:lastRowLastColumn="0"/>
+            </w:pPr>
+            <w:r>
+              <w:t>465.645</w:t>
+            </w:r>
+          </w:p>
+        </w:tc>
+        <w:tc>
+          <w:tcPr>
+            <w:tcW w:w="830" w:type="dxa"/>
+            <w:vAlign w:val="center"/>
+          </w:tcPr>
+          <w:p>
+            <w:pPr>
+              <w:jc w:val="center"/>
+              <w:cnfStyle w:val="000000000000" w:firstRow="0" w:lastRow="0" w:firstColumn="0" w:lastColumn="0" w:oddVBand="0" w:evenVBand="0" w:oddHBand="0" w:evenHBand="0" w:firstRowFirstColumn="0" w:firstRowLastColumn="0" w:lastRowFirstColumn="0" w:lastRowLastColumn="0"/>
+            </w:pPr>
+            <w:r>
+              <w:t>9.024</w:t>
+            </w:r>
+          </w:p>
+        </w:tc>
+        <w:tc>
+          <w:tcPr>
+            <w:tcW w:w="840" w:type="dxa"/>
+            <w:vAlign w:val="center"/>
+          </w:tcPr>
+          <w:p>
+            <w:pPr>
+              <w:jc w:val="center"/>
+              <w:cnfStyle w:val="000000000000" w:firstRow="0" w:lastRow="0" w:firstColumn="0" w:lastColumn="0" w:oddVBand="0" w:evenVBand="0" w:oddHBand="0" w:evenHBand="0" w:firstRowFirstColumn="0" w:firstRowLastColumn="0" w:lastRowFirstColumn="0" w:lastRowLastColumn="0"/>
+            </w:pPr>
+            <w:r>
+              <w:t>81.07</w:t>
+            </w:r>
+          </w:p>
+        </w:tc>
+      </w:tr>
+      <w:tr>
+        <w:trPr>
+          <w:cnfStyle w:val="000000100000" w:firstRow="0" w:lastRow="0" w:firstColumn="0" w:lastColumn="0" w:oddVBand="0" w:evenVBand="0" w:oddHBand="1" w:evenHBand="0" w:firstRowFirstColumn="0" w:firstRowLastColumn="0" w:lastRowFirstColumn="0" w:lastRowLastColumn="0"/>
+        </w:trPr>
+        <w:tc>
+          <w:tcPr>
+            <w:cnfStyle w:val="001000000000" w:firstRow="0" w:lastRow="0" w:firstColumn="1" w:lastColumn="0" w:oddVBand="0" w:evenVBand="0" w:oddHBand="0" w:evenHBand="0" w:firstRowFirstColumn="0" w:firstRowLastColumn="0" w:lastRowFirstColumn="0" w:lastRowLastColumn="0"/>
+            <w:tcW w:w="1401" w:type="dxa"/>
+            <w:shd w:val="clear" w:color="auto" w:fill="00B050"/>
+          </w:tcPr>
+          <w:p>
+            <w:pPr>
+              <w:jc w:val="center"/>
+            </w:pPr>
+            <w:r>
+              <w:t>Variables2</w:t>
+            </w:r>
+          </w:p>
+        </w:tc>
+        <w:tc>
+          <w:tcPr>
+            <w:tcW w:w="843" w:type="dxa"/>
+            <w:shd w:val="clear" w:color="auto" w:fill="00B050"/>
+            <w:vAlign w:val="center"/>
+          </w:tcPr>
+          <w:p>
+            <w:pPr>
+              <w:jc w:val="center"/>
+              <w:cnfStyle w:val="000000100000" w:firstRow="0" w:lastRow="0" w:firstColumn="0" w:lastColumn="0" w:oddVBand="0" w:evenVBand="0" w:oddHBand="1" w:evenHBand="0" w:firstRowFirstColumn="0" w:firstRowLastColumn="0" w:lastRowFirstColumn="0" w:lastRowLastColumn="0"/>
+            </w:pPr>
+            <w:r>
+              <w:t>60</w:t>
+            </w:r>
+          </w:p>
+        </w:tc>
+        <w:tc>
+          <w:tcPr>
+            <w:tcW w:w="1353" w:type="dxa"/>
+            <w:shd w:val="clear" w:color="auto" w:fill="00B050"/>
+          </w:tcPr>
+          <w:p>
+            <w:pPr>
+              <w:jc w:val="center"/>
+              <w:cnfStyle w:val="000000100000" w:firstRow="0" w:lastRow="0" w:firstColumn="0" w:lastColumn="0" w:oddVBand="0" w:evenVBand="0" w:oddHBand="1" w:evenHBand="0" w:firstRowFirstColumn="0" w:firstRowLastColumn="0" w:lastRowFirstColumn="0" w:lastRowLastColumn="0"/>
+            </w:pPr>
+            <w:r>
+              <w:t>32</w:t>
+            </w:r>
+          </w:p>
+        </w:tc>
+        <w:tc>
+          <w:tcPr>
+            <w:tcW w:w="718" w:type="dxa"/>
+            <w:shd w:val="clear" w:color="auto" w:fill="00B050"/>
+            <w:vAlign w:val="center"/>
+          </w:tcPr>
+          <w:p>
+            <w:pPr>
+              <w:jc w:val="center"/>
+              <w:cnfStyle w:val="000000100000" w:firstRow="0" w:lastRow="0" w:firstColumn="0" w:lastColumn="0" w:oddVBand="0" w:evenVBand="0" w:oddHBand="1" w:evenHBand="0" w:firstRowFirstColumn="0" w:firstRowLastColumn="0" w:lastRowFirstColumn="0" w:lastRowLastColumn="0"/>
+            </w:pPr>
+            <w:r>
+              <w:t>6.124</w:t>
+            </w:r>
+          </w:p>
+        </w:tc>
+        <w:tc>
+          <w:tcPr>
+            <w:tcW w:w="1138" w:type="dxa"/>
+            <w:shd w:val="clear" w:color="auto" w:fill="00B050"/>
+            <w:vAlign w:val="center"/>
+          </w:tcPr>
+          <w:p>
+            <w:pPr>
+              <w:jc w:val="center"/>
+              <w:cnfStyle w:val="000000100000" w:firstRow="0" w:lastRow="0" w:firstColumn="0" w:lastColumn="0" w:oddVBand="0" w:evenVBand="0" w:oddHBand="1" w:evenHBand="0" w:firstRowFirstColumn="0" w:firstRowLastColumn="0" w:lastRowFirstColumn="0" w:lastRowLastColumn="0"/>
+            </w:pPr>
+            <w:r>
+              <w:t>5.918</w:t>
+            </w:r>
+          </w:p>
+        </w:tc>
+        <w:tc>
+          <w:tcPr>
+            <w:tcW w:w="830" w:type="dxa"/>
+            <w:shd w:val="clear" w:color="auto" w:fill="00B050"/>
+            <w:vAlign w:val="center"/>
+          </w:tcPr>
+          <w:p>
+            <w:pPr>
+              <w:jc w:val="center"/>
+              <w:cnfStyle w:val="000000100000" w:firstRow="0" w:lastRow="0" w:firstColumn="0" w:lastColumn="0" w:oddVBand="0" w:evenVBand="0" w:oddHBand="1" w:evenHBand="0" w:firstRowFirstColumn="0" w:firstRowLastColumn="0" w:lastRowFirstColumn="0" w:lastRowLastColumn="0"/>
+            </w:pPr>
+            <w:r>
+              <w:t>49.784</w:t>
+            </w:r>
+          </w:p>
+        </w:tc>
+        <w:tc>
+          <w:tcPr>
+            <w:tcW w:w="1255" w:type="dxa"/>
+            <w:shd w:val="clear" w:color="auto" w:fill="00B050"/>
+            <w:vAlign w:val="center"/>
+          </w:tcPr>
+          <w:p>
+            <w:pPr>
+              <w:jc w:val="center"/>
+              <w:cnfStyle w:val="000000100000" w:firstRow="0" w:lastRow="0" w:firstColumn="0" w:lastColumn="0" w:oddVBand="0" w:evenVBand="0" w:oddHBand="1" w:evenHBand="0" w:firstRowFirstColumn="0" w:firstRowLastColumn="0" w:lastRowFirstColumn="0" w:lastRowLastColumn="0"/>
+            </w:pPr>
+            <w:r>
+              <w:t>429.124</w:t>
+            </w:r>
+          </w:p>
+        </w:tc>
+        <w:tc>
+          <w:tcPr>
+            <w:tcW w:w="830" w:type="dxa"/>
+            <w:shd w:val="clear" w:color="auto" w:fill="00B050"/>
+            <w:vAlign w:val="center"/>
+          </w:tcPr>
+          <w:p>
+            <w:pPr>
+              <w:jc w:val="center"/>
+              <w:cnfStyle w:val="000000100000" w:firstRow="0" w:lastRow="0" w:firstColumn="0" w:lastColumn="0" w:oddVBand="0" w:evenVBand="0" w:oddHBand="1" w:evenHBand="0" w:firstRowFirstColumn="0" w:firstRowLastColumn="0" w:lastRowFirstColumn="0" w:lastRowLastColumn="0"/>
+            </w:pPr>
+            <w:r>
+              <w:t>8.516</w:t>
+            </w:r>
+          </w:p>
+        </w:tc>
+        <w:tc>
+          <w:tcPr>
+            <w:tcW w:w="840" w:type="dxa"/>
+            <w:shd w:val="clear" w:color="auto" w:fill="00B050"/>
+            <w:vAlign w:val="center"/>
+          </w:tcPr>
+          <w:p>
+            <w:pPr>
+              <w:jc w:val="center"/>
+              <w:cnfStyle w:val="000000100000" w:firstRow="0" w:lastRow="0" w:firstColumn="0" w:lastColumn="0" w:oddVBand="0" w:evenVBand="0" w:oddHBand="1" w:evenHBand="0" w:firstRowFirstColumn="0" w:firstRowLastColumn="0" w:lastRowFirstColumn="0" w:lastRowLastColumn="0"/>
+            </w:pPr>
+            <w:r>
+              <w:t>81.16</w:t>
             </w:r>
           </w:p>
         </w:tc>
@@ -605,7 +3438,15 @@
           <w:b/>
           <w:bCs/>
         </w:rPr>
-        <w:t>REGRESIÓN LINEAL CON PCA (probar distintos nº of componentes)</w:t>
+        <w:lastRenderedPageBreak/>
+        <w:t>REGRESIÓN</w:t>
+      </w:r>
+      <w:r>
+        <w:rPr>
+          <w:b/>
+          <w:bCs/>
+        </w:rPr>
+        <w:t xml:space="preserve"> CON REGULARIZACIÓN (RIDGE, LASSO Y ELASTICNET)</w:t>
       </w:r>
     </w:p>
     <w:p>
@@ -621,7 +3462,39 @@
           <w:b/>
           <w:bCs/>
         </w:rPr>
-        <w:t>REGRESIÓN RIDGE</w:t>
+        <w:t>https://www.cienciadedatos.net/documentos/py14-ridge-lasso-elastic-net-python.html</w:t>
+      </w:r>
+    </w:p>
+    <w:p>
+      <w:pPr>
+        <w:jc w:val="both"/>
+        <w:rPr>
+          <w:b/>
+          <w:bCs/>
+        </w:rPr>
+      </w:pPr>
+      <w:r>
+        <w:rPr>
+          <w:b/>
+          <w:bCs/>
+        </w:rPr>
+        <w:t>RANDOM FOREST</w:t>
+      </w:r>
+    </w:p>
+    <w:p>
+      <w:pPr>
+        <w:jc w:val="both"/>
+        <w:rPr>
+          <w:b/>
+          <w:bCs/>
+        </w:rPr>
+      </w:pPr>
+      <w:r>
+        <w:rPr>
+          <w:b/>
+          <w:bCs/>
+        </w:rPr>
+        <w:t>SARIMA SIN VARIABLES EXÓGENAS</w:t>
       </w:r>
     </w:p>
     <w:p>
@@ -639,7 +3512,7 @@
           <w:bCs/>
           <w:lang w:val="en-US"/>
         </w:rPr>
-        <w:t>REGRESIÓN LASSO</w:t>
+        <w:t>SARIMA CON VARIABLES EXÓGENAS</w:t>
       </w:r>
     </w:p>
     <w:p>
@@ -657,7 +3530,15 @@
           <w:bCs/>
           <w:lang w:val="en-US"/>
         </w:rPr>
-        <w:t>RANDOM FOREST</w:t>
+        <w:t>LSTM</w:t>
+      </w:r>
+      <w:r>
+        <w:rPr>
+          <w:b/>
+          <w:bCs/>
+          <w:lang w:val="en-US"/>
+        </w:rPr>
+        <w:t>, CNN, DENSE</w:t>
       </w:r>
     </w:p>
     <w:p>
@@ -675,69 +3556,6 @@
           <w:bCs/>
           <w:lang w:val="en-US"/>
         </w:rPr>
-        <w:t>SARIMA S</w:t>
-      </w:r>
-      <w:r>
-        <w:rPr>
-          <w:b/>
-          <w:bCs/>
-          <w:lang w:val="en-US"/>
-        </w:rPr>
-        <w:t>IN VARIABLES EXÓGENAS</w:t>
-      </w:r>
-    </w:p>
-    <w:p>
-      <w:pPr>
-        <w:jc w:val="both"/>
-        <w:rPr>
-          <w:b/>
-          <w:bCs/>
-        </w:rPr>
-      </w:pPr>
-      <w:r>
-        <w:rPr>
-          <w:b/>
-          <w:bCs/>
-        </w:rPr>
-        <w:t>SARIMA CON VARIABLES E</w:t>
-      </w:r>
-      <w:r>
-        <w:rPr>
-          <w:b/>
-          <w:bCs/>
-        </w:rPr>
-        <w:t>XÓGENAS</w:t>
-      </w:r>
-    </w:p>
-    <w:p>
-      <w:pPr>
-        <w:jc w:val="both"/>
-        <w:rPr>
-          <w:b/>
-          <w:bCs/>
-        </w:rPr>
-      </w:pPr>
-      <w:r>
-        <w:rPr>
-          <w:b/>
-          <w:bCs/>
-        </w:rPr>
-        <w:t>LSTM</w:t>
-      </w:r>
-    </w:p>
-    <w:p>
-      <w:pPr>
-        <w:jc w:val="both"/>
-        <w:rPr>
-          <w:b/>
-          <w:bCs/>
-        </w:rPr>
-      </w:pPr>
-      <w:r>
-        <w:rPr>
-          <w:b/>
-          <w:bCs/>
-        </w:rPr>
         <w:t>LIGHT BOOST</w:t>
       </w:r>
     </w:p>
@@ -747,12 +3565,14 @@
         <w:rPr>
           <w:b/>
           <w:bCs/>
+          <w:lang w:val="en-US"/>
         </w:rPr>
       </w:pPr>
       <w:r>
         <w:rPr>
           <w:b/>
           <w:bCs/>
+          <w:lang w:val="en-US"/>
         </w:rPr>
         <w:t>XGBOOST</w:t>
       </w:r>
@@ -789,14 +3609,12 @@
         <w:rPr>
           <w:b/>
           <w:bCs/>
-          <w:lang w:val="en-US"/>
         </w:rPr>
       </w:pPr>
       <w:r>
         <w:rPr>
           <w:b/>
           <w:bCs/>
-          <w:lang w:val="en-US"/>
         </w:rPr>
         <w:t>HOLT-WINTERS</w:t>
       </w:r>

</xml_diff>

<commit_message>
Actualizo las variables correctamente apuntando al mismo día y actualizo los resultados de la regresión lineal y PCR
</commit_message>
<xml_diff>
--- a/Resultados/Informe_Resultados.docx
+++ b/Resultados/Informe_Resultados.docx
@@ -34,7 +34,186 @@
     </w:p>
     <w:p>
       <w:pPr>
+        <w:jc w:val="center"/>
+        <w:rPr>
+          <w:b/>
+          <w:bCs/>
+        </w:rPr>
+      </w:pPr>
+      <w:r>
+        <w:rPr>
+          <w:b/>
+          <w:bCs/>
+        </w:rPr>
+        <w:t>VARIABLES</w:t>
+      </w:r>
+    </w:p>
+    <w:p>
+      <w:pPr>
         <w:jc w:val="both"/>
+      </w:pPr>
+      <w:r>
+        <w:t xml:space="preserve">Todas </w:t>
+      </w:r>
+      <w:r>
+        <w:sym w:font="Wingdings" w:char="F0E0"/>
+      </w:r>
+      <w:r>
+        <w:t xml:space="preserve"> </w:t>
+      </w:r>
+      <w:proofErr w:type="spellStart"/>
+      <w:r>
+        <w:t>Todas</w:t>
+      </w:r>
+      <w:proofErr w:type="spellEnd"/>
+      <w:r>
+        <w:t xml:space="preserve"> las variables iniciales sin eliminar ninguna, añadiendo </w:t>
+      </w:r>
+      <w:proofErr w:type="spellStart"/>
+      <w:r>
+        <w:t>lag</w:t>
+      </w:r>
+      <w:proofErr w:type="spellEnd"/>
+      <w:r>
+        <w:t xml:space="preserve"> 24 horas</w:t>
+      </w:r>
+    </w:p>
+    <w:p>
+      <w:pPr>
+        <w:jc w:val="both"/>
+      </w:pPr>
+      <w:r>
+        <w:t xml:space="preserve">Variables_1 </w:t>
+      </w:r>
+      <w:r>
+        <w:sym w:font="Wingdings" w:char="F0E0"/>
+      </w:r>
+      <w:r>
+        <w:t xml:space="preserve"> Todas menos </w:t>
+      </w:r>
+      <w:proofErr w:type="spellStart"/>
+      <w:r>
+        <w:t>Prevision_Demanda</w:t>
+      </w:r>
+      <w:proofErr w:type="spellEnd"/>
+      <w:r>
+        <w:t xml:space="preserve">, </w:t>
+      </w:r>
+      <w:proofErr w:type="spellStart"/>
+      <w:r>
+        <w:t>Prevision_Eol_Fotov</w:t>
+      </w:r>
+      <w:proofErr w:type="spellEnd"/>
+      <w:r>
+        <w:t xml:space="preserve"> y Festivos Regionales, pero añadiendo el </w:t>
+      </w:r>
+      <w:proofErr w:type="spellStart"/>
+      <w:r>
+        <w:t>lag</w:t>
+      </w:r>
+      <w:proofErr w:type="spellEnd"/>
+      <w:r>
+        <w:t xml:space="preserve"> de 24 horas.</w:t>
+      </w:r>
+    </w:p>
+    <w:p>
+      <w:pPr>
+        <w:jc w:val="both"/>
+      </w:pPr>
+      <w:r>
+        <w:t xml:space="preserve">Variables_2 </w:t>
+      </w:r>
+      <w:r>
+        <w:sym w:font="Wingdings" w:char="F0E0"/>
+      </w:r>
+      <w:r>
+        <w:t xml:space="preserve"> Todas pero añadiendo el </w:t>
+      </w:r>
+      <w:proofErr w:type="spellStart"/>
+      <w:r>
+        <w:t>lag</w:t>
+      </w:r>
+      <w:proofErr w:type="spellEnd"/>
+      <w:r>
+        <w:t xml:space="preserve"> de 24, 48 horas y una semana.</w:t>
+      </w:r>
+    </w:p>
+    <w:p>
+      <w:pPr>
+        <w:jc w:val="both"/>
+      </w:pPr>
+      <w:r>
+        <w:t xml:space="preserve">Variables_3 </w:t>
+      </w:r>
+      <w:r>
+        <w:sym w:font="Wingdings" w:char="F0E0"/>
+      </w:r>
+      <w:r>
+        <w:t xml:space="preserve"> Todas menos </w:t>
+      </w:r>
+      <w:proofErr w:type="spellStart"/>
+      <w:r>
+        <w:t>Prevision_Demanda</w:t>
+      </w:r>
+      <w:proofErr w:type="spellEnd"/>
+      <w:r>
+        <w:t xml:space="preserve">, </w:t>
+      </w:r>
+      <w:proofErr w:type="spellStart"/>
+      <w:r>
+        <w:t>Prevision_Eol_Fotov</w:t>
+      </w:r>
+      <w:proofErr w:type="spellEnd"/>
+      <w:r>
+        <w:t xml:space="preserve">, Festivos Regionales y Festivos Nacionales, añadiendo 24 horas de </w:t>
+      </w:r>
+      <w:proofErr w:type="spellStart"/>
+      <w:r>
+        <w:t>lag</w:t>
+      </w:r>
+      <w:proofErr w:type="spellEnd"/>
+      <w:r>
+        <w:t>.</w:t>
+      </w:r>
+    </w:p>
+    <w:p>
+      <w:pPr>
+        <w:jc w:val="both"/>
+      </w:pPr>
+      <w:r>
+        <w:t xml:space="preserve">Variables_4 </w:t>
+      </w:r>
+      <w:r>
+        <w:sym w:font="Wingdings" w:char="F0E0"/>
+      </w:r>
+      <w:r>
+        <w:t xml:space="preserve"> Todas menos </w:t>
+      </w:r>
+      <w:proofErr w:type="spellStart"/>
+      <w:r>
+        <w:t>Prevision_Demanda</w:t>
+      </w:r>
+      <w:proofErr w:type="spellEnd"/>
+      <w:r>
+        <w:t xml:space="preserve">, </w:t>
+      </w:r>
+      <w:proofErr w:type="spellStart"/>
+      <w:r>
+        <w:t>Prevision_Eol_Fotov</w:t>
+      </w:r>
+      <w:proofErr w:type="spellEnd"/>
+      <w:r>
+        <w:t xml:space="preserve"> y Festivos Regionales, añadiendo 24, 48 horas y 1 semana de </w:t>
+      </w:r>
+      <w:proofErr w:type="spellStart"/>
+      <w:r>
+        <w:t>lag</w:t>
+      </w:r>
+      <w:proofErr w:type="spellEnd"/>
+    </w:p>
+    <w:p>
+      <w:pPr>
+        <w:jc w:val="center"/>
       </w:pPr>
       <w:r>
         <w:rPr>
@@ -49,7 +228,15 @@
         <w:jc w:val="both"/>
       </w:pPr>
       <w:r>
-        <w:t>Lo primero es la realización de un modelo baseline a partir del cual mejorar l</w:t>
+        <w:t xml:space="preserve">Lo primero es la realización de un modelo </w:t>
+      </w:r>
+      <w:proofErr w:type="spellStart"/>
+      <w:r>
+        <w:t>baseline</w:t>
+      </w:r>
+      <w:proofErr w:type="spellEnd"/>
+      <w:r>
+        <w:t xml:space="preserve"> a partir del cual mejorar l</w:t>
       </w:r>
       <w:r>
         <w:t>os subsecuentes posibles modelos</w:t>
@@ -356,6 +543,11 @@
     </w:p>
     <w:p>
       <w:pPr>
+        <w:jc w:val="both"/>
+      </w:pPr>
+    </w:p>
+    <w:p>
+      <w:pPr>
         <w:jc w:val="center"/>
         <w:rPr>
           <w:b/>
@@ -374,35 +566,6 @@
       <w:pPr>
         <w:jc w:val="both"/>
       </w:pPr>
-      <w:r>
-        <w:t>Variables</w:t>
-      </w:r>
-      <w:r>
-        <w:t>_1</w:t>
-      </w:r>
-      <w:r>
-        <w:t xml:space="preserve"> </w:t>
-      </w:r>
-      <w:r>
-        <w:sym w:font="Wingdings" w:char="F0E0"/>
-      </w:r>
-      <w:r>
-        <w:t xml:space="preserve"> Todas menos Prevision_Demanda, Prevision_Eol_Fotov y Festivos Regionales</w:t>
-      </w:r>
-    </w:p>
-    <w:p>
-      <w:pPr>
-        <w:jc w:val="both"/>
-      </w:pPr>
-      <w:r>
-        <w:t xml:space="preserve">Variables_2 </w:t>
-      </w:r>
-      <w:r>
-        <w:sym w:font="Wingdings" w:char="F0E0"/>
-      </w:r>
-      <w:r>
-        <w:t xml:space="preserve"> Todas menos Prevision_Demanda, Prevision_Eol_Fotov y Festivos Regionales, pero añadiendo el lag de 24 horas</w:t>
-      </w:r>
     </w:p>
     <w:tbl>
       <w:tblPr>
@@ -558,7 +721,7 @@
               <w:jc w:val="center"/>
             </w:pPr>
             <w:r>
-              <w:t>Todas</w:t>
+              <w:t>Variables1</w:t>
             </w:r>
           </w:p>
         </w:tc>
@@ -588,7 +751,7 @@
               <w:cnfStyle w:val="000000100000" w:firstRow="0" w:lastRow="0" w:firstColumn="0" w:lastColumn="0" w:oddVBand="0" w:evenVBand="0" w:oddHBand="1" w:evenHBand="0" w:firstRowFirstColumn="0" w:firstRowLastColumn="0" w:lastRowFirstColumn="0" w:lastRowLastColumn="0"/>
             </w:pPr>
             <w:r>
-              <w:t>8.01</w:t>
+              <w:t>5.089</w:t>
             </w:r>
           </w:p>
         </w:tc>
@@ -603,7 +766,7 @@
               <w:cnfStyle w:val="000000100000" w:firstRow="0" w:lastRow="0" w:firstColumn="0" w:lastColumn="0" w:oddVBand="0" w:evenVBand="0" w:oddHBand="1" w:evenHBand="0" w:firstRowFirstColumn="0" w:firstRowLastColumn="0" w:lastRowFirstColumn="0" w:lastRowLastColumn="0"/>
             </w:pPr>
             <w:r>
-              <w:t>7.879</w:t>
+              <w:t>5.123</w:t>
             </w:r>
           </w:p>
         </w:tc>
@@ -618,7 +781,7 @@
               <w:cnfStyle w:val="000000100000" w:firstRow="0" w:lastRow="0" w:firstColumn="0" w:lastColumn="0" w:oddVBand="0" w:evenVBand="0" w:oddHBand="1" w:evenHBand="0" w:firstRowFirstColumn="0" w:firstRowLastColumn="0" w:lastRowFirstColumn="0" w:lastRowLastColumn="0"/>
             </w:pPr>
             <w:r>
-              <w:t>100.623</w:t>
+              <w:t>53.96</w:t>
             </w:r>
           </w:p>
         </w:tc>
@@ -633,7 +796,7 @@
               <w:cnfStyle w:val="000000100000" w:firstRow="0" w:lastRow="0" w:firstColumn="0" w:lastColumn="0" w:oddVBand="0" w:evenVBand="0" w:oddHBand="1" w:evenHBand="0" w:firstRowFirstColumn="0" w:firstRowLastColumn="0" w:lastRowFirstColumn="0" w:lastRowLastColumn="0"/>
             </w:pPr>
             <w:r>
-              <w:t>1023.558</w:t>
+              <w:t>549.972</w:t>
             </w:r>
           </w:p>
         </w:tc>
@@ -648,7 +811,7 @@
               <w:cnfStyle w:val="000000100000" w:firstRow="0" w:lastRow="0" w:firstColumn="0" w:lastColumn="0" w:oddVBand="0" w:evenVBand="0" w:oddHBand="1" w:evenHBand="0" w:firstRowFirstColumn="0" w:firstRowLastColumn="0" w:lastRowFirstColumn="0" w:lastRowLastColumn="0"/>
             </w:pPr>
             <w:r>
-              <w:t>11.235</w:t>
+              <w:t>7.221</w:t>
             </w:r>
           </w:p>
         </w:tc>
@@ -663,7 +826,7 @@
               <w:cnfStyle w:val="000000100000" w:firstRow="0" w:lastRow="0" w:firstColumn="0" w:lastColumn="0" w:oddVBand="0" w:evenVBand="0" w:oddHBand="1" w:evenHBand="0" w:firstRowFirstColumn="0" w:firstRowLastColumn="0" w:lastRowFirstColumn="0" w:lastRowLastColumn="0"/>
             </w:pPr>
             <w:r>
-              <w:t>80.77</w:t>
+              <w:t>83.34</w:t>
             </w:r>
           </w:p>
         </w:tc>
@@ -679,7 +842,7 @@
               <w:jc w:val="center"/>
             </w:pPr>
             <w:r>
-              <w:t>Todas</w:t>
+              <w:t>Variables1</w:t>
             </w:r>
           </w:p>
         </w:tc>
@@ -694,8 +857,13 @@
               <w:cnfStyle w:val="000000000000" w:firstRow="0" w:lastRow="0" w:firstColumn="0" w:lastColumn="0" w:oddVBand="0" w:evenVBand="0" w:oddHBand="0" w:evenHBand="0" w:firstRowFirstColumn="0" w:firstRowLastColumn="0" w:lastRowFirstColumn="0" w:lastRowLastColumn="0"/>
             </w:pPr>
             <w:r>
-              <w:t>7</w:t>
-            </w:r>
+              <w:t xml:space="preserve">7 </w:t>
+            </w:r>
+            <w:proofErr w:type="spellStart"/>
+            <w:r>
+              <w:t>dias</w:t>
+            </w:r>
+            <w:proofErr w:type="spellEnd"/>
           </w:p>
         </w:tc>
         <w:tc>
@@ -709,7 +877,7 @@
               <w:cnfStyle w:val="000000000000" w:firstRow="0" w:lastRow="0" w:firstColumn="0" w:lastColumn="0" w:oddVBand="0" w:evenVBand="0" w:oddHBand="0" w:evenHBand="0" w:firstRowFirstColumn="0" w:firstRowLastColumn="0" w:lastRowFirstColumn="0" w:lastRowLastColumn="0"/>
             </w:pPr>
             <w:r>
-              <w:t>9.204</w:t>
+              <w:t>6.087</w:t>
             </w:r>
           </w:p>
         </w:tc>
@@ -724,7 +892,7 @@
               <w:cnfStyle w:val="000000000000" w:firstRow="0" w:lastRow="0" w:firstColumn="0" w:lastColumn="0" w:oddVBand="0" w:evenVBand="0" w:oddHBand="0" w:evenHBand="0" w:firstRowFirstColumn="0" w:firstRowLastColumn="0" w:lastRowFirstColumn="0" w:lastRowLastColumn="0"/>
             </w:pPr>
             <w:r>
-              <w:t>9.206</w:t>
+              <w:t>11.029</w:t>
             </w:r>
           </w:p>
         </w:tc>
@@ -739,7 +907,7 @@
               <w:cnfStyle w:val="000000000000" w:firstRow="0" w:lastRow="0" w:firstColumn="0" w:lastColumn="0" w:oddVBand="0" w:evenVBand="0" w:oddHBand="0" w:evenHBand="0" w:firstRowFirstColumn="0" w:firstRowLastColumn="0" w:lastRowFirstColumn="0" w:lastRowLastColumn="0"/>
             </w:pPr>
             <w:r>
-              <w:t>72.201</w:t>
+              <w:t>45.766</w:t>
             </w:r>
           </w:p>
         </w:tc>
@@ -754,7 +922,7 @@
               <w:cnfStyle w:val="000000000000" w:firstRow="0" w:lastRow="0" w:firstColumn="0" w:lastColumn="0" w:oddVBand="0" w:evenVBand="0" w:oddHBand="0" w:evenHBand="0" w:firstRowFirstColumn="0" w:firstRowLastColumn="0" w:lastRowFirstColumn="0" w:lastRowLastColumn="0"/>
             </w:pPr>
             <w:r>
-              <w:t>684.128</w:t>
+              <w:t>458.503</w:t>
             </w:r>
           </w:p>
         </w:tc>
@@ -769,7 +937,7 @@
               <w:cnfStyle w:val="000000000000" w:firstRow="0" w:lastRow="0" w:firstColumn="0" w:lastColumn="0" w:oddVBand="0" w:evenVBand="0" w:oddHBand="0" w:evenHBand="0" w:firstRowFirstColumn="0" w:firstRowLastColumn="0" w:lastRowFirstColumn="0" w:lastRowLastColumn="0"/>
             </w:pPr>
             <w:r>
-              <w:t>13.017</w:t>
+              <w:t>12.597</w:t>
             </w:r>
           </w:p>
         </w:tc>
@@ -784,7 +952,7 @@
               <w:cnfStyle w:val="000000000000" w:firstRow="0" w:lastRow="0" w:firstColumn="0" w:lastColumn="0" w:oddVBand="0" w:evenVBand="0" w:oddHBand="0" w:evenHBand="0" w:firstRowFirstColumn="0" w:firstRowLastColumn="0" w:lastRowFirstColumn="0" w:lastRowLastColumn="0"/>
             </w:pPr>
             <w:r>
-              <w:t>79.73</w:t>
+              <w:t>82.24</w:t>
             </w:r>
           </w:p>
         </w:tc>
@@ -803,7 +971,7 @@
               <w:jc w:val="center"/>
             </w:pPr>
             <w:r>
-              <w:t>Todas</w:t>
+              <w:t>Variables1</w:t>
             </w:r>
           </w:p>
         </w:tc>
@@ -818,8 +986,13 @@
               <w:cnfStyle w:val="000000100000" w:firstRow="0" w:lastRow="0" w:firstColumn="0" w:lastColumn="0" w:oddVBand="0" w:evenVBand="0" w:oddHBand="1" w:evenHBand="0" w:firstRowFirstColumn="0" w:firstRowLastColumn="0" w:lastRowFirstColumn="0" w:lastRowLastColumn="0"/>
             </w:pPr>
             <w:r>
-              <w:t>14</w:t>
-            </w:r>
+              <w:t xml:space="preserve">14 </w:t>
+            </w:r>
+            <w:proofErr w:type="spellStart"/>
+            <w:r>
+              <w:t>dias</w:t>
+            </w:r>
+            <w:proofErr w:type="spellEnd"/>
           </w:p>
         </w:tc>
         <w:tc>
@@ -833,7 +1006,7 @@
               <w:cnfStyle w:val="000000100000" w:firstRow="0" w:lastRow="0" w:firstColumn="0" w:lastColumn="0" w:oddVBand="0" w:evenVBand="0" w:oddHBand="1" w:evenHBand="0" w:firstRowFirstColumn="0" w:firstRowLastColumn="0" w:lastRowFirstColumn="0" w:lastRowLastColumn="0"/>
             </w:pPr>
             <w:r>
-              <w:t>8.82</w:t>
+              <w:t>4.961</w:t>
             </w:r>
           </w:p>
         </w:tc>
@@ -848,7 +1021,7 @@
               <w:cnfStyle w:val="000000100000" w:firstRow="0" w:lastRow="0" w:firstColumn="0" w:lastColumn="0" w:oddVBand="0" w:evenVBand="0" w:oddHBand="1" w:evenHBand="0" w:firstRowFirstColumn="0" w:firstRowLastColumn="0" w:lastRowFirstColumn="0" w:lastRowLastColumn="0"/>
             </w:pPr>
             <w:r>
-              <w:t>10.553</w:t>
+              <w:t>5.046</w:t>
             </w:r>
           </w:p>
         </w:tc>
@@ -863,7 +1036,7 @@
               <w:cnfStyle w:val="000000100000" w:firstRow="0" w:lastRow="0" w:firstColumn="0" w:lastColumn="0" w:oddVBand="0" w:evenVBand="0" w:oddHBand="1" w:evenHBand="0" w:firstRowFirstColumn="0" w:firstRowLastColumn="0" w:lastRowFirstColumn="0" w:lastRowLastColumn="0"/>
             </w:pPr>
             <w:r>
-              <w:t>85.582</w:t>
+              <w:t>39.24</w:t>
             </w:r>
           </w:p>
         </w:tc>
@@ -878,7 +1051,7 @@
               <w:cnfStyle w:val="000000100000" w:firstRow="0" w:lastRow="0" w:firstColumn="0" w:lastColumn="0" w:oddVBand="0" w:evenVBand="0" w:oddHBand="1" w:evenHBand="0" w:firstRowFirstColumn="0" w:firstRowLastColumn="0" w:lastRowFirstColumn="0" w:lastRowLastColumn="0"/>
             </w:pPr>
             <w:r>
-              <w:t>877.875</w:t>
+              <w:t>384.046</w:t>
             </w:r>
           </w:p>
         </w:tc>
@@ -893,7 +1066,7 @@
               <w:cnfStyle w:val="000000100000" w:firstRow="0" w:lastRow="0" w:firstColumn="0" w:lastColumn="0" w:oddVBand="0" w:evenVBand="0" w:oddHBand="1" w:evenHBand="0" w:firstRowFirstColumn="0" w:firstRowLastColumn="0" w:lastRowFirstColumn="0" w:lastRowLastColumn="0"/>
             </w:pPr>
             <w:r>
-              <w:t>13.753</w:t>
+              <w:t>7.076</w:t>
             </w:r>
           </w:p>
         </w:tc>
@@ -908,7 +1081,7 @@
               <w:cnfStyle w:val="000000100000" w:firstRow="0" w:lastRow="0" w:firstColumn="0" w:lastColumn="0" w:oddVBand="0" w:evenVBand="0" w:oddHBand="1" w:evenHBand="0" w:firstRowFirstColumn="0" w:firstRowLastColumn="0" w:lastRowFirstColumn="0" w:lastRowLastColumn="0"/>
             </w:pPr>
             <w:r>
-              <w:t>80.22</w:t>
+              <w:t>82.64</w:t>
             </w:r>
           </w:p>
         </w:tc>
@@ -924,7 +1097,7 @@
               <w:jc w:val="center"/>
             </w:pPr>
             <w:r>
-              <w:t>Todas</w:t>
+              <w:t>Variables1</w:t>
             </w:r>
           </w:p>
         </w:tc>
@@ -939,8 +1112,13 @@
               <w:cnfStyle w:val="000000000000" w:firstRow="0" w:lastRow="0" w:firstColumn="0" w:lastColumn="0" w:oddVBand="0" w:evenVBand="0" w:oddHBand="0" w:evenHBand="0" w:firstRowFirstColumn="0" w:firstRowLastColumn="0" w:lastRowFirstColumn="0" w:lastRowLastColumn="0"/>
             </w:pPr>
             <w:r>
-              <w:t>21</w:t>
-            </w:r>
+              <w:t xml:space="preserve">21 </w:t>
+            </w:r>
+            <w:proofErr w:type="spellStart"/>
+            <w:r>
+              <w:t>dias</w:t>
+            </w:r>
+            <w:proofErr w:type="spellEnd"/>
           </w:p>
         </w:tc>
         <w:tc>
@@ -954,7 +1132,7 @@
               <w:cnfStyle w:val="000000000000" w:firstRow="0" w:lastRow="0" w:firstColumn="0" w:lastColumn="0" w:oddVBand="0" w:evenVBand="0" w:oddHBand="0" w:evenHBand="0" w:firstRowFirstColumn="0" w:firstRowLastColumn="0" w:lastRowFirstColumn="0" w:lastRowLastColumn="0"/>
             </w:pPr>
             <w:r>
-              <w:t>7.956</w:t>
+              <w:t>4.759</w:t>
             </w:r>
           </w:p>
         </w:tc>
@@ -969,7 +1147,7 @@
               <w:cnfStyle w:val="000000000000" w:firstRow="0" w:lastRow="0" w:firstColumn="0" w:lastColumn="0" w:oddVBand="0" w:evenVBand="0" w:oddHBand="0" w:evenHBand="0" w:firstRowFirstColumn="0" w:firstRowLastColumn="0" w:lastRowFirstColumn="0" w:lastRowLastColumn="0"/>
             </w:pPr>
             <w:r>
-              <w:t>8.682</w:t>
+              <w:t>5.096</w:t>
             </w:r>
           </w:p>
         </w:tc>
@@ -984,7 +1162,7 @@
               <w:cnfStyle w:val="000000000000" w:firstRow="0" w:lastRow="0" w:firstColumn="0" w:lastColumn="0" w:oddVBand="0" w:evenVBand="0" w:oddHBand="0" w:evenHBand="0" w:firstRowFirstColumn="0" w:firstRowLastColumn="0" w:lastRowFirstColumn="0" w:lastRowLastColumn="0"/>
             </w:pPr>
             <w:r>
-              <w:t>71.465</w:t>
+              <w:t>32.354</w:t>
             </w:r>
           </w:p>
         </w:tc>
@@ -999,7 +1177,7 @@
               <w:cnfStyle w:val="000000000000" w:firstRow="0" w:lastRow="0" w:firstColumn="0" w:lastColumn="0" w:oddVBand="0" w:evenVBand="0" w:oddHBand="0" w:evenHBand="0" w:firstRowFirstColumn="0" w:firstRowLastColumn="0" w:lastRowFirstColumn="0" w:lastRowLastColumn="0"/>
             </w:pPr>
             <w:r>
-              <w:t>730.388</w:t>
+              <w:t>357.9</w:t>
             </w:r>
           </w:p>
         </w:tc>
@@ -1014,7 +1192,7 @@
               <w:cnfStyle w:val="000000000000" w:firstRow="0" w:lastRow="0" w:firstColumn="0" w:lastColumn="0" w:oddVBand="0" w:evenVBand="0" w:oddHBand="0" w:evenHBand="0" w:firstRowFirstColumn="0" w:firstRowLastColumn="0" w:lastRowFirstColumn="0" w:lastRowLastColumn="0"/>
             </w:pPr>
             <w:r>
-              <w:t>11.776</w:t>
+              <w:t>6.973</w:t>
             </w:r>
           </w:p>
         </w:tc>
@@ -1029,7 +1207,7 @@
               <w:cnfStyle w:val="000000000000" w:firstRow="0" w:lastRow="0" w:firstColumn="0" w:lastColumn="0" w:oddVBand="0" w:evenVBand="0" w:oddHBand="0" w:evenHBand="0" w:firstRowFirstColumn="0" w:firstRowLastColumn="0" w:lastRowFirstColumn="0" w:lastRowLastColumn="0"/>
             </w:pPr>
             <w:r>
-              <w:t>80.91</w:t>
+              <w:t>83.18</w:t>
             </w:r>
           </w:p>
         </w:tc>
@@ -1048,7 +1226,7 @@
               <w:jc w:val="center"/>
             </w:pPr>
             <w:r>
-              <w:t>Todas</w:t>
+              <w:t>Variables1</w:t>
             </w:r>
           </w:p>
         </w:tc>
@@ -1063,8 +1241,13 @@
               <w:cnfStyle w:val="000000100000" w:firstRow="0" w:lastRow="0" w:firstColumn="0" w:lastColumn="0" w:oddVBand="0" w:evenVBand="0" w:oddHBand="1" w:evenHBand="0" w:firstRowFirstColumn="0" w:firstRowLastColumn="0" w:lastRowFirstColumn="0" w:lastRowLastColumn="0"/>
             </w:pPr>
             <w:r>
-              <w:t>30</w:t>
-            </w:r>
+              <w:t xml:space="preserve">30 </w:t>
+            </w:r>
+            <w:proofErr w:type="spellStart"/>
+            <w:r>
+              <w:t>dias</w:t>
+            </w:r>
+            <w:proofErr w:type="spellEnd"/>
           </w:p>
         </w:tc>
         <w:tc>
@@ -1078,7 +1261,7 @@
               <w:cnfStyle w:val="000000100000" w:firstRow="0" w:lastRow="0" w:firstColumn="0" w:lastColumn="0" w:oddVBand="0" w:evenVBand="0" w:oddHBand="1" w:evenHBand="0" w:firstRowFirstColumn="0" w:firstRowLastColumn="0" w:lastRowFirstColumn="0" w:lastRowLastColumn="0"/>
             </w:pPr>
             <w:r>
-              <w:t>7.173</w:t>
+              <w:t>4.609</w:t>
             </w:r>
           </w:p>
         </w:tc>
@@ -1093,7 +1276,7 @@
               <w:cnfStyle w:val="000000100000" w:firstRow="0" w:lastRow="0" w:firstColumn="0" w:lastColumn="0" w:oddVBand="0" w:evenVBand="0" w:oddHBand="1" w:evenHBand="0" w:firstRowFirstColumn="0" w:firstRowLastColumn="0" w:lastRowFirstColumn="0" w:lastRowLastColumn="0"/>
             </w:pPr>
             <w:r>
-              <w:t>7.274</w:t>
+              <w:t>4.707</w:t>
             </w:r>
           </w:p>
         </w:tc>
@@ -1108,7 +1291,7 @@
               <w:cnfStyle w:val="000000100000" w:firstRow="0" w:lastRow="0" w:firstColumn="0" w:lastColumn="0" w:oddVBand="0" w:evenVBand="0" w:oddHBand="1" w:evenHBand="0" w:firstRowFirstColumn="0" w:firstRowLastColumn="0" w:lastRowFirstColumn="0" w:lastRowLastColumn="0"/>
             </w:pPr>
             <w:r>
-              <w:t>62.598</w:t>
+              <w:t>34.154</w:t>
             </w:r>
           </w:p>
         </w:tc>
@@ -1123,7 +1306,7 @@
               <w:cnfStyle w:val="000000100000" w:firstRow="0" w:lastRow="0" w:firstColumn="0" w:lastColumn="0" w:oddVBand="0" w:evenVBand="0" w:oddHBand="1" w:evenHBand="0" w:firstRowFirstColumn="0" w:firstRowLastColumn="0" w:lastRowFirstColumn="0" w:lastRowLastColumn="0"/>
             </w:pPr>
             <w:r>
-              <w:t>567.97</w:t>
+              <w:t>368.114</w:t>
             </w:r>
           </w:p>
         </w:tc>
@@ -1138,7 +1321,7 @@
               <w:cnfStyle w:val="000000100000" w:firstRow="0" w:lastRow="0" w:firstColumn="0" w:lastColumn="0" w:oddVBand="0" w:evenVBand="0" w:oddHBand="1" w:evenHBand="0" w:firstRowFirstColumn="0" w:firstRowLastColumn="0" w:lastRowFirstColumn="0" w:lastRowLastColumn="0"/>
             </w:pPr>
             <w:r>
-              <w:t>10.216</w:t>
+              <w:t>6.587</w:t>
             </w:r>
           </w:p>
         </w:tc>
@@ -1153,7 +1336,10 @@
               <w:cnfStyle w:val="000000100000" w:firstRow="0" w:lastRow="0" w:firstColumn="0" w:lastColumn="0" w:oddVBand="0" w:evenVBand="0" w:oddHBand="1" w:evenHBand="0" w:firstRowFirstColumn="0" w:firstRowLastColumn="0" w:lastRowFirstColumn="0" w:lastRowLastColumn="0"/>
             </w:pPr>
             <w:r>
-              <w:t>81.09</w:t>
+              <w:t>83.4</w:t>
+            </w:r>
+            <w:r>
+              <w:t>0</w:t>
             </w:r>
           </w:p>
         </w:tc>
@@ -1169,7 +1355,7 @@
               <w:jc w:val="center"/>
             </w:pPr>
             <w:r>
-              <w:t>Todas</w:t>
+              <w:t>Variables1</w:t>
             </w:r>
           </w:p>
         </w:tc>
@@ -1184,8 +1370,13 @@
               <w:cnfStyle w:val="000000000000" w:firstRow="0" w:lastRow="0" w:firstColumn="0" w:lastColumn="0" w:oddVBand="0" w:evenVBand="0" w:oddHBand="0" w:evenHBand="0" w:firstRowFirstColumn="0" w:firstRowLastColumn="0" w:lastRowFirstColumn="0" w:lastRowLastColumn="0"/>
             </w:pPr>
             <w:r>
-              <w:t>60</w:t>
-            </w:r>
+              <w:t xml:space="preserve">60 </w:t>
+            </w:r>
+            <w:proofErr w:type="spellStart"/>
+            <w:r>
+              <w:t>dias</w:t>
+            </w:r>
+            <w:proofErr w:type="spellEnd"/>
           </w:p>
         </w:tc>
         <w:tc>
@@ -1199,7 +1390,7 @@
               <w:cnfStyle w:val="000000000000" w:firstRow="0" w:lastRow="0" w:firstColumn="0" w:lastColumn="0" w:oddVBand="0" w:evenVBand="0" w:oddHBand="0" w:evenHBand="0" w:firstRowFirstColumn="0" w:firstRowLastColumn="0" w:lastRowFirstColumn="0" w:lastRowLastColumn="0"/>
             </w:pPr>
             <w:r>
-              <w:t>7.274</w:t>
+              <w:t>4.701</w:t>
             </w:r>
           </w:p>
         </w:tc>
@@ -1214,7 +1405,7 @@
               <w:cnfStyle w:val="000000000000" w:firstRow="0" w:lastRow="0" w:firstColumn="0" w:lastColumn="0" w:oddVBand="0" w:evenVBand="0" w:oddHBand="0" w:evenHBand="0" w:firstRowFirstColumn="0" w:firstRowLastColumn="0" w:lastRowFirstColumn="0" w:lastRowLastColumn="0"/>
             </w:pPr>
             <w:r>
-              <w:t>6.995</w:t>
+              <w:t>4.826</w:t>
             </w:r>
           </w:p>
         </w:tc>
@@ -1229,7 +1420,7 @@
               <w:cnfStyle w:val="000000000000" w:firstRow="0" w:lastRow="0" w:firstColumn="0" w:lastColumn="0" w:oddVBand="0" w:evenVBand="0" w:oddHBand="0" w:evenHBand="0" w:firstRowFirstColumn="0" w:firstRowLastColumn="0" w:lastRowFirstColumn="0" w:lastRowLastColumn="0"/>
             </w:pPr>
             <w:r>
-              <w:t>73.024</w:t>
+              <w:t>41.096</w:t>
             </w:r>
           </w:p>
         </w:tc>
@@ -1244,7 +1435,7 @@
               <w:cnfStyle w:val="000000000000" w:firstRow="0" w:lastRow="0" w:firstColumn="0" w:lastColumn="0" w:oddVBand="0" w:evenVBand="0" w:oddHBand="0" w:evenHBand="0" w:firstRowFirstColumn="0" w:firstRowLastColumn="0" w:lastRowFirstColumn="0" w:lastRowLastColumn="0"/>
             </w:pPr>
             <w:r>
-              <w:t>694.914</w:t>
+              <w:t>400.774</w:t>
             </w:r>
           </w:p>
         </w:tc>
@@ -1259,7 +1450,7 @@
               <w:cnfStyle w:val="000000000000" w:firstRow="0" w:lastRow="0" w:firstColumn="0" w:lastColumn="0" w:oddVBand="0" w:evenVBand="0" w:oddHBand="0" w:evenHBand="0" w:firstRowFirstColumn="0" w:firstRowLastColumn="0" w:lastRowFirstColumn="0" w:lastRowLastColumn="0"/>
             </w:pPr>
             <w:r>
-              <w:t>10.091</w:t>
+              <w:t>6.737</w:t>
             </w:r>
           </w:p>
         </w:tc>
@@ -1274,7 +1465,7 @@
               <w:cnfStyle w:val="000000000000" w:firstRow="0" w:lastRow="0" w:firstColumn="0" w:lastColumn="0" w:oddVBand="0" w:evenVBand="0" w:oddHBand="0" w:evenHBand="0" w:firstRowFirstColumn="0" w:firstRowLastColumn="0" w:lastRowFirstColumn="0" w:lastRowLastColumn="0"/>
             </w:pPr>
             <w:r>
-              <w:t>81.03</w:t>
+              <w:t>83.67</w:t>
             </w:r>
           </w:p>
         </w:tc>
@@ -1293,7 +1484,7 @@
               <w:jc w:val="center"/>
             </w:pPr>
             <w:r>
-              <w:t>Todas</w:t>
+              <w:t>Variables1</w:t>
             </w:r>
           </w:p>
         </w:tc>
@@ -1308,8 +1499,13 @@
               <w:cnfStyle w:val="000000100000" w:firstRow="0" w:lastRow="0" w:firstColumn="0" w:lastColumn="0" w:oddVBand="0" w:evenVBand="0" w:oddHBand="1" w:evenHBand="0" w:firstRowFirstColumn="0" w:firstRowLastColumn="0" w:lastRowFirstColumn="0" w:lastRowLastColumn="0"/>
             </w:pPr>
             <w:r>
-              <w:t>90</w:t>
-            </w:r>
+              <w:t xml:space="preserve">90 </w:t>
+            </w:r>
+            <w:proofErr w:type="spellStart"/>
+            <w:r>
+              <w:t>dias</w:t>
+            </w:r>
+            <w:proofErr w:type="spellEnd"/>
           </w:p>
         </w:tc>
         <w:tc>
@@ -1323,7 +1519,7 @@
               <w:cnfStyle w:val="000000100000" w:firstRow="0" w:lastRow="0" w:firstColumn="0" w:lastColumn="0" w:oddVBand="0" w:evenVBand="0" w:oddHBand="1" w:evenHBand="0" w:firstRowFirstColumn="0" w:firstRowLastColumn="0" w:lastRowFirstColumn="0" w:lastRowLastColumn="0"/>
             </w:pPr>
             <w:r>
-              <w:t>7.687</w:t>
+              <w:t>5.015</w:t>
             </w:r>
           </w:p>
         </w:tc>
@@ -1338,7 +1534,7 @@
               <w:cnfStyle w:val="000000100000" w:firstRow="0" w:lastRow="0" w:firstColumn="0" w:lastColumn="0" w:oddVBand="0" w:evenVBand="0" w:oddHBand="1" w:evenHBand="0" w:firstRowFirstColumn="0" w:firstRowLastColumn="0" w:lastRowFirstColumn="0" w:lastRowLastColumn="0"/>
             </w:pPr>
             <w:r>
-              <w:t>7.36</w:t>
+              <w:t>5.027</w:t>
             </w:r>
           </w:p>
         </w:tc>
@@ -1353,7 +1549,7 @@
               <w:cnfStyle w:val="000000100000" w:firstRow="0" w:lastRow="0" w:firstColumn="0" w:lastColumn="0" w:oddVBand="0" w:evenVBand="0" w:oddHBand="1" w:evenHBand="0" w:firstRowFirstColumn="0" w:firstRowLastColumn="0" w:lastRowFirstColumn="0" w:lastRowLastColumn="0"/>
             </w:pPr>
             <w:r>
-              <w:t>82.468</w:t>
+              <w:t>44.886</w:t>
             </w:r>
           </w:p>
         </w:tc>
@@ -1368,7 +1564,7 @@
               <w:cnfStyle w:val="000000100000" w:firstRow="0" w:lastRow="0" w:firstColumn="0" w:lastColumn="0" w:oddVBand="0" w:evenVBand="0" w:oddHBand="1" w:evenHBand="0" w:firstRowFirstColumn="0" w:firstRowLastColumn="0" w:lastRowFirstColumn="0" w:lastRowLastColumn="0"/>
             </w:pPr>
             <w:r>
-              <w:t>824.796</w:t>
+              <w:t>438.341</w:t>
             </w:r>
           </w:p>
         </w:tc>
@@ -1383,7 +1579,7 @@
               <w:cnfStyle w:val="000000100000" w:firstRow="0" w:lastRow="0" w:firstColumn="0" w:lastColumn="0" w:oddVBand="0" w:evenVBand="0" w:oddHBand="1" w:evenHBand="0" w:firstRowFirstColumn="0" w:firstRowLastColumn="0" w:lastRowFirstColumn="0" w:lastRowLastColumn="0"/>
             </w:pPr>
             <w:r>
-              <w:t>10.642</w:t>
+              <w:t>7.1</w:t>
             </w:r>
           </w:p>
         </w:tc>
@@ -1398,7 +1594,7 @@
               <w:cnfStyle w:val="000000100000" w:firstRow="0" w:lastRow="0" w:firstColumn="0" w:lastColumn="0" w:oddVBand="0" w:evenVBand="0" w:oddHBand="1" w:evenHBand="0" w:firstRowFirstColumn="0" w:firstRowLastColumn="0" w:lastRowFirstColumn="0" w:lastRowLastColumn="0"/>
             </w:pPr>
             <w:r>
-              <w:t>80.75</w:t>
+              <w:t>83.62</w:t>
             </w:r>
           </w:p>
         </w:tc>
@@ -1414,7 +1610,7 @@
               <w:jc w:val="center"/>
             </w:pPr>
             <w:r>
-              <w:t>Todas</w:t>
+              <w:t>Variables1</w:t>
             </w:r>
           </w:p>
         </w:tc>
@@ -1429,8 +1625,13 @@
               <w:cnfStyle w:val="000000000000" w:firstRow="0" w:lastRow="0" w:firstColumn="0" w:lastColumn="0" w:oddVBand="0" w:evenVBand="0" w:oddHBand="0" w:evenHBand="0" w:firstRowFirstColumn="0" w:firstRowLastColumn="0" w:lastRowFirstColumn="0" w:lastRowLastColumn="0"/>
             </w:pPr>
             <w:r>
-              <w:t>150</w:t>
-            </w:r>
+              <w:t xml:space="preserve">150 </w:t>
+            </w:r>
+            <w:proofErr w:type="spellStart"/>
+            <w:r>
+              <w:t>dias</w:t>
+            </w:r>
+            <w:proofErr w:type="spellEnd"/>
           </w:p>
         </w:tc>
         <w:tc>
@@ -1444,7 +1645,7 @@
               <w:cnfStyle w:val="000000000000" w:firstRow="0" w:lastRow="0" w:firstColumn="0" w:lastColumn="0" w:oddVBand="0" w:evenVBand="0" w:oddHBand="0" w:evenHBand="0" w:firstRowFirstColumn="0" w:firstRowLastColumn="0" w:lastRowFirstColumn="0" w:lastRowLastColumn="0"/>
             </w:pPr>
             <w:r>
-              <w:t>7.687</w:t>
+              <w:t>4.926</w:t>
             </w:r>
           </w:p>
         </w:tc>
@@ -1459,7 +1660,7 @@
               <w:cnfStyle w:val="000000000000" w:firstRow="0" w:lastRow="0" w:firstColumn="0" w:lastColumn="0" w:oddVBand="0" w:evenVBand="0" w:oddHBand="0" w:evenHBand="0" w:firstRowFirstColumn="0" w:firstRowLastColumn="0" w:lastRowFirstColumn="0" w:lastRowLastColumn="0"/>
             </w:pPr>
             <w:r>
-              <w:t>7.532</w:t>
+              <w:t>5.084</w:t>
             </w:r>
           </w:p>
         </w:tc>
@@ -1474,7 +1675,7 @@
               <w:cnfStyle w:val="000000000000" w:firstRow="0" w:lastRow="0" w:firstColumn="0" w:lastColumn="0" w:oddVBand="0" w:evenVBand="0" w:oddHBand="0" w:evenHBand="0" w:firstRowFirstColumn="0" w:firstRowLastColumn="0" w:lastRowFirstColumn="0" w:lastRowLastColumn="0"/>
             </w:pPr>
             <w:r>
-              <w:t>86.329</w:t>
+              <w:t>49.418</w:t>
             </w:r>
           </w:p>
         </w:tc>
@@ -1489,7 +1690,7 @@
               <w:cnfStyle w:val="000000000000" w:firstRow="0" w:lastRow="0" w:firstColumn="0" w:lastColumn="0" w:oddVBand="0" w:evenVBand="0" w:oddHBand="0" w:evenHBand="0" w:firstRowFirstColumn="0" w:firstRowLastColumn="0" w:lastRowFirstColumn="0" w:lastRowLastColumn="0"/>
             </w:pPr>
             <w:r>
-              <w:t>875.543</w:t>
+              <w:t>494.282</w:t>
             </w:r>
           </w:p>
         </w:tc>
@@ -1504,7 +1705,7 @@
               <w:cnfStyle w:val="000000000000" w:firstRow="0" w:lastRow="0" w:firstColumn="0" w:lastColumn="0" w:oddVBand="0" w:evenVBand="0" w:oddHBand="0" w:evenHBand="0" w:firstRowFirstColumn="0" w:firstRowLastColumn="0" w:lastRowFirstColumn="0" w:lastRowLastColumn="0"/>
             </w:pPr>
             <w:r>
-              <w:t>10.762</w:t>
+              <w:t>7.079</w:t>
             </w:r>
           </w:p>
         </w:tc>
@@ -1519,7 +1720,7 @@
               <w:cnfStyle w:val="000000000000" w:firstRow="0" w:lastRow="0" w:firstColumn="0" w:lastColumn="0" w:oddVBand="0" w:evenVBand="0" w:oddHBand="0" w:evenHBand="0" w:firstRowFirstColumn="0" w:firstRowLastColumn="0" w:lastRowFirstColumn="0" w:lastRowLastColumn="0"/>
             </w:pPr>
             <w:r>
-              <w:t>80.29</w:t>
+              <w:t>83.49</w:t>
             </w:r>
           </w:p>
         </w:tc>
@@ -1538,7 +1739,7 @@
               <w:jc w:val="center"/>
             </w:pPr>
             <w:r>
-              <w:t>Todas</w:t>
+              <w:t>Variables1</w:t>
             </w:r>
           </w:p>
         </w:tc>
@@ -1553,8 +1754,13 @@
               <w:cnfStyle w:val="000000100000" w:firstRow="0" w:lastRow="0" w:firstColumn="0" w:lastColumn="0" w:oddVBand="0" w:evenVBand="0" w:oddHBand="1" w:evenHBand="0" w:firstRowFirstColumn="0" w:firstRowLastColumn="0" w:lastRowFirstColumn="0" w:lastRowLastColumn="0"/>
             </w:pPr>
             <w:r>
-              <w:t>220</w:t>
-            </w:r>
+              <w:t xml:space="preserve">220 </w:t>
+            </w:r>
+            <w:proofErr w:type="spellStart"/>
+            <w:r>
+              <w:t>dias</w:t>
+            </w:r>
+            <w:proofErr w:type="spellEnd"/>
           </w:p>
         </w:tc>
         <w:tc>
@@ -1568,7 +1774,7 @@
               <w:cnfStyle w:val="000000100000" w:firstRow="0" w:lastRow="0" w:firstColumn="0" w:lastColumn="0" w:oddVBand="0" w:evenVBand="0" w:oddHBand="1" w:evenHBand="0" w:firstRowFirstColumn="0" w:firstRowLastColumn="0" w:lastRowFirstColumn="0" w:lastRowLastColumn="0"/>
             </w:pPr>
             <w:r>
-              <w:t>7.904</w:t>
+              <w:t>5.062</w:t>
             </w:r>
           </w:p>
         </w:tc>
@@ -1583,7 +1789,7 @@
               <w:cnfStyle w:val="000000100000" w:firstRow="0" w:lastRow="0" w:firstColumn="0" w:lastColumn="0" w:oddVBand="0" w:evenVBand="0" w:oddHBand="1" w:evenHBand="0" w:firstRowFirstColumn="0" w:firstRowLastColumn="0" w:lastRowFirstColumn="0" w:lastRowLastColumn="0"/>
             </w:pPr>
             <w:r>
-              <w:t>7.516</w:t>
+              <w:t>5.056</w:t>
             </w:r>
           </w:p>
         </w:tc>
@@ -1598,7 +1804,7 @@
               <w:cnfStyle w:val="000000100000" w:firstRow="0" w:lastRow="0" w:firstColumn="0" w:lastColumn="0" w:oddVBand="0" w:evenVBand="0" w:oddHBand="1" w:evenHBand="0" w:firstRowFirstColumn="0" w:firstRowLastColumn="0" w:lastRowFirstColumn="0" w:lastRowLastColumn="0"/>
             </w:pPr>
             <w:r>
-              <w:t>89.838</w:t>
+              <w:t>51.195</w:t>
             </w:r>
           </w:p>
         </w:tc>
@@ -1613,7 +1819,7 @@
               <w:cnfStyle w:val="000000100000" w:firstRow="0" w:lastRow="0" w:firstColumn="0" w:lastColumn="0" w:oddVBand="0" w:evenVBand="0" w:oddHBand="1" w:evenHBand="0" w:firstRowFirstColumn="0" w:firstRowLastColumn="0" w:lastRowFirstColumn="0" w:lastRowLastColumn="0"/>
             </w:pPr>
             <w:r>
-              <w:t>910.173</w:t>
+              <w:t>512.652</w:t>
             </w:r>
           </w:p>
         </w:tc>
@@ -1628,7 +1834,7 @@
               <w:cnfStyle w:val="000000100000" w:firstRow="0" w:lastRow="0" w:firstColumn="0" w:lastColumn="0" w:oddVBand="0" w:evenVBand="0" w:oddHBand="1" w:evenHBand="0" w:firstRowFirstColumn="0" w:firstRowLastColumn="0" w:lastRowFirstColumn="0" w:lastRowLastColumn="0"/>
             </w:pPr>
             <w:r>
-              <w:t>10.907</w:t>
+              <w:t>7.154</w:t>
             </w:r>
           </w:p>
         </w:tc>
@@ -1643,7 +1849,7 @@
               <w:cnfStyle w:val="000000100000" w:firstRow="0" w:lastRow="0" w:firstColumn="0" w:lastColumn="0" w:oddVBand="0" w:evenVBand="0" w:oddHBand="1" w:evenHBand="0" w:firstRowFirstColumn="0" w:firstRowLastColumn="0" w:lastRowFirstColumn="0" w:lastRowLastColumn="0"/>
             </w:pPr>
             <w:r>
-              <w:t>80.03</w:t>
+              <w:t>83.43</w:t>
             </w:r>
           </w:p>
         </w:tc>
@@ -1659,7 +1865,7 @@
               <w:jc w:val="center"/>
             </w:pPr>
             <w:r>
-              <w:t>Todas</w:t>
+              <w:t>Variables1</w:t>
             </w:r>
           </w:p>
         </w:tc>
@@ -1674,8 +1880,13 @@
               <w:cnfStyle w:val="000000000000" w:firstRow="0" w:lastRow="0" w:firstColumn="0" w:lastColumn="0" w:oddVBand="0" w:evenVBand="0" w:oddHBand="0" w:evenHBand="0" w:firstRowFirstColumn="0" w:firstRowLastColumn="0" w:lastRowFirstColumn="0" w:lastRowLastColumn="0"/>
             </w:pPr>
             <w:r>
-              <w:t>365</w:t>
-            </w:r>
+              <w:t xml:space="preserve">365 </w:t>
+            </w:r>
+            <w:proofErr w:type="spellStart"/>
+            <w:r>
+              <w:t>dias</w:t>
+            </w:r>
+            <w:proofErr w:type="spellEnd"/>
           </w:p>
         </w:tc>
         <w:tc>
@@ -1689,7 +1900,7 @@
               <w:cnfStyle w:val="000000000000" w:firstRow="0" w:lastRow="0" w:firstColumn="0" w:lastColumn="0" w:oddVBand="0" w:evenVBand="0" w:oddHBand="0" w:evenHBand="0" w:firstRowFirstColumn="0" w:firstRowLastColumn="0" w:lastRowFirstColumn="0" w:lastRowLastColumn="0"/>
             </w:pPr>
             <w:r>
-              <w:t>7.954</w:t>
+              <w:t>5.009</w:t>
             </w:r>
           </w:p>
         </w:tc>
@@ -1704,7 +1915,7 @@
               <w:cnfStyle w:val="000000000000" w:firstRow="0" w:lastRow="0" w:firstColumn="0" w:lastColumn="0" w:oddVBand="0" w:evenVBand="0" w:oddHBand="0" w:evenHBand="0" w:firstRowFirstColumn="0" w:firstRowLastColumn="0" w:lastRowFirstColumn="0" w:lastRowLastColumn="0"/>
             </w:pPr>
             <w:r>
-              <w:t>7.612</w:t>
+              <w:t>4.986</w:t>
             </w:r>
           </w:p>
         </w:tc>
@@ -1719,7 +1930,7 @@
               <w:cnfStyle w:val="000000000000" w:firstRow="0" w:lastRow="0" w:firstColumn="0" w:lastColumn="0" w:oddVBand="0" w:evenVBand="0" w:oddHBand="0" w:evenHBand="0" w:firstRowFirstColumn="0" w:firstRowLastColumn="0" w:lastRowFirstColumn="0" w:lastRowLastColumn="0"/>
             </w:pPr>
             <w:r>
-              <w:t>91.652</w:t>
+              <w:t>49.296</w:t>
             </w:r>
           </w:p>
         </w:tc>
@@ -1734,7 +1945,7 @@
               <w:cnfStyle w:val="000000000000" w:firstRow="0" w:lastRow="0" w:firstColumn="0" w:lastColumn="0" w:oddVBand="0" w:evenVBand="0" w:oddHBand="0" w:evenHBand="0" w:firstRowFirstColumn="0" w:firstRowLastColumn="0" w:lastRowFirstColumn="0" w:lastRowLastColumn="0"/>
             </w:pPr>
             <w:r>
-              <w:t>940.284</w:t>
+              <w:t>496.834</w:t>
             </w:r>
           </w:p>
         </w:tc>
@@ -1749,7 +1960,7 @@
               <w:cnfStyle w:val="000000000000" w:firstRow="0" w:lastRow="0" w:firstColumn="0" w:lastColumn="0" w:oddVBand="0" w:evenVBand="0" w:oddHBand="0" w:evenHBand="0" w:firstRowFirstColumn="0" w:firstRowLastColumn="0" w:lastRowFirstColumn="0" w:lastRowLastColumn="0"/>
             </w:pPr>
             <w:r>
-              <w:t>11.009</w:t>
+              <w:t>7.068</w:t>
             </w:r>
           </w:p>
         </w:tc>
@@ -1764,7 +1975,7 @@
               <w:cnfStyle w:val="000000000000" w:firstRow="0" w:lastRow="0" w:firstColumn="0" w:lastColumn="0" w:oddVBand="0" w:evenVBand="0" w:oddHBand="0" w:evenHBand="0" w:firstRowFirstColumn="0" w:firstRowLastColumn="0" w:lastRowFirstColumn="0" w:lastRowLastColumn="0"/>
             </w:pPr>
             <w:r>
-              <w:t>80.66</w:t>
+              <w:t>83.31</w:t>
             </w:r>
           </w:p>
         </w:tc>
@@ -1783,7 +1994,7 @@
               <w:jc w:val="center"/>
             </w:pPr>
             <w:r>
-              <w:t>Variables1</w:t>
+              <w:t>Todas</w:t>
             </w:r>
           </w:p>
         </w:tc>
@@ -1798,8 +2009,13 @@
               <w:cnfStyle w:val="000000100000" w:firstRow="0" w:lastRow="0" w:firstColumn="0" w:lastColumn="0" w:oddVBand="0" w:evenVBand="0" w:oddHBand="1" w:evenHBand="0" w:firstRowFirstColumn="0" w:firstRowLastColumn="0" w:lastRowFirstColumn="0" w:lastRowLastColumn="0"/>
             </w:pPr>
             <w:r>
-              <w:t>30</w:t>
-            </w:r>
+              <w:t xml:space="preserve">60 </w:t>
+            </w:r>
+            <w:proofErr w:type="spellStart"/>
+            <w:r>
+              <w:t>dias</w:t>
+            </w:r>
+            <w:proofErr w:type="spellEnd"/>
           </w:p>
         </w:tc>
         <w:tc>
@@ -1813,7 +2029,7 @@
               <w:cnfStyle w:val="000000100000" w:firstRow="0" w:lastRow="0" w:firstColumn="0" w:lastColumn="0" w:oddVBand="0" w:evenVBand="0" w:oddHBand="1" w:evenHBand="0" w:firstRowFirstColumn="0" w:firstRowLastColumn="0" w:lastRowFirstColumn="0" w:lastRowLastColumn="0"/>
             </w:pPr>
             <w:r>
-              <w:t>7.068</w:t>
+              <w:t>4.655</w:t>
             </w:r>
           </w:p>
         </w:tc>
@@ -1828,7 +2044,7 @@
               <w:cnfStyle w:val="000000100000" w:firstRow="0" w:lastRow="0" w:firstColumn="0" w:lastColumn="0" w:oddVBand="0" w:evenVBand="0" w:oddHBand="1" w:evenHBand="0" w:firstRowFirstColumn="0" w:firstRowLastColumn="0" w:lastRowFirstColumn="0" w:lastRowLastColumn="0"/>
             </w:pPr>
             <w:r>
-              <w:t>7.118</w:t>
+              <w:t>4.761</w:t>
             </w:r>
           </w:p>
         </w:tc>
@@ -1843,7 +2059,7 @@
               <w:cnfStyle w:val="000000100000" w:firstRow="0" w:lastRow="0" w:firstColumn="0" w:lastColumn="0" w:oddVBand="0" w:evenVBand="0" w:oddHBand="1" w:evenHBand="0" w:firstRowFirstColumn="0" w:firstRowLastColumn="0" w:lastRowFirstColumn="0" w:lastRowLastColumn="0"/>
             </w:pPr>
             <w:r>
-              <w:t>64.704</w:t>
+              <w:t>40.98</w:t>
             </w:r>
           </w:p>
         </w:tc>
@@ -1858,7 +2074,7 @@
               <w:cnfStyle w:val="000000100000" w:firstRow="0" w:lastRow="0" w:firstColumn="0" w:lastColumn="0" w:oddVBand="0" w:evenVBand="0" w:oddHBand="1" w:evenHBand="0" w:firstRowFirstColumn="0" w:firstRowLastColumn="0" w:lastRowFirstColumn="0" w:lastRowLastColumn="0"/>
             </w:pPr>
             <w:r>
-              <w:t>615.574</w:t>
+              <w:t>396.721</w:t>
             </w:r>
           </w:p>
         </w:tc>
@@ -1873,7 +2089,7 @@
               <w:cnfStyle w:val="000000100000" w:firstRow="0" w:lastRow="0" w:firstColumn="0" w:lastColumn="0" w:oddVBand="0" w:evenVBand="0" w:oddHBand="1" w:evenHBand="0" w:firstRowFirstColumn="0" w:firstRowLastColumn="0" w:lastRowFirstColumn="0" w:lastRowLastColumn="0"/>
             </w:pPr>
             <w:r>
-              <w:t>10.031</w:t>
+              <w:t>6.658</w:t>
             </w:r>
           </w:p>
         </w:tc>
@@ -1888,7 +2104,7 @@
               <w:cnfStyle w:val="000000100000" w:firstRow="0" w:lastRow="0" w:firstColumn="0" w:lastColumn="0" w:oddVBand="0" w:evenVBand="0" w:oddHBand="1" w:evenHBand="0" w:firstRowFirstColumn="0" w:firstRowLastColumn="0" w:lastRowFirstColumn="0" w:lastRowLastColumn="0"/>
             </w:pPr>
             <w:r>
-              <w:t>81.38</w:t>
+              <w:t>83.61</w:t>
             </w:r>
           </w:p>
         </w:tc>
@@ -1917,10 +2133,27 @@
             <w:pPr>
               <w:jc w:val="center"/>
               <w:cnfStyle w:val="000000000000" w:firstRow="0" w:lastRow="0" w:firstColumn="0" w:lastColumn="0" w:oddVBand="0" w:evenVBand="0" w:oddHBand="0" w:evenHBand="0" w:firstRowFirstColumn="0" w:firstRowLastColumn="0" w:lastRowFirstColumn="0" w:lastRowLastColumn="0"/>
-            </w:pPr>
-            <w:r>
-              <w:t>60</w:t>
-            </w:r>
+              <w:rPr>
+                <w:b/>
+                <w:bCs/>
+              </w:rPr>
+            </w:pPr>
+            <w:r>
+              <w:rPr>
+                <w:b/>
+                <w:bCs/>
+              </w:rPr>
+              <w:t xml:space="preserve">60 </w:t>
+            </w:r>
+            <w:proofErr w:type="spellStart"/>
+            <w:r>
+              <w:rPr>
+                <w:b/>
+                <w:bCs/>
+              </w:rPr>
+              <w:t>dias</w:t>
+            </w:r>
+            <w:proofErr w:type="spellEnd"/>
           </w:p>
         </w:tc>
         <w:tc>
@@ -1932,9 +2165,17 @@
             <w:pPr>
               <w:jc w:val="center"/>
               <w:cnfStyle w:val="000000000000" w:firstRow="0" w:lastRow="0" w:firstColumn="0" w:lastColumn="0" w:oddVBand="0" w:evenVBand="0" w:oddHBand="0" w:evenHBand="0" w:firstRowFirstColumn="0" w:firstRowLastColumn="0" w:lastRowFirstColumn="0" w:lastRowLastColumn="0"/>
-            </w:pPr>
-            <w:r>
-              <w:t>6.126</w:t>
+              <w:rPr>
+                <w:b/>
+                <w:bCs/>
+              </w:rPr>
+            </w:pPr>
+            <w:r>
+              <w:rPr>
+                <w:b/>
+                <w:bCs/>
+              </w:rPr>
+              <w:t>4.591</w:t>
             </w:r>
           </w:p>
         </w:tc>
@@ -1947,9 +2188,17 @@
             <w:pPr>
               <w:jc w:val="center"/>
               <w:cnfStyle w:val="000000000000" w:firstRow="0" w:lastRow="0" w:firstColumn="0" w:lastColumn="0" w:oddVBand="0" w:evenVBand="0" w:oddHBand="0" w:evenHBand="0" w:firstRowFirstColumn="0" w:firstRowLastColumn="0" w:lastRowFirstColumn="0" w:lastRowLastColumn="0"/>
-            </w:pPr>
-            <w:r>
-              <w:t>5.918</w:t>
+              <w:rPr>
+                <w:b/>
+                <w:bCs/>
+              </w:rPr>
+            </w:pPr>
+            <w:r>
+              <w:rPr>
+                <w:b/>
+                <w:bCs/>
+              </w:rPr>
+              <w:t>4.663</w:t>
             </w:r>
           </w:p>
         </w:tc>
@@ -1962,9 +2211,17 @@
             <w:pPr>
               <w:jc w:val="center"/>
               <w:cnfStyle w:val="000000000000" w:firstRow="0" w:lastRow="0" w:firstColumn="0" w:lastColumn="0" w:oddVBand="0" w:evenVBand="0" w:oddHBand="0" w:evenHBand="0" w:firstRowFirstColumn="0" w:firstRowLastColumn="0" w:lastRowFirstColumn="0" w:lastRowLastColumn="0"/>
-            </w:pPr>
-            <w:r>
-              <w:t>49.769</w:t>
+              <w:rPr>
+                <w:b/>
+                <w:bCs/>
+              </w:rPr>
+            </w:pPr>
+            <w:r>
+              <w:rPr>
+                <w:b/>
+                <w:bCs/>
+              </w:rPr>
+              <w:t>38.156</w:t>
             </w:r>
           </w:p>
         </w:tc>
@@ -1977,9 +2234,17 @@
             <w:pPr>
               <w:jc w:val="center"/>
               <w:cnfStyle w:val="000000000000" w:firstRow="0" w:lastRow="0" w:firstColumn="0" w:lastColumn="0" w:oddVBand="0" w:evenVBand="0" w:oddHBand="0" w:evenHBand="0" w:firstRowFirstColumn="0" w:firstRowLastColumn="0" w:lastRowFirstColumn="0" w:lastRowLastColumn="0"/>
-            </w:pPr>
-            <w:r>
-              <w:t>428.982</w:t>
+              <w:rPr>
+                <w:b/>
+                <w:bCs/>
+              </w:rPr>
+            </w:pPr>
+            <w:r>
+              <w:rPr>
+                <w:b/>
+                <w:bCs/>
+              </w:rPr>
+              <w:t>362.583</w:t>
             </w:r>
           </w:p>
         </w:tc>
@@ -1992,9 +2257,17 @@
             <w:pPr>
               <w:jc w:val="center"/>
               <w:cnfStyle w:val="000000000000" w:firstRow="0" w:lastRow="0" w:firstColumn="0" w:lastColumn="0" w:oddVBand="0" w:evenVBand="0" w:oddHBand="0" w:evenHBand="0" w:firstRowFirstColumn="0" w:firstRowLastColumn="0" w:lastRowFirstColumn="0" w:lastRowLastColumn="0"/>
-            </w:pPr>
-            <w:r>
-              <w:t>8.518</w:t>
+              <w:rPr>
+                <w:b/>
+                <w:bCs/>
+              </w:rPr>
+            </w:pPr>
+            <w:r>
+              <w:rPr>
+                <w:b/>
+                <w:bCs/>
+              </w:rPr>
+              <w:t>6.544</w:t>
             </w:r>
           </w:p>
         </w:tc>
@@ -2007,9 +2280,17 @@
             <w:pPr>
               <w:jc w:val="center"/>
               <w:cnfStyle w:val="000000000000" w:firstRow="0" w:lastRow="0" w:firstColumn="0" w:lastColumn="0" w:oddVBand="0" w:evenVBand="0" w:oddHBand="0" w:evenHBand="0" w:firstRowFirstColumn="0" w:firstRowLastColumn="0" w:lastRowFirstColumn="0" w:lastRowLastColumn="0"/>
-            </w:pPr>
-            <w:r>
-              <w:t>81.15</w:t>
+              <w:rPr>
+                <w:b/>
+                <w:bCs/>
+              </w:rPr>
+            </w:pPr>
+            <w:r>
+              <w:rPr>
+                <w:b/>
+                <w:bCs/>
+              </w:rPr>
+              <w:t>83.66</w:t>
             </w:r>
           </w:p>
         </w:tc>
@@ -2028,7 +2309,7 @@
               <w:jc w:val="center"/>
             </w:pPr>
             <w:r>
-              <w:t>Variables2</w:t>
+              <w:t>Variables3</w:t>
             </w:r>
           </w:p>
         </w:tc>
@@ -2041,9 +2322,17 @@
             <w:pPr>
               <w:jc w:val="center"/>
               <w:cnfStyle w:val="000000100000" w:firstRow="0" w:lastRow="0" w:firstColumn="0" w:lastColumn="0" w:oddVBand="0" w:evenVBand="0" w:oddHBand="1" w:evenHBand="0" w:firstRowFirstColumn="0" w:firstRowLastColumn="0" w:lastRowFirstColumn="0" w:lastRowLastColumn="0"/>
-            </w:pPr>
-            <w:r>
-              <w:t>150</w:t>
+              <w:rPr>
+                <w:b/>
+                <w:bCs/>
+              </w:rPr>
+            </w:pPr>
+            <w:r>
+              <w:rPr>
+                <w:b/>
+                <w:bCs/>
+              </w:rPr>
+              <w:t>30 días</w:t>
             </w:r>
           </w:p>
         </w:tc>
@@ -2056,9 +2345,17 @@
             <w:pPr>
               <w:jc w:val="center"/>
               <w:cnfStyle w:val="000000100000" w:firstRow="0" w:lastRow="0" w:firstColumn="0" w:lastColumn="0" w:oddVBand="0" w:evenVBand="0" w:oddHBand="1" w:evenHBand="0" w:firstRowFirstColumn="0" w:firstRowLastColumn="0" w:lastRowFirstColumn="0" w:lastRowLastColumn="0"/>
-            </w:pPr>
-            <w:r>
-              <w:t>5.978</w:t>
+              <w:rPr>
+                <w:b/>
+                <w:bCs/>
+              </w:rPr>
+            </w:pPr>
+            <w:r>
+              <w:rPr>
+                <w:b/>
+                <w:bCs/>
+              </w:rPr>
+              <w:t>4.565</w:t>
             </w:r>
           </w:p>
         </w:tc>
@@ -2071,9 +2368,17 @@
             <w:pPr>
               <w:jc w:val="center"/>
               <w:cnfStyle w:val="000000100000" w:firstRow="0" w:lastRow="0" w:firstColumn="0" w:lastColumn="0" w:oddVBand="0" w:evenVBand="0" w:oddHBand="1" w:evenHBand="0" w:firstRowFirstColumn="0" w:firstRowLastColumn="0" w:lastRowFirstColumn="0" w:lastRowLastColumn="0"/>
-            </w:pPr>
-            <w:r>
-              <w:t>5.827</w:t>
+              <w:rPr>
+                <w:b/>
+                <w:bCs/>
+              </w:rPr>
+            </w:pPr>
+            <w:r>
+              <w:rPr>
+                <w:b/>
+                <w:bCs/>
+              </w:rPr>
+              <w:t>4.626</w:t>
             </w:r>
           </w:p>
         </w:tc>
@@ -2086,9 +2391,17 @@
             <w:pPr>
               <w:jc w:val="center"/>
               <w:cnfStyle w:val="000000100000" w:firstRow="0" w:lastRow="0" w:firstColumn="0" w:lastColumn="0" w:oddVBand="0" w:evenVBand="0" w:oddHBand="1" w:evenHBand="0" w:firstRowFirstColumn="0" w:firstRowLastColumn="0" w:lastRowFirstColumn="0" w:lastRowLastColumn="0"/>
-            </w:pPr>
-            <w:r>
-              <w:t>58.183</w:t>
+              <w:rPr>
+                <w:b/>
+                <w:bCs/>
+              </w:rPr>
+            </w:pPr>
+            <w:r>
+              <w:rPr>
+                <w:b/>
+                <w:bCs/>
+              </w:rPr>
+              <w:t>34.728</w:t>
             </w:r>
           </w:p>
         </w:tc>
@@ -2101,9 +2414,17 @@
             <w:pPr>
               <w:jc w:val="center"/>
               <w:cnfStyle w:val="000000100000" w:firstRow="0" w:lastRow="0" w:firstColumn="0" w:lastColumn="0" w:oddVBand="0" w:evenVBand="0" w:oddHBand="1" w:evenHBand="0" w:firstRowFirstColumn="0" w:firstRowLastColumn="0" w:lastRowFirstColumn="0" w:lastRowLastColumn="0"/>
-            </w:pPr>
-            <w:r>
-              <w:t>543.753</w:t>
+              <w:rPr>
+                <w:b/>
+                <w:bCs/>
+              </w:rPr>
+            </w:pPr>
+            <w:r>
+              <w:rPr>
+                <w:b/>
+                <w:bCs/>
+              </w:rPr>
+              <w:t>370.556</w:t>
             </w:r>
           </w:p>
         </w:tc>
@@ -2116,9 +2437,17 @@
             <w:pPr>
               <w:jc w:val="center"/>
               <w:cnfStyle w:val="000000100000" w:firstRow="0" w:lastRow="0" w:firstColumn="0" w:lastColumn="0" w:oddVBand="0" w:evenVBand="0" w:oddHBand="1" w:evenHBand="0" w:firstRowFirstColumn="0" w:firstRowLastColumn="0" w:lastRowFirstColumn="0" w:lastRowLastColumn="0"/>
-            </w:pPr>
-            <w:r>
-              <w:t>8.348</w:t>
+              <w:rPr>
+                <w:b/>
+                <w:bCs/>
+              </w:rPr>
+            </w:pPr>
+            <w:r>
+              <w:rPr>
+                <w:b/>
+                <w:bCs/>
+              </w:rPr>
+              <w:t>6.499</w:t>
             </w:r>
           </w:p>
         </w:tc>
@@ -2131,1286 +2460,17 @@
             <w:pPr>
               <w:jc w:val="center"/>
               <w:cnfStyle w:val="000000100000" w:firstRow="0" w:lastRow="0" w:firstColumn="0" w:lastColumn="0" w:oddVBand="0" w:evenVBand="0" w:oddHBand="1" w:evenHBand="0" w:firstRowFirstColumn="0" w:firstRowLastColumn="0" w:lastRowFirstColumn="0" w:lastRowLastColumn="0"/>
-            </w:pPr>
-            <w:r>
-              <w:t>80.13</w:t>
-            </w:r>
-          </w:p>
-        </w:tc>
-      </w:tr>
-      <w:tr>
-        <w:tc>
-          <w:tcPr>
-            <w:cnfStyle w:val="001000000000" w:firstRow="0" w:lastRow="0" w:firstColumn="1" w:lastColumn="0" w:oddVBand="0" w:evenVBand="0" w:oddHBand="0" w:evenHBand="0" w:firstRowFirstColumn="0" w:firstRowLastColumn="0" w:lastRowFirstColumn="0" w:lastRowLastColumn="0"/>
-            <w:tcW w:w="1224" w:type="dxa"/>
-            <w:shd w:val="clear" w:color="auto" w:fill="00B050"/>
-          </w:tcPr>
-          <w:p>
-            <w:pPr>
-              <w:jc w:val="center"/>
-            </w:pPr>
-            <w:r>
-              <w:t>Variables2</w:t>
-            </w:r>
-          </w:p>
-        </w:tc>
-        <w:tc>
-          <w:tcPr>
-            <w:tcW w:w="1065" w:type="dxa"/>
-            <w:shd w:val="clear" w:color="auto" w:fill="00B050"/>
-            <w:vAlign w:val="center"/>
-          </w:tcPr>
-          <w:p>
-            <w:pPr>
-              <w:jc w:val="center"/>
-              <w:cnfStyle w:val="000000000000" w:firstRow="0" w:lastRow="0" w:firstColumn="0" w:lastColumn="0" w:oddVBand="0" w:evenVBand="0" w:oddHBand="0" w:evenHBand="0" w:firstRowFirstColumn="0" w:firstRowLastColumn="0" w:lastRowFirstColumn="0" w:lastRowLastColumn="0"/>
-            </w:pPr>
-            <w:r>
-              <w:t>365</w:t>
-            </w:r>
-          </w:p>
-        </w:tc>
-        <w:tc>
-          <w:tcPr>
-            <w:tcW w:w="805" w:type="dxa"/>
-            <w:shd w:val="clear" w:color="auto" w:fill="00B050"/>
-            <w:vAlign w:val="center"/>
-          </w:tcPr>
-          <w:p>
-            <w:pPr>
-              <w:jc w:val="center"/>
-              <w:cnfStyle w:val="000000000000" w:firstRow="0" w:lastRow="0" w:firstColumn="0" w:lastColumn="0" w:oddVBand="0" w:evenVBand="0" w:oddHBand="0" w:evenHBand="0" w:firstRowFirstColumn="0" w:firstRowLastColumn="0" w:lastRowFirstColumn="0" w:lastRowLastColumn="0"/>
-            </w:pPr>
-            <w:r>
-              <w:t>5.939</w:t>
-            </w:r>
-          </w:p>
-        </w:tc>
-        <w:tc>
-          <w:tcPr>
-            <w:tcW w:w="1263" w:type="dxa"/>
-            <w:shd w:val="clear" w:color="auto" w:fill="00B050"/>
-            <w:vAlign w:val="center"/>
-          </w:tcPr>
-          <w:p>
-            <w:pPr>
-              <w:jc w:val="center"/>
-              <w:cnfStyle w:val="000000000000" w:firstRow="0" w:lastRow="0" w:firstColumn="0" w:lastColumn="0" w:oddVBand="0" w:evenVBand="0" w:oddHBand="0" w:evenHBand="0" w:firstRowFirstColumn="0" w:firstRowLastColumn="0" w:lastRowFirstColumn="0" w:lastRowLastColumn="0"/>
-            </w:pPr>
-            <w:r>
-              <w:t>5.901</w:t>
-            </w:r>
-          </w:p>
-        </w:tc>
-        <w:tc>
-          <w:tcPr>
-            <w:tcW w:w="996" w:type="dxa"/>
-            <w:shd w:val="clear" w:color="auto" w:fill="00B050"/>
-            <w:vAlign w:val="center"/>
-          </w:tcPr>
-          <w:p>
-            <w:pPr>
-              <w:jc w:val="center"/>
-              <w:cnfStyle w:val="000000000000" w:firstRow="0" w:lastRow="0" w:firstColumn="0" w:lastColumn="0" w:oddVBand="0" w:evenVBand="0" w:oddHBand="0" w:evenHBand="0" w:firstRowFirstColumn="0" w:firstRowLastColumn="0" w:lastRowFirstColumn="0" w:lastRowLastColumn="0"/>
-            </w:pPr>
-            <w:r>
-              <w:t>57.251</w:t>
-            </w:r>
-          </w:p>
-        </w:tc>
-        <w:tc>
-          <w:tcPr>
-            <w:tcW w:w="1289" w:type="dxa"/>
-            <w:shd w:val="clear" w:color="auto" w:fill="00B050"/>
-            <w:vAlign w:val="center"/>
-          </w:tcPr>
-          <w:p>
-            <w:pPr>
-              <w:jc w:val="center"/>
-              <w:cnfStyle w:val="000000000000" w:firstRow="0" w:lastRow="0" w:firstColumn="0" w:lastColumn="0" w:oddVBand="0" w:evenVBand="0" w:oddHBand="0" w:evenHBand="0" w:firstRowFirstColumn="0" w:firstRowLastColumn="0" w:lastRowFirstColumn="0" w:lastRowLastColumn="0"/>
-            </w:pPr>
-            <w:r>
-              <w:t>539.431</w:t>
-            </w:r>
-          </w:p>
-        </w:tc>
-        <w:tc>
-          <w:tcPr>
-            <w:tcW w:w="953" w:type="dxa"/>
-            <w:shd w:val="clear" w:color="auto" w:fill="00B050"/>
-            <w:vAlign w:val="center"/>
-          </w:tcPr>
-          <w:p>
-            <w:pPr>
-              <w:jc w:val="center"/>
-              <w:cnfStyle w:val="000000000000" w:firstRow="0" w:lastRow="0" w:firstColumn="0" w:lastColumn="0" w:oddVBand="0" w:evenVBand="0" w:oddHBand="0" w:evenHBand="0" w:firstRowFirstColumn="0" w:firstRowLastColumn="0" w:lastRowFirstColumn="0" w:lastRowLastColumn="0"/>
-            </w:pPr>
-            <w:r>
-              <w:t>8.327</w:t>
-            </w:r>
-          </w:p>
-        </w:tc>
-        <w:tc>
-          <w:tcPr>
-            <w:tcW w:w="899" w:type="dxa"/>
-            <w:shd w:val="clear" w:color="auto" w:fill="00B050"/>
-            <w:vAlign w:val="center"/>
-          </w:tcPr>
-          <w:p>
-            <w:pPr>
-              <w:jc w:val="center"/>
-              <w:cnfStyle w:val="000000000000" w:firstRow="0" w:lastRow="0" w:firstColumn="0" w:lastColumn="0" w:oddVBand="0" w:evenVBand="0" w:oddHBand="0" w:evenHBand="0" w:firstRowFirstColumn="0" w:firstRowLastColumn="0" w:lastRowFirstColumn="0" w:lastRowLastColumn="0"/>
-            </w:pPr>
-            <w:r>
-              <w:t>80.21</w:t>
-            </w:r>
-          </w:p>
-        </w:tc>
-      </w:tr>
-    </w:tbl>
-    <w:p>
-      <w:pPr>
-        <w:jc w:val="both"/>
-        <w:rPr>
-          <w:b/>
-          <w:bCs/>
-        </w:rPr>
-      </w:pPr>
-    </w:p>
-    <w:p>
-      <w:pPr>
-        <w:jc w:val="center"/>
-        <w:rPr>
-          <w:b/>
-          <w:bCs/>
-        </w:rPr>
-      </w:pPr>
-      <w:r>
-        <w:rPr>
-          <w:b/>
-          <w:bCs/>
-        </w:rPr>
-        <w:t>PCR (Principal Components Regression)</w:t>
-      </w:r>
-    </w:p>
-    <w:tbl>
-      <w:tblPr>
-        <w:tblStyle w:val="Tablaconcuadrcula5oscura-nfasis5"/>
-        <w:tblW w:w="9208" w:type="dxa"/>
-        <w:tblInd w:w="-5" w:type="dxa"/>
-        <w:tblLook w:val="04A0" w:firstRow="1" w:lastRow="0" w:firstColumn="1" w:lastColumn="0" w:noHBand="0" w:noVBand="1"/>
-      </w:tblPr>
-      <w:tblGrid>
-        <w:gridCol w:w="1401"/>
-        <w:gridCol w:w="843"/>
-        <w:gridCol w:w="1353"/>
-        <w:gridCol w:w="718"/>
-        <w:gridCol w:w="1138"/>
-        <w:gridCol w:w="830"/>
-        <w:gridCol w:w="1255"/>
-        <w:gridCol w:w="830"/>
-        <w:gridCol w:w="840"/>
-      </w:tblGrid>
-      <w:tr>
-        <w:trPr>
-          <w:cnfStyle w:val="100000000000" w:firstRow="1" w:lastRow="0" w:firstColumn="0" w:lastColumn="0" w:oddVBand="0" w:evenVBand="0" w:oddHBand="0" w:evenHBand="0" w:firstRowFirstColumn="0" w:firstRowLastColumn="0" w:lastRowFirstColumn="0" w:lastRowLastColumn="0"/>
-        </w:trPr>
-        <w:tc>
-          <w:tcPr>
-            <w:cnfStyle w:val="001000000000" w:firstRow="0" w:lastRow="0" w:firstColumn="1" w:lastColumn="0" w:oddVBand="0" w:evenVBand="0" w:oddHBand="0" w:evenHBand="0" w:firstRowFirstColumn="0" w:firstRowLastColumn="0" w:lastRowFirstColumn="0" w:lastRowLastColumn="0"/>
-            <w:tcW w:w="1401" w:type="dxa"/>
-          </w:tcPr>
-          <w:p>
-            <w:pPr>
-              <w:jc w:val="center"/>
-            </w:pPr>
-            <w:r>
-              <w:t>VARIABLES</w:t>
-            </w:r>
-          </w:p>
-        </w:tc>
-        <w:tc>
-          <w:tcPr>
-            <w:tcW w:w="843" w:type="dxa"/>
-            <w:vAlign w:val="center"/>
-          </w:tcPr>
-          <w:p>
-            <w:pPr>
-              <w:jc w:val="center"/>
-              <w:cnfStyle w:val="100000000000" w:firstRow="1" w:lastRow="0" w:firstColumn="0" w:lastColumn="0" w:oddVBand="0" w:evenVBand="0" w:oddHBand="0" w:evenHBand="0" w:firstRowFirstColumn="0" w:firstRowLastColumn="0" w:lastRowFirstColumn="0" w:lastRowLastColumn="0"/>
-            </w:pPr>
-            <w:r>
-              <w:t>Rolling</w:t>
-            </w:r>
-          </w:p>
-        </w:tc>
-        <w:tc>
-          <w:tcPr>
-            <w:tcW w:w="1353" w:type="dxa"/>
-          </w:tcPr>
-          <w:p>
-            <w:pPr>
-              <w:jc w:val="center"/>
-              <w:cnfStyle w:val="100000000000" w:firstRow="1" w:lastRow="0" w:firstColumn="0" w:lastColumn="0" w:oddVBand="0" w:evenVBand="0" w:oddHBand="0" w:evenHBand="0" w:firstRowFirstColumn="0" w:firstRowLastColumn="0" w:lastRowFirstColumn="0" w:lastRowLastColumn="0"/>
-            </w:pPr>
-            <w:r>
-              <w:t>N components</w:t>
-            </w:r>
-          </w:p>
-        </w:tc>
-        <w:tc>
-          <w:tcPr>
-            <w:tcW w:w="718" w:type="dxa"/>
-            <w:vAlign w:val="center"/>
-          </w:tcPr>
-          <w:p>
-            <w:pPr>
-              <w:jc w:val="center"/>
-              <w:cnfStyle w:val="100000000000" w:firstRow="1" w:lastRow="0" w:firstColumn="0" w:lastColumn="0" w:oddVBand="0" w:evenVBand="0" w:oddHBand="0" w:evenHBand="0" w:firstRowFirstColumn="0" w:firstRowLastColumn="0" w:lastRowFirstColumn="0" w:lastRowLastColumn="0"/>
-            </w:pPr>
-            <w:r>
-              <w:t>MAE</w:t>
-            </w:r>
-          </w:p>
-        </w:tc>
-        <w:tc>
-          <w:tcPr>
-            <w:tcW w:w="1138" w:type="dxa"/>
-            <w:vAlign w:val="center"/>
-          </w:tcPr>
-          <w:p>
-            <w:pPr>
-              <w:jc w:val="center"/>
-              <w:cnfStyle w:val="100000000000" w:firstRow="1" w:lastRow="0" w:firstColumn="0" w:lastColumn="0" w:oddVBand="0" w:evenVBand="0" w:oddHBand="0" w:evenHBand="0" w:firstRowFirstColumn="0" w:firstRowLastColumn="0" w:lastRowFirstColumn="0" w:lastRowLastColumn="0"/>
-            </w:pPr>
-            <w:r>
-              <w:t>STD(MAE)</w:t>
-            </w:r>
-          </w:p>
-        </w:tc>
-        <w:tc>
-          <w:tcPr>
-            <w:tcW w:w="830" w:type="dxa"/>
-            <w:vAlign w:val="center"/>
-          </w:tcPr>
-          <w:p>
-            <w:pPr>
-              <w:jc w:val="center"/>
-              <w:cnfStyle w:val="100000000000" w:firstRow="1" w:lastRow="0" w:firstColumn="0" w:lastColumn="0" w:oddVBand="0" w:evenVBand="0" w:oddHBand="0" w:evenHBand="0" w:firstRowFirstColumn="0" w:firstRowLastColumn="0" w:lastRowFirstColumn="0" w:lastRowLastColumn="0"/>
-            </w:pPr>
-            <w:r>
-              <w:t>MAPE</w:t>
-            </w:r>
-          </w:p>
-        </w:tc>
-        <w:tc>
-          <w:tcPr>
-            <w:tcW w:w="1255" w:type="dxa"/>
-            <w:vAlign w:val="center"/>
-          </w:tcPr>
-          <w:p>
-            <w:pPr>
-              <w:jc w:val="center"/>
-              <w:cnfStyle w:val="100000000000" w:firstRow="1" w:lastRow="0" w:firstColumn="0" w:lastColumn="0" w:oddVBand="0" w:evenVBand="0" w:oddHBand="0" w:evenHBand="0" w:firstRowFirstColumn="0" w:firstRowLastColumn="0" w:lastRowFirstColumn="0" w:lastRowLastColumn="0"/>
-            </w:pPr>
-            <w:r>
-              <w:t>STD(MAPE)</w:t>
-            </w:r>
-          </w:p>
-        </w:tc>
-        <w:tc>
-          <w:tcPr>
-            <w:tcW w:w="830" w:type="dxa"/>
-            <w:vAlign w:val="center"/>
-          </w:tcPr>
-          <w:p>
-            <w:pPr>
-              <w:jc w:val="center"/>
-              <w:cnfStyle w:val="100000000000" w:firstRow="1" w:lastRow="0" w:firstColumn="0" w:lastColumn="0" w:oddVBand="0" w:evenVBand="0" w:oddHBand="0" w:evenHBand="0" w:firstRowFirstColumn="0" w:firstRowLastColumn="0" w:lastRowFirstColumn="0" w:lastRowLastColumn="0"/>
-            </w:pPr>
-            <w:r>
-              <w:t>RMSE</w:t>
-            </w:r>
-          </w:p>
-        </w:tc>
-        <w:tc>
-          <w:tcPr>
-            <w:tcW w:w="840" w:type="dxa"/>
-            <w:vAlign w:val="center"/>
-          </w:tcPr>
-          <w:p>
-            <w:pPr>
-              <w:jc w:val="center"/>
-              <w:cnfStyle w:val="100000000000" w:firstRow="1" w:lastRow="0" w:firstColumn="0" w:lastColumn="0" w:oddVBand="0" w:evenVBand="0" w:oddHBand="0" w:evenHBand="0" w:firstRowFirstColumn="0" w:firstRowLastColumn="0" w:lastRowFirstColumn="0" w:lastRowLastColumn="0"/>
-            </w:pPr>
-            <w:r>
-              <w:t>% TREND</w:t>
-            </w:r>
-          </w:p>
-        </w:tc>
-      </w:tr>
-      <w:tr>
-        <w:trPr>
-          <w:cnfStyle w:val="000000100000" w:firstRow="0" w:lastRow="0" w:firstColumn="0" w:lastColumn="0" w:oddVBand="0" w:evenVBand="0" w:oddHBand="1" w:evenHBand="0" w:firstRowFirstColumn="0" w:firstRowLastColumn="0" w:lastRowFirstColumn="0" w:lastRowLastColumn="0"/>
-        </w:trPr>
-        <w:tc>
-          <w:tcPr>
-            <w:cnfStyle w:val="001000000000" w:firstRow="0" w:lastRow="0" w:firstColumn="1" w:lastColumn="0" w:oddVBand="0" w:evenVBand="0" w:oddHBand="0" w:evenHBand="0" w:firstRowFirstColumn="0" w:firstRowLastColumn="0" w:lastRowFirstColumn="0" w:lastRowLastColumn="0"/>
-            <w:tcW w:w="1401" w:type="dxa"/>
-          </w:tcPr>
-          <w:p>
-            <w:pPr>
-              <w:jc w:val="center"/>
-            </w:pPr>
-            <w:r>
-              <w:t>Todas</w:t>
-            </w:r>
-          </w:p>
-        </w:tc>
-        <w:tc>
-          <w:tcPr>
-            <w:tcW w:w="843" w:type="dxa"/>
-            <w:vAlign w:val="center"/>
-          </w:tcPr>
-          <w:p>
-            <w:pPr>
-              <w:jc w:val="center"/>
-              <w:cnfStyle w:val="000000100000" w:firstRow="0" w:lastRow="0" w:firstColumn="0" w:lastColumn="0" w:oddVBand="0" w:evenVBand="0" w:oddHBand="1" w:evenHBand="0" w:firstRowFirstColumn="0" w:firstRowLastColumn="0" w:lastRowFirstColumn="0" w:lastRowLastColumn="0"/>
-            </w:pPr>
-            <w:r>
-              <w:t>No</w:t>
-            </w:r>
-          </w:p>
-        </w:tc>
-        <w:tc>
-          <w:tcPr>
-            <w:tcW w:w="1353" w:type="dxa"/>
-          </w:tcPr>
-          <w:p>
-            <w:pPr>
-              <w:jc w:val="center"/>
-              <w:cnfStyle w:val="000000100000" w:firstRow="0" w:lastRow="0" w:firstColumn="0" w:lastColumn="0" w:oddVBand="0" w:evenVBand="0" w:oddHBand="1" w:evenHBand="0" w:firstRowFirstColumn="0" w:firstRowLastColumn="0" w:lastRowFirstColumn="0" w:lastRowLastColumn="0"/>
-            </w:pPr>
-            <w:r>
-              <w:t>30</w:t>
-            </w:r>
-          </w:p>
-        </w:tc>
-        <w:tc>
-          <w:tcPr>
-            <w:tcW w:w="718" w:type="dxa"/>
-            <w:vAlign w:val="center"/>
-          </w:tcPr>
-          <w:p>
-            <w:pPr>
-              <w:jc w:val="center"/>
-              <w:cnfStyle w:val="000000100000" w:firstRow="0" w:lastRow="0" w:firstColumn="0" w:lastColumn="0" w:oddVBand="0" w:evenVBand="0" w:oddHBand="1" w:evenHBand="0" w:firstRowFirstColumn="0" w:firstRowLastColumn="0" w:lastRowFirstColumn="0" w:lastRowLastColumn="0"/>
-            </w:pPr>
-            <w:r>
-              <w:t>8.307</w:t>
-            </w:r>
-          </w:p>
-        </w:tc>
-        <w:tc>
-          <w:tcPr>
-            <w:tcW w:w="1138" w:type="dxa"/>
-            <w:vAlign w:val="center"/>
-          </w:tcPr>
-          <w:p>
-            <w:pPr>
-              <w:jc w:val="center"/>
-              <w:cnfStyle w:val="000000100000" w:firstRow="0" w:lastRow="0" w:firstColumn="0" w:lastColumn="0" w:oddVBand="0" w:evenVBand="0" w:oddHBand="1" w:evenHBand="0" w:firstRowFirstColumn="0" w:firstRowLastColumn="0" w:lastRowFirstColumn="0" w:lastRowLastColumn="0"/>
-            </w:pPr>
-            <w:r>
-              <w:t>7.948</w:t>
-            </w:r>
-          </w:p>
-        </w:tc>
-        <w:tc>
-          <w:tcPr>
-            <w:tcW w:w="830" w:type="dxa"/>
-            <w:vAlign w:val="center"/>
-          </w:tcPr>
-          <w:p>
-            <w:pPr>
-              <w:jc w:val="center"/>
-              <w:cnfStyle w:val="000000100000" w:firstRow="0" w:lastRow="0" w:firstColumn="0" w:lastColumn="0" w:oddVBand="0" w:evenVBand="0" w:oddHBand="1" w:evenHBand="0" w:firstRowFirstColumn="0" w:firstRowLastColumn="0" w:lastRowFirstColumn="0" w:lastRowLastColumn="0"/>
-            </w:pPr>
-            <w:r>
-              <w:t>102.42</w:t>
-            </w:r>
-          </w:p>
-        </w:tc>
-        <w:tc>
-          <w:tcPr>
-            <w:tcW w:w="1255" w:type="dxa"/>
-            <w:vAlign w:val="center"/>
-          </w:tcPr>
-          <w:p>
-            <w:pPr>
-              <w:jc w:val="center"/>
-              <w:cnfStyle w:val="000000100000" w:firstRow="0" w:lastRow="0" w:firstColumn="0" w:lastColumn="0" w:oddVBand="0" w:evenVBand="0" w:oddHBand="1" w:evenHBand="0" w:firstRowFirstColumn="0" w:firstRowLastColumn="0" w:lastRowFirstColumn="0" w:lastRowLastColumn="0"/>
-            </w:pPr>
-            <w:r>
-              <w:t>1029.124</w:t>
-            </w:r>
-          </w:p>
-        </w:tc>
-        <w:tc>
-          <w:tcPr>
-            <w:tcW w:w="830" w:type="dxa"/>
-            <w:vAlign w:val="center"/>
-          </w:tcPr>
-          <w:p>
-            <w:pPr>
-              <w:jc w:val="center"/>
-              <w:cnfStyle w:val="000000100000" w:firstRow="0" w:lastRow="0" w:firstColumn="0" w:lastColumn="0" w:oddVBand="0" w:evenVBand="0" w:oddHBand="1" w:evenHBand="0" w:firstRowFirstColumn="0" w:firstRowLastColumn="0" w:lastRowFirstColumn="0" w:lastRowLastColumn="0"/>
-            </w:pPr>
-            <w:r>
-              <w:t>11.497</w:t>
-            </w:r>
-          </w:p>
-        </w:tc>
-        <w:tc>
-          <w:tcPr>
-            <w:tcW w:w="840" w:type="dxa"/>
-            <w:vAlign w:val="center"/>
-          </w:tcPr>
-          <w:p>
-            <w:pPr>
-              <w:jc w:val="center"/>
-              <w:cnfStyle w:val="000000100000" w:firstRow="0" w:lastRow="0" w:firstColumn="0" w:lastColumn="0" w:oddVBand="0" w:evenVBand="0" w:oddHBand="1" w:evenHBand="0" w:firstRowFirstColumn="0" w:firstRowLastColumn="0" w:lastRowFirstColumn="0" w:lastRowLastColumn="0"/>
-            </w:pPr>
-            <w:r>
-              <w:t>78.55</w:t>
-            </w:r>
-          </w:p>
-        </w:tc>
-      </w:tr>
-      <w:tr>
-        <w:tc>
-          <w:tcPr>
-            <w:cnfStyle w:val="001000000000" w:firstRow="0" w:lastRow="0" w:firstColumn="1" w:lastColumn="0" w:oddVBand="0" w:evenVBand="0" w:oddHBand="0" w:evenHBand="0" w:firstRowFirstColumn="0" w:firstRowLastColumn="0" w:lastRowFirstColumn="0" w:lastRowLastColumn="0"/>
-            <w:tcW w:w="1401" w:type="dxa"/>
-          </w:tcPr>
-          <w:p>
-            <w:pPr>
-              <w:jc w:val="center"/>
-            </w:pPr>
-            <w:r>
-              <w:t>Todas</w:t>
-            </w:r>
-          </w:p>
-        </w:tc>
-        <w:tc>
-          <w:tcPr>
-            <w:tcW w:w="843" w:type="dxa"/>
-            <w:vAlign w:val="center"/>
-          </w:tcPr>
-          <w:p>
-            <w:pPr>
-              <w:jc w:val="center"/>
-              <w:cnfStyle w:val="000000000000" w:firstRow="0" w:lastRow="0" w:firstColumn="0" w:lastColumn="0" w:oddVBand="0" w:evenVBand="0" w:oddHBand="0" w:evenHBand="0" w:firstRowFirstColumn="0" w:firstRowLastColumn="0" w:lastRowFirstColumn="0" w:lastRowLastColumn="0"/>
-            </w:pPr>
-            <w:r>
-              <w:t>7</w:t>
-            </w:r>
-          </w:p>
-        </w:tc>
-        <w:tc>
-          <w:tcPr>
-            <w:tcW w:w="1353" w:type="dxa"/>
-          </w:tcPr>
-          <w:p>
-            <w:pPr>
-              <w:jc w:val="center"/>
-              <w:cnfStyle w:val="000000000000" w:firstRow="0" w:lastRow="0" w:firstColumn="0" w:lastColumn="0" w:oddVBand="0" w:evenVBand="0" w:oddHBand="0" w:evenHBand="0" w:firstRowFirstColumn="0" w:firstRowLastColumn="0" w:lastRowFirstColumn="0" w:lastRowLastColumn="0"/>
-            </w:pPr>
-            <w:r>
-              <w:t>30</w:t>
-            </w:r>
-          </w:p>
-        </w:tc>
-        <w:tc>
-          <w:tcPr>
-            <w:tcW w:w="718" w:type="dxa"/>
-            <w:vAlign w:val="center"/>
-          </w:tcPr>
-          <w:p>
-            <w:pPr>
-              <w:jc w:val="center"/>
-              <w:cnfStyle w:val="000000000000" w:firstRow="0" w:lastRow="0" w:firstColumn="0" w:lastColumn="0" w:oddVBand="0" w:evenVBand="0" w:oddHBand="0" w:evenHBand="0" w:firstRowFirstColumn="0" w:firstRowLastColumn="0" w:lastRowFirstColumn="0" w:lastRowLastColumn="0"/>
-            </w:pPr>
-            <w:r>
-              <w:t>8.654</w:t>
-            </w:r>
-          </w:p>
-        </w:tc>
-        <w:tc>
-          <w:tcPr>
-            <w:tcW w:w="1138" w:type="dxa"/>
-            <w:vAlign w:val="center"/>
-          </w:tcPr>
-          <w:p>
-            <w:pPr>
-              <w:jc w:val="center"/>
-              <w:cnfStyle w:val="000000000000" w:firstRow="0" w:lastRow="0" w:firstColumn="0" w:lastColumn="0" w:oddVBand="0" w:evenVBand="0" w:oddHBand="0" w:evenHBand="0" w:firstRowFirstColumn="0" w:firstRowLastColumn="0" w:lastRowFirstColumn="0" w:lastRowLastColumn="0"/>
-            </w:pPr>
-            <w:r>
-              <w:t>8.703</w:t>
-            </w:r>
-          </w:p>
-        </w:tc>
-        <w:tc>
-          <w:tcPr>
-            <w:tcW w:w="830" w:type="dxa"/>
-            <w:vAlign w:val="center"/>
-          </w:tcPr>
-          <w:p>
-            <w:pPr>
-              <w:jc w:val="center"/>
-              <w:cnfStyle w:val="000000000000" w:firstRow="0" w:lastRow="0" w:firstColumn="0" w:lastColumn="0" w:oddVBand="0" w:evenVBand="0" w:oddHBand="0" w:evenHBand="0" w:firstRowFirstColumn="0" w:firstRowLastColumn="0" w:lastRowFirstColumn="0" w:lastRowLastColumn="0"/>
-            </w:pPr>
-            <w:r>
-              <w:t>79.134</w:t>
-            </w:r>
-          </w:p>
-        </w:tc>
-        <w:tc>
-          <w:tcPr>
-            <w:tcW w:w="1255" w:type="dxa"/>
-            <w:vAlign w:val="center"/>
-          </w:tcPr>
-          <w:p>
-            <w:pPr>
-              <w:jc w:val="center"/>
-              <w:cnfStyle w:val="000000000000" w:firstRow="0" w:lastRow="0" w:firstColumn="0" w:lastColumn="0" w:oddVBand="0" w:evenVBand="0" w:oddHBand="0" w:evenHBand="0" w:firstRowFirstColumn="0" w:firstRowLastColumn="0" w:lastRowFirstColumn="0" w:lastRowLastColumn="0"/>
-            </w:pPr>
-            <w:r>
-              <w:t>803.27</w:t>
-            </w:r>
-          </w:p>
-        </w:tc>
-        <w:tc>
-          <w:tcPr>
-            <w:tcW w:w="830" w:type="dxa"/>
-            <w:vAlign w:val="center"/>
-          </w:tcPr>
-          <w:p>
-            <w:pPr>
-              <w:jc w:val="center"/>
-              <w:cnfStyle w:val="000000000000" w:firstRow="0" w:lastRow="0" w:firstColumn="0" w:lastColumn="0" w:oddVBand="0" w:evenVBand="0" w:oddHBand="0" w:evenHBand="0" w:firstRowFirstColumn="0" w:firstRowLastColumn="0" w:lastRowFirstColumn="0" w:lastRowLastColumn="0"/>
-            </w:pPr>
-            <w:r>
-              <w:t>12.273</w:t>
-            </w:r>
-          </w:p>
-        </w:tc>
-        <w:tc>
-          <w:tcPr>
-            <w:tcW w:w="840" w:type="dxa"/>
-            <w:vAlign w:val="center"/>
-          </w:tcPr>
-          <w:p>
-            <w:pPr>
-              <w:jc w:val="center"/>
-              <w:cnfStyle w:val="000000000000" w:firstRow="0" w:lastRow="0" w:firstColumn="0" w:lastColumn="0" w:oddVBand="0" w:evenVBand="0" w:oddHBand="0" w:evenHBand="0" w:firstRowFirstColumn="0" w:firstRowLastColumn="0" w:lastRowFirstColumn="0" w:lastRowLastColumn="0"/>
-            </w:pPr>
-            <w:r>
-              <w:t>80.31</w:t>
-            </w:r>
-          </w:p>
-        </w:tc>
-      </w:tr>
-      <w:tr>
-        <w:trPr>
-          <w:cnfStyle w:val="000000100000" w:firstRow="0" w:lastRow="0" w:firstColumn="0" w:lastColumn="0" w:oddVBand="0" w:evenVBand="0" w:oddHBand="1" w:evenHBand="0" w:firstRowFirstColumn="0" w:firstRowLastColumn="0" w:lastRowFirstColumn="0" w:lastRowLastColumn="0"/>
-        </w:trPr>
-        <w:tc>
-          <w:tcPr>
-            <w:cnfStyle w:val="001000000000" w:firstRow="0" w:lastRow="0" w:firstColumn="1" w:lastColumn="0" w:oddVBand="0" w:evenVBand="0" w:oddHBand="0" w:evenHBand="0" w:firstRowFirstColumn="0" w:firstRowLastColumn="0" w:lastRowFirstColumn="0" w:lastRowLastColumn="0"/>
-            <w:tcW w:w="1401" w:type="dxa"/>
-          </w:tcPr>
-          <w:p>
-            <w:pPr>
-              <w:jc w:val="center"/>
-            </w:pPr>
-            <w:r>
-              <w:t>Todas</w:t>
-            </w:r>
-          </w:p>
-        </w:tc>
-        <w:tc>
-          <w:tcPr>
-            <w:tcW w:w="843" w:type="dxa"/>
-            <w:vAlign w:val="center"/>
-          </w:tcPr>
-          <w:p>
-            <w:pPr>
-              <w:jc w:val="center"/>
-              <w:cnfStyle w:val="000000100000" w:firstRow="0" w:lastRow="0" w:firstColumn="0" w:lastColumn="0" w:oddVBand="0" w:evenVBand="0" w:oddHBand="1" w:evenHBand="0" w:firstRowFirstColumn="0" w:firstRowLastColumn="0" w:lastRowFirstColumn="0" w:lastRowLastColumn="0"/>
-            </w:pPr>
-            <w:r>
-              <w:t>30</w:t>
-            </w:r>
-          </w:p>
-        </w:tc>
-        <w:tc>
-          <w:tcPr>
-            <w:tcW w:w="1353" w:type="dxa"/>
-          </w:tcPr>
-          <w:p>
-            <w:pPr>
-              <w:jc w:val="center"/>
-              <w:cnfStyle w:val="000000100000" w:firstRow="0" w:lastRow="0" w:firstColumn="0" w:lastColumn="0" w:oddVBand="0" w:evenVBand="0" w:oddHBand="1" w:evenHBand="0" w:firstRowFirstColumn="0" w:firstRowLastColumn="0" w:lastRowFirstColumn="0" w:lastRowLastColumn="0"/>
-            </w:pPr>
-            <w:r>
-              <w:t>30</w:t>
-            </w:r>
-          </w:p>
-        </w:tc>
-        <w:tc>
-          <w:tcPr>
-            <w:tcW w:w="718" w:type="dxa"/>
-            <w:vAlign w:val="center"/>
-          </w:tcPr>
-          <w:p>
-            <w:pPr>
-              <w:jc w:val="center"/>
-              <w:cnfStyle w:val="000000100000" w:firstRow="0" w:lastRow="0" w:firstColumn="0" w:lastColumn="0" w:oddVBand="0" w:evenVBand="0" w:oddHBand="1" w:evenHBand="0" w:firstRowFirstColumn="0" w:firstRowLastColumn="0" w:lastRowFirstColumn="0" w:lastRowLastColumn="0"/>
-            </w:pPr>
-            <w:r>
-              <w:t>7.341</w:t>
-            </w:r>
-          </w:p>
-        </w:tc>
-        <w:tc>
-          <w:tcPr>
-            <w:tcW w:w="1138" w:type="dxa"/>
-            <w:vAlign w:val="center"/>
-          </w:tcPr>
-          <w:p>
-            <w:pPr>
-              <w:jc w:val="center"/>
-              <w:cnfStyle w:val="000000100000" w:firstRow="0" w:lastRow="0" w:firstColumn="0" w:lastColumn="0" w:oddVBand="0" w:evenVBand="0" w:oddHBand="1" w:evenHBand="0" w:firstRowFirstColumn="0" w:firstRowLastColumn="0" w:lastRowFirstColumn="0" w:lastRowLastColumn="0"/>
-            </w:pPr>
-            <w:r>
-              <w:t>7.184</w:t>
-            </w:r>
-          </w:p>
-        </w:tc>
-        <w:tc>
-          <w:tcPr>
-            <w:tcW w:w="830" w:type="dxa"/>
-            <w:vAlign w:val="center"/>
-          </w:tcPr>
-          <w:p>
-            <w:pPr>
-              <w:jc w:val="center"/>
-              <w:cnfStyle w:val="000000100000" w:firstRow="0" w:lastRow="0" w:firstColumn="0" w:lastColumn="0" w:oddVBand="0" w:evenVBand="0" w:oddHBand="1" w:evenHBand="0" w:firstRowFirstColumn="0" w:firstRowLastColumn="0" w:lastRowFirstColumn="0" w:lastRowLastColumn="0"/>
-            </w:pPr>
-            <w:r>
-              <w:t>65.654</w:t>
-            </w:r>
-          </w:p>
-        </w:tc>
-        <w:tc>
-          <w:tcPr>
-            <w:tcW w:w="1255" w:type="dxa"/>
-            <w:vAlign w:val="center"/>
-          </w:tcPr>
-          <w:p>
-            <w:pPr>
-              <w:jc w:val="center"/>
-              <w:cnfStyle w:val="000000100000" w:firstRow="0" w:lastRow="0" w:firstColumn="0" w:lastColumn="0" w:oddVBand="0" w:evenVBand="0" w:oddHBand="1" w:evenHBand="0" w:firstRowFirstColumn="0" w:firstRowLastColumn="0" w:lastRowFirstColumn="0" w:lastRowLastColumn="0"/>
-            </w:pPr>
-            <w:r>
-              <w:t>614.913</w:t>
-            </w:r>
-          </w:p>
-        </w:tc>
-        <w:tc>
-          <w:tcPr>
-            <w:tcW w:w="830" w:type="dxa"/>
-            <w:vAlign w:val="center"/>
-          </w:tcPr>
-          <w:p>
-            <w:pPr>
-              <w:jc w:val="center"/>
-              <w:cnfStyle w:val="000000100000" w:firstRow="0" w:lastRow="0" w:firstColumn="0" w:lastColumn="0" w:oddVBand="0" w:evenVBand="0" w:oddHBand="1" w:evenHBand="0" w:firstRowFirstColumn="0" w:firstRowLastColumn="0" w:lastRowFirstColumn="0" w:lastRowLastColumn="0"/>
-            </w:pPr>
-            <w:r>
-              <w:t>10.271</w:t>
-            </w:r>
-          </w:p>
-        </w:tc>
-        <w:tc>
-          <w:tcPr>
-            <w:tcW w:w="840" w:type="dxa"/>
-            <w:vAlign w:val="center"/>
-          </w:tcPr>
-          <w:p>
-            <w:pPr>
-              <w:jc w:val="center"/>
-              <w:cnfStyle w:val="000000100000" w:firstRow="0" w:lastRow="0" w:firstColumn="0" w:lastColumn="0" w:oddVBand="0" w:evenVBand="0" w:oddHBand="1" w:evenHBand="0" w:firstRowFirstColumn="0" w:firstRowLastColumn="0" w:lastRowFirstColumn="0" w:lastRowLastColumn="0"/>
-            </w:pPr>
-            <w:r>
-              <w:t>80.94</w:t>
-            </w:r>
-          </w:p>
-        </w:tc>
-      </w:tr>
-      <w:tr>
-        <w:tc>
-          <w:tcPr>
-            <w:cnfStyle w:val="001000000000" w:firstRow="0" w:lastRow="0" w:firstColumn="1" w:lastColumn="0" w:oddVBand="0" w:evenVBand="0" w:oddHBand="0" w:evenHBand="0" w:firstRowFirstColumn="0" w:firstRowLastColumn="0" w:lastRowFirstColumn="0" w:lastRowLastColumn="0"/>
-            <w:tcW w:w="1401" w:type="dxa"/>
-          </w:tcPr>
-          <w:p>
-            <w:pPr>
-              <w:jc w:val="center"/>
-            </w:pPr>
-            <w:r>
-              <w:t>Variables1</w:t>
-            </w:r>
-          </w:p>
-        </w:tc>
-        <w:tc>
-          <w:tcPr>
-            <w:tcW w:w="843" w:type="dxa"/>
-            <w:vAlign w:val="center"/>
-          </w:tcPr>
-          <w:p>
-            <w:pPr>
-              <w:jc w:val="center"/>
-              <w:cnfStyle w:val="000000000000" w:firstRow="0" w:lastRow="0" w:firstColumn="0" w:lastColumn="0" w:oddVBand="0" w:evenVBand="0" w:oddHBand="0" w:evenHBand="0" w:firstRowFirstColumn="0" w:firstRowLastColumn="0" w:lastRowFirstColumn="0" w:lastRowLastColumn="0"/>
-            </w:pPr>
-            <w:r>
-              <w:t>30</w:t>
-            </w:r>
-          </w:p>
-        </w:tc>
-        <w:tc>
-          <w:tcPr>
-            <w:tcW w:w="1353" w:type="dxa"/>
-          </w:tcPr>
-          <w:p>
-            <w:pPr>
-              <w:jc w:val="center"/>
-              <w:cnfStyle w:val="000000000000" w:firstRow="0" w:lastRow="0" w:firstColumn="0" w:lastColumn="0" w:oddVBand="0" w:evenVBand="0" w:oddHBand="0" w:evenHBand="0" w:firstRowFirstColumn="0" w:firstRowLastColumn="0" w:lastRowFirstColumn="0" w:lastRowLastColumn="0"/>
-            </w:pPr>
-            <w:r>
-              <w:t>30</w:t>
-            </w:r>
-          </w:p>
-        </w:tc>
-        <w:tc>
-          <w:tcPr>
-            <w:tcW w:w="718" w:type="dxa"/>
-            <w:vAlign w:val="center"/>
-          </w:tcPr>
-          <w:p>
-            <w:pPr>
-              <w:jc w:val="center"/>
-              <w:cnfStyle w:val="000000000000" w:firstRow="0" w:lastRow="0" w:firstColumn="0" w:lastColumn="0" w:oddVBand="0" w:evenVBand="0" w:oddHBand="0" w:evenHBand="0" w:firstRowFirstColumn="0" w:firstRowLastColumn="0" w:lastRowFirstColumn="0" w:lastRowLastColumn="0"/>
-            </w:pPr>
-            <w:r>
-              <w:t>7.101</w:t>
-            </w:r>
-          </w:p>
-        </w:tc>
-        <w:tc>
-          <w:tcPr>
-            <w:tcW w:w="1138" w:type="dxa"/>
-            <w:vAlign w:val="center"/>
-          </w:tcPr>
-          <w:p>
-            <w:pPr>
-              <w:jc w:val="center"/>
-              <w:cnfStyle w:val="000000000000" w:firstRow="0" w:lastRow="0" w:firstColumn="0" w:lastColumn="0" w:oddVBand="0" w:evenVBand="0" w:oddHBand="0" w:evenHBand="0" w:firstRowFirstColumn="0" w:firstRowLastColumn="0" w:lastRowFirstColumn="0" w:lastRowLastColumn="0"/>
-            </w:pPr>
-            <w:r>
-              <w:t>7.007</w:t>
-            </w:r>
-          </w:p>
-        </w:tc>
-        <w:tc>
-          <w:tcPr>
-            <w:tcW w:w="830" w:type="dxa"/>
-            <w:vAlign w:val="center"/>
-          </w:tcPr>
-          <w:p>
-            <w:pPr>
-              <w:jc w:val="center"/>
-              <w:cnfStyle w:val="000000000000" w:firstRow="0" w:lastRow="0" w:firstColumn="0" w:lastColumn="0" w:oddVBand="0" w:evenVBand="0" w:oddHBand="0" w:evenHBand="0" w:firstRowFirstColumn="0" w:firstRowLastColumn="0" w:lastRowFirstColumn="0" w:lastRowLastColumn="0"/>
-            </w:pPr>
-            <w:r>
-              <w:t>63.894</w:t>
-            </w:r>
-          </w:p>
-        </w:tc>
-        <w:tc>
-          <w:tcPr>
-            <w:tcW w:w="1255" w:type="dxa"/>
-            <w:vAlign w:val="center"/>
-          </w:tcPr>
-          <w:p>
-            <w:pPr>
-              <w:jc w:val="center"/>
-              <w:cnfStyle w:val="000000000000" w:firstRow="0" w:lastRow="0" w:firstColumn="0" w:lastColumn="0" w:oddVBand="0" w:evenVBand="0" w:oddHBand="0" w:evenHBand="0" w:firstRowFirstColumn="0" w:firstRowLastColumn="0" w:lastRowFirstColumn="0" w:lastRowLastColumn="0"/>
-            </w:pPr>
-            <w:r>
-              <w:t>603.561</w:t>
-            </w:r>
-          </w:p>
-        </w:tc>
-        <w:tc>
-          <w:tcPr>
-            <w:tcW w:w="830" w:type="dxa"/>
-            <w:vAlign w:val="center"/>
-          </w:tcPr>
-          <w:p>
-            <w:pPr>
-              <w:jc w:val="center"/>
-              <w:cnfStyle w:val="000000000000" w:firstRow="0" w:lastRow="0" w:firstColumn="0" w:lastColumn="0" w:oddVBand="0" w:evenVBand="0" w:oddHBand="0" w:evenHBand="0" w:firstRowFirstColumn="0" w:firstRowLastColumn="0" w:lastRowFirstColumn="0" w:lastRowLastColumn="0"/>
-            </w:pPr>
-            <w:r>
-              <w:t>9.975</w:t>
-            </w:r>
-          </w:p>
-        </w:tc>
-        <w:tc>
-          <w:tcPr>
-            <w:tcW w:w="840" w:type="dxa"/>
-            <w:vAlign w:val="center"/>
-          </w:tcPr>
-          <w:p>
-            <w:pPr>
-              <w:jc w:val="center"/>
-              <w:cnfStyle w:val="000000000000" w:firstRow="0" w:lastRow="0" w:firstColumn="0" w:lastColumn="0" w:oddVBand="0" w:evenVBand="0" w:oddHBand="0" w:evenHBand="0" w:firstRowFirstColumn="0" w:firstRowLastColumn="0" w:lastRowFirstColumn="0" w:lastRowLastColumn="0"/>
-            </w:pPr>
-            <w:r>
-              <w:t>81.01</w:t>
-            </w:r>
-          </w:p>
-        </w:tc>
-      </w:tr>
-      <w:tr>
-        <w:trPr>
-          <w:cnfStyle w:val="000000100000" w:firstRow="0" w:lastRow="0" w:firstColumn="0" w:lastColumn="0" w:oddVBand="0" w:evenVBand="0" w:oddHBand="1" w:evenHBand="0" w:firstRowFirstColumn="0" w:firstRowLastColumn="0" w:lastRowFirstColumn="0" w:lastRowLastColumn="0"/>
-        </w:trPr>
-        <w:tc>
-          <w:tcPr>
-            <w:cnfStyle w:val="001000000000" w:firstRow="0" w:lastRow="0" w:firstColumn="1" w:lastColumn="0" w:oddVBand="0" w:evenVBand="0" w:oddHBand="0" w:evenHBand="0" w:firstRowFirstColumn="0" w:firstRowLastColumn="0" w:lastRowFirstColumn="0" w:lastRowLastColumn="0"/>
-            <w:tcW w:w="1401" w:type="dxa"/>
-          </w:tcPr>
-          <w:p>
-            <w:pPr>
-              <w:jc w:val="center"/>
-            </w:pPr>
-            <w:r>
-              <w:t>Variables2</w:t>
-            </w:r>
-          </w:p>
-        </w:tc>
-        <w:tc>
-          <w:tcPr>
-            <w:tcW w:w="843" w:type="dxa"/>
-            <w:vAlign w:val="center"/>
-          </w:tcPr>
-          <w:p>
-            <w:pPr>
-              <w:jc w:val="center"/>
-              <w:cnfStyle w:val="000000100000" w:firstRow="0" w:lastRow="0" w:firstColumn="0" w:lastColumn="0" w:oddVBand="0" w:evenVBand="0" w:oddHBand="1" w:evenHBand="0" w:firstRowFirstColumn="0" w:firstRowLastColumn="0" w:lastRowFirstColumn="0" w:lastRowLastColumn="0"/>
-            </w:pPr>
-            <w:r>
-              <w:t>60</w:t>
-            </w:r>
-          </w:p>
-        </w:tc>
-        <w:tc>
-          <w:tcPr>
-            <w:tcW w:w="1353" w:type="dxa"/>
-          </w:tcPr>
-          <w:p>
-            <w:pPr>
-              <w:jc w:val="center"/>
-              <w:cnfStyle w:val="000000100000" w:firstRow="0" w:lastRow="0" w:firstColumn="0" w:lastColumn="0" w:oddVBand="0" w:evenVBand="0" w:oddHBand="1" w:evenHBand="0" w:firstRowFirstColumn="0" w:firstRowLastColumn="0" w:lastRowFirstColumn="0" w:lastRowLastColumn="0"/>
-            </w:pPr>
-            <w:r>
-              <w:t>30</w:t>
-            </w:r>
-          </w:p>
-        </w:tc>
-        <w:tc>
-          <w:tcPr>
-            <w:tcW w:w="718" w:type="dxa"/>
-            <w:vAlign w:val="center"/>
-          </w:tcPr>
-          <w:p>
-            <w:pPr>
-              <w:jc w:val="center"/>
-              <w:cnfStyle w:val="000000100000" w:firstRow="0" w:lastRow="0" w:firstColumn="0" w:lastColumn="0" w:oddVBand="0" w:evenVBand="0" w:oddHBand="1" w:evenHBand="0" w:firstRowFirstColumn="0" w:firstRowLastColumn="0" w:lastRowFirstColumn="0" w:lastRowLastColumn="0"/>
-            </w:pPr>
-            <w:r>
-              <w:t>6.538</w:t>
-            </w:r>
-          </w:p>
-        </w:tc>
-        <w:tc>
-          <w:tcPr>
-            <w:tcW w:w="1138" w:type="dxa"/>
-            <w:vAlign w:val="center"/>
-          </w:tcPr>
-          <w:p>
-            <w:pPr>
-              <w:jc w:val="center"/>
-              <w:cnfStyle w:val="000000100000" w:firstRow="0" w:lastRow="0" w:firstColumn="0" w:lastColumn="0" w:oddVBand="0" w:evenVBand="0" w:oddHBand="1" w:evenHBand="0" w:firstRowFirstColumn="0" w:firstRowLastColumn="0" w:lastRowFirstColumn="0" w:lastRowLastColumn="0"/>
-            </w:pPr>
-            <w:r>
-              <w:t>6.234</w:t>
-            </w:r>
-          </w:p>
-        </w:tc>
-        <w:tc>
-          <w:tcPr>
-            <w:tcW w:w="830" w:type="dxa"/>
-            <w:vAlign w:val="center"/>
-          </w:tcPr>
-          <w:p>
-            <w:pPr>
-              <w:jc w:val="center"/>
-              <w:cnfStyle w:val="000000100000" w:firstRow="0" w:lastRow="0" w:firstColumn="0" w:lastColumn="0" w:oddVBand="0" w:evenVBand="0" w:oddHBand="1" w:evenHBand="0" w:firstRowFirstColumn="0" w:firstRowLastColumn="0" w:lastRowFirstColumn="0" w:lastRowLastColumn="0"/>
-            </w:pPr>
-            <w:r>
-              <w:t>64.59</w:t>
-            </w:r>
-          </w:p>
-        </w:tc>
-        <w:tc>
-          <w:tcPr>
-            <w:tcW w:w="1255" w:type="dxa"/>
-            <w:vAlign w:val="center"/>
-          </w:tcPr>
-          <w:p>
-            <w:pPr>
-              <w:jc w:val="center"/>
-              <w:cnfStyle w:val="000000100000" w:firstRow="0" w:lastRow="0" w:firstColumn="0" w:lastColumn="0" w:oddVBand="0" w:evenVBand="0" w:oddHBand="1" w:evenHBand="0" w:firstRowFirstColumn="0" w:firstRowLastColumn="0" w:lastRowFirstColumn="0" w:lastRowLastColumn="0"/>
-            </w:pPr>
-            <w:r>
-              <w:t>613.891</w:t>
-            </w:r>
-          </w:p>
-        </w:tc>
-        <w:tc>
-          <w:tcPr>
-            <w:tcW w:w="830" w:type="dxa"/>
-            <w:vAlign w:val="center"/>
-          </w:tcPr>
-          <w:p>
-            <w:pPr>
-              <w:jc w:val="center"/>
-              <w:cnfStyle w:val="000000100000" w:firstRow="0" w:lastRow="0" w:firstColumn="0" w:lastColumn="0" w:oddVBand="0" w:evenVBand="0" w:oddHBand="1" w:evenHBand="0" w:firstRowFirstColumn="0" w:firstRowLastColumn="0" w:lastRowFirstColumn="0" w:lastRowLastColumn="0"/>
-            </w:pPr>
-            <w:r>
-              <w:t>9.033</w:t>
-            </w:r>
-          </w:p>
-        </w:tc>
-        <w:tc>
-          <w:tcPr>
-            <w:tcW w:w="840" w:type="dxa"/>
-            <w:vAlign w:val="center"/>
-          </w:tcPr>
-          <w:p>
-            <w:pPr>
-              <w:jc w:val="center"/>
-              <w:cnfStyle w:val="000000100000" w:firstRow="0" w:lastRow="0" w:firstColumn="0" w:lastColumn="0" w:oddVBand="0" w:evenVBand="0" w:oddHBand="1" w:evenHBand="0" w:firstRowFirstColumn="0" w:firstRowLastColumn="0" w:lastRowFirstColumn="0" w:lastRowLastColumn="0"/>
-            </w:pPr>
-            <w:r>
-              <w:t>81.21</w:t>
-            </w:r>
-          </w:p>
-        </w:tc>
-      </w:tr>
-      <w:tr>
-        <w:tc>
-          <w:tcPr>
-            <w:cnfStyle w:val="001000000000" w:firstRow="0" w:lastRow="0" w:firstColumn="1" w:lastColumn="0" w:oddVBand="0" w:evenVBand="0" w:oddHBand="0" w:evenHBand="0" w:firstRowFirstColumn="0" w:firstRowLastColumn="0" w:lastRowFirstColumn="0" w:lastRowLastColumn="0"/>
-            <w:tcW w:w="1401" w:type="dxa"/>
-          </w:tcPr>
-          <w:p>
-            <w:pPr>
-              <w:jc w:val="center"/>
-            </w:pPr>
-            <w:r>
-              <w:t>Variables2</w:t>
-            </w:r>
-          </w:p>
-        </w:tc>
-        <w:tc>
-          <w:tcPr>
-            <w:tcW w:w="843" w:type="dxa"/>
-            <w:vAlign w:val="center"/>
-          </w:tcPr>
-          <w:p>
-            <w:pPr>
-              <w:jc w:val="center"/>
-              <w:cnfStyle w:val="000000000000" w:firstRow="0" w:lastRow="0" w:firstColumn="0" w:lastColumn="0" w:oddVBand="0" w:evenVBand="0" w:oddHBand="0" w:evenHBand="0" w:firstRowFirstColumn="0" w:firstRowLastColumn="0" w:lastRowFirstColumn="0" w:lastRowLastColumn="0"/>
-            </w:pPr>
-            <w:r>
-              <w:t>30</w:t>
-            </w:r>
-          </w:p>
-        </w:tc>
-        <w:tc>
-          <w:tcPr>
-            <w:tcW w:w="1353" w:type="dxa"/>
-          </w:tcPr>
-          <w:p>
-            <w:pPr>
-              <w:jc w:val="center"/>
-              <w:cnfStyle w:val="000000000000" w:firstRow="0" w:lastRow="0" w:firstColumn="0" w:lastColumn="0" w:oddVBand="0" w:evenVBand="0" w:oddHBand="0" w:evenHBand="0" w:firstRowFirstColumn="0" w:firstRowLastColumn="0" w:lastRowFirstColumn="0" w:lastRowLastColumn="0"/>
-            </w:pPr>
-            <w:r>
-              <w:t>32</w:t>
-            </w:r>
-          </w:p>
-        </w:tc>
-        <w:tc>
-          <w:tcPr>
-            <w:tcW w:w="718" w:type="dxa"/>
-            <w:vAlign w:val="center"/>
-          </w:tcPr>
-          <w:p>
-            <w:pPr>
-              <w:jc w:val="center"/>
-              <w:cnfStyle w:val="000000000000" w:firstRow="0" w:lastRow="0" w:firstColumn="0" w:lastColumn="0" w:oddVBand="0" w:evenVBand="0" w:oddHBand="0" w:evenHBand="0" w:firstRowFirstColumn="0" w:firstRowLastColumn="0" w:lastRowFirstColumn="0" w:lastRowLastColumn="0"/>
-            </w:pPr>
-            <w:r>
-              <w:t>6.298</w:t>
-            </w:r>
-          </w:p>
-        </w:tc>
-        <w:tc>
-          <w:tcPr>
-            <w:tcW w:w="1138" w:type="dxa"/>
-            <w:vAlign w:val="center"/>
-          </w:tcPr>
-          <w:p>
-            <w:pPr>
-              <w:jc w:val="center"/>
-              <w:cnfStyle w:val="000000000000" w:firstRow="0" w:lastRow="0" w:firstColumn="0" w:lastColumn="0" w:oddVBand="0" w:evenVBand="0" w:oddHBand="0" w:evenHBand="0" w:firstRowFirstColumn="0" w:firstRowLastColumn="0" w:lastRowFirstColumn="0" w:lastRowLastColumn="0"/>
-            </w:pPr>
-            <w:r>
-              <w:t>6.463</w:t>
-            </w:r>
-          </w:p>
-        </w:tc>
-        <w:tc>
-          <w:tcPr>
-            <w:tcW w:w="830" w:type="dxa"/>
-            <w:vAlign w:val="center"/>
-          </w:tcPr>
-          <w:p>
-            <w:pPr>
-              <w:jc w:val="center"/>
-              <w:cnfStyle w:val="000000000000" w:firstRow="0" w:lastRow="0" w:firstColumn="0" w:lastColumn="0" w:oddVBand="0" w:evenVBand="0" w:oddHBand="0" w:evenHBand="0" w:firstRowFirstColumn="0" w:firstRowLastColumn="0" w:lastRowFirstColumn="0" w:lastRowLastColumn="0"/>
-            </w:pPr>
-            <w:r>
-              <w:t>50.234</w:t>
-            </w:r>
-          </w:p>
-        </w:tc>
-        <w:tc>
-          <w:tcPr>
-            <w:tcW w:w="1255" w:type="dxa"/>
-            <w:vAlign w:val="center"/>
-          </w:tcPr>
-          <w:p>
-            <w:pPr>
-              <w:jc w:val="center"/>
-              <w:cnfStyle w:val="000000000000" w:firstRow="0" w:lastRow="0" w:firstColumn="0" w:lastColumn="0" w:oddVBand="0" w:evenVBand="0" w:oddHBand="0" w:evenHBand="0" w:firstRowFirstColumn="0" w:firstRowLastColumn="0" w:lastRowFirstColumn="0" w:lastRowLastColumn="0"/>
-            </w:pPr>
-            <w:r>
-              <w:t>465.645</w:t>
-            </w:r>
-          </w:p>
-        </w:tc>
-        <w:tc>
-          <w:tcPr>
-            <w:tcW w:w="830" w:type="dxa"/>
-            <w:vAlign w:val="center"/>
-          </w:tcPr>
-          <w:p>
-            <w:pPr>
-              <w:jc w:val="center"/>
-              <w:cnfStyle w:val="000000000000" w:firstRow="0" w:lastRow="0" w:firstColumn="0" w:lastColumn="0" w:oddVBand="0" w:evenVBand="0" w:oddHBand="0" w:evenHBand="0" w:firstRowFirstColumn="0" w:firstRowLastColumn="0" w:lastRowFirstColumn="0" w:lastRowLastColumn="0"/>
-            </w:pPr>
-            <w:r>
-              <w:t>9.024</w:t>
-            </w:r>
-          </w:p>
-        </w:tc>
-        <w:tc>
-          <w:tcPr>
-            <w:tcW w:w="840" w:type="dxa"/>
-            <w:vAlign w:val="center"/>
-          </w:tcPr>
-          <w:p>
-            <w:pPr>
-              <w:jc w:val="center"/>
-              <w:cnfStyle w:val="000000000000" w:firstRow="0" w:lastRow="0" w:firstColumn="0" w:lastColumn="0" w:oddVBand="0" w:evenVBand="0" w:oddHBand="0" w:evenHBand="0" w:firstRowFirstColumn="0" w:firstRowLastColumn="0" w:lastRowFirstColumn="0" w:lastRowLastColumn="0"/>
-            </w:pPr>
-            <w:r>
-              <w:t>81.07</w:t>
-            </w:r>
-          </w:p>
-        </w:tc>
-      </w:tr>
-      <w:tr>
-        <w:trPr>
-          <w:cnfStyle w:val="000000100000" w:firstRow="0" w:lastRow="0" w:firstColumn="0" w:lastColumn="0" w:oddVBand="0" w:evenVBand="0" w:oddHBand="1" w:evenHBand="0" w:firstRowFirstColumn="0" w:firstRowLastColumn="0" w:lastRowFirstColumn="0" w:lastRowLastColumn="0"/>
-        </w:trPr>
-        <w:tc>
-          <w:tcPr>
-            <w:cnfStyle w:val="001000000000" w:firstRow="0" w:lastRow="0" w:firstColumn="1" w:lastColumn="0" w:oddVBand="0" w:evenVBand="0" w:oddHBand="0" w:evenHBand="0" w:firstRowFirstColumn="0" w:firstRowLastColumn="0" w:lastRowFirstColumn="0" w:lastRowLastColumn="0"/>
-            <w:tcW w:w="1401" w:type="dxa"/>
-            <w:shd w:val="clear" w:color="auto" w:fill="00B050"/>
-          </w:tcPr>
-          <w:p>
-            <w:pPr>
-              <w:jc w:val="center"/>
-            </w:pPr>
-            <w:r>
-              <w:t>Variables2</w:t>
-            </w:r>
-          </w:p>
-        </w:tc>
-        <w:tc>
-          <w:tcPr>
-            <w:tcW w:w="843" w:type="dxa"/>
-            <w:shd w:val="clear" w:color="auto" w:fill="00B050"/>
-            <w:vAlign w:val="center"/>
-          </w:tcPr>
-          <w:p>
-            <w:pPr>
-              <w:jc w:val="center"/>
-              <w:cnfStyle w:val="000000100000" w:firstRow="0" w:lastRow="0" w:firstColumn="0" w:lastColumn="0" w:oddVBand="0" w:evenVBand="0" w:oddHBand="1" w:evenHBand="0" w:firstRowFirstColumn="0" w:firstRowLastColumn="0" w:lastRowFirstColumn="0" w:lastRowLastColumn="0"/>
-            </w:pPr>
-            <w:r>
-              <w:t>60</w:t>
-            </w:r>
-          </w:p>
-        </w:tc>
-        <w:tc>
-          <w:tcPr>
-            <w:tcW w:w="1353" w:type="dxa"/>
-            <w:shd w:val="clear" w:color="auto" w:fill="00B050"/>
-          </w:tcPr>
-          <w:p>
-            <w:pPr>
-              <w:jc w:val="center"/>
-              <w:cnfStyle w:val="000000100000" w:firstRow="0" w:lastRow="0" w:firstColumn="0" w:lastColumn="0" w:oddVBand="0" w:evenVBand="0" w:oddHBand="1" w:evenHBand="0" w:firstRowFirstColumn="0" w:firstRowLastColumn="0" w:lastRowFirstColumn="0" w:lastRowLastColumn="0"/>
-            </w:pPr>
-            <w:r>
-              <w:t>32</w:t>
-            </w:r>
-          </w:p>
-        </w:tc>
-        <w:tc>
-          <w:tcPr>
-            <w:tcW w:w="718" w:type="dxa"/>
-            <w:shd w:val="clear" w:color="auto" w:fill="00B050"/>
-            <w:vAlign w:val="center"/>
-          </w:tcPr>
-          <w:p>
-            <w:pPr>
-              <w:jc w:val="center"/>
-              <w:cnfStyle w:val="000000100000" w:firstRow="0" w:lastRow="0" w:firstColumn="0" w:lastColumn="0" w:oddVBand="0" w:evenVBand="0" w:oddHBand="1" w:evenHBand="0" w:firstRowFirstColumn="0" w:firstRowLastColumn="0" w:lastRowFirstColumn="0" w:lastRowLastColumn="0"/>
-            </w:pPr>
-            <w:r>
-              <w:t>6.124</w:t>
-            </w:r>
-          </w:p>
-        </w:tc>
-        <w:tc>
-          <w:tcPr>
-            <w:tcW w:w="1138" w:type="dxa"/>
-            <w:shd w:val="clear" w:color="auto" w:fill="00B050"/>
-            <w:vAlign w:val="center"/>
-          </w:tcPr>
-          <w:p>
-            <w:pPr>
-              <w:jc w:val="center"/>
-              <w:cnfStyle w:val="000000100000" w:firstRow="0" w:lastRow="0" w:firstColumn="0" w:lastColumn="0" w:oddVBand="0" w:evenVBand="0" w:oddHBand="1" w:evenHBand="0" w:firstRowFirstColumn="0" w:firstRowLastColumn="0" w:lastRowFirstColumn="0" w:lastRowLastColumn="0"/>
-            </w:pPr>
-            <w:r>
-              <w:t>5.918</w:t>
-            </w:r>
-          </w:p>
-        </w:tc>
-        <w:tc>
-          <w:tcPr>
-            <w:tcW w:w="830" w:type="dxa"/>
-            <w:shd w:val="clear" w:color="auto" w:fill="00B050"/>
-            <w:vAlign w:val="center"/>
-          </w:tcPr>
-          <w:p>
-            <w:pPr>
-              <w:jc w:val="center"/>
-              <w:cnfStyle w:val="000000100000" w:firstRow="0" w:lastRow="0" w:firstColumn="0" w:lastColumn="0" w:oddVBand="0" w:evenVBand="0" w:oddHBand="1" w:evenHBand="0" w:firstRowFirstColumn="0" w:firstRowLastColumn="0" w:lastRowFirstColumn="0" w:lastRowLastColumn="0"/>
-            </w:pPr>
-            <w:r>
-              <w:t>49.784</w:t>
-            </w:r>
-          </w:p>
-        </w:tc>
-        <w:tc>
-          <w:tcPr>
-            <w:tcW w:w="1255" w:type="dxa"/>
-            <w:shd w:val="clear" w:color="auto" w:fill="00B050"/>
-            <w:vAlign w:val="center"/>
-          </w:tcPr>
-          <w:p>
-            <w:pPr>
-              <w:jc w:val="center"/>
-              <w:cnfStyle w:val="000000100000" w:firstRow="0" w:lastRow="0" w:firstColumn="0" w:lastColumn="0" w:oddVBand="0" w:evenVBand="0" w:oddHBand="1" w:evenHBand="0" w:firstRowFirstColumn="0" w:firstRowLastColumn="0" w:lastRowFirstColumn="0" w:lastRowLastColumn="0"/>
-            </w:pPr>
-            <w:r>
-              <w:t>429.124</w:t>
-            </w:r>
-          </w:p>
-        </w:tc>
-        <w:tc>
-          <w:tcPr>
-            <w:tcW w:w="830" w:type="dxa"/>
-            <w:shd w:val="clear" w:color="auto" w:fill="00B050"/>
-            <w:vAlign w:val="center"/>
-          </w:tcPr>
-          <w:p>
-            <w:pPr>
-              <w:jc w:val="center"/>
-              <w:cnfStyle w:val="000000100000" w:firstRow="0" w:lastRow="0" w:firstColumn="0" w:lastColumn="0" w:oddVBand="0" w:evenVBand="0" w:oddHBand="1" w:evenHBand="0" w:firstRowFirstColumn="0" w:firstRowLastColumn="0" w:lastRowFirstColumn="0" w:lastRowLastColumn="0"/>
-            </w:pPr>
-            <w:r>
-              <w:t>8.516</w:t>
-            </w:r>
-          </w:p>
-        </w:tc>
-        <w:tc>
-          <w:tcPr>
-            <w:tcW w:w="840" w:type="dxa"/>
-            <w:shd w:val="clear" w:color="auto" w:fill="00B050"/>
-            <w:vAlign w:val="center"/>
-          </w:tcPr>
-          <w:p>
-            <w:pPr>
-              <w:jc w:val="center"/>
-              <w:cnfStyle w:val="000000100000" w:firstRow="0" w:lastRow="0" w:firstColumn="0" w:lastColumn="0" w:oddVBand="0" w:evenVBand="0" w:oddHBand="1" w:evenHBand="0" w:firstRowFirstColumn="0" w:firstRowLastColumn="0" w:lastRowFirstColumn="0" w:lastRowLastColumn="0"/>
-            </w:pPr>
-            <w:r>
-              <w:t>81.16</w:t>
+              <w:rPr>
+                <w:b/>
+                <w:bCs/>
+              </w:rPr>
+            </w:pPr>
+            <w:r>
+              <w:rPr>
+                <w:b/>
+                <w:bCs/>
+              </w:rPr>
+              <w:t>83.41</w:t>
             </w:r>
           </w:p>
         </w:tc>
@@ -3433,21 +2493,1109 @@
           <w:bCs/>
         </w:rPr>
       </w:pPr>
+    </w:p>
+    <w:p>
+      <w:pPr>
+        <w:jc w:val="center"/>
+        <w:rPr>
+          <w:b/>
+          <w:bCs/>
+        </w:rPr>
+      </w:pPr>
       <w:r>
         <w:rPr>
           <w:b/>
           <w:bCs/>
         </w:rPr>
         <w:lastRenderedPageBreak/>
-        <w:t>REGRESIÓN</w:t>
-      </w:r>
+        <w:t xml:space="preserve">PCR (Principal </w:t>
+      </w:r>
+      <w:proofErr w:type="spellStart"/>
       <w:r>
         <w:rPr>
           <w:b/>
           <w:bCs/>
         </w:rPr>
-        <w:t xml:space="preserve"> CON REGULARIZACIÓN (RIDGE, LASSO Y ELASTICNET)</w:t>
-      </w:r>
+        <w:t>Components</w:t>
+      </w:r>
+      <w:proofErr w:type="spellEnd"/>
+      <w:r>
+        <w:rPr>
+          <w:b/>
+          <w:bCs/>
+        </w:rPr>
+        <w:t xml:space="preserve"> </w:t>
+      </w:r>
+      <w:proofErr w:type="spellStart"/>
+      <w:r>
+        <w:rPr>
+          <w:b/>
+          <w:bCs/>
+        </w:rPr>
+        <w:t>Regression</w:t>
+      </w:r>
+      <w:proofErr w:type="spellEnd"/>
+      <w:r>
+        <w:rPr>
+          <w:b/>
+          <w:bCs/>
+        </w:rPr>
+        <w:t>)</w:t>
+      </w:r>
+    </w:p>
+    <w:tbl>
+      <w:tblPr>
+        <w:tblStyle w:val="Tablaconcuadrcula5oscura-nfasis5"/>
+        <w:tblW w:w="9208" w:type="dxa"/>
+        <w:tblInd w:w="-5" w:type="dxa"/>
+        <w:tblLook w:val="04A0" w:firstRow="1" w:lastRow="0" w:firstColumn="1" w:lastColumn="0" w:noHBand="0" w:noVBand="1"/>
+      </w:tblPr>
+      <w:tblGrid>
+        <w:gridCol w:w="1399"/>
+        <w:gridCol w:w="843"/>
+        <w:gridCol w:w="1353"/>
+        <w:gridCol w:w="721"/>
+        <w:gridCol w:w="1138"/>
+        <w:gridCol w:w="830"/>
+        <w:gridCol w:w="1255"/>
+        <w:gridCol w:w="829"/>
+        <w:gridCol w:w="840"/>
+      </w:tblGrid>
+      <w:tr>
+        <w:trPr>
+          <w:cnfStyle w:val="100000000000" w:firstRow="1" w:lastRow="0" w:firstColumn="0" w:lastColumn="0" w:oddVBand="0" w:evenVBand="0" w:oddHBand="0" w:evenHBand="0" w:firstRowFirstColumn="0" w:firstRowLastColumn="0" w:lastRowFirstColumn="0" w:lastRowLastColumn="0"/>
+        </w:trPr>
+        <w:tc>
+          <w:tcPr>
+            <w:cnfStyle w:val="001000000000" w:firstRow="0" w:lastRow="0" w:firstColumn="1" w:lastColumn="0" w:oddVBand="0" w:evenVBand="0" w:oddHBand="0" w:evenHBand="0" w:firstRowFirstColumn="0" w:firstRowLastColumn="0" w:lastRowFirstColumn="0" w:lastRowLastColumn="0"/>
+            <w:tcW w:w="1401" w:type="dxa"/>
+          </w:tcPr>
+          <w:p>
+            <w:pPr>
+              <w:jc w:val="center"/>
+            </w:pPr>
+            <w:r>
+              <w:t>VARIABLES</w:t>
+            </w:r>
+          </w:p>
+        </w:tc>
+        <w:tc>
+          <w:tcPr>
+            <w:tcW w:w="843" w:type="dxa"/>
+            <w:vAlign w:val="center"/>
+          </w:tcPr>
+          <w:p>
+            <w:pPr>
+              <w:jc w:val="center"/>
+              <w:cnfStyle w:val="100000000000" w:firstRow="1" w:lastRow="0" w:firstColumn="0" w:lastColumn="0" w:oddVBand="0" w:evenVBand="0" w:oddHBand="0" w:evenHBand="0" w:firstRowFirstColumn="0" w:firstRowLastColumn="0" w:lastRowFirstColumn="0" w:lastRowLastColumn="0"/>
+            </w:pPr>
+            <w:r>
+              <w:t>Rolling</w:t>
+            </w:r>
+          </w:p>
+        </w:tc>
+        <w:tc>
+          <w:tcPr>
+            <w:tcW w:w="1353" w:type="dxa"/>
+          </w:tcPr>
+          <w:p>
+            <w:pPr>
+              <w:jc w:val="center"/>
+              <w:cnfStyle w:val="100000000000" w:firstRow="1" w:lastRow="0" w:firstColumn="0" w:lastColumn="0" w:oddVBand="0" w:evenVBand="0" w:oddHBand="0" w:evenHBand="0" w:firstRowFirstColumn="0" w:firstRowLastColumn="0" w:lastRowFirstColumn="0" w:lastRowLastColumn="0"/>
+            </w:pPr>
+            <w:r>
+              <w:t xml:space="preserve">N </w:t>
+            </w:r>
+            <w:proofErr w:type="spellStart"/>
+            <w:r>
+              <w:t>components</w:t>
+            </w:r>
+            <w:proofErr w:type="spellEnd"/>
+          </w:p>
+        </w:tc>
+        <w:tc>
+          <w:tcPr>
+            <w:tcW w:w="718" w:type="dxa"/>
+            <w:vAlign w:val="center"/>
+          </w:tcPr>
+          <w:p>
+            <w:pPr>
+              <w:jc w:val="center"/>
+              <w:cnfStyle w:val="100000000000" w:firstRow="1" w:lastRow="0" w:firstColumn="0" w:lastColumn="0" w:oddVBand="0" w:evenVBand="0" w:oddHBand="0" w:evenHBand="0" w:firstRowFirstColumn="0" w:firstRowLastColumn="0" w:lastRowFirstColumn="0" w:lastRowLastColumn="0"/>
+            </w:pPr>
+            <w:r>
+              <w:t>MAE</w:t>
+            </w:r>
+          </w:p>
+        </w:tc>
+        <w:tc>
+          <w:tcPr>
+            <w:tcW w:w="1138" w:type="dxa"/>
+            <w:vAlign w:val="center"/>
+          </w:tcPr>
+          <w:p>
+            <w:pPr>
+              <w:jc w:val="center"/>
+              <w:cnfStyle w:val="100000000000" w:firstRow="1" w:lastRow="0" w:firstColumn="0" w:lastColumn="0" w:oddVBand="0" w:evenVBand="0" w:oddHBand="0" w:evenHBand="0" w:firstRowFirstColumn="0" w:firstRowLastColumn="0" w:lastRowFirstColumn="0" w:lastRowLastColumn="0"/>
+            </w:pPr>
+            <w:r>
+              <w:t>STD(MAE)</w:t>
+            </w:r>
+          </w:p>
+        </w:tc>
+        <w:tc>
+          <w:tcPr>
+            <w:tcW w:w="830" w:type="dxa"/>
+            <w:vAlign w:val="center"/>
+          </w:tcPr>
+          <w:p>
+            <w:pPr>
+              <w:jc w:val="center"/>
+              <w:cnfStyle w:val="100000000000" w:firstRow="1" w:lastRow="0" w:firstColumn="0" w:lastColumn="0" w:oddVBand="0" w:evenVBand="0" w:oddHBand="0" w:evenHBand="0" w:firstRowFirstColumn="0" w:firstRowLastColumn="0" w:lastRowFirstColumn="0" w:lastRowLastColumn="0"/>
+            </w:pPr>
+            <w:r>
+              <w:t>MAPE</w:t>
+            </w:r>
+          </w:p>
+        </w:tc>
+        <w:tc>
+          <w:tcPr>
+            <w:tcW w:w="1255" w:type="dxa"/>
+            <w:vAlign w:val="center"/>
+          </w:tcPr>
+          <w:p>
+            <w:pPr>
+              <w:jc w:val="center"/>
+              <w:cnfStyle w:val="100000000000" w:firstRow="1" w:lastRow="0" w:firstColumn="0" w:lastColumn="0" w:oddVBand="0" w:evenVBand="0" w:oddHBand="0" w:evenHBand="0" w:firstRowFirstColumn="0" w:firstRowLastColumn="0" w:lastRowFirstColumn="0" w:lastRowLastColumn="0"/>
+            </w:pPr>
+            <w:r>
+              <w:t>STD(MAPE)</w:t>
+            </w:r>
+          </w:p>
+        </w:tc>
+        <w:tc>
+          <w:tcPr>
+            <w:tcW w:w="830" w:type="dxa"/>
+            <w:vAlign w:val="center"/>
+          </w:tcPr>
+          <w:p>
+            <w:pPr>
+              <w:jc w:val="center"/>
+              <w:cnfStyle w:val="100000000000" w:firstRow="1" w:lastRow="0" w:firstColumn="0" w:lastColumn="0" w:oddVBand="0" w:evenVBand="0" w:oddHBand="0" w:evenHBand="0" w:firstRowFirstColumn="0" w:firstRowLastColumn="0" w:lastRowFirstColumn="0" w:lastRowLastColumn="0"/>
+            </w:pPr>
+            <w:r>
+              <w:t>RMSE</w:t>
+            </w:r>
+          </w:p>
+        </w:tc>
+        <w:tc>
+          <w:tcPr>
+            <w:tcW w:w="840" w:type="dxa"/>
+            <w:vAlign w:val="center"/>
+          </w:tcPr>
+          <w:p>
+            <w:pPr>
+              <w:jc w:val="center"/>
+              <w:cnfStyle w:val="100000000000" w:firstRow="1" w:lastRow="0" w:firstColumn="0" w:lastColumn="0" w:oddVBand="0" w:evenVBand="0" w:oddHBand="0" w:evenHBand="0" w:firstRowFirstColumn="0" w:firstRowLastColumn="0" w:lastRowFirstColumn="0" w:lastRowLastColumn="0"/>
+            </w:pPr>
+            <w:r>
+              <w:t>% TREND</w:t>
+            </w:r>
+          </w:p>
+        </w:tc>
+      </w:tr>
+      <w:tr>
+        <w:trPr>
+          <w:cnfStyle w:val="000000100000" w:firstRow="0" w:lastRow="0" w:firstColumn="0" w:lastColumn="0" w:oddVBand="0" w:evenVBand="0" w:oddHBand="1" w:evenHBand="0" w:firstRowFirstColumn="0" w:firstRowLastColumn="0" w:lastRowFirstColumn="0" w:lastRowLastColumn="0"/>
+        </w:trPr>
+        <w:tc>
+          <w:tcPr>
+            <w:cnfStyle w:val="001000000000" w:firstRow="0" w:lastRow="0" w:firstColumn="1" w:lastColumn="0" w:oddVBand="0" w:evenVBand="0" w:oddHBand="0" w:evenHBand="0" w:firstRowFirstColumn="0" w:firstRowLastColumn="0" w:lastRowFirstColumn="0" w:lastRowLastColumn="0"/>
+            <w:tcW w:w="1401" w:type="dxa"/>
+          </w:tcPr>
+          <w:p>
+            <w:pPr>
+              <w:jc w:val="center"/>
+            </w:pPr>
+            <w:r>
+              <w:t>Todas</w:t>
+            </w:r>
+          </w:p>
+        </w:tc>
+        <w:tc>
+          <w:tcPr>
+            <w:tcW w:w="843" w:type="dxa"/>
+            <w:vAlign w:val="center"/>
+          </w:tcPr>
+          <w:p>
+            <w:pPr>
+              <w:jc w:val="center"/>
+              <w:cnfStyle w:val="000000100000" w:firstRow="0" w:lastRow="0" w:firstColumn="0" w:lastColumn="0" w:oddVBand="0" w:evenVBand="0" w:oddHBand="1" w:evenHBand="0" w:firstRowFirstColumn="0" w:firstRowLastColumn="0" w:lastRowFirstColumn="0" w:lastRowLastColumn="0"/>
+            </w:pPr>
+            <w:r>
+              <w:t>No</w:t>
+            </w:r>
+          </w:p>
+        </w:tc>
+        <w:tc>
+          <w:tcPr>
+            <w:tcW w:w="1353" w:type="dxa"/>
+          </w:tcPr>
+          <w:p>
+            <w:pPr>
+              <w:jc w:val="center"/>
+              <w:cnfStyle w:val="000000100000" w:firstRow="0" w:lastRow="0" w:firstColumn="0" w:lastColumn="0" w:oddVBand="0" w:evenVBand="0" w:oddHBand="1" w:evenHBand="0" w:firstRowFirstColumn="0" w:firstRowLastColumn="0" w:lastRowFirstColumn="0" w:lastRowLastColumn="0"/>
+            </w:pPr>
+            <w:r>
+              <w:t>32</w:t>
+            </w:r>
+          </w:p>
+        </w:tc>
+        <w:tc>
+          <w:tcPr>
+            <w:tcW w:w="718" w:type="dxa"/>
+            <w:vAlign w:val="center"/>
+          </w:tcPr>
+          <w:p>
+            <w:pPr>
+              <w:jc w:val="center"/>
+              <w:cnfStyle w:val="000000100000" w:firstRow="0" w:lastRow="0" w:firstColumn="0" w:lastColumn="0" w:oddVBand="0" w:evenVBand="0" w:oddHBand="1" w:evenHBand="0" w:firstRowFirstColumn="0" w:firstRowLastColumn="0" w:lastRowFirstColumn="0" w:lastRowLastColumn="0"/>
+            </w:pPr>
+            <w:r>
+              <w:t>4.978</w:t>
+            </w:r>
+          </w:p>
+        </w:tc>
+        <w:tc>
+          <w:tcPr>
+            <w:tcW w:w="1138" w:type="dxa"/>
+            <w:vAlign w:val="center"/>
+          </w:tcPr>
+          <w:p>
+            <w:pPr>
+              <w:jc w:val="center"/>
+              <w:cnfStyle w:val="000000100000" w:firstRow="0" w:lastRow="0" w:firstColumn="0" w:lastColumn="0" w:oddVBand="0" w:evenVBand="0" w:oddHBand="1" w:evenHBand="0" w:firstRowFirstColumn="0" w:firstRowLastColumn="0" w:lastRowFirstColumn="0" w:lastRowLastColumn="0"/>
+            </w:pPr>
+            <w:r>
+              <w:t>4.997</w:t>
+            </w:r>
+          </w:p>
+        </w:tc>
+        <w:tc>
+          <w:tcPr>
+            <w:tcW w:w="830" w:type="dxa"/>
+            <w:vAlign w:val="center"/>
+          </w:tcPr>
+          <w:p>
+            <w:pPr>
+              <w:jc w:val="center"/>
+              <w:cnfStyle w:val="000000100000" w:firstRow="0" w:lastRow="0" w:firstColumn="0" w:lastColumn="0" w:oddVBand="0" w:evenVBand="0" w:oddHBand="1" w:evenHBand="0" w:firstRowFirstColumn="0" w:firstRowLastColumn="0" w:lastRowFirstColumn="0" w:lastRowLastColumn="0"/>
+            </w:pPr>
+            <w:r>
+              <w:t>54.385</w:t>
+            </w:r>
+          </w:p>
+        </w:tc>
+        <w:tc>
+          <w:tcPr>
+            <w:tcW w:w="1255" w:type="dxa"/>
+            <w:vAlign w:val="center"/>
+          </w:tcPr>
+          <w:p>
+            <w:pPr>
+              <w:jc w:val="center"/>
+              <w:cnfStyle w:val="000000100000" w:firstRow="0" w:lastRow="0" w:firstColumn="0" w:lastColumn="0" w:oddVBand="0" w:evenVBand="0" w:oddHBand="1" w:evenHBand="0" w:firstRowFirstColumn="0" w:firstRowLastColumn="0" w:lastRowFirstColumn="0" w:lastRowLastColumn="0"/>
+            </w:pPr>
+            <w:r>
+              <w:t>547.109</w:t>
+            </w:r>
+          </w:p>
+        </w:tc>
+        <w:tc>
+          <w:tcPr>
+            <w:tcW w:w="830" w:type="dxa"/>
+            <w:vAlign w:val="center"/>
+          </w:tcPr>
+          <w:p>
+            <w:pPr>
+              <w:jc w:val="center"/>
+              <w:cnfStyle w:val="000000100000" w:firstRow="0" w:lastRow="0" w:firstColumn="0" w:lastColumn="0" w:oddVBand="0" w:evenVBand="0" w:oddHBand="1" w:evenHBand="0" w:firstRowFirstColumn="0" w:firstRowLastColumn="0" w:lastRowFirstColumn="0" w:lastRowLastColumn="0"/>
+            </w:pPr>
+            <w:r>
+              <w:t>7.053</w:t>
+            </w:r>
+          </w:p>
+        </w:tc>
+        <w:tc>
+          <w:tcPr>
+            <w:tcW w:w="840" w:type="dxa"/>
+            <w:vAlign w:val="center"/>
+          </w:tcPr>
+          <w:p>
+            <w:pPr>
+              <w:jc w:val="center"/>
+              <w:cnfStyle w:val="000000100000" w:firstRow="0" w:lastRow="0" w:firstColumn="0" w:lastColumn="0" w:oddVBand="0" w:evenVBand="0" w:oddHBand="1" w:evenHBand="0" w:firstRowFirstColumn="0" w:firstRowLastColumn="0" w:lastRowFirstColumn="0" w:lastRowLastColumn="0"/>
+            </w:pPr>
+            <w:r>
+              <w:t>83.68</w:t>
+            </w:r>
+          </w:p>
+        </w:tc>
+      </w:tr>
+      <w:tr>
+        <w:tc>
+          <w:tcPr>
+            <w:cnfStyle w:val="001000000000" w:firstRow="0" w:lastRow="0" w:firstColumn="1" w:lastColumn="0" w:oddVBand="0" w:evenVBand="0" w:oddHBand="0" w:evenHBand="0" w:firstRowFirstColumn="0" w:firstRowLastColumn="0" w:lastRowFirstColumn="0" w:lastRowLastColumn="0"/>
+            <w:tcW w:w="1401" w:type="dxa"/>
+          </w:tcPr>
+          <w:p>
+            <w:pPr>
+              <w:jc w:val="center"/>
+            </w:pPr>
+            <w:r>
+              <w:t>Variables4</w:t>
+            </w:r>
+          </w:p>
+        </w:tc>
+        <w:tc>
+          <w:tcPr>
+            <w:tcW w:w="843" w:type="dxa"/>
+            <w:vAlign w:val="center"/>
+          </w:tcPr>
+          <w:p>
+            <w:pPr>
+              <w:jc w:val="center"/>
+              <w:cnfStyle w:val="000000000000" w:firstRow="0" w:lastRow="0" w:firstColumn="0" w:lastColumn="0" w:oddVBand="0" w:evenVBand="0" w:oddHBand="0" w:evenHBand="0" w:firstRowFirstColumn="0" w:firstRowLastColumn="0" w:lastRowFirstColumn="0" w:lastRowLastColumn="0"/>
+            </w:pPr>
+            <w:r>
+              <w:t xml:space="preserve">60 </w:t>
+            </w:r>
+          </w:p>
+        </w:tc>
+        <w:tc>
+          <w:tcPr>
+            <w:tcW w:w="1353" w:type="dxa"/>
+          </w:tcPr>
+          <w:p>
+            <w:pPr>
+              <w:jc w:val="center"/>
+              <w:cnfStyle w:val="000000000000" w:firstRow="0" w:lastRow="0" w:firstColumn="0" w:lastColumn="0" w:oddVBand="0" w:evenVBand="0" w:oddHBand="0" w:evenHBand="0" w:firstRowFirstColumn="0" w:firstRowLastColumn="0" w:lastRowFirstColumn="0" w:lastRowLastColumn="0"/>
+            </w:pPr>
+            <w:r>
+              <w:t>18</w:t>
+            </w:r>
+          </w:p>
+        </w:tc>
+        <w:tc>
+          <w:tcPr>
+            <w:tcW w:w="718" w:type="dxa"/>
+            <w:vAlign w:val="center"/>
+          </w:tcPr>
+          <w:p>
+            <w:pPr>
+              <w:jc w:val="center"/>
+              <w:cnfStyle w:val="000000000000" w:firstRow="0" w:lastRow="0" w:firstColumn="0" w:lastColumn="0" w:oddVBand="0" w:evenVBand="0" w:oddHBand="0" w:evenHBand="0" w:firstRowFirstColumn="0" w:firstRowLastColumn="0" w:lastRowFirstColumn="0" w:lastRowLastColumn="0"/>
+            </w:pPr>
+            <w:r>
+              <w:t>5.859</w:t>
+            </w:r>
+          </w:p>
+        </w:tc>
+        <w:tc>
+          <w:tcPr>
+            <w:tcW w:w="1138" w:type="dxa"/>
+            <w:vAlign w:val="center"/>
+          </w:tcPr>
+          <w:p>
+            <w:pPr>
+              <w:jc w:val="center"/>
+              <w:cnfStyle w:val="000000000000" w:firstRow="0" w:lastRow="0" w:firstColumn="0" w:lastColumn="0" w:oddVBand="0" w:evenVBand="0" w:oddHBand="0" w:evenHBand="0" w:firstRowFirstColumn="0" w:firstRowLastColumn="0" w:lastRowFirstColumn="0" w:lastRowLastColumn="0"/>
+            </w:pPr>
+            <w:r>
+              <w:t>5.891</w:t>
+            </w:r>
+          </w:p>
+        </w:tc>
+        <w:tc>
+          <w:tcPr>
+            <w:tcW w:w="830" w:type="dxa"/>
+            <w:vAlign w:val="center"/>
+          </w:tcPr>
+          <w:p>
+            <w:pPr>
+              <w:jc w:val="center"/>
+              <w:cnfStyle w:val="000000000000" w:firstRow="0" w:lastRow="0" w:firstColumn="0" w:lastColumn="0" w:oddVBand="0" w:evenVBand="0" w:oddHBand="0" w:evenHBand="0" w:firstRowFirstColumn="0" w:firstRowLastColumn="0" w:lastRowFirstColumn="0" w:lastRowLastColumn="0"/>
+            </w:pPr>
+            <w:r>
+              <w:t>48.366</w:t>
+            </w:r>
+          </w:p>
+        </w:tc>
+        <w:tc>
+          <w:tcPr>
+            <w:tcW w:w="1255" w:type="dxa"/>
+            <w:vAlign w:val="center"/>
+          </w:tcPr>
+          <w:p>
+            <w:pPr>
+              <w:jc w:val="center"/>
+              <w:cnfStyle w:val="000000000000" w:firstRow="0" w:lastRow="0" w:firstColumn="0" w:lastColumn="0" w:oddVBand="0" w:evenVBand="0" w:oddHBand="0" w:evenHBand="0" w:firstRowFirstColumn="0" w:firstRowLastColumn="0" w:lastRowFirstColumn="0" w:lastRowLastColumn="0"/>
+            </w:pPr>
+            <w:r>
+              <w:t>422.191</w:t>
+            </w:r>
+          </w:p>
+        </w:tc>
+        <w:tc>
+          <w:tcPr>
+            <w:tcW w:w="830" w:type="dxa"/>
+            <w:vAlign w:val="center"/>
+          </w:tcPr>
+          <w:p>
+            <w:pPr>
+              <w:jc w:val="center"/>
+              <w:cnfStyle w:val="000000000000" w:firstRow="0" w:lastRow="0" w:firstColumn="0" w:lastColumn="0" w:oddVBand="0" w:evenVBand="0" w:oddHBand="0" w:evenHBand="0" w:firstRowFirstColumn="0" w:firstRowLastColumn="0" w:lastRowFirstColumn="0" w:lastRowLastColumn="0"/>
+            </w:pPr>
+            <w:r>
+              <w:t>8.309</w:t>
+            </w:r>
+          </w:p>
+        </w:tc>
+        <w:tc>
+          <w:tcPr>
+            <w:tcW w:w="840" w:type="dxa"/>
+            <w:vAlign w:val="center"/>
+          </w:tcPr>
+          <w:p>
+            <w:pPr>
+              <w:jc w:val="center"/>
+              <w:cnfStyle w:val="000000000000" w:firstRow="0" w:lastRow="0" w:firstColumn="0" w:lastColumn="0" w:oddVBand="0" w:evenVBand="0" w:oddHBand="0" w:evenHBand="0" w:firstRowFirstColumn="0" w:firstRowLastColumn="0" w:lastRowFirstColumn="0" w:lastRowLastColumn="0"/>
+            </w:pPr>
+            <w:r>
+              <w:t>81.93</w:t>
+            </w:r>
+          </w:p>
+        </w:tc>
+      </w:tr>
+      <w:tr>
+        <w:trPr>
+          <w:cnfStyle w:val="000000100000" w:firstRow="0" w:lastRow="0" w:firstColumn="0" w:lastColumn="0" w:oddVBand="0" w:evenVBand="0" w:oddHBand="1" w:evenHBand="0" w:firstRowFirstColumn="0" w:firstRowLastColumn="0" w:lastRowFirstColumn="0" w:lastRowLastColumn="0"/>
+        </w:trPr>
+        <w:tc>
+          <w:tcPr>
+            <w:cnfStyle w:val="001000000000" w:firstRow="0" w:lastRow="0" w:firstColumn="1" w:lastColumn="0" w:oddVBand="0" w:evenVBand="0" w:oddHBand="0" w:evenHBand="0" w:firstRowFirstColumn="0" w:firstRowLastColumn="0" w:lastRowFirstColumn="0" w:lastRowLastColumn="0"/>
+            <w:tcW w:w="1401" w:type="dxa"/>
+          </w:tcPr>
+          <w:p>
+            <w:pPr>
+              <w:jc w:val="center"/>
+            </w:pPr>
+            <w:r>
+              <w:t>Variables4</w:t>
+            </w:r>
+          </w:p>
+        </w:tc>
+        <w:tc>
+          <w:tcPr>
+            <w:tcW w:w="843" w:type="dxa"/>
+            <w:vAlign w:val="center"/>
+          </w:tcPr>
+          <w:p>
+            <w:pPr>
+              <w:jc w:val="center"/>
+              <w:cnfStyle w:val="000000100000" w:firstRow="0" w:lastRow="0" w:firstColumn="0" w:lastColumn="0" w:oddVBand="0" w:evenVBand="0" w:oddHBand="1" w:evenHBand="0" w:firstRowFirstColumn="0" w:firstRowLastColumn="0" w:lastRowFirstColumn="0" w:lastRowLastColumn="0"/>
+            </w:pPr>
+            <w:r>
+              <w:t>60</w:t>
+            </w:r>
+          </w:p>
+        </w:tc>
+        <w:tc>
+          <w:tcPr>
+            <w:tcW w:w="1353" w:type="dxa"/>
+          </w:tcPr>
+          <w:p>
+            <w:pPr>
+              <w:jc w:val="center"/>
+              <w:cnfStyle w:val="000000100000" w:firstRow="0" w:lastRow="0" w:firstColumn="0" w:lastColumn="0" w:oddVBand="0" w:evenVBand="0" w:oddHBand="1" w:evenHBand="0" w:firstRowFirstColumn="0" w:firstRowLastColumn="0" w:lastRowFirstColumn="0" w:lastRowLastColumn="0"/>
+            </w:pPr>
+            <w:r>
+              <w:t>30</w:t>
+            </w:r>
+          </w:p>
+        </w:tc>
+        <w:tc>
+          <w:tcPr>
+            <w:tcW w:w="718" w:type="dxa"/>
+            <w:vAlign w:val="center"/>
+          </w:tcPr>
+          <w:p>
+            <w:pPr>
+              <w:jc w:val="center"/>
+              <w:cnfStyle w:val="000000100000" w:firstRow="0" w:lastRow="0" w:firstColumn="0" w:lastColumn="0" w:oddVBand="0" w:evenVBand="0" w:oddHBand="1" w:evenHBand="0" w:firstRowFirstColumn="0" w:firstRowLastColumn="0" w:lastRowFirstColumn="0" w:lastRowLastColumn="0"/>
+            </w:pPr>
+            <w:r>
+              <w:t>5.338</w:t>
+            </w:r>
+          </w:p>
+        </w:tc>
+        <w:tc>
+          <w:tcPr>
+            <w:tcW w:w="1138" w:type="dxa"/>
+            <w:vAlign w:val="center"/>
+          </w:tcPr>
+          <w:p>
+            <w:pPr>
+              <w:jc w:val="center"/>
+              <w:cnfStyle w:val="000000100000" w:firstRow="0" w:lastRow="0" w:firstColumn="0" w:lastColumn="0" w:oddVBand="0" w:evenVBand="0" w:oddHBand="1" w:evenHBand="0" w:firstRowFirstColumn="0" w:firstRowLastColumn="0" w:lastRowFirstColumn="0" w:lastRowLastColumn="0"/>
+            </w:pPr>
+            <w:r>
+              <w:t>5.418</w:t>
+            </w:r>
+          </w:p>
+        </w:tc>
+        <w:tc>
+          <w:tcPr>
+            <w:tcW w:w="830" w:type="dxa"/>
+            <w:vAlign w:val="center"/>
+          </w:tcPr>
+          <w:p>
+            <w:pPr>
+              <w:jc w:val="center"/>
+              <w:cnfStyle w:val="000000100000" w:firstRow="0" w:lastRow="0" w:firstColumn="0" w:lastColumn="0" w:oddVBand="0" w:evenVBand="0" w:oddHBand="1" w:evenHBand="0" w:firstRowFirstColumn="0" w:firstRowLastColumn="0" w:lastRowFirstColumn="0" w:lastRowLastColumn="0"/>
+            </w:pPr>
+            <w:r>
+              <w:t>47.52</w:t>
+            </w:r>
+          </w:p>
+        </w:tc>
+        <w:tc>
+          <w:tcPr>
+            <w:tcW w:w="1255" w:type="dxa"/>
+            <w:vAlign w:val="center"/>
+          </w:tcPr>
+          <w:p>
+            <w:pPr>
+              <w:jc w:val="center"/>
+              <w:cnfStyle w:val="000000100000" w:firstRow="0" w:lastRow="0" w:firstColumn="0" w:lastColumn="0" w:oddVBand="0" w:evenVBand="0" w:oddHBand="1" w:evenHBand="0" w:firstRowFirstColumn="0" w:firstRowLastColumn="0" w:lastRowFirstColumn="0" w:lastRowLastColumn="0"/>
+            </w:pPr>
+            <w:r>
+              <w:t>462.396</w:t>
+            </w:r>
+          </w:p>
+        </w:tc>
+        <w:tc>
+          <w:tcPr>
+            <w:tcW w:w="830" w:type="dxa"/>
+            <w:vAlign w:val="center"/>
+          </w:tcPr>
+          <w:p>
+            <w:pPr>
+              <w:jc w:val="center"/>
+              <w:cnfStyle w:val="000000100000" w:firstRow="0" w:lastRow="0" w:firstColumn="0" w:lastColumn="0" w:oddVBand="0" w:evenVBand="0" w:oddHBand="1" w:evenHBand="0" w:firstRowFirstColumn="0" w:firstRowLastColumn="0" w:lastRowFirstColumn="0" w:lastRowLastColumn="0"/>
+            </w:pPr>
+            <w:r>
+              <w:t>7.606</w:t>
+            </w:r>
+          </w:p>
+        </w:tc>
+        <w:tc>
+          <w:tcPr>
+            <w:tcW w:w="840" w:type="dxa"/>
+            <w:vAlign w:val="center"/>
+          </w:tcPr>
+          <w:p>
+            <w:pPr>
+              <w:jc w:val="center"/>
+              <w:cnfStyle w:val="000000100000" w:firstRow="0" w:lastRow="0" w:firstColumn="0" w:lastColumn="0" w:oddVBand="0" w:evenVBand="0" w:oddHBand="1" w:evenHBand="0" w:firstRowFirstColumn="0" w:firstRowLastColumn="0" w:lastRowFirstColumn="0" w:lastRowLastColumn="0"/>
+            </w:pPr>
+            <w:r>
+              <w:t>82.7</w:t>
+            </w:r>
+          </w:p>
+        </w:tc>
+      </w:tr>
+      <w:tr>
+        <w:tc>
+          <w:tcPr>
+            <w:cnfStyle w:val="001000000000" w:firstRow="0" w:lastRow="0" w:firstColumn="1" w:lastColumn="0" w:oddVBand="0" w:evenVBand="0" w:oddHBand="0" w:evenHBand="0" w:firstRowFirstColumn="0" w:firstRowLastColumn="0" w:lastRowFirstColumn="0" w:lastRowLastColumn="0"/>
+            <w:tcW w:w="1401" w:type="dxa"/>
+          </w:tcPr>
+          <w:p>
+            <w:pPr>
+              <w:jc w:val="center"/>
+            </w:pPr>
+            <w:r>
+              <w:t>Variables4</w:t>
+            </w:r>
+          </w:p>
+        </w:tc>
+        <w:tc>
+          <w:tcPr>
+            <w:tcW w:w="843" w:type="dxa"/>
+            <w:vAlign w:val="center"/>
+          </w:tcPr>
+          <w:p>
+            <w:pPr>
+              <w:jc w:val="center"/>
+              <w:cnfStyle w:val="000000000000" w:firstRow="0" w:lastRow="0" w:firstColumn="0" w:lastColumn="0" w:oddVBand="0" w:evenVBand="0" w:oddHBand="0" w:evenHBand="0" w:firstRowFirstColumn="0" w:firstRowLastColumn="0" w:lastRowFirstColumn="0" w:lastRowLastColumn="0"/>
+            </w:pPr>
+            <w:r>
+              <w:t>60</w:t>
+            </w:r>
+          </w:p>
+        </w:tc>
+        <w:tc>
+          <w:tcPr>
+            <w:tcW w:w="1353" w:type="dxa"/>
+          </w:tcPr>
+          <w:p>
+            <w:pPr>
+              <w:jc w:val="center"/>
+              <w:cnfStyle w:val="000000000000" w:firstRow="0" w:lastRow="0" w:firstColumn="0" w:lastColumn="0" w:oddVBand="0" w:evenVBand="0" w:oddHBand="0" w:evenHBand="0" w:firstRowFirstColumn="0" w:firstRowLastColumn="0" w:lastRowFirstColumn="0" w:lastRowLastColumn="0"/>
+            </w:pPr>
+            <w:r>
+              <w:t>32</w:t>
+            </w:r>
+          </w:p>
+        </w:tc>
+        <w:tc>
+          <w:tcPr>
+            <w:tcW w:w="718" w:type="dxa"/>
+            <w:vAlign w:val="center"/>
+          </w:tcPr>
+          <w:p>
+            <w:pPr>
+              <w:jc w:val="center"/>
+              <w:cnfStyle w:val="000000000000" w:firstRow="0" w:lastRow="0" w:firstColumn="0" w:lastColumn="0" w:oddVBand="0" w:evenVBand="0" w:oddHBand="0" w:evenHBand="0" w:firstRowFirstColumn="0" w:firstRowLastColumn="0" w:lastRowFirstColumn="0" w:lastRowLastColumn="0"/>
+            </w:pPr>
+            <w:r>
+              <w:t>4.595</w:t>
+            </w:r>
+          </w:p>
+        </w:tc>
+        <w:tc>
+          <w:tcPr>
+            <w:tcW w:w="1138" w:type="dxa"/>
+            <w:vAlign w:val="center"/>
+          </w:tcPr>
+          <w:p>
+            <w:pPr>
+              <w:jc w:val="center"/>
+              <w:cnfStyle w:val="000000000000" w:firstRow="0" w:lastRow="0" w:firstColumn="0" w:lastColumn="0" w:oddVBand="0" w:evenVBand="0" w:oddHBand="0" w:evenHBand="0" w:firstRowFirstColumn="0" w:firstRowLastColumn="0" w:lastRowFirstColumn="0" w:lastRowLastColumn="0"/>
+            </w:pPr>
+            <w:r>
+              <w:t>4.656</w:t>
+            </w:r>
+          </w:p>
+        </w:tc>
+        <w:tc>
+          <w:tcPr>
+            <w:tcW w:w="830" w:type="dxa"/>
+            <w:vAlign w:val="center"/>
+          </w:tcPr>
+          <w:p>
+            <w:pPr>
+              <w:jc w:val="center"/>
+              <w:cnfStyle w:val="000000000000" w:firstRow="0" w:lastRow="0" w:firstColumn="0" w:lastColumn="0" w:oddVBand="0" w:evenVBand="0" w:oddHBand="0" w:evenHBand="0" w:firstRowFirstColumn="0" w:firstRowLastColumn="0" w:lastRowFirstColumn="0" w:lastRowLastColumn="0"/>
+            </w:pPr>
+            <w:r>
+              <w:t>38.395</w:t>
+            </w:r>
+          </w:p>
+        </w:tc>
+        <w:tc>
+          <w:tcPr>
+            <w:tcW w:w="1255" w:type="dxa"/>
+            <w:vAlign w:val="center"/>
+          </w:tcPr>
+          <w:p>
+            <w:pPr>
+              <w:jc w:val="center"/>
+              <w:cnfStyle w:val="000000000000" w:firstRow="0" w:lastRow="0" w:firstColumn="0" w:lastColumn="0" w:oddVBand="0" w:evenVBand="0" w:oddHBand="0" w:evenHBand="0" w:firstRowFirstColumn="0" w:firstRowLastColumn="0" w:lastRowFirstColumn="0" w:lastRowLastColumn="0"/>
+            </w:pPr>
+            <w:r>
+              <w:t>349.823</w:t>
+            </w:r>
+          </w:p>
+        </w:tc>
+        <w:tc>
+          <w:tcPr>
+            <w:tcW w:w="830" w:type="dxa"/>
+            <w:vAlign w:val="center"/>
+          </w:tcPr>
+          <w:p>
+            <w:pPr>
+              <w:jc w:val="center"/>
+              <w:cnfStyle w:val="000000000000" w:firstRow="0" w:lastRow="0" w:firstColumn="0" w:lastColumn="0" w:oddVBand="0" w:evenVBand="0" w:oddHBand="0" w:evenHBand="0" w:firstRowFirstColumn="0" w:firstRowLastColumn="0" w:lastRowFirstColumn="0" w:lastRowLastColumn="0"/>
+            </w:pPr>
+            <w:r>
+              <w:t>6.541</w:t>
+            </w:r>
+          </w:p>
+        </w:tc>
+        <w:tc>
+          <w:tcPr>
+            <w:tcW w:w="840" w:type="dxa"/>
+            <w:vAlign w:val="center"/>
+          </w:tcPr>
+          <w:p>
+            <w:pPr>
+              <w:jc w:val="center"/>
+              <w:cnfStyle w:val="000000000000" w:firstRow="0" w:lastRow="0" w:firstColumn="0" w:lastColumn="0" w:oddVBand="0" w:evenVBand="0" w:oddHBand="0" w:evenHBand="0" w:firstRowFirstColumn="0" w:firstRowLastColumn="0" w:lastRowFirstColumn="0" w:lastRowLastColumn="0"/>
+            </w:pPr>
+            <w:r>
+              <w:t>83.59</w:t>
+            </w:r>
+          </w:p>
+        </w:tc>
+      </w:tr>
+      <w:tr>
+        <w:trPr>
+          <w:cnfStyle w:val="000000100000" w:firstRow="0" w:lastRow="0" w:firstColumn="0" w:lastColumn="0" w:oddVBand="0" w:evenVBand="0" w:oddHBand="1" w:evenHBand="0" w:firstRowFirstColumn="0" w:firstRowLastColumn="0" w:lastRowFirstColumn="0" w:lastRowLastColumn="0"/>
+        </w:trPr>
+        <w:tc>
+          <w:tcPr>
+            <w:cnfStyle w:val="001000000000" w:firstRow="0" w:lastRow="0" w:firstColumn="1" w:lastColumn="0" w:oddVBand="0" w:evenVBand="0" w:oddHBand="0" w:evenHBand="0" w:firstRowFirstColumn="0" w:firstRowLastColumn="0" w:lastRowFirstColumn="0" w:lastRowLastColumn="0"/>
+            <w:tcW w:w="1401" w:type="dxa"/>
+          </w:tcPr>
+          <w:p>
+            <w:pPr>
+              <w:jc w:val="center"/>
+            </w:pPr>
+            <w:r>
+              <w:t>Variables3</w:t>
+            </w:r>
+          </w:p>
+        </w:tc>
+        <w:tc>
+          <w:tcPr>
+            <w:tcW w:w="843" w:type="dxa"/>
+            <w:vAlign w:val="center"/>
+          </w:tcPr>
+          <w:p>
+            <w:pPr>
+              <w:jc w:val="center"/>
+              <w:cnfStyle w:val="000000100000" w:firstRow="0" w:lastRow="0" w:firstColumn="0" w:lastColumn="0" w:oddVBand="0" w:evenVBand="0" w:oddHBand="1" w:evenHBand="0" w:firstRowFirstColumn="0" w:firstRowLastColumn="0" w:lastRowFirstColumn="0" w:lastRowLastColumn="0"/>
+            </w:pPr>
+            <w:r>
+              <w:t>60</w:t>
+            </w:r>
+          </w:p>
+        </w:tc>
+        <w:tc>
+          <w:tcPr>
+            <w:tcW w:w="1353" w:type="dxa"/>
+          </w:tcPr>
+          <w:p>
+            <w:pPr>
+              <w:jc w:val="center"/>
+              <w:cnfStyle w:val="000000100000" w:firstRow="0" w:lastRow="0" w:firstColumn="0" w:lastColumn="0" w:oddVBand="0" w:evenVBand="0" w:oddHBand="1" w:evenHBand="0" w:firstRowFirstColumn="0" w:firstRowLastColumn="0" w:lastRowFirstColumn="0" w:lastRowLastColumn="0"/>
+            </w:pPr>
+            <w:r>
+              <w:t>31</w:t>
+            </w:r>
+          </w:p>
+        </w:tc>
+        <w:tc>
+          <w:tcPr>
+            <w:tcW w:w="718" w:type="dxa"/>
+            <w:vAlign w:val="center"/>
+          </w:tcPr>
+          <w:p>
+            <w:pPr>
+              <w:jc w:val="center"/>
+              <w:cnfStyle w:val="000000100000" w:firstRow="0" w:lastRow="0" w:firstColumn="0" w:lastColumn="0" w:oddVBand="0" w:evenVBand="0" w:oddHBand="1" w:evenHBand="0" w:firstRowFirstColumn="0" w:firstRowLastColumn="0" w:lastRowFirstColumn="0" w:lastRowLastColumn="0"/>
+            </w:pPr>
+            <w:r>
+              <w:t>4.55</w:t>
+            </w:r>
+          </w:p>
+        </w:tc>
+        <w:tc>
+          <w:tcPr>
+            <w:tcW w:w="1138" w:type="dxa"/>
+            <w:vAlign w:val="center"/>
+          </w:tcPr>
+          <w:p>
+            <w:pPr>
+              <w:jc w:val="center"/>
+              <w:cnfStyle w:val="000000100000" w:firstRow="0" w:lastRow="0" w:firstColumn="0" w:lastColumn="0" w:oddVBand="0" w:evenVBand="0" w:oddHBand="1" w:evenHBand="0" w:firstRowFirstColumn="0" w:firstRowLastColumn="0" w:lastRowFirstColumn="0" w:lastRowLastColumn="0"/>
+            </w:pPr>
+            <w:r>
+              <w:t>4.605</w:t>
+            </w:r>
+          </w:p>
+        </w:tc>
+        <w:tc>
+          <w:tcPr>
+            <w:tcW w:w="830" w:type="dxa"/>
+            <w:vAlign w:val="center"/>
+          </w:tcPr>
+          <w:p>
+            <w:pPr>
+              <w:jc w:val="center"/>
+              <w:cnfStyle w:val="000000100000" w:firstRow="0" w:lastRow="0" w:firstColumn="0" w:lastColumn="0" w:oddVBand="0" w:evenVBand="0" w:oddHBand="1" w:evenHBand="0" w:firstRowFirstColumn="0" w:firstRowLastColumn="0" w:lastRowFirstColumn="0" w:lastRowLastColumn="0"/>
+            </w:pPr>
+            <w:r>
+              <w:t>38.55</w:t>
+            </w:r>
+          </w:p>
+        </w:tc>
+        <w:tc>
+          <w:tcPr>
+            <w:tcW w:w="1255" w:type="dxa"/>
+            <w:vAlign w:val="center"/>
+          </w:tcPr>
+          <w:p>
+            <w:pPr>
+              <w:jc w:val="center"/>
+              <w:cnfStyle w:val="000000100000" w:firstRow="0" w:lastRow="0" w:firstColumn="0" w:lastColumn="0" w:oddVBand="0" w:evenVBand="0" w:oddHBand="1" w:evenHBand="0" w:firstRowFirstColumn="0" w:firstRowLastColumn="0" w:lastRowFirstColumn="0" w:lastRowLastColumn="0"/>
+            </w:pPr>
+            <w:r>
+              <w:t>354.075</w:t>
+            </w:r>
+          </w:p>
+        </w:tc>
+        <w:tc>
+          <w:tcPr>
+            <w:tcW w:w="830" w:type="dxa"/>
+            <w:vAlign w:val="center"/>
+          </w:tcPr>
+          <w:p>
+            <w:pPr>
+              <w:jc w:val="center"/>
+              <w:cnfStyle w:val="000000100000" w:firstRow="0" w:lastRow="0" w:firstColumn="0" w:lastColumn="0" w:oddVBand="0" w:evenVBand="0" w:oddHBand="1" w:evenHBand="0" w:firstRowFirstColumn="0" w:firstRowLastColumn="0" w:lastRowFirstColumn="0" w:lastRowLastColumn="0"/>
+            </w:pPr>
+            <w:r>
+              <w:t>6.473</w:t>
+            </w:r>
+          </w:p>
+        </w:tc>
+        <w:tc>
+          <w:tcPr>
+            <w:tcW w:w="840" w:type="dxa"/>
+            <w:vAlign w:val="center"/>
+          </w:tcPr>
+          <w:p>
+            <w:pPr>
+              <w:jc w:val="center"/>
+              <w:cnfStyle w:val="000000100000" w:firstRow="0" w:lastRow="0" w:firstColumn="0" w:lastColumn="0" w:oddVBand="0" w:evenVBand="0" w:oddHBand="1" w:evenHBand="0" w:firstRowFirstColumn="0" w:firstRowLastColumn="0" w:lastRowFirstColumn="0" w:lastRowLastColumn="0"/>
+            </w:pPr>
+            <w:r>
+              <w:t>83.67</w:t>
+            </w:r>
+          </w:p>
+        </w:tc>
+      </w:tr>
+      <w:tr>
+        <w:tc>
+          <w:tcPr>
+            <w:cnfStyle w:val="001000000000" w:firstRow="0" w:lastRow="0" w:firstColumn="1" w:lastColumn="0" w:oddVBand="0" w:evenVBand="0" w:oddHBand="0" w:evenHBand="0" w:firstRowFirstColumn="0" w:firstRowLastColumn="0" w:lastRowFirstColumn="0" w:lastRowLastColumn="0"/>
+            <w:tcW w:w="1401" w:type="dxa"/>
+          </w:tcPr>
+          <w:p>
+            <w:pPr>
+              <w:jc w:val="center"/>
+            </w:pPr>
+            <w:r>
+              <w:t>Variables3</w:t>
+            </w:r>
+          </w:p>
+        </w:tc>
+        <w:tc>
+          <w:tcPr>
+            <w:tcW w:w="843" w:type="dxa"/>
+            <w:vAlign w:val="center"/>
+          </w:tcPr>
+          <w:p>
+            <w:pPr>
+              <w:jc w:val="center"/>
+              <w:cnfStyle w:val="000000000000" w:firstRow="0" w:lastRow="0" w:firstColumn="0" w:lastColumn="0" w:oddVBand="0" w:evenVBand="0" w:oddHBand="0" w:evenHBand="0" w:firstRowFirstColumn="0" w:firstRowLastColumn="0" w:lastRowFirstColumn="0" w:lastRowLastColumn="0"/>
+              <w:rPr>
+                <w:b/>
+                <w:bCs/>
+              </w:rPr>
+            </w:pPr>
+            <w:r>
+              <w:rPr>
+                <w:b/>
+                <w:bCs/>
+              </w:rPr>
+              <w:t>30</w:t>
+            </w:r>
+          </w:p>
+        </w:tc>
+        <w:tc>
+          <w:tcPr>
+            <w:tcW w:w="1353" w:type="dxa"/>
+          </w:tcPr>
+          <w:p>
+            <w:pPr>
+              <w:jc w:val="center"/>
+              <w:cnfStyle w:val="000000000000" w:firstRow="0" w:lastRow="0" w:firstColumn="0" w:lastColumn="0" w:oddVBand="0" w:evenVBand="0" w:oddHBand="0" w:evenHBand="0" w:firstRowFirstColumn="0" w:firstRowLastColumn="0" w:lastRowFirstColumn="0" w:lastRowLastColumn="0"/>
+              <w:rPr>
+                <w:b/>
+                <w:bCs/>
+              </w:rPr>
+            </w:pPr>
+            <w:r>
+              <w:rPr>
+                <w:b/>
+                <w:bCs/>
+              </w:rPr>
+              <w:t>31</w:t>
+            </w:r>
+          </w:p>
+        </w:tc>
+        <w:tc>
+          <w:tcPr>
+            <w:tcW w:w="718" w:type="dxa"/>
+            <w:vAlign w:val="center"/>
+          </w:tcPr>
+          <w:p>
+            <w:pPr>
+              <w:jc w:val="center"/>
+              <w:cnfStyle w:val="000000000000" w:firstRow="0" w:lastRow="0" w:firstColumn="0" w:lastColumn="0" w:oddVBand="0" w:evenVBand="0" w:oddHBand="0" w:evenHBand="0" w:firstRowFirstColumn="0" w:firstRowLastColumn="0" w:lastRowFirstColumn="0" w:lastRowLastColumn="0"/>
+              <w:rPr>
+                <w:b/>
+                <w:bCs/>
+              </w:rPr>
+            </w:pPr>
+            <w:r>
+              <w:rPr>
+                <w:b/>
+                <w:bCs/>
+              </w:rPr>
+              <w:t>4.547</w:t>
+            </w:r>
+          </w:p>
+        </w:tc>
+        <w:tc>
+          <w:tcPr>
+            <w:tcW w:w="1138" w:type="dxa"/>
+            <w:vAlign w:val="center"/>
+          </w:tcPr>
+          <w:p>
+            <w:pPr>
+              <w:jc w:val="center"/>
+              <w:cnfStyle w:val="000000000000" w:firstRow="0" w:lastRow="0" w:firstColumn="0" w:lastColumn="0" w:oddVBand="0" w:evenVBand="0" w:oddHBand="0" w:evenHBand="0" w:firstRowFirstColumn="0" w:firstRowLastColumn="0" w:lastRowFirstColumn="0" w:lastRowLastColumn="0"/>
+              <w:rPr>
+                <w:b/>
+                <w:bCs/>
+              </w:rPr>
+            </w:pPr>
+            <w:r>
+              <w:rPr>
+                <w:b/>
+                <w:bCs/>
+              </w:rPr>
+              <w:t>4.614</w:t>
+            </w:r>
+          </w:p>
+        </w:tc>
+        <w:tc>
+          <w:tcPr>
+            <w:tcW w:w="830" w:type="dxa"/>
+            <w:vAlign w:val="center"/>
+          </w:tcPr>
+          <w:p>
+            <w:pPr>
+              <w:jc w:val="center"/>
+              <w:cnfStyle w:val="000000000000" w:firstRow="0" w:lastRow="0" w:firstColumn="0" w:lastColumn="0" w:oddVBand="0" w:evenVBand="0" w:oddHBand="0" w:evenHBand="0" w:firstRowFirstColumn="0" w:firstRowLastColumn="0" w:lastRowFirstColumn="0" w:lastRowLastColumn="0"/>
+              <w:rPr>
+                <w:b/>
+                <w:bCs/>
+              </w:rPr>
+            </w:pPr>
+            <w:r>
+              <w:rPr>
+                <w:b/>
+                <w:bCs/>
+              </w:rPr>
+              <w:t>31.36</w:t>
+            </w:r>
+          </w:p>
+        </w:tc>
+        <w:tc>
+          <w:tcPr>
+            <w:tcW w:w="1255" w:type="dxa"/>
+            <w:vAlign w:val="center"/>
+          </w:tcPr>
+          <w:p>
+            <w:pPr>
+              <w:jc w:val="center"/>
+              <w:cnfStyle w:val="000000000000" w:firstRow="0" w:lastRow="0" w:firstColumn="0" w:lastColumn="0" w:oddVBand="0" w:evenVBand="0" w:oddHBand="0" w:evenHBand="0" w:firstRowFirstColumn="0" w:firstRowLastColumn="0" w:lastRowFirstColumn="0" w:lastRowLastColumn="0"/>
+              <w:rPr>
+                <w:b/>
+                <w:bCs/>
+              </w:rPr>
+            </w:pPr>
+            <w:r>
+              <w:rPr>
+                <w:b/>
+                <w:bCs/>
+              </w:rPr>
+              <w:t>344.4</w:t>
+            </w:r>
+          </w:p>
+        </w:tc>
+        <w:tc>
+          <w:tcPr>
+            <w:tcW w:w="830" w:type="dxa"/>
+            <w:vAlign w:val="center"/>
+          </w:tcPr>
+          <w:p>
+            <w:pPr>
+              <w:jc w:val="center"/>
+              <w:cnfStyle w:val="000000000000" w:firstRow="0" w:lastRow="0" w:firstColumn="0" w:lastColumn="0" w:oddVBand="0" w:evenVBand="0" w:oddHBand="0" w:evenHBand="0" w:firstRowFirstColumn="0" w:firstRowLastColumn="0" w:lastRowFirstColumn="0" w:lastRowLastColumn="0"/>
+              <w:rPr>
+                <w:b/>
+                <w:bCs/>
+              </w:rPr>
+            </w:pPr>
+            <w:r>
+              <w:rPr>
+                <w:b/>
+                <w:bCs/>
+              </w:rPr>
+              <w:t>6.478</w:t>
+            </w:r>
+          </w:p>
+        </w:tc>
+        <w:tc>
+          <w:tcPr>
+            <w:tcW w:w="840" w:type="dxa"/>
+            <w:vAlign w:val="center"/>
+          </w:tcPr>
+          <w:p>
+            <w:pPr>
+              <w:jc w:val="center"/>
+              <w:cnfStyle w:val="000000000000" w:firstRow="0" w:lastRow="0" w:firstColumn="0" w:lastColumn="0" w:oddVBand="0" w:evenVBand="0" w:oddHBand="0" w:evenHBand="0" w:firstRowFirstColumn="0" w:firstRowLastColumn="0" w:lastRowFirstColumn="0" w:lastRowLastColumn="0"/>
+              <w:rPr>
+                <w:b/>
+                <w:bCs/>
+              </w:rPr>
+            </w:pPr>
+            <w:r>
+              <w:rPr>
+                <w:b/>
+                <w:bCs/>
+              </w:rPr>
+              <w:t>83.36</w:t>
+            </w:r>
+          </w:p>
+        </w:tc>
+      </w:tr>
+    </w:tbl>
+    <w:p>
+      <w:pPr>
+        <w:jc w:val="both"/>
+        <w:rPr>
+          <w:b/>
+          <w:bCs/>
+        </w:rPr>
+      </w:pPr>
     </w:p>
     <w:p>
       <w:pPr>
@@ -3462,7 +3610,14 @@
           <w:b/>
           <w:bCs/>
         </w:rPr>
-        <w:t>https://www.cienciadedatos.net/documentos/py14-ridge-lasso-elastic-net-python.html</w:t>
+        <w:t>REGRESIÓN</w:t>
+      </w:r>
+      <w:r>
+        <w:rPr>
+          <w:b/>
+          <w:bCs/>
+        </w:rPr>
+        <w:t xml:space="preserve"> CON REGULARIZACIÓN (RIDGE, LASSO Y ELASTICNET)</w:t>
       </w:r>
     </w:p>
     <w:p>
@@ -3478,7 +3633,7 @@
           <w:b/>
           <w:bCs/>
         </w:rPr>
-        <w:t>RANDOM FOREST</w:t>
+        <w:t>https://www.cienciadedatos.net/documentos/py14-ridge-lasso-elastic-net-python.html</w:t>
       </w:r>
     </w:p>
     <w:p>
@@ -3494,7 +3649,7 @@
           <w:b/>
           <w:bCs/>
         </w:rPr>
-        <w:t>SARIMA SIN VARIABLES EXÓGENAS</w:t>
+        <w:t>RANDOM FOREST</w:t>
       </w:r>
     </w:p>
     <w:p>
@@ -3503,16 +3658,14 @@
         <w:rPr>
           <w:b/>
           <w:bCs/>
-          <w:lang w:val="en-US"/>
         </w:rPr>
       </w:pPr>
       <w:r>
         <w:rPr>
           <w:b/>
           <w:bCs/>
-          <w:lang w:val="en-US"/>
         </w:rPr>
-        <w:t>SARIMA CON VARIABLES EXÓGENAS</w:t>
+        <w:t>SARIMA SIN VARIABLES EXÓGENAS</w:t>
       </w:r>
     </w:p>
     <w:p>
@@ -3521,22 +3674,35 @@
         <w:rPr>
           <w:b/>
           <w:bCs/>
-          <w:lang w:val="en-US"/>
         </w:rPr>
       </w:pPr>
       <w:r>
         <w:rPr>
           <w:b/>
           <w:bCs/>
-          <w:lang w:val="en-US"/>
         </w:rPr>
-        <w:t>LSTM</w:t>
-      </w:r>
-      <w:r>
+        <w:t>SARIMA CON VARIABLES EXÓGENAS</w:t>
+      </w:r>
+    </w:p>
+    <w:p>
+      <w:pPr>
+        <w:jc w:val="both"/>
         <w:rPr>
           <w:b/>
           <w:bCs/>
-          <w:lang w:val="en-US"/>
+        </w:rPr>
+      </w:pPr>
+      <w:r>
+        <w:rPr>
+          <w:b/>
+          <w:bCs/>
+        </w:rPr>
+        <w:t>LSTM</w:t>
+      </w:r>
+      <w:r>
+        <w:rPr>
+          <w:b/>
+          <w:bCs/>
         </w:rPr>
         <w:t>, CNN, DENSE</w:t>
       </w:r>

</xml_diff>

<commit_message>
Añado nueva manera de cargar el dataframe y notebooks de regresión lineal finalizados
</commit_message>
<xml_diff>
--- a/Resultados/Informe_Resultados.docx
+++ b/Resultados/Informe_Resultados.docx
@@ -59,23 +59,7 @@
         <w:sym w:font="Wingdings" w:char="F0E0"/>
       </w:r>
       <w:r>
-        <w:t xml:space="preserve"> </w:t>
-      </w:r>
-      <w:proofErr w:type="spellStart"/>
-      <w:r>
-        <w:t>Todas</w:t>
-      </w:r>
-      <w:proofErr w:type="spellEnd"/>
-      <w:r>
-        <w:t xml:space="preserve"> las variables iniciales sin eliminar ninguna, añadiendo </w:t>
-      </w:r>
-      <w:proofErr w:type="spellStart"/>
-      <w:r>
-        <w:t>lag</w:t>
-      </w:r>
-      <w:proofErr w:type="spellEnd"/>
-      <w:r>
-        <w:t xml:space="preserve"> 24 horas</w:t>
+        <w:t xml:space="preserve"> Todas las variables iniciales sin eliminar ninguna, añadiendo lag 24 horas</w:t>
       </w:r>
     </w:p>
     <w:p>
@@ -89,31 +73,7 @@
         <w:sym w:font="Wingdings" w:char="F0E0"/>
       </w:r>
       <w:r>
-        <w:t xml:space="preserve"> Todas menos </w:t>
-      </w:r>
-      <w:proofErr w:type="spellStart"/>
-      <w:r>
-        <w:t>Prevision_Demanda</w:t>
-      </w:r>
-      <w:proofErr w:type="spellEnd"/>
-      <w:r>
-        <w:t xml:space="preserve">, </w:t>
-      </w:r>
-      <w:proofErr w:type="spellStart"/>
-      <w:r>
-        <w:t>Prevision_Eol_Fotov</w:t>
-      </w:r>
-      <w:proofErr w:type="spellEnd"/>
-      <w:r>
-        <w:t xml:space="preserve"> y Festivos Regionales, pero añadiendo el </w:t>
-      </w:r>
-      <w:proofErr w:type="spellStart"/>
-      <w:r>
-        <w:t>lag</w:t>
-      </w:r>
-      <w:proofErr w:type="spellEnd"/>
-      <w:r>
-        <w:t xml:space="preserve"> de 24 horas.</w:t>
+        <w:t xml:space="preserve"> Todas menos Prevision_Demanda, Prevision_Eol_Fotov y Festivos Regionales, pero añadiendo el lag de 24 horas.</w:t>
       </w:r>
     </w:p>
     <w:p>
@@ -127,15 +87,7 @@
         <w:sym w:font="Wingdings" w:char="F0E0"/>
       </w:r>
       <w:r>
-        <w:t xml:space="preserve"> Todas pero añadiendo el </w:t>
-      </w:r>
-      <w:proofErr w:type="spellStart"/>
-      <w:r>
-        <w:t>lag</w:t>
-      </w:r>
-      <w:proofErr w:type="spellEnd"/>
-      <w:r>
-        <w:t xml:space="preserve"> de 24, 48 horas y una semana.</w:t>
+        <w:t xml:space="preserve"> Todas pero añadiendo el lag de 24, 48 horas y una semana.</w:t>
       </w:r>
     </w:p>
     <w:p>
@@ -149,31 +101,7 @@
         <w:sym w:font="Wingdings" w:char="F0E0"/>
       </w:r>
       <w:r>
-        <w:t xml:space="preserve"> Todas menos </w:t>
-      </w:r>
-      <w:proofErr w:type="spellStart"/>
-      <w:r>
-        <w:t>Prevision_Demanda</w:t>
-      </w:r>
-      <w:proofErr w:type="spellEnd"/>
-      <w:r>
-        <w:t xml:space="preserve">, </w:t>
-      </w:r>
-      <w:proofErr w:type="spellStart"/>
-      <w:r>
-        <w:t>Prevision_Eol_Fotov</w:t>
-      </w:r>
-      <w:proofErr w:type="spellEnd"/>
-      <w:r>
-        <w:t xml:space="preserve">, Festivos Regionales y Festivos Nacionales, añadiendo 24 horas de </w:t>
-      </w:r>
-      <w:proofErr w:type="spellStart"/>
-      <w:r>
-        <w:t>lag</w:t>
-      </w:r>
-      <w:proofErr w:type="spellEnd"/>
-      <w:r>
-        <w:t>.</w:t>
+        <w:t xml:space="preserve"> Todas menos Prevision_Demanda, Prevision_Eol_Fotov, Festivos Regionales y Festivos Nacionales, añadiendo 24 horas de lag.</w:t>
       </w:r>
     </w:p>
     <w:p>
@@ -187,29 +115,8 @@
         <w:sym w:font="Wingdings" w:char="F0E0"/>
       </w:r>
       <w:r>
-        <w:t xml:space="preserve"> Todas menos </w:t>
+        <w:t xml:space="preserve"> Todas menos Prevision_Demanda, Prevision_Eol_Fotov y Festivos Regionales, añadiendo 24, 48 horas y 1 semana de lag</w:t>
       </w:r>
-      <w:proofErr w:type="spellStart"/>
-      <w:r>
-        <w:t>Prevision_Demanda</w:t>
-      </w:r>
-      <w:proofErr w:type="spellEnd"/>
-      <w:r>
-        <w:t xml:space="preserve">, </w:t>
-      </w:r>
-      <w:proofErr w:type="spellStart"/>
-      <w:r>
-        <w:t>Prevision_Eol_Fotov</w:t>
-      </w:r>
-      <w:proofErr w:type="spellEnd"/>
-      <w:r>
-        <w:t xml:space="preserve"> y Festivos Regionales, añadiendo 24, 48 horas y 1 semana de </w:t>
-      </w:r>
-      <w:proofErr w:type="spellStart"/>
-      <w:r>
-        <w:t>lag</w:t>
-      </w:r>
-      <w:proofErr w:type="spellEnd"/>
     </w:p>
     <w:p>
       <w:pPr>
@@ -228,15 +135,7 @@
         <w:jc w:val="both"/>
       </w:pPr>
       <w:r>
-        <w:t xml:space="preserve">Lo primero es la realización de un modelo </w:t>
-      </w:r>
-      <w:proofErr w:type="spellStart"/>
-      <w:r>
-        <w:t>baseline</w:t>
-      </w:r>
-      <w:proofErr w:type="spellEnd"/>
-      <w:r>
-        <w:t xml:space="preserve"> a partir del cual mejorar l</w:t>
+        <w:t>Lo primero es la realización de un modelo baseline a partir del cual mejorar l</w:t>
       </w:r>
       <w:r>
         <w:t>os subsecuentes posibles modelos</w:t>
@@ -857,13 +756,8 @@
               <w:cnfStyle w:val="000000000000" w:firstRow="0" w:lastRow="0" w:firstColumn="0" w:lastColumn="0" w:oddVBand="0" w:evenVBand="0" w:oddHBand="0" w:evenHBand="0" w:firstRowFirstColumn="0" w:firstRowLastColumn="0" w:lastRowFirstColumn="0" w:lastRowLastColumn="0"/>
             </w:pPr>
             <w:r>
-              <w:t xml:space="preserve">7 </w:t>
-            </w:r>
-            <w:proofErr w:type="spellStart"/>
-            <w:r>
-              <w:t>dias</w:t>
-            </w:r>
-            <w:proofErr w:type="spellEnd"/>
+              <w:t>7 dias</w:t>
+            </w:r>
           </w:p>
         </w:tc>
         <w:tc>
@@ -986,13 +880,8 @@
               <w:cnfStyle w:val="000000100000" w:firstRow="0" w:lastRow="0" w:firstColumn="0" w:lastColumn="0" w:oddVBand="0" w:evenVBand="0" w:oddHBand="1" w:evenHBand="0" w:firstRowFirstColumn="0" w:firstRowLastColumn="0" w:lastRowFirstColumn="0" w:lastRowLastColumn="0"/>
             </w:pPr>
             <w:r>
-              <w:t xml:space="preserve">14 </w:t>
-            </w:r>
-            <w:proofErr w:type="spellStart"/>
-            <w:r>
-              <w:t>dias</w:t>
-            </w:r>
-            <w:proofErr w:type="spellEnd"/>
+              <w:t>14 dias</w:t>
+            </w:r>
           </w:p>
         </w:tc>
         <w:tc>
@@ -1112,13 +1001,8 @@
               <w:cnfStyle w:val="000000000000" w:firstRow="0" w:lastRow="0" w:firstColumn="0" w:lastColumn="0" w:oddVBand="0" w:evenVBand="0" w:oddHBand="0" w:evenHBand="0" w:firstRowFirstColumn="0" w:firstRowLastColumn="0" w:lastRowFirstColumn="0" w:lastRowLastColumn="0"/>
             </w:pPr>
             <w:r>
-              <w:t xml:space="preserve">21 </w:t>
-            </w:r>
-            <w:proofErr w:type="spellStart"/>
-            <w:r>
-              <w:t>dias</w:t>
-            </w:r>
-            <w:proofErr w:type="spellEnd"/>
+              <w:t>21 dias</w:t>
+            </w:r>
           </w:p>
         </w:tc>
         <w:tc>
@@ -1241,13 +1125,8 @@
               <w:cnfStyle w:val="000000100000" w:firstRow="0" w:lastRow="0" w:firstColumn="0" w:lastColumn="0" w:oddVBand="0" w:evenVBand="0" w:oddHBand="1" w:evenHBand="0" w:firstRowFirstColumn="0" w:firstRowLastColumn="0" w:lastRowFirstColumn="0" w:lastRowLastColumn="0"/>
             </w:pPr>
             <w:r>
-              <w:t xml:space="preserve">30 </w:t>
-            </w:r>
-            <w:proofErr w:type="spellStart"/>
-            <w:r>
-              <w:t>dias</w:t>
-            </w:r>
-            <w:proofErr w:type="spellEnd"/>
+              <w:t>30 dias</w:t>
+            </w:r>
           </w:p>
         </w:tc>
         <w:tc>
@@ -1370,13 +1249,8 @@
               <w:cnfStyle w:val="000000000000" w:firstRow="0" w:lastRow="0" w:firstColumn="0" w:lastColumn="0" w:oddVBand="0" w:evenVBand="0" w:oddHBand="0" w:evenHBand="0" w:firstRowFirstColumn="0" w:firstRowLastColumn="0" w:lastRowFirstColumn="0" w:lastRowLastColumn="0"/>
             </w:pPr>
             <w:r>
-              <w:t xml:space="preserve">60 </w:t>
-            </w:r>
-            <w:proofErr w:type="spellStart"/>
-            <w:r>
-              <w:t>dias</w:t>
-            </w:r>
-            <w:proofErr w:type="spellEnd"/>
+              <w:t>60 dias</w:t>
+            </w:r>
           </w:p>
         </w:tc>
         <w:tc>
@@ -1499,13 +1373,8 @@
               <w:cnfStyle w:val="000000100000" w:firstRow="0" w:lastRow="0" w:firstColumn="0" w:lastColumn="0" w:oddVBand="0" w:evenVBand="0" w:oddHBand="1" w:evenHBand="0" w:firstRowFirstColumn="0" w:firstRowLastColumn="0" w:lastRowFirstColumn="0" w:lastRowLastColumn="0"/>
             </w:pPr>
             <w:r>
-              <w:t xml:space="preserve">90 </w:t>
-            </w:r>
-            <w:proofErr w:type="spellStart"/>
-            <w:r>
-              <w:t>dias</w:t>
-            </w:r>
-            <w:proofErr w:type="spellEnd"/>
+              <w:t>90 dias</w:t>
+            </w:r>
           </w:p>
         </w:tc>
         <w:tc>
@@ -1625,13 +1494,8 @@
               <w:cnfStyle w:val="000000000000" w:firstRow="0" w:lastRow="0" w:firstColumn="0" w:lastColumn="0" w:oddVBand="0" w:evenVBand="0" w:oddHBand="0" w:evenHBand="0" w:firstRowFirstColumn="0" w:firstRowLastColumn="0" w:lastRowFirstColumn="0" w:lastRowLastColumn="0"/>
             </w:pPr>
             <w:r>
-              <w:t xml:space="preserve">150 </w:t>
-            </w:r>
-            <w:proofErr w:type="spellStart"/>
-            <w:r>
-              <w:t>dias</w:t>
-            </w:r>
-            <w:proofErr w:type="spellEnd"/>
+              <w:t>150 dias</w:t>
+            </w:r>
           </w:p>
         </w:tc>
         <w:tc>
@@ -1754,13 +1618,8 @@
               <w:cnfStyle w:val="000000100000" w:firstRow="0" w:lastRow="0" w:firstColumn="0" w:lastColumn="0" w:oddVBand="0" w:evenVBand="0" w:oddHBand="1" w:evenHBand="0" w:firstRowFirstColumn="0" w:firstRowLastColumn="0" w:lastRowFirstColumn="0" w:lastRowLastColumn="0"/>
             </w:pPr>
             <w:r>
-              <w:t xml:space="preserve">220 </w:t>
-            </w:r>
-            <w:proofErr w:type="spellStart"/>
-            <w:r>
-              <w:t>dias</w:t>
-            </w:r>
-            <w:proofErr w:type="spellEnd"/>
+              <w:t>220 dias</w:t>
+            </w:r>
           </w:p>
         </w:tc>
         <w:tc>
@@ -1880,13 +1739,8 @@
               <w:cnfStyle w:val="000000000000" w:firstRow="0" w:lastRow="0" w:firstColumn="0" w:lastColumn="0" w:oddVBand="0" w:evenVBand="0" w:oddHBand="0" w:evenHBand="0" w:firstRowFirstColumn="0" w:firstRowLastColumn="0" w:lastRowFirstColumn="0" w:lastRowLastColumn="0"/>
             </w:pPr>
             <w:r>
-              <w:t xml:space="preserve">365 </w:t>
-            </w:r>
-            <w:proofErr w:type="spellStart"/>
-            <w:r>
-              <w:t>dias</w:t>
-            </w:r>
-            <w:proofErr w:type="spellEnd"/>
+              <w:t>365 dias</w:t>
+            </w:r>
           </w:p>
         </w:tc>
         <w:tc>
@@ -2009,13 +1863,8 @@
               <w:cnfStyle w:val="000000100000" w:firstRow="0" w:lastRow="0" w:firstColumn="0" w:lastColumn="0" w:oddVBand="0" w:evenVBand="0" w:oddHBand="1" w:evenHBand="0" w:firstRowFirstColumn="0" w:firstRowLastColumn="0" w:lastRowFirstColumn="0" w:lastRowLastColumn="0"/>
             </w:pPr>
             <w:r>
-              <w:t xml:space="preserve">60 </w:t>
-            </w:r>
-            <w:proofErr w:type="spellStart"/>
-            <w:r>
-              <w:t>dias</w:t>
-            </w:r>
-            <w:proofErr w:type="spellEnd"/>
+              <w:t>60 dias</w:t>
+            </w:r>
           </w:p>
         </w:tc>
         <w:tc>
@@ -2143,17 +1992,8 @@
                 <w:b/>
                 <w:bCs/>
               </w:rPr>
-              <w:t xml:space="preserve">60 </w:t>
-            </w:r>
-            <w:proofErr w:type="spellStart"/>
-            <w:r>
-              <w:rPr>
-                <w:b/>
-                <w:bCs/>
-              </w:rPr>
-              <w:t>dias</w:t>
-            </w:r>
-            <w:proofErr w:type="spellEnd"/>
+              <w:t>60 dias</w:t>
+            </w:r>
           </w:p>
         </w:tc>
         <w:tc>
@@ -2508,39 +2348,7 @@
           <w:bCs/>
         </w:rPr>
         <w:lastRenderedPageBreak/>
-        <w:t xml:space="preserve">PCR (Principal </w:t>
-      </w:r>
-      <w:proofErr w:type="spellStart"/>
-      <w:r>
-        <w:rPr>
-          <w:b/>
-          <w:bCs/>
-        </w:rPr>
-        <w:t>Components</w:t>
-      </w:r>
-      <w:proofErr w:type="spellEnd"/>
-      <w:r>
-        <w:rPr>
-          <w:b/>
-          <w:bCs/>
-        </w:rPr>
-        <w:t xml:space="preserve"> </w:t>
-      </w:r>
-      <w:proofErr w:type="spellStart"/>
-      <w:r>
-        <w:rPr>
-          <w:b/>
-          <w:bCs/>
-        </w:rPr>
-        <w:t>Regression</w:t>
-      </w:r>
-      <w:proofErr w:type="spellEnd"/>
-      <w:r>
-        <w:rPr>
-          <w:b/>
-          <w:bCs/>
-        </w:rPr>
-        <w:t>)</w:t>
+        <w:t>PCR (Principal Components Regression)</w:t>
       </w:r>
     </w:p>
     <w:tbl>
@@ -2604,13 +2412,8 @@
               <w:cnfStyle w:val="100000000000" w:firstRow="1" w:lastRow="0" w:firstColumn="0" w:lastColumn="0" w:oddVBand="0" w:evenVBand="0" w:oddHBand="0" w:evenHBand="0" w:firstRowFirstColumn="0" w:firstRowLastColumn="0" w:lastRowFirstColumn="0" w:lastRowLastColumn="0"/>
             </w:pPr>
             <w:r>
-              <w:t xml:space="preserve">N </w:t>
-            </w:r>
-            <w:proofErr w:type="spellStart"/>
-            <w:r>
-              <w:t>components</w:t>
-            </w:r>
-            <w:proofErr w:type="spellEnd"/>
+              <w:t>N components</w:t>
+            </w:r>
           </w:p>
         </w:tc>
         <w:tc>
@@ -3599,7 +3402,7 @@
     </w:p>
     <w:p>
       <w:pPr>
-        <w:jc w:val="both"/>
+        <w:jc w:val="center"/>
         <w:rPr>
           <w:b/>
           <w:bCs/>
@@ -3638,6 +3441,2577 @@
     </w:p>
     <w:p>
       <w:pPr>
+        <w:jc w:val="center"/>
+        <w:rPr>
+          <w:b/>
+          <w:bCs/>
+        </w:rPr>
+      </w:pPr>
+      <w:r>
+        <w:rPr>
+          <w:b/>
+          <w:bCs/>
+        </w:rPr>
+        <w:t>RIDGE</w:t>
+      </w:r>
+    </w:p>
+    <w:tbl>
+      <w:tblPr>
+        <w:tblStyle w:val="Tablaconcuadrcula5oscura-nfasis5"/>
+        <w:tblW w:w="9194" w:type="dxa"/>
+        <w:tblInd w:w="-5" w:type="dxa"/>
+        <w:tblLook w:val="04A0" w:firstRow="1" w:lastRow="0" w:firstColumn="1" w:lastColumn="0" w:noHBand="0" w:noVBand="1"/>
+      </w:tblPr>
+      <w:tblGrid>
+        <w:gridCol w:w="1638"/>
+        <w:gridCol w:w="987"/>
+        <w:gridCol w:w="844"/>
+        <w:gridCol w:w="1332"/>
+        <w:gridCol w:w="971"/>
+        <w:gridCol w:w="1469"/>
+        <w:gridCol w:w="970"/>
+        <w:gridCol w:w="983"/>
+      </w:tblGrid>
+      <w:tr>
+        <w:trPr>
+          <w:cnfStyle w:val="100000000000" w:firstRow="1" w:lastRow="0" w:firstColumn="0" w:lastColumn="0" w:oddVBand="0" w:evenVBand="0" w:oddHBand="0" w:evenHBand="0" w:firstRowFirstColumn="0" w:firstRowLastColumn="0" w:lastRowFirstColumn="0" w:lastRowLastColumn="0"/>
+          <w:trHeight w:val="534"/>
+        </w:trPr>
+        <w:tc>
+          <w:tcPr>
+            <w:cnfStyle w:val="001000000000" w:firstRow="0" w:lastRow="0" w:firstColumn="1" w:lastColumn="0" w:oddVBand="0" w:evenVBand="0" w:oddHBand="0" w:evenHBand="0" w:firstRowFirstColumn="0" w:firstRowLastColumn="0" w:lastRowFirstColumn="0" w:lastRowLastColumn="0"/>
+            <w:tcW w:w="1638" w:type="dxa"/>
+          </w:tcPr>
+          <w:p>
+            <w:pPr>
+              <w:jc w:val="center"/>
+            </w:pPr>
+            <w:r>
+              <w:t>VARIABLES</w:t>
+            </w:r>
+          </w:p>
+        </w:tc>
+        <w:tc>
+          <w:tcPr>
+            <w:tcW w:w="987" w:type="dxa"/>
+            <w:vAlign w:val="center"/>
+          </w:tcPr>
+          <w:p>
+            <w:pPr>
+              <w:jc w:val="center"/>
+              <w:cnfStyle w:val="100000000000" w:firstRow="1" w:lastRow="0" w:firstColumn="0" w:lastColumn="0" w:oddVBand="0" w:evenVBand="0" w:oddHBand="0" w:evenHBand="0" w:firstRowFirstColumn="0" w:firstRowLastColumn="0" w:lastRowFirstColumn="0" w:lastRowLastColumn="0"/>
+            </w:pPr>
+            <w:r>
+              <w:t>Rolling</w:t>
+            </w:r>
+          </w:p>
+        </w:tc>
+        <w:tc>
+          <w:tcPr>
+            <w:tcW w:w="844" w:type="dxa"/>
+            <w:vAlign w:val="center"/>
+          </w:tcPr>
+          <w:p>
+            <w:pPr>
+              <w:jc w:val="center"/>
+              <w:cnfStyle w:val="100000000000" w:firstRow="1" w:lastRow="0" w:firstColumn="0" w:lastColumn="0" w:oddVBand="0" w:evenVBand="0" w:oddHBand="0" w:evenHBand="0" w:firstRowFirstColumn="0" w:firstRowLastColumn="0" w:lastRowFirstColumn="0" w:lastRowLastColumn="0"/>
+            </w:pPr>
+            <w:r>
+              <w:t>MAE</w:t>
+            </w:r>
+          </w:p>
+        </w:tc>
+        <w:tc>
+          <w:tcPr>
+            <w:tcW w:w="1332" w:type="dxa"/>
+            <w:vAlign w:val="center"/>
+          </w:tcPr>
+          <w:p>
+            <w:pPr>
+              <w:jc w:val="center"/>
+              <w:cnfStyle w:val="100000000000" w:firstRow="1" w:lastRow="0" w:firstColumn="0" w:lastColumn="0" w:oddVBand="0" w:evenVBand="0" w:oddHBand="0" w:evenHBand="0" w:firstRowFirstColumn="0" w:firstRowLastColumn="0" w:lastRowFirstColumn="0" w:lastRowLastColumn="0"/>
+            </w:pPr>
+            <w:r>
+              <w:t>STD(MAE)</w:t>
+            </w:r>
+          </w:p>
+        </w:tc>
+        <w:tc>
+          <w:tcPr>
+            <w:tcW w:w="971" w:type="dxa"/>
+            <w:vAlign w:val="center"/>
+          </w:tcPr>
+          <w:p>
+            <w:pPr>
+              <w:jc w:val="center"/>
+              <w:cnfStyle w:val="100000000000" w:firstRow="1" w:lastRow="0" w:firstColumn="0" w:lastColumn="0" w:oddVBand="0" w:evenVBand="0" w:oddHBand="0" w:evenHBand="0" w:firstRowFirstColumn="0" w:firstRowLastColumn="0" w:lastRowFirstColumn="0" w:lastRowLastColumn="0"/>
+            </w:pPr>
+            <w:r>
+              <w:t>MAPE</w:t>
+            </w:r>
+          </w:p>
+        </w:tc>
+        <w:tc>
+          <w:tcPr>
+            <w:tcW w:w="1469" w:type="dxa"/>
+            <w:vAlign w:val="center"/>
+          </w:tcPr>
+          <w:p>
+            <w:pPr>
+              <w:jc w:val="center"/>
+              <w:cnfStyle w:val="100000000000" w:firstRow="1" w:lastRow="0" w:firstColumn="0" w:lastColumn="0" w:oddVBand="0" w:evenVBand="0" w:oddHBand="0" w:evenHBand="0" w:firstRowFirstColumn="0" w:firstRowLastColumn="0" w:lastRowFirstColumn="0" w:lastRowLastColumn="0"/>
+            </w:pPr>
+            <w:r>
+              <w:t>STD(MAPE)</w:t>
+            </w:r>
+          </w:p>
+        </w:tc>
+        <w:tc>
+          <w:tcPr>
+            <w:tcW w:w="970" w:type="dxa"/>
+            <w:vAlign w:val="center"/>
+          </w:tcPr>
+          <w:p>
+            <w:pPr>
+              <w:jc w:val="center"/>
+              <w:cnfStyle w:val="100000000000" w:firstRow="1" w:lastRow="0" w:firstColumn="0" w:lastColumn="0" w:oddVBand="0" w:evenVBand="0" w:oddHBand="0" w:evenHBand="0" w:firstRowFirstColumn="0" w:firstRowLastColumn="0" w:lastRowFirstColumn="0" w:lastRowLastColumn="0"/>
+            </w:pPr>
+            <w:r>
+              <w:t>RMSE</w:t>
+            </w:r>
+          </w:p>
+        </w:tc>
+        <w:tc>
+          <w:tcPr>
+            <w:tcW w:w="983" w:type="dxa"/>
+            <w:vAlign w:val="center"/>
+          </w:tcPr>
+          <w:p>
+            <w:pPr>
+              <w:jc w:val="center"/>
+              <w:cnfStyle w:val="100000000000" w:firstRow="1" w:lastRow="0" w:firstColumn="0" w:lastColumn="0" w:oddVBand="0" w:evenVBand="0" w:oddHBand="0" w:evenHBand="0" w:firstRowFirstColumn="0" w:firstRowLastColumn="0" w:lastRowFirstColumn="0" w:lastRowLastColumn="0"/>
+            </w:pPr>
+            <w:r>
+              <w:t>% TREND</w:t>
+            </w:r>
+          </w:p>
+        </w:tc>
+      </w:tr>
+      <w:tr>
+        <w:trPr>
+          <w:cnfStyle w:val="000000100000" w:firstRow="0" w:lastRow="0" w:firstColumn="0" w:lastColumn="0" w:oddVBand="0" w:evenVBand="0" w:oddHBand="1" w:evenHBand="0" w:firstRowFirstColumn="0" w:firstRowLastColumn="0" w:lastRowFirstColumn="0" w:lastRowLastColumn="0"/>
+          <w:trHeight w:val="261"/>
+        </w:trPr>
+        <w:tc>
+          <w:tcPr>
+            <w:cnfStyle w:val="001000000000" w:firstRow="0" w:lastRow="0" w:firstColumn="1" w:lastColumn="0" w:oddVBand="0" w:evenVBand="0" w:oddHBand="0" w:evenHBand="0" w:firstRowFirstColumn="0" w:firstRowLastColumn="0" w:lastRowFirstColumn="0" w:lastRowLastColumn="0"/>
+            <w:tcW w:w="1638" w:type="dxa"/>
+          </w:tcPr>
+          <w:p>
+            <w:pPr>
+              <w:jc w:val="center"/>
+            </w:pPr>
+            <w:r>
+              <w:t>Todas</w:t>
+            </w:r>
+          </w:p>
+        </w:tc>
+        <w:tc>
+          <w:tcPr>
+            <w:tcW w:w="987" w:type="dxa"/>
+            <w:vAlign w:val="center"/>
+          </w:tcPr>
+          <w:p>
+            <w:pPr>
+              <w:jc w:val="center"/>
+              <w:cnfStyle w:val="000000100000" w:firstRow="0" w:lastRow="0" w:firstColumn="0" w:lastColumn="0" w:oddVBand="0" w:evenVBand="0" w:oddHBand="1" w:evenHBand="0" w:firstRowFirstColumn="0" w:firstRowLastColumn="0" w:lastRowFirstColumn="0" w:lastRowLastColumn="0"/>
+            </w:pPr>
+            <w:r>
+              <w:t>No</w:t>
+            </w:r>
+          </w:p>
+        </w:tc>
+        <w:tc>
+          <w:tcPr>
+            <w:tcW w:w="844" w:type="dxa"/>
+            <w:vAlign w:val="center"/>
+          </w:tcPr>
+          <w:p>
+            <w:pPr>
+              <w:jc w:val="center"/>
+              <w:cnfStyle w:val="000000100000" w:firstRow="0" w:lastRow="0" w:firstColumn="0" w:lastColumn="0" w:oddVBand="0" w:evenVBand="0" w:oddHBand="1" w:evenHBand="0" w:firstRowFirstColumn="0" w:firstRowLastColumn="0" w:lastRowFirstColumn="0" w:lastRowLastColumn="0"/>
+            </w:pPr>
+            <w:r>
+              <w:t>4.869</w:t>
+            </w:r>
+          </w:p>
+        </w:tc>
+        <w:tc>
+          <w:tcPr>
+            <w:tcW w:w="1332" w:type="dxa"/>
+            <w:vAlign w:val="center"/>
+          </w:tcPr>
+          <w:p>
+            <w:pPr>
+              <w:jc w:val="center"/>
+              <w:cnfStyle w:val="000000100000" w:firstRow="0" w:lastRow="0" w:firstColumn="0" w:lastColumn="0" w:oddVBand="0" w:evenVBand="0" w:oddHBand="1" w:evenHBand="0" w:firstRowFirstColumn="0" w:firstRowLastColumn="0" w:lastRowFirstColumn="0" w:lastRowLastColumn="0"/>
+            </w:pPr>
+            <w:r>
+              <w:t>4.806</w:t>
+            </w:r>
+          </w:p>
+        </w:tc>
+        <w:tc>
+          <w:tcPr>
+            <w:tcW w:w="971" w:type="dxa"/>
+            <w:vAlign w:val="center"/>
+          </w:tcPr>
+          <w:p>
+            <w:pPr>
+              <w:jc w:val="center"/>
+              <w:cnfStyle w:val="000000100000" w:firstRow="0" w:lastRow="0" w:firstColumn="0" w:lastColumn="0" w:oddVBand="0" w:evenVBand="0" w:oddHBand="1" w:evenHBand="0" w:firstRowFirstColumn="0" w:firstRowLastColumn="0" w:lastRowFirstColumn="0" w:lastRowLastColumn="0"/>
+            </w:pPr>
+            <w:r>
+              <w:t>49.442</w:t>
+            </w:r>
+          </w:p>
+        </w:tc>
+        <w:tc>
+          <w:tcPr>
+            <w:tcW w:w="1469" w:type="dxa"/>
+            <w:vAlign w:val="center"/>
+          </w:tcPr>
+          <w:p>
+            <w:pPr>
+              <w:jc w:val="center"/>
+              <w:cnfStyle w:val="000000100000" w:firstRow="0" w:lastRow="0" w:firstColumn="0" w:lastColumn="0" w:oddVBand="0" w:evenVBand="0" w:oddHBand="1" w:evenHBand="0" w:firstRowFirstColumn="0" w:firstRowLastColumn="0" w:lastRowFirstColumn="0" w:lastRowLastColumn="0"/>
+            </w:pPr>
+            <w:r>
+              <w:t>486.7</w:t>
+            </w:r>
+          </w:p>
+        </w:tc>
+        <w:tc>
+          <w:tcPr>
+            <w:tcW w:w="970" w:type="dxa"/>
+            <w:vAlign w:val="center"/>
+          </w:tcPr>
+          <w:p>
+            <w:pPr>
+              <w:jc w:val="center"/>
+              <w:cnfStyle w:val="000000100000" w:firstRow="0" w:lastRow="0" w:firstColumn="0" w:lastColumn="0" w:oddVBand="0" w:evenVBand="0" w:oddHBand="1" w:evenHBand="0" w:firstRowFirstColumn="0" w:firstRowLastColumn="0" w:lastRowFirstColumn="0" w:lastRowLastColumn="0"/>
+            </w:pPr>
+            <w:r>
+              <w:t>6.841</w:t>
+            </w:r>
+          </w:p>
+        </w:tc>
+        <w:tc>
+          <w:tcPr>
+            <w:tcW w:w="983" w:type="dxa"/>
+            <w:vAlign w:val="center"/>
+          </w:tcPr>
+          <w:p>
+            <w:pPr>
+              <w:jc w:val="center"/>
+              <w:cnfStyle w:val="000000100000" w:firstRow="0" w:lastRow="0" w:firstColumn="0" w:lastColumn="0" w:oddVBand="0" w:evenVBand="0" w:oddHBand="1" w:evenHBand="0" w:firstRowFirstColumn="0" w:firstRowLastColumn="0" w:lastRowFirstColumn="0" w:lastRowLastColumn="0"/>
+            </w:pPr>
+            <w:r>
+              <w:t>83.57</w:t>
+            </w:r>
+          </w:p>
+        </w:tc>
+      </w:tr>
+      <w:tr>
+        <w:trPr>
+          <w:trHeight w:val="261"/>
+        </w:trPr>
+        <w:tc>
+          <w:tcPr>
+            <w:cnfStyle w:val="001000000000" w:firstRow="0" w:lastRow="0" w:firstColumn="1" w:lastColumn="0" w:oddVBand="0" w:evenVBand="0" w:oddHBand="0" w:evenHBand="0" w:firstRowFirstColumn="0" w:firstRowLastColumn="0" w:lastRowFirstColumn="0" w:lastRowLastColumn="0"/>
+            <w:tcW w:w="1638" w:type="dxa"/>
+          </w:tcPr>
+          <w:p>
+            <w:pPr>
+              <w:jc w:val="center"/>
+            </w:pPr>
+            <w:r>
+              <w:t>Todas</w:t>
+            </w:r>
+          </w:p>
+        </w:tc>
+        <w:tc>
+          <w:tcPr>
+            <w:tcW w:w="987" w:type="dxa"/>
+            <w:vAlign w:val="center"/>
+          </w:tcPr>
+          <w:p>
+            <w:pPr>
+              <w:jc w:val="center"/>
+              <w:cnfStyle w:val="000000000000" w:firstRow="0" w:lastRow="0" w:firstColumn="0" w:lastColumn="0" w:oddVBand="0" w:evenVBand="0" w:oddHBand="0" w:evenHBand="0" w:firstRowFirstColumn="0" w:firstRowLastColumn="0" w:lastRowFirstColumn="0" w:lastRowLastColumn="0"/>
+            </w:pPr>
+            <w:r>
+              <w:t>30</w:t>
+            </w:r>
+          </w:p>
+        </w:tc>
+        <w:tc>
+          <w:tcPr>
+            <w:tcW w:w="844" w:type="dxa"/>
+            <w:vAlign w:val="center"/>
+          </w:tcPr>
+          <w:p>
+            <w:pPr>
+              <w:jc w:val="center"/>
+              <w:cnfStyle w:val="000000000000" w:firstRow="0" w:lastRow="0" w:firstColumn="0" w:lastColumn="0" w:oddVBand="0" w:evenVBand="0" w:oddHBand="0" w:evenHBand="0" w:firstRowFirstColumn="0" w:firstRowLastColumn="0" w:lastRowFirstColumn="0" w:lastRowLastColumn="0"/>
+            </w:pPr>
+            <w:r>
+              <w:t>4.672</w:t>
+            </w:r>
+          </w:p>
+        </w:tc>
+        <w:tc>
+          <w:tcPr>
+            <w:tcW w:w="1332" w:type="dxa"/>
+            <w:vAlign w:val="center"/>
+          </w:tcPr>
+          <w:p>
+            <w:pPr>
+              <w:jc w:val="center"/>
+              <w:cnfStyle w:val="000000000000" w:firstRow="0" w:lastRow="0" w:firstColumn="0" w:lastColumn="0" w:oddVBand="0" w:evenVBand="0" w:oddHBand="0" w:evenHBand="0" w:firstRowFirstColumn="0" w:firstRowLastColumn="0" w:lastRowFirstColumn="0" w:lastRowLastColumn="0"/>
+            </w:pPr>
+            <w:r>
+              <w:t>4.864</w:t>
+            </w:r>
+          </w:p>
+        </w:tc>
+        <w:tc>
+          <w:tcPr>
+            <w:tcW w:w="971" w:type="dxa"/>
+            <w:vAlign w:val="center"/>
+          </w:tcPr>
+          <w:p>
+            <w:pPr>
+              <w:jc w:val="center"/>
+              <w:cnfStyle w:val="000000000000" w:firstRow="0" w:lastRow="0" w:firstColumn="0" w:lastColumn="0" w:oddVBand="0" w:evenVBand="0" w:oddHBand="0" w:evenHBand="0" w:firstRowFirstColumn="0" w:firstRowLastColumn="0" w:lastRowFirstColumn="0" w:lastRowLastColumn="0"/>
+            </w:pPr>
+            <w:r>
+              <w:t>29.445</w:t>
+            </w:r>
+          </w:p>
+        </w:tc>
+        <w:tc>
+          <w:tcPr>
+            <w:tcW w:w="1469" w:type="dxa"/>
+            <w:vAlign w:val="center"/>
+          </w:tcPr>
+          <w:p>
+            <w:pPr>
+              <w:jc w:val="center"/>
+              <w:cnfStyle w:val="000000000000" w:firstRow="0" w:lastRow="0" w:firstColumn="0" w:lastColumn="0" w:oddVBand="0" w:evenVBand="0" w:oddHBand="0" w:evenHBand="0" w:firstRowFirstColumn="0" w:firstRowLastColumn="0" w:lastRowFirstColumn="0" w:lastRowLastColumn="0"/>
+            </w:pPr>
+            <w:r>
+              <w:t>333.149</w:t>
+            </w:r>
+          </w:p>
+        </w:tc>
+        <w:tc>
+          <w:tcPr>
+            <w:tcW w:w="970" w:type="dxa"/>
+            <w:vAlign w:val="center"/>
+          </w:tcPr>
+          <w:p>
+            <w:pPr>
+              <w:jc w:val="center"/>
+              <w:cnfStyle w:val="000000000000" w:firstRow="0" w:lastRow="0" w:firstColumn="0" w:lastColumn="0" w:oddVBand="0" w:evenVBand="0" w:oddHBand="0" w:evenHBand="0" w:firstRowFirstColumn="0" w:firstRowLastColumn="0" w:lastRowFirstColumn="0" w:lastRowLastColumn="0"/>
+            </w:pPr>
+            <w:r>
+              <w:t>6.744</w:t>
+            </w:r>
+          </w:p>
+        </w:tc>
+        <w:tc>
+          <w:tcPr>
+            <w:tcW w:w="983" w:type="dxa"/>
+            <w:vAlign w:val="center"/>
+          </w:tcPr>
+          <w:p>
+            <w:pPr>
+              <w:jc w:val="center"/>
+              <w:cnfStyle w:val="000000000000" w:firstRow="0" w:lastRow="0" w:firstColumn="0" w:lastColumn="0" w:oddVBand="0" w:evenVBand="0" w:oddHBand="0" w:evenHBand="0" w:firstRowFirstColumn="0" w:firstRowLastColumn="0" w:lastRowFirstColumn="0" w:lastRowLastColumn="0"/>
+            </w:pPr>
+            <w:r>
+              <w:t>83.31</w:t>
+            </w:r>
+          </w:p>
+        </w:tc>
+      </w:tr>
+      <w:tr>
+        <w:trPr>
+          <w:cnfStyle w:val="000000100000" w:firstRow="0" w:lastRow="0" w:firstColumn="0" w:lastColumn="0" w:oddVBand="0" w:evenVBand="0" w:oddHBand="1" w:evenHBand="0" w:firstRowFirstColumn="0" w:firstRowLastColumn="0" w:lastRowFirstColumn="0" w:lastRowLastColumn="0"/>
+          <w:trHeight w:val="261"/>
+        </w:trPr>
+        <w:tc>
+          <w:tcPr>
+            <w:cnfStyle w:val="001000000000" w:firstRow="0" w:lastRow="0" w:firstColumn="1" w:lastColumn="0" w:oddVBand="0" w:evenVBand="0" w:oddHBand="0" w:evenHBand="0" w:firstRowFirstColumn="0" w:firstRowLastColumn="0" w:lastRowFirstColumn="0" w:lastRowLastColumn="0"/>
+            <w:tcW w:w="1638" w:type="dxa"/>
+          </w:tcPr>
+          <w:p>
+            <w:pPr>
+              <w:jc w:val="center"/>
+            </w:pPr>
+            <w:r>
+              <w:t>Todas</w:t>
+            </w:r>
+          </w:p>
+        </w:tc>
+        <w:tc>
+          <w:tcPr>
+            <w:tcW w:w="987" w:type="dxa"/>
+            <w:vAlign w:val="center"/>
+          </w:tcPr>
+          <w:p>
+            <w:pPr>
+              <w:jc w:val="center"/>
+              <w:cnfStyle w:val="000000100000" w:firstRow="0" w:lastRow="0" w:firstColumn="0" w:lastColumn="0" w:oddVBand="0" w:evenVBand="0" w:oddHBand="1" w:evenHBand="0" w:firstRowFirstColumn="0" w:firstRowLastColumn="0" w:lastRowFirstColumn="0" w:lastRowLastColumn="0"/>
+            </w:pPr>
+            <w:r>
+              <w:t>60</w:t>
+            </w:r>
+          </w:p>
+        </w:tc>
+        <w:tc>
+          <w:tcPr>
+            <w:tcW w:w="844" w:type="dxa"/>
+            <w:vAlign w:val="center"/>
+          </w:tcPr>
+          <w:p>
+            <w:pPr>
+              <w:jc w:val="center"/>
+              <w:cnfStyle w:val="000000100000" w:firstRow="0" w:lastRow="0" w:firstColumn="0" w:lastColumn="0" w:oddVBand="0" w:evenVBand="0" w:oddHBand="1" w:evenHBand="0" w:firstRowFirstColumn="0" w:firstRowLastColumn="0" w:lastRowFirstColumn="0" w:lastRowLastColumn="0"/>
+            </w:pPr>
+            <w:r>
+              <w:t>4.567</w:t>
+            </w:r>
+          </w:p>
+        </w:tc>
+        <w:tc>
+          <w:tcPr>
+            <w:tcW w:w="1332" w:type="dxa"/>
+            <w:vAlign w:val="center"/>
+          </w:tcPr>
+          <w:p>
+            <w:pPr>
+              <w:jc w:val="center"/>
+              <w:cnfStyle w:val="000000100000" w:firstRow="0" w:lastRow="0" w:firstColumn="0" w:lastColumn="0" w:oddVBand="0" w:evenVBand="0" w:oddHBand="1" w:evenHBand="0" w:firstRowFirstColumn="0" w:firstRowLastColumn="0" w:lastRowFirstColumn="0" w:lastRowLastColumn="0"/>
+            </w:pPr>
+            <w:r>
+              <w:t>4.633</w:t>
+            </w:r>
+          </w:p>
+        </w:tc>
+        <w:tc>
+          <w:tcPr>
+            <w:tcW w:w="971" w:type="dxa"/>
+            <w:vAlign w:val="center"/>
+          </w:tcPr>
+          <w:p>
+            <w:pPr>
+              <w:jc w:val="center"/>
+              <w:cnfStyle w:val="000000100000" w:firstRow="0" w:lastRow="0" w:firstColumn="0" w:lastColumn="0" w:oddVBand="0" w:evenVBand="0" w:oddHBand="1" w:evenHBand="0" w:firstRowFirstColumn="0" w:firstRowLastColumn="0" w:lastRowFirstColumn="0" w:lastRowLastColumn="0"/>
+            </w:pPr>
+            <w:r>
+              <w:t>37.887</w:t>
+            </w:r>
+          </w:p>
+        </w:tc>
+        <w:tc>
+          <w:tcPr>
+            <w:tcW w:w="1469" w:type="dxa"/>
+            <w:vAlign w:val="center"/>
+          </w:tcPr>
+          <w:p>
+            <w:pPr>
+              <w:jc w:val="center"/>
+              <w:cnfStyle w:val="000000100000" w:firstRow="0" w:lastRow="0" w:firstColumn="0" w:lastColumn="0" w:oddVBand="0" w:evenVBand="0" w:oddHBand="1" w:evenHBand="0" w:firstRowFirstColumn="0" w:firstRowLastColumn="0" w:lastRowFirstColumn="0" w:lastRowLastColumn="0"/>
+            </w:pPr>
+            <w:r>
+              <w:t>361.783</w:t>
+            </w:r>
+          </w:p>
+        </w:tc>
+        <w:tc>
+          <w:tcPr>
+            <w:tcW w:w="970" w:type="dxa"/>
+            <w:vAlign w:val="center"/>
+          </w:tcPr>
+          <w:p>
+            <w:pPr>
+              <w:jc w:val="center"/>
+              <w:cnfStyle w:val="000000100000" w:firstRow="0" w:lastRow="0" w:firstColumn="0" w:lastColumn="0" w:oddVBand="0" w:evenVBand="0" w:oddHBand="1" w:evenHBand="0" w:firstRowFirstColumn="0" w:firstRowLastColumn="0" w:lastRowFirstColumn="0" w:lastRowLastColumn="0"/>
+            </w:pPr>
+            <w:r>
+              <w:t>6.505</w:t>
+            </w:r>
+          </w:p>
+        </w:tc>
+        <w:tc>
+          <w:tcPr>
+            <w:tcW w:w="983" w:type="dxa"/>
+            <w:vAlign w:val="center"/>
+          </w:tcPr>
+          <w:p>
+            <w:pPr>
+              <w:jc w:val="center"/>
+              <w:cnfStyle w:val="000000100000" w:firstRow="0" w:lastRow="0" w:firstColumn="0" w:lastColumn="0" w:oddVBand="0" w:evenVBand="0" w:oddHBand="1" w:evenHBand="0" w:firstRowFirstColumn="0" w:firstRowLastColumn="0" w:lastRowFirstColumn="0" w:lastRowLastColumn="0"/>
+            </w:pPr>
+            <w:r>
+              <w:t>83.7</w:t>
+            </w:r>
+          </w:p>
+        </w:tc>
+      </w:tr>
+      <w:tr>
+        <w:trPr>
+          <w:trHeight w:val="261"/>
+        </w:trPr>
+        <w:tc>
+          <w:tcPr>
+            <w:cnfStyle w:val="001000000000" w:firstRow="0" w:lastRow="0" w:firstColumn="1" w:lastColumn="0" w:oddVBand="0" w:evenVBand="0" w:oddHBand="0" w:evenHBand="0" w:firstRowFirstColumn="0" w:firstRowLastColumn="0" w:lastRowFirstColumn="0" w:lastRowLastColumn="0"/>
+            <w:tcW w:w="1638" w:type="dxa"/>
+          </w:tcPr>
+          <w:p>
+            <w:pPr>
+              <w:jc w:val="center"/>
+            </w:pPr>
+            <w:r>
+              <w:t>Todas</w:t>
+            </w:r>
+          </w:p>
+        </w:tc>
+        <w:tc>
+          <w:tcPr>
+            <w:tcW w:w="987" w:type="dxa"/>
+            <w:vAlign w:val="center"/>
+          </w:tcPr>
+          <w:p>
+            <w:pPr>
+              <w:jc w:val="center"/>
+              <w:cnfStyle w:val="000000000000" w:firstRow="0" w:lastRow="0" w:firstColumn="0" w:lastColumn="0" w:oddVBand="0" w:evenVBand="0" w:oddHBand="0" w:evenHBand="0" w:firstRowFirstColumn="0" w:firstRowLastColumn="0" w:lastRowFirstColumn="0" w:lastRowLastColumn="0"/>
+            </w:pPr>
+            <w:r>
+              <w:t>90</w:t>
+            </w:r>
+          </w:p>
+        </w:tc>
+        <w:tc>
+          <w:tcPr>
+            <w:tcW w:w="844" w:type="dxa"/>
+            <w:vAlign w:val="center"/>
+          </w:tcPr>
+          <w:p>
+            <w:pPr>
+              <w:jc w:val="center"/>
+              <w:cnfStyle w:val="000000000000" w:firstRow="0" w:lastRow="0" w:firstColumn="0" w:lastColumn="0" w:oddVBand="0" w:evenVBand="0" w:oddHBand="0" w:evenHBand="0" w:firstRowFirstColumn="0" w:firstRowLastColumn="0" w:lastRowFirstColumn="0" w:lastRowLastColumn="0"/>
+            </w:pPr>
+            <w:r>
+              <w:t>4.824</w:t>
+            </w:r>
+          </w:p>
+        </w:tc>
+        <w:tc>
+          <w:tcPr>
+            <w:tcW w:w="1332" w:type="dxa"/>
+            <w:vAlign w:val="center"/>
+          </w:tcPr>
+          <w:p>
+            <w:pPr>
+              <w:jc w:val="center"/>
+              <w:cnfStyle w:val="000000000000" w:firstRow="0" w:lastRow="0" w:firstColumn="0" w:lastColumn="0" w:oddVBand="0" w:evenVBand="0" w:oddHBand="0" w:evenHBand="0" w:firstRowFirstColumn="0" w:firstRowLastColumn="0" w:lastRowFirstColumn="0" w:lastRowLastColumn="0"/>
+            </w:pPr>
+            <w:r>
+              <w:t>4.79</w:t>
+            </w:r>
+          </w:p>
+        </w:tc>
+        <w:tc>
+          <w:tcPr>
+            <w:tcW w:w="971" w:type="dxa"/>
+            <w:vAlign w:val="center"/>
+          </w:tcPr>
+          <w:p>
+            <w:pPr>
+              <w:jc w:val="center"/>
+              <w:cnfStyle w:val="000000000000" w:firstRow="0" w:lastRow="0" w:firstColumn="0" w:lastColumn="0" w:oddVBand="0" w:evenVBand="0" w:oddHBand="0" w:evenHBand="0" w:firstRowFirstColumn="0" w:firstRowLastColumn="0" w:lastRowFirstColumn="0" w:lastRowLastColumn="0"/>
+            </w:pPr>
+            <w:r>
+              <w:t>42.691</w:t>
+            </w:r>
+          </w:p>
+        </w:tc>
+        <w:tc>
+          <w:tcPr>
+            <w:tcW w:w="1469" w:type="dxa"/>
+            <w:vAlign w:val="center"/>
+          </w:tcPr>
+          <w:p>
+            <w:pPr>
+              <w:jc w:val="center"/>
+              <w:cnfStyle w:val="000000000000" w:firstRow="0" w:lastRow="0" w:firstColumn="0" w:lastColumn="0" w:oddVBand="0" w:evenVBand="0" w:oddHBand="0" w:evenHBand="0" w:firstRowFirstColumn="0" w:firstRowLastColumn="0" w:lastRowFirstColumn="0" w:lastRowLastColumn="0"/>
+            </w:pPr>
+            <w:r>
+              <w:t>408.028</w:t>
+            </w:r>
+          </w:p>
+        </w:tc>
+        <w:tc>
+          <w:tcPr>
+            <w:tcW w:w="970" w:type="dxa"/>
+            <w:vAlign w:val="center"/>
+          </w:tcPr>
+          <w:p>
+            <w:pPr>
+              <w:jc w:val="center"/>
+              <w:cnfStyle w:val="000000000000" w:firstRow="0" w:lastRow="0" w:firstColumn="0" w:lastColumn="0" w:oddVBand="0" w:evenVBand="0" w:oddHBand="0" w:evenHBand="0" w:firstRowFirstColumn="0" w:firstRowLastColumn="0" w:lastRowFirstColumn="0" w:lastRowLastColumn="0"/>
+            </w:pPr>
+            <w:r>
+              <w:t>6.798</w:t>
+            </w:r>
+          </w:p>
+        </w:tc>
+        <w:tc>
+          <w:tcPr>
+            <w:tcW w:w="983" w:type="dxa"/>
+            <w:vAlign w:val="center"/>
+          </w:tcPr>
+          <w:p>
+            <w:pPr>
+              <w:jc w:val="center"/>
+              <w:cnfStyle w:val="000000000000" w:firstRow="0" w:lastRow="0" w:firstColumn="0" w:lastColumn="0" w:oddVBand="0" w:evenVBand="0" w:oddHBand="0" w:evenHBand="0" w:firstRowFirstColumn="0" w:firstRowLastColumn="0" w:lastRowFirstColumn="0" w:lastRowLastColumn="0"/>
+            </w:pPr>
+            <w:r>
+              <w:t>83.43</w:t>
+            </w:r>
+          </w:p>
+        </w:tc>
+      </w:tr>
+      <w:tr>
+        <w:trPr>
+          <w:cnfStyle w:val="000000100000" w:firstRow="0" w:lastRow="0" w:firstColumn="0" w:lastColumn="0" w:oddVBand="0" w:evenVBand="0" w:oddHBand="1" w:evenHBand="0" w:firstRowFirstColumn="0" w:firstRowLastColumn="0" w:lastRowFirstColumn="0" w:lastRowLastColumn="0"/>
+          <w:trHeight w:val="273"/>
+        </w:trPr>
+        <w:tc>
+          <w:tcPr>
+            <w:cnfStyle w:val="001000000000" w:firstRow="0" w:lastRow="0" w:firstColumn="1" w:lastColumn="0" w:oddVBand="0" w:evenVBand="0" w:oddHBand="0" w:evenHBand="0" w:firstRowFirstColumn="0" w:firstRowLastColumn="0" w:lastRowFirstColumn="0" w:lastRowLastColumn="0"/>
+            <w:tcW w:w="1638" w:type="dxa"/>
+          </w:tcPr>
+          <w:p>
+            <w:pPr>
+              <w:jc w:val="center"/>
+            </w:pPr>
+            <w:r>
+              <w:t>Todas</w:t>
+            </w:r>
+          </w:p>
+        </w:tc>
+        <w:tc>
+          <w:tcPr>
+            <w:tcW w:w="987" w:type="dxa"/>
+            <w:vAlign w:val="center"/>
+          </w:tcPr>
+          <w:p>
+            <w:pPr>
+              <w:jc w:val="center"/>
+              <w:cnfStyle w:val="000000100000" w:firstRow="0" w:lastRow="0" w:firstColumn="0" w:lastColumn="0" w:oddVBand="0" w:evenVBand="0" w:oddHBand="1" w:evenHBand="0" w:firstRowFirstColumn="0" w:firstRowLastColumn="0" w:lastRowFirstColumn="0" w:lastRowLastColumn="0"/>
+            </w:pPr>
+            <w:r>
+              <w:t>150</w:t>
+            </w:r>
+          </w:p>
+        </w:tc>
+        <w:tc>
+          <w:tcPr>
+            <w:tcW w:w="844" w:type="dxa"/>
+            <w:vAlign w:val="center"/>
+          </w:tcPr>
+          <w:p>
+            <w:pPr>
+              <w:jc w:val="center"/>
+              <w:cnfStyle w:val="000000100000" w:firstRow="0" w:lastRow="0" w:firstColumn="0" w:lastColumn="0" w:oddVBand="0" w:evenVBand="0" w:oddHBand="1" w:evenHBand="0" w:firstRowFirstColumn="0" w:firstRowLastColumn="0" w:lastRowFirstColumn="0" w:lastRowLastColumn="0"/>
+            </w:pPr>
+            <w:r>
+              <w:t>4.735</w:t>
+            </w:r>
+          </w:p>
+        </w:tc>
+        <w:tc>
+          <w:tcPr>
+            <w:tcW w:w="1332" w:type="dxa"/>
+            <w:vAlign w:val="center"/>
+          </w:tcPr>
+          <w:p>
+            <w:pPr>
+              <w:jc w:val="center"/>
+              <w:cnfStyle w:val="000000100000" w:firstRow="0" w:lastRow="0" w:firstColumn="0" w:lastColumn="0" w:oddVBand="0" w:evenVBand="0" w:oddHBand="1" w:evenHBand="0" w:firstRowFirstColumn="0" w:firstRowLastColumn="0" w:lastRowFirstColumn="0" w:lastRowLastColumn="0"/>
+            </w:pPr>
+            <w:r>
+              <w:t>4.829</w:t>
+            </w:r>
+          </w:p>
+        </w:tc>
+        <w:tc>
+          <w:tcPr>
+            <w:tcW w:w="971" w:type="dxa"/>
+            <w:vAlign w:val="center"/>
+          </w:tcPr>
+          <w:p>
+            <w:pPr>
+              <w:jc w:val="center"/>
+              <w:cnfStyle w:val="000000100000" w:firstRow="0" w:lastRow="0" w:firstColumn="0" w:lastColumn="0" w:oddVBand="0" w:evenVBand="0" w:oddHBand="1" w:evenHBand="0" w:firstRowFirstColumn="0" w:firstRowLastColumn="0" w:lastRowFirstColumn="0" w:lastRowLastColumn="0"/>
+            </w:pPr>
+            <w:r>
+              <w:t>47.072</w:t>
+            </w:r>
+          </w:p>
+        </w:tc>
+        <w:tc>
+          <w:tcPr>
+            <w:tcW w:w="1469" w:type="dxa"/>
+            <w:vAlign w:val="center"/>
+          </w:tcPr>
+          <w:p>
+            <w:pPr>
+              <w:jc w:val="center"/>
+              <w:cnfStyle w:val="000000100000" w:firstRow="0" w:lastRow="0" w:firstColumn="0" w:lastColumn="0" w:oddVBand="0" w:evenVBand="0" w:oddHBand="1" w:evenHBand="0" w:firstRowFirstColumn="0" w:firstRowLastColumn="0" w:lastRowFirstColumn="0" w:lastRowLastColumn="0"/>
+            </w:pPr>
+            <w:r>
+              <w:t>463.977</w:t>
+            </w:r>
+          </w:p>
+        </w:tc>
+        <w:tc>
+          <w:tcPr>
+            <w:tcW w:w="970" w:type="dxa"/>
+            <w:vAlign w:val="center"/>
+          </w:tcPr>
+          <w:p>
+            <w:pPr>
+              <w:jc w:val="center"/>
+              <w:cnfStyle w:val="000000100000" w:firstRow="0" w:lastRow="0" w:firstColumn="0" w:lastColumn="0" w:oddVBand="0" w:evenVBand="0" w:oddHBand="1" w:evenHBand="0" w:firstRowFirstColumn="0" w:firstRowLastColumn="0" w:lastRowFirstColumn="0" w:lastRowLastColumn="0"/>
+            </w:pPr>
+            <w:r>
+              <w:t>6.763</w:t>
+            </w:r>
+          </w:p>
+        </w:tc>
+        <w:tc>
+          <w:tcPr>
+            <w:tcW w:w="983" w:type="dxa"/>
+            <w:vAlign w:val="center"/>
+          </w:tcPr>
+          <w:p>
+            <w:pPr>
+              <w:jc w:val="center"/>
+              <w:cnfStyle w:val="000000100000" w:firstRow="0" w:lastRow="0" w:firstColumn="0" w:lastColumn="0" w:oddVBand="0" w:evenVBand="0" w:oddHBand="1" w:evenHBand="0" w:firstRowFirstColumn="0" w:firstRowLastColumn="0" w:lastRowFirstColumn="0" w:lastRowLastColumn="0"/>
+            </w:pPr>
+            <w:r>
+              <w:t>83.45</w:t>
+            </w:r>
+          </w:p>
+        </w:tc>
+      </w:tr>
+      <w:tr>
+        <w:trPr>
+          <w:trHeight w:val="261"/>
+        </w:trPr>
+        <w:tc>
+          <w:tcPr>
+            <w:cnfStyle w:val="001000000000" w:firstRow="0" w:lastRow="0" w:firstColumn="1" w:lastColumn="0" w:oddVBand="0" w:evenVBand="0" w:oddHBand="0" w:evenHBand="0" w:firstRowFirstColumn="0" w:firstRowLastColumn="0" w:lastRowFirstColumn="0" w:lastRowLastColumn="0"/>
+            <w:tcW w:w="1638" w:type="dxa"/>
+          </w:tcPr>
+          <w:p>
+            <w:pPr>
+              <w:jc w:val="center"/>
+            </w:pPr>
+            <w:r>
+              <w:t>Todas</w:t>
+            </w:r>
+          </w:p>
+        </w:tc>
+        <w:tc>
+          <w:tcPr>
+            <w:tcW w:w="987" w:type="dxa"/>
+            <w:vAlign w:val="center"/>
+          </w:tcPr>
+          <w:p>
+            <w:pPr>
+              <w:jc w:val="center"/>
+              <w:cnfStyle w:val="000000000000" w:firstRow="0" w:lastRow="0" w:firstColumn="0" w:lastColumn="0" w:oddVBand="0" w:evenVBand="0" w:oddHBand="0" w:evenHBand="0" w:firstRowFirstColumn="0" w:firstRowLastColumn="0" w:lastRowFirstColumn="0" w:lastRowLastColumn="0"/>
+              <w:rPr>
+                <w:b/>
+                <w:bCs/>
+              </w:rPr>
+            </w:pPr>
+          </w:p>
+        </w:tc>
+        <w:tc>
+          <w:tcPr>
+            <w:tcW w:w="844" w:type="dxa"/>
+            <w:vAlign w:val="center"/>
+          </w:tcPr>
+          <w:p>
+            <w:pPr>
+              <w:jc w:val="center"/>
+              <w:cnfStyle w:val="000000000000" w:firstRow="0" w:lastRow="0" w:firstColumn="0" w:lastColumn="0" w:oddVBand="0" w:evenVBand="0" w:oddHBand="0" w:evenHBand="0" w:firstRowFirstColumn="0" w:firstRowLastColumn="0" w:lastRowFirstColumn="0" w:lastRowLastColumn="0"/>
+              <w:rPr>
+                <w:b/>
+                <w:bCs/>
+              </w:rPr>
+            </w:pPr>
+          </w:p>
+        </w:tc>
+        <w:tc>
+          <w:tcPr>
+            <w:tcW w:w="1332" w:type="dxa"/>
+            <w:vAlign w:val="center"/>
+          </w:tcPr>
+          <w:p>
+            <w:pPr>
+              <w:jc w:val="center"/>
+              <w:cnfStyle w:val="000000000000" w:firstRow="0" w:lastRow="0" w:firstColumn="0" w:lastColumn="0" w:oddVBand="0" w:evenVBand="0" w:oddHBand="0" w:evenHBand="0" w:firstRowFirstColumn="0" w:firstRowLastColumn="0" w:lastRowFirstColumn="0" w:lastRowLastColumn="0"/>
+              <w:rPr>
+                <w:b/>
+                <w:bCs/>
+              </w:rPr>
+            </w:pPr>
+          </w:p>
+        </w:tc>
+        <w:tc>
+          <w:tcPr>
+            <w:tcW w:w="971" w:type="dxa"/>
+            <w:vAlign w:val="center"/>
+          </w:tcPr>
+          <w:p>
+            <w:pPr>
+              <w:jc w:val="center"/>
+              <w:cnfStyle w:val="000000000000" w:firstRow="0" w:lastRow="0" w:firstColumn="0" w:lastColumn="0" w:oddVBand="0" w:evenVBand="0" w:oddHBand="0" w:evenHBand="0" w:firstRowFirstColumn="0" w:firstRowLastColumn="0" w:lastRowFirstColumn="0" w:lastRowLastColumn="0"/>
+              <w:rPr>
+                <w:b/>
+                <w:bCs/>
+              </w:rPr>
+            </w:pPr>
+          </w:p>
+        </w:tc>
+        <w:tc>
+          <w:tcPr>
+            <w:tcW w:w="1469" w:type="dxa"/>
+            <w:vAlign w:val="center"/>
+          </w:tcPr>
+          <w:p>
+            <w:pPr>
+              <w:jc w:val="center"/>
+              <w:cnfStyle w:val="000000000000" w:firstRow="0" w:lastRow="0" w:firstColumn="0" w:lastColumn="0" w:oddVBand="0" w:evenVBand="0" w:oddHBand="0" w:evenHBand="0" w:firstRowFirstColumn="0" w:firstRowLastColumn="0" w:lastRowFirstColumn="0" w:lastRowLastColumn="0"/>
+              <w:rPr>
+                <w:b/>
+                <w:bCs/>
+              </w:rPr>
+            </w:pPr>
+          </w:p>
+        </w:tc>
+        <w:tc>
+          <w:tcPr>
+            <w:tcW w:w="970" w:type="dxa"/>
+            <w:vAlign w:val="center"/>
+          </w:tcPr>
+          <w:p>
+            <w:pPr>
+              <w:jc w:val="center"/>
+              <w:cnfStyle w:val="000000000000" w:firstRow="0" w:lastRow="0" w:firstColumn="0" w:lastColumn="0" w:oddVBand="0" w:evenVBand="0" w:oddHBand="0" w:evenHBand="0" w:firstRowFirstColumn="0" w:firstRowLastColumn="0" w:lastRowFirstColumn="0" w:lastRowLastColumn="0"/>
+              <w:rPr>
+                <w:b/>
+                <w:bCs/>
+              </w:rPr>
+            </w:pPr>
+          </w:p>
+        </w:tc>
+        <w:tc>
+          <w:tcPr>
+            <w:tcW w:w="983" w:type="dxa"/>
+            <w:vAlign w:val="center"/>
+          </w:tcPr>
+          <w:p>
+            <w:pPr>
+              <w:jc w:val="center"/>
+              <w:cnfStyle w:val="000000000000" w:firstRow="0" w:lastRow="0" w:firstColumn="0" w:lastColumn="0" w:oddVBand="0" w:evenVBand="0" w:oddHBand="0" w:evenHBand="0" w:firstRowFirstColumn="0" w:firstRowLastColumn="0" w:lastRowFirstColumn="0" w:lastRowLastColumn="0"/>
+              <w:rPr>
+                <w:b/>
+                <w:bCs/>
+              </w:rPr>
+            </w:pPr>
+          </w:p>
+        </w:tc>
+      </w:tr>
+    </w:tbl>
+    <w:p>
+      <w:pPr>
+        <w:jc w:val="both"/>
+        <w:rPr>
+          <w:b/>
+          <w:bCs/>
+        </w:rPr>
+      </w:pPr>
+    </w:p>
+    <w:p>
+      <w:pPr>
+        <w:jc w:val="center"/>
+        <w:rPr>
+          <w:b/>
+          <w:bCs/>
+        </w:rPr>
+      </w:pPr>
+      <w:r>
+        <w:rPr>
+          <w:b/>
+          <w:bCs/>
+        </w:rPr>
+        <w:t>LASSO</w:t>
+      </w:r>
+    </w:p>
+    <w:tbl>
+      <w:tblPr>
+        <w:tblStyle w:val="Tablaconcuadrcula5oscura-nfasis5"/>
+        <w:tblW w:w="9194" w:type="dxa"/>
+        <w:tblInd w:w="-5" w:type="dxa"/>
+        <w:tblLook w:val="04A0" w:firstRow="1" w:lastRow="0" w:firstColumn="1" w:lastColumn="0" w:noHBand="0" w:noVBand="1"/>
+      </w:tblPr>
+      <w:tblGrid>
+        <w:gridCol w:w="1638"/>
+        <w:gridCol w:w="987"/>
+        <w:gridCol w:w="844"/>
+        <w:gridCol w:w="1332"/>
+        <w:gridCol w:w="971"/>
+        <w:gridCol w:w="1469"/>
+        <w:gridCol w:w="970"/>
+        <w:gridCol w:w="983"/>
+      </w:tblGrid>
+      <w:tr>
+        <w:trPr>
+          <w:cnfStyle w:val="100000000000" w:firstRow="1" w:lastRow="0" w:firstColumn="0" w:lastColumn="0" w:oddVBand="0" w:evenVBand="0" w:oddHBand="0" w:evenHBand="0" w:firstRowFirstColumn="0" w:firstRowLastColumn="0" w:lastRowFirstColumn="0" w:lastRowLastColumn="0"/>
+          <w:trHeight w:val="534"/>
+        </w:trPr>
+        <w:tc>
+          <w:tcPr>
+            <w:cnfStyle w:val="001000000000" w:firstRow="0" w:lastRow="0" w:firstColumn="1" w:lastColumn="0" w:oddVBand="0" w:evenVBand="0" w:oddHBand="0" w:evenHBand="0" w:firstRowFirstColumn="0" w:firstRowLastColumn="0" w:lastRowFirstColumn="0" w:lastRowLastColumn="0"/>
+            <w:tcW w:w="1638" w:type="dxa"/>
+          </w:tcPr>
+          <w:p>
+            <w:pPr>
+              <w:jc w:val="center"/>
+            </w:pPr>
+            <w:r>
+              <w:t>VARIABLES</w:t>
+            </w:r>
+          </w:p>
+        </w:tc>
+        <w:tc>
+          <w:tcPr>
+            <w:tcW w:w="987" w:type="dxa"/>
+            <w:vAlign w:val="center"/>
+          </w:tcPr>
+          <w:p>
+            <w:pPr>
+              <w:jc w:val="center"/>
+              <w:cnfStyle w:val="100000000000" w:firstRow="1" w:lastRow="0" w:firstColumn="0" w:lastColumn="0" w:oddVBand="0" w:evenVBand="0" w:oddHBand="0" w:evenHBand="0" w:firstRowFirstColumn="0" w:firstRowLastColumn="0" w:lastRowFirstColumn="0" w:lastRowLastColumn="0"/>
+            </w:pPr>
+            <w:r>
+              <w:t>Rolling</w:t>
+            </w:r>
+          </w:p>
+        </w:tc>
+        <w:tc>
+          <w:tcPr>
+            <w:tcW w:w="844" w:type="dxa"/>
+            <w:vAlign w:val="center"/>
+          </w:tcPr>
+          <w:p>
+            <w:pPr>
+              <w:jc w:val="center"/>
+              <w:cnfStyle w:val="100000000000" w:firstRow="1" w:lastRow="0" w:firstColumn="0" w:lastColumn="0" w:oddVBand="0" w:evenVBand="0" w:oddHBand="0" w:evenHBand="0" w:firstRowFirstColumn="0" w:firstRowLastColumn="0" w:lastRowFirstColumn="0" w:lastRowLastColumn="0"/>
+            </w:pPr>
+            <w:r>
+              <w:t>MAE</w:t>
+            </w:r>
+          </w:p>
+        </w:tc>
+        <w:tc>
+          <w:tcPr>
+            <w:tcW w:w="1332" w:type="dxa"/>
+            <w:vAlign w:val="center"/>
+          </w:tcPr>
+          <w:p>
+            <w:pPr>
+              <w:jc w:val="center"/>
+              <w:cnfStyle w:val="100000000000" w:firstRow="1" w:lastRow="0" w:firstColumn="0" w:lastColumn="0" w:oddVBand="0" w:evenVBand="0" w:oddHBand="0" w:evenHBand="0" w:firstRowFirstColumn="0" w:firstRowLastColumn="0" w:lastRowFirstColumn="0" w:lastRowLastColumn="0"/>
+            </w:pPr>
+            <w:r>
+              <w:t>STD(MAE)</w:t>
+            </w:r>
+          </w:p>
+        </w:tc>
+        <w:tc>
+          <w:tcPr>
+            <w:tcW w:w="971" w:type="dxa"/>
+            <w:vAlign w:val="center"/>
+          </w:tcPr>
+          <w:p>
+            <w:pPr>
+              <w:jc w:val="center"/>
+              <w:cnfStyle w:val="100000000000" w:firstRow="1" w:lastRow="0" w:firstColumn="0" w:lastColumn="0" w:oddVBand="0" w:evenVBand="0" w:oddHBand="0" w:evenHBand="0" w:firstRowFirstColumn="0" w:firstRowLastColumn="0" w:lastRowFirstColumn="0" w:lastRowLastColumn="0"/>
+            </w:pPr>
+            <w:r>
+              <w:t>MAPE</w:t>
+            </w:r>
+          </w:p>
+        </w:tc>
+        <w:tc>
+          <w:tcPr>
+            <w:tcW w:w="1469" w:type="dxa"/>
+            <w:vAlign w:val="center"/>
+          </w:tcPr>
+          <w:p>
+            <w:pPr>
+              <w:jc w:val="center"/>
+              <w:cnfStyle w:val="100000000000" w:firstRow="1" w:lastRow="0" w:firstColumn="0" w:lastColumn="0" w:oddVBand="0" w:evenVBand="0" w:oddHBand="0" w:evenHBand="0" w:firstRowFirstColumn="0" w:firstRowLastColumn="0" w:lastRowFirstColumn="0" w:lastRowLastColumn="0"/>
+            </w:pPr>
+            <w:r>
+              <w:t>STD(MAPE)</w:t>
+            </w:r>
+          </w:p>
+        </w:tc>
+        <w:tc>
+          <w:tcPr>
+            <w:tcW w:w="970" w:type="dxa"/>
+            <w:vAlign w:val="center"/>
+          </w:tcPr>
+          <w:p>
+            <w:pPr>
+              <w:jc w:val="center"/>
+              <w:cnfStyle w:val="100000000000" w:firstRow="1" w:lastRow="0" w:firstColumn="0" w:lastColumn="0" w:oddVBand="0" w:evenVBand="0" w:oddHBand="0" w:evenHBand="0" w:firstRowFirstColumn="0" w:firstRowLastColumn="0" w:lastRowFirstColumn="0" w:lastRowLastColumn="0"/>
+            </w:pPr>
+            <w:r>
+              <w:t>RMSE</w:t>
+            </w:r>
+          </w:p>
+        </w:tc>
+        <w:tc>
+          <w:tcPr>
+            <w:tcW w:w="983" w:type="dxa"/>
+            <w:vAlign w:val="center"/>
+          </w:tcPr>
+          <w:p>
+            <w:pPr>
+              <w:jc w:val="center"/>
+              <w:cnfStyle w:val="100000000000" w:firstRow="1" w:lastRow="0" w:firstColumn="0" w:lastColumn="0" w:oddVBand="0" w:evenVBand="0" w:oddHBand="0" w:evenHBand="0" w:firstRowFirstColumn="0" w:firstRowLastColumn="0" w:lastRowFirstColumn="0" w:lastRowLastColumn="0"/>
+            </w:pPr>
+            <w:r>
+              <w:t>% TREND</w:t>
+            </w:r>
+          </w:p>
+        </w:tc>
+      </w:tr>
+      <w:tr>
+        <w:trPr>
+          <w:cnfStyle w:val="000000100000" w:firstRow="0" w:lastRow="0" w:firstColumn="0" w:lastColumn="0" w:oddVBand="0" w:evenVBand="0" w:oddHBand="1" w:evenHBand="0" w:firstRowFirstColumn="0" w:firstRowLastColumn="0" w:lastRowFirstColumn="0" w:lastRowLastColumn="0"/>
+          <w:trHeight w:val="261"/>
+        </w:trPr>
+        <w:tc>
+          <w:tcPr>
+            <w:cnfStyle w:val="001000000000" w:firstRow="0" w:lastRow="0" w:firstColumn="1" w:lastColumn="0" w:oddVBand="0" w:evenVBand="0" w:oddHBand="0" w:evenHBand="0" w:firstRowFirstColumn="0" w:firstRowLastColumn="0" w:lastRowFirstColumn="0" w:lastRowLastColumn="0"/>
+            <w:tcW w:w="1638" w:type="dxa"/>
+          </w:tcPr>
+          <w:p>
+            <w:pPr>
+              <w:jc w:val="center"/>
+            </w:pPr>
+            <w:r>
+              <w:t>Todas</w:t>
+            </w:r>
+          </w:p>
+        </w:tc>
+        <w:tc>
+          <w:tcPr>
+            <w:tcW w:w="987" w:type="dxa"/>
+            <w:vAlign w:val="center"/>
+          </w:tcPr>
+          <w:p>
+            <w:pPr>
+              <w:jc w:val="center"/>
+              <w:cnfStyle w:val="000000100000" w:firstRow="0" w:lastRow="0" w:firstColumn="0" w:lastColumn="0" w:oddVBand="0" w:evenVBand="0" w:oddHBand="1" w:evenHBand="0" w:firstRowFirstColumn="0" w:firstRowLastColumn="0" w:lastRowFirstColumn="0" w:lastRowLastColumn="0"/>
+            </w:pPr>
+            <w:r>
+              <w:t>No</w:t>
+            </w:r>
+          </w:p>
+        </w:tc>
+        <w:tc>
+          <w:tcPr>
+            <w:tcW w:w="844" w:type="dxa"/>
+            <w:vAlign w:val="center"/>
+          </w:tcPr>
+          <w:p>
+            <w:pPr>
+              <w:jc w:val="center"/>
+              <w:cnfStyle w:val="000000100000" w:firstRow="0" w:lastRow="0" w:firstColumn="0" w:lastColumn="0" w:oddVBand="0" w:evenVBand="0" w:oddHBand="1" w:evenHBand="0" w:firstRowFirstColumn="0" w:firstRowLastColumn="0" w:lastRowFirstColumn="0" w:lastRowLastColumn="0"/>
+            </w:pPr>
+          </w:p>
+        </w:tc>
+        <w:tc>
+          <w:tcPr>
+            <w:tcW w:w="1332" w:type="dxa"/>
+            <w:vAlign w:val="center"/>
+          </w:tcPr>
+          <w:p>
+            <w:pPr>
+              <w:jc w:val="center"/>
+              <w:cnfStyle w:val="000000100000" w:firstRow="0" w:lastRow="0" w:firstColumn="0" w:lastColumn="0" w:oddVBand="0" w:evenVBand="0" w:oddHBand="1" w:evenHBand="0" w:firstRowFirstColumn="0" w:firstRowLastColumn="0" w:lastRowFirstColumn="0" w:lastRowLastColumn="0"/>
+            </w:pPr>
+          </w:p>
+        </w:tc>
+        <w:tc>
+          <w:tcPr>
+            <w:tcW w:w="971" w:type="dxa"/>
+            <w:vAlign w:val="center"/>
+          </w:tcPr>
+          <w:p>
+            <w:pPr>
+              <w:jc w:val="center"/>
+              <w:cnfStyle w:val="000000100000" w:firstRow="0" w:lastRow="0" w:firstColumn="0" w:lastColumn="0" w:oddVBand="0" w:evenVBand="0" w:oddHBand="1" w:evenHBand="0" w:firstRowFirstColumn="0" w:firstRowLastColumn="0" w:lastRowFirstColumn="0" w:lastRowLastColumn="0"/>
+            </w:pPr>
+          </w:p>
+        </w:tc>
+        <w:tc>
+          <w:tcPr>
+            <w:tcW w:w="1469" w:type="dxa"/>
+            <w:vAlign w:val="center"/>
+          </w:tcPr>
+          <w:p>
+            <w:pPr>
+              <w:jc w:val="center"/>
+              <w:cnfStyle w:val="000000100000" w:firstRow="0" w:lastRow="0" w:firstColumn="0" w:lastColumn="0" w:oddVBand="0" w:evenVBand="0" w:oddHBand="1" w:evenHBand="0" w:firstRowFirstColumn="0" w:firstRowLastColumn="0" w:lastRowFirstColumn="0" w:lastRowLastColumn="0"/>
+            </w:pPr>
+          </w:p>
+        </w:tc>
+        <w:tc>
+          <w:tcPr>
+            <w:tcW w:w="970" w:type="dxa"/>
+            <w:vAlign w:val="center"/>
+          </w:tcPr>
+          <w:p>
+            <w:pPr>
+              <w:jc w:val="center"/>
+              <w:cnfStyle w:val="000000100000" w:firstRow="0" w:lastRow="0" w:firstColumn="0" w:lastColumn="0" w:oddVBand="0" w:evenVBand="0" w:oddHBand="1" w:evenHBand="0" w:firstRowFirstColumn="0" w:firstRowLastColumn="0" w:lastRowFirstColumn="0" w:lastRowLastColumn="0"/>
+            </w:pPr>
+          </w:p>
+        </w:tc>
+        <w:tc>
+          <w:tcPr>
+            <w:tcW w:w="983" w:type="dxa"/>
+            <w:vAlign w:val="center"/>
+          </w:tcPr>
+          <w:p>
+            <w:pPr>
+              <w:jc w:val="center"/>
+              <w:cnfStyle w:val="000000100000" w:firstRow="0" w:lastRow="0" w:firstColumn="0" w:lastColumn="0" w:oddVBand="0" w:evenVBand="0" w:oddHBand="1" w:evenHBand="0" w:firstRowFirstColumn="0" w:firstRowLastColumn="0" w:lastRowFirstColumn="0" w:lastRowLastColumn="0"/>
+            </w:pPr>
+          </w:p>
+        </w:tc>
+      </w:tr>
+      <w:tr>
+        <w:trPr>
+          <w:trHeight w:val="261"/>
+        </w:trPr>
+        <w:tc>
+          <w:tcPr>
+            <w:cnfStyle w:val="001000000000" w:firstRow="0" w:lastRow="0" w:firstColumn="1" w:lastColumn="0" w:oddVBand="0" w:evenVBand="0" w:oddHBand="0" w:evenHBand="0" w:firstRowFirstColumn="0" w:firstRowLastColumn="0" w:lastRowFirstColumn="0" w:lastRowLastColumn="0"/>
+            <w:tcW w:w="1638" w:type="dxa"/>
+          </w:tcPr>
+          <w:p>
+            <w:pPr>
+              <w:jc w:val="center"/>
+            </w:pPr>
+            <w:r>
+              <w:t>Todas</w:t>
+            </w:r>
+          </w:p>
+        </w:tc>
+        <w:tc>
+          <w:tcPr>
+            <w:tcW w:w="987" w:type="dxa"/>
+            <w:vAlign w:val="center"/>
+          </w:tcPr>
+          <w:p>
+            <w:pPr>
+              <w:jc w:val="center"/>
+              <w:cnfStyle w:val="000000000000" w:firstRow="0" w:lastRow="0" w:firstColumn="0" w:lastColumn="0" w:oddVBand="0" w:evenVBand="0" w:oddHBand="0" w:evenHBand="0" w:firstRowFirstColumn="0" w:firstRowLastColumn="0" w:lastRowFirstColumn="0" w:lastRowLastColumn="0"/>
+            </w:pPr>
+          </w:p>
+        </w:tc>
+        <w:tc>
+          <w:tcPr>
+            <w:tcW w:w="844" w:type="dxa"/>
+            <w:vAlign w:val="center"/>
+          </w:tcPr>
+          <w:p>
+            <w:pPr>
+              <w:jc w:val="center"/>
+              <w:cnfStyle w:val="000000000000" w:firstRow="0" w:lastRow="0" w:firstColumn="0" w:lastColumn="0" w:oddVBand="0" w:evenVBand="0" w:oddHBand="0" w:evenHBand="0" w:firstRowFirstColumn="0" w:firstRowLastColumn="0" w:lastRowFirstColumn="0" w:lastRowLastColumn="0"/>
+            </w:pPr>
+          </w:p>
+        </w:tc>
+        <w:tc>
+          <w:tcPr>
+            <w:tcW w:w="1332" w:type="dxa"/>
+            <w:vAlign w:val="center"/>
+          </w:tcPr>
+          <w:p>
+            <w:pPr>
+              <w:jc w:val="center"/>
+              <w:cnfStyle w:val="000000000000" w:firstRow="0" w:lastRow="0" w:firstColumn="0" w:lastColumn="0" w:oddVBand="0" w:evenVBand="0" w:oddHBand="0" w:evenHBand="0" w:firstRowFirstColumn="0" w:firstRowLastColumn="0" w:lastRowFirstColumn="0" w:lastRowLastColumn="0"/>
+            </w:pPr>
+          </w:p>
+        </w:tc>
+        <w:tc>
+          <w:tcPr>
+            <w:tcW w:w="971" w:type="dxa"/>
+            <w:vAlign w:val="center"/>
+          </w:tcPr>
+          <w:p>
+            <w:pPr>
+              <w:jc w:val="center"/>
+              <w:cnfStyle w:val="000000000000" w:firstRow="0" w:lastRow="0" w:firstColumn="0" w:lastColumn="0" w:oddVBand="0" w:evenVBand="0" w:oddHBand="0" w:evenHBand="0" w:firstRowFirstColumn="0" w:firstRowLastColumn="0" w:lastRowFirstColumn="0" w:lastRowLastColumn="0"/>
+            </w:pPr>
+          </w:p>
+        </w:tc>
+        <w:tc>
+          <w:tcPr>
+            <w:tcW w:w="1469" w:type="dxa"/>
+            <w:vAlign w:val="center"/>
+          </w:tcPr>
+          <w:p>
+            <w:pPr>
+              <w:jc w:val="center"/>
+              <w:cnfStyle w:val="000000000000" w:firstRow="0" w:lastRow="0" w:firstColumn="0" w:lastColumn="0" w:oddVBand="0" w:evenVBand="0" w:oddHBand="0" w:evenHBand="0" w:firstRowFirstColumn="0" w:firstRowLastColumn="0" w:lastRowFirstColumn="0" w:lastRowLastColumn="0"/>
+            </w:pPr>
+          </w:p>
+        </w:tc>
+        <w:tc>
+          <w:tcPr>
+            <w:tcW w:w="970" w:type="dxa"/>
+            <w:vAlign w:val="center"/>
+          </w:tcPr>
+          <w:p>
+            <w:pPr>
+              <w:jc w:val="center"/>
+              <w:cnfStyle w:val="000000000000" w:firstRow="0" w:lastRow="0" w:firstColumn="0" w:lastColumn="0" w:oddVBand="0" w:evenVBand="0" w:oddHBand="0" w:evenHBand="0" w:firstRowFirstColumn="0" w:firstRowLastColumn="0" w:lastRowFirstColumn="0" w:lastRowLastColumn="0"/>
+            </w:pPr>
+          </w:p>
+        </w:tc>
+        <w:tc>
+          <w:tcPr>
+            <w:tcW w:w="983" w:type="dxa"/>
+            <w:vAlign w:val="center"/>
+          </w:tcPr>
+          <w:p>
+            <w:pPr>
+              <w:jc w:val="center"/>
+              <w:cnfStyle w:val="000000000000" w:firstRow="0" w:lastRow="0" w:firstColumn="0" w:lastColumn="0" w:oddVBand="0" w:evenVBand="0" w:oddHBand="0" w:evenHBand="0" w:firstRowFirstColumn="0" w:firstRowLastColumn="0" w:lastRowFirstColumn="0" w:lastRowLastColumn="0"/>
+            </w:pPr>
+          </w:p>
+        </w:tc>
+      </w:tr>
+      <w:tr>
+        <w:trPr>
+          <w:cnfStyle w:val="000000100000" w:firstRow="0" w:lastRow="0" w:firstColumn="0" w:lastColumn="0" w:oddVBand="0" w:evenVBand="0" w:oddHBand="1" w:evenHBand="0" w:firstRowFirstColumn="0" w:firstRowLastColumn="0" w:lastRowFirstColumn="0" w:lastRowLastColumn="0"/>
+          <w:trHeight w:val="261"/>
+        </w:trPr>
+        <w:tc>
+          <w:tcPr>
+            <w:cnfStyle w:val="001000000000" w:firstRow="0" w:lastRow="0" w:firstColumn="1" w:lastColumn="0" w:oddVBand="0" w:evenVBand="0" w:oddHBand="0" w:evenHBand="0" w:firstRowFirstColumn="0" w:firstRowLastColumn="0" w:lastRowFirstColumn="0" w:lastRowLastColumn="0"/>
+            <w:tcW w:w="1638" w:type="dxa"/>
+          </w:tcPr>
+          <w:p>
+            <w:pPr>
+              <w:jc w:val="center"/>
+            </w:pPr>
+            <w:r>
+              <w:t>Todas</w:t>
+            </w:r>
+          </w:p>
+        </w:tc>
+        <w:tc>
+          <w:tcPr>
+            <w:tcW w:w="987" w:type="dxa"/>
+            <w:vAlign w:val="center"/>
+          </w:tcPr>
+          <w:p>
+            <w:pPr>
+              <w:jc w:val="center"/>
+              <w:cnfStyle w:val="000000100000" w:firstRow="0" w:lastRow="0" w:firstColumn="0" w:lastColumn="0" w:oddVBand="0" w:evenVBand="0" w:oddHBand="1" w:evenHBand="0" w:firstRowFirstColumn="0" w:firstRowLastColumn="0" w:lastRowFirstColumn="0" w:lastRowLastColumn="0"/>
+            </w:pPr>
+          </w:p>
+        </w:tc>
+        <w:tc>
+          <w:tcPr>
+            <w:tcW w:w="844" w:type="dxa"/>
+            <w:vAlign w:val="center"/>
+          </w:tcPr>
+          <w:p>
+            <w:pPr>
+              <w:jc w:val="center"/>
+              <w:cnfStyle w:val="000000100000" w:firstRow="0" w:lastRow="0" w:firstColumn="0" w:lastColumn="0" w:oddVBand="0" w:evenVBand="0" w:oddHBand="1" w:evenHBand="0" w:firstRowFirstColumn="0" w:firstRowLastColumn="0" w:lastRowFirstColumn="0" w:lastRowLastColumn="0"/>
+            </w:pPr>
+          </w:p>
+        </w:tc>
+        <w:tc>
+          <w:tcPr>
+            <w:tcW w:w="1332" w:type="dxa"/>
+            <w:vAlign w:val="center"/>
+          </w:tcPr>
+          <w:p>
+            <w:pPr>
+              <w:jc w:val="center"/>
+              <w:cnfStyle w:val="000000100000" w:firstRow="0" w:lastRow="0" w:firstColumn="0" w:lastColumn="0" w:oddVBand="0" w:evenVBand="0" w:oddHBand="1" w:evenHBand="0" w:firstRowFirstColumn="0" w:firstRowLastColumn="0" w:lastRowFirstColumn="0" w:lastRowLastColumn="0"/>
+            </w:pPr>
+          </w:p>
+        </w:tc>
+        <w:tc>
+          <w:tcPr>
+            <w:tcW w:w="971" w:type="dxa"/>
+            <w:vAlign w:val="center"/>
+          </w:tcPr>
+          <w:p>
+            <w:pPr>
+              <w:jc w:val="center"/>
+              <w:cnfStyle w:val="000000100000" w:firstRow="0" w:lastRow="0" w:firstColumn="0" w:lastColumn="0" w:oddVBand="0" w:evenVBand="0" w:oddHBand="1" w:evenHBand="0" w:firstRowFirstColumn="0" w:firstRowLastColumn="0" w:lastRowFirstColumn="0" w:lastRowLastColumn="0"/>
+            </w:pPr>
+          </w:p>
+        </w:tc>
+        <w:tc>
+          <w:tcPr>
+            <w:tcW w:w="1469" w:type="dxa"/>
+            <w:vAlign w:val="center"/>
+          </w:tcPr>
+          <w:p>
+            <w:pPr>
+              <w:jc w:val="center"/>
+              <w:cnfStyle w:val="000000100000" w:firstRow="0" w:lastRow="0" w:firstColumn="0" w:lastColumn="0" w:oddVBand="0" w:evenVBand="0" w:oddHBand="1" w:evenHBand="0" w:firstRowFirstColumn="0" w:firstRowLastColumn="0" w:lastRowFirstColumn="0" w:lastRowLastColumn="0"/>
+            </w:pPr>
+          </w:p>
+        </w:tc>
+        <w:tc>
+          <w:tcPr>
+            <w:tcW w:w="970" w:type="dxa"/>
+            <w:vAlign w:val="center"/>
+          </w:tcPr>
+          <w:p>
+            <w:pPr>
+              <w:jc w:val="center"/>
+              <w:cnfStyle w:val="000000100000" w:firstRow="0" w:lastRow="0" w:firstColumn="0" w:lastColumn="0" w:oddVBand="0" w:evenVBand="0" w:oddHBand="1" w:evenHBand="0" w:firstRowFirstColumn="0" w:firstRowLastColumn="0" w:lastRowFirstColumn="0" w:lastRowLastColumn="0"/>
+            </w:pPr>
+          </w:p>
+        </w:tc>
+        <w:tc>
+          <w:tcPr>
+            <w:tcW w:w="983" w:type="dxa"/>
+            <w:vAlign w:val="center"/>
+          </w:tcPr>
+          <w:p>
+            <w:pPr>
+              <w:jc w:val="center"/>
+              <w:cnfStyle w:val="000000100000" w:firstRow="0" w:lastRow="0" w:firstColumn="0" w:lastColumn="0" w:oddVBand="0" w:evenVBand="0" w:oddHBand="1" w:evenHBand="0" w:firstRowFirstColumn="0" w:firstRowLastColumn="0" w:lastRowFirstColumn="0" w:lastRowLastColumn="0"/>
+            </w:pPr>
+          </w:p>
+        </w:tc>
+      </w:tr>
+      <w:tr>
+        <w:trPr>
+          <w:trHeight w:val="261"/>
+        </w:trPr>
+        <w:tc>
+          <w:tcPr>
+            <w:cnfStyle w:val="001000000000" w:firstRow="0" w:lastRow="0" w:firstColumn="1" w:lastColumn="0" w:oddVBand="0" w:evenVBand="0" w:oddHBand="0" w:evenHBand="0" w:firstRowFirstColumn="0" w:firstRowLastColumn="0" w:lastRowFirstColumn="0" w:lastRowLastColumn="0"/>
+            <w:tcW w:w="1638" w:type="dxa"/>
+          </w:tcPr>
+          <w:p>
+            <w:pPr>
+              <w:jc w:val="center"/>
+            </w:pPr>
+            <w:r>
+              <w:t>Todas</w:t>
+            </w:r>
+          </w:p>
+        </w:tc>
+        <w:tc>
+          <w:tcPr>
+            <w:tcW w:w="987" w:type="dxa"/>
+            <w:vAlign w:val="center"/>
+          </w:tcPr>
+          <w:p>
+            <w:pPr>
+              <w:jc w:val="center"/>
+              <w:cnfStyle w:val="000000000000" w:firstRow="0" w:lastRow="0" w:firstColumn="0" w:lastColumn="0" w:oddVBand="0" w:evenVBand="0" w:oddHBand="0" w:evenHBand="0" w:firstRowFirstColumn="0" w:firstRowLastColumn="0" w:lastRowFirstColumn="0" w:lastRowLastColumn="0"/>
+            </w:pPr>
+          </w:p>
+        </w:tc>
+        <w:tc>
+          <w:tcPr>
+            <w:tcW w:w="844" w:type="dxa"/>
+            <w:vAlign w:val="center"/>
+          </w:tcPr>
+          <w:p>
+            <w:pPr>
+              <w:jc w:val="center"/>
+              <w:cnfStyle w:val="000000000000" w:firstRow="0" w:lastRow="0" w:firstColumn="0" w:lastColumn="0" w:oddVBand="0" w:evenVBand="0" w:oddHBand="0" w:evenHBand="0" w:firstRowFirstColumn="0" w:firstRowLastColumn="0" w:lastRowFirstColumn="0" w:lastRowLastColumn="0"/>
+            </w:pPr>
+          </w:p>
+        </w:tc>
+        <w:tc>
+          <w:tcPr>
+            <w:tcW w:w="1332" w:type="dxa"/>
+            <w:vAlign w:val="center"/>
+          </w:tcPr>
+          <w:p>
+            <w:pPr>
+              <w:jc w:val="center"/>
+              <w:cnfStyle w:val="000000000000" w:firstRow="0" w:lastRow="0" w:firstColumn="0" w:lastColumn="0" w:oddVBand="0" w:evenVBand="0" w:oddHBand="0" w:evenHBand="0" w:firstRowFirstColumn="0" w:firstRowLastColumn="0" w:lastRowFirstColumn="0" w:lastRowLastColumn="0"/>
+            </w:pPr>
+          </w:p>
+        </w:tc>
+        <w:tc>
+          <w:tcPr>
+            <w:tcW w:w="971" w:type="dxa"/>
+            <w:vAlign w:val="center"/>
+          </w:tcPr>
+          <w:p>
+            <w:pPr>
+              <w:jc w:val="center"/>
+              <w:cnfStyle w:val="000000000000" w:firstRow="0" w:lastRow="0" w:firstColumn="0" w:lastColumn="0" w:oddVBand="0" w:evenVBand="0" w:oddHBand="0" w:evenHBand="0" w:firstRowFirstColumn="0" w:firstRowLastColumn="0" w:lastRowFirstColumn="0" w:lastRowLastColumn="0"/>
+            </w:pPr>
+          </w:p>
+        </w:tc>
+        <w:tc>
+          <w:tcPr>
+            <w:tcW w:w="1469" w:type="dxa"/>
+            <w:vAlign w:val="center"/>
+          </w:tcPr>
+          <w:p>
+            <w:pPr>
+              <w:jc w:val="center"/>
+              <w:cnfStyle w:val="000000000000" w:firstRow="0" w:lastRow="0" w:firstColumn="0" w:lastColumn="0" w:oddVBand="0" w:evenVBand="0" w:oddHBand="0" w:evenHBand="0" w:firstRowFirstColumn="0" w:firstRowLastColumn="0" w:lastRowFirstColumn="0" w:lastRowLastColumn="0"/>
+            </w:pPr>
+          </w:p>
+        </w:tc>
+        <w:tc>
+          <w:tcPr>
+            <w:tcW w:w="970" w:type="dxa"/>
+            <w:vAlign w:val="center"/>
+          </w:tcPr>
+          <w:p>
+            <w:pPr>
+              <w:jc w:val="center"/>
+              <w:cnfStyle w:val="000000000000" w:firstRow="0" w:lastRow="0" w:firstColumn="0" w:lastColumn="0" w:oddVBand="0" w:evenVBand="0" w:oddHBand="0" w:evenHBand="0" w:firstRowFirstColumn="0" w:firstRowLastColumn="0" w:lastRowFirstColumn="0" w:lastRowLastColumn="0"/>
+            </w:pPr>
+          </w:p>
+        </w:tc>
+        <w:tc>
+          <w:tcPr>
+            <w:tcW w:w="983" w:type="dxa"/>
+            <w:vAlign w:val="center"/>
+          </w:tcPr>
+          <w:p>
+            <w:pPr>
+              <w:jc w:val="center"/>
+              <w:cnfStyle w:val="000000000000" w:firstRow="0" w:lastRow="0" w:firstColumn="0" w:lastColumn="0" w:oddVBand="0" w:evenVBand="0" w:oddHBand="0" w:evenHBand="0" w:firstRowFirstColumn="0" w:firstRowLastColumn="0" w:lastRowFirstColumn="0" w:lastRowLastColumn="0"/>
+            </w:pPr>
+          </w:p>
+        </w:tc>
+      </w:tr>
+      <w:tr>
+        <w:trPr>
+          <w:cnfStyle w:val="000000100000" w:firstRow="0" w:lastRow="0" w:firstColumn="0" w:lastColumn="0" w:oddVBand="0" w:evenVBand="0" w:oddHBand="1" w:evenHBand="0" w:firstRowFirstColumn="0" w:firstRowLastColumn="0" w:lastRowFirstColumn="0" w:lastRowLastColumn="0"/>
+          <w:trHeight w:val="273"/>
+        </w:trPr>
+        <w:tc>
+          <w:tcPr>
+            <w:cnfStyle w:val="001000000000" w:firstRow="0" w:lastRow="0" w:firstColumn="1" w:lastColumn="0" w:oddVBand="0" w:evenVBand="0" w:oddHBand="0" w:evenHBand="0" w:firstRowFirstColumn="0" w:firstRowLastColumn="0" w:lastRowFirstColumn="0" w:lastRowLastColumn="0"/>
+            <w:tcW w:w="1638" w:type="dxa"/>
+          </w:tcPr>
+          <w:p>
+            <w:pPr>
+              <w:jc w:val="center"/>
+            </w:pPr>
+            <w:r>
+              <w:t>Todas</w:t>
+            </w:r>
+          </w:p>
+        </w:tc>
+        <w:tc>
+          <w:tcPr>
+            <w:tcW w:w="987" w:type="dxa"/>
+            <w:vAlign w:val="center"/>
+          </w:tcPr>
+          <w:p>
+            <w:pPr>
+              <w:jc w:val="center"/>
+              <w:cnfStyle w:val="000000100000" w:firstRow="0" w:lastRow="0" w:firstColumn="0" w:lastColumn="0" w:oddVBand="0" w:evenVBand="0" w:oddHBand="1" w:evenHBand="0" w:firstRowFirstColumn="0" w:firstRowLastColumn="0" w:lastRowFirstColumn="0" w:lastRowLastColumn="0"/>
+            </w:pPr>
+          </w:p>
+        </w:tc>
+        <w:tc>
+          <w:tcPr>
+            <w:tcW w:w="844" w:type="dxa"/>
+            <w:vAlign w:val="center"/>
+          </w:tcPr>
+          <w:p>
+            <w:pPr>
+              <w:jc w:val="center"/>
+              <w:cnfStyle w:val="000000100000" w:firstRow="0" w:lastRow="0" w:firstColumn="0" w:lastColumn="0" w:oddVBand="0" w:evenVBand="0" w:oddHBand="1" w:evenHBand="0" w:firstRowFirstColumn="0" w:firstRowLastColumn="0" w:lastRowFirstColumn="0" w:lastRowLastColumn="0"/>
+            </w:pPr>
+          </w:p>
+        </w:tc>
+        <w:tc>
+          <w:tcPr>
+            <w:tcW w:w="1332" w:type="dxa"/>
+            <w:vAlign w:val="center"/>
+          </w:tcPr>
+          <w:p>
+            <w:pPr>
+              <w:jc w:val="center"/>
+              <w:cnfStyle w:val="000000100000" w:firstRow="0" w:lastRow="0" w:firstColumn="0" w:lastColumn="0" w:oddVBand="0" w:evenVBand="0" w:oddHBand="1" w:evenHBand="0" w:firstRowFirstColumn="0" w:firstRowLastColumn="0" w:lastRowFirstColumn="0" w:lastRowLastColumn="0"/>
+            </w:pPr>
+          </w:p>
+        </w:tc>
+        <w:tc>
+          <w:tcPr>
+            <w:tcW w:w="971" w:type="dxa"/>
+            <w:vAlign w:val="center"/>
+          </w:tcPr>
+          <w:p>
+            <w:pPr>
+              <w:jc w:val="center"/>
+              <w:cnfStyle w:val="000000100000" w:firstRow="0" w:lastRow="0" w:firstColumn="0" w:lastColumn="0" w:oddVBand="0" w:evenVBand="0" w:oddHBand="1" w:evenHBand="0" w:firstRowFirstColumn="0" w:firstRowLastColumn="0" w:lastRowFirstColumn="0" w:lastRowLastColumn="0"/>
+            </w:pPr>
+          </w:p>
+        </w:tc>
+        <w:tc>
+          <w:tcPr>
+            <w:tcW w:w="1469" w:type="dxa"/>
+            <w:vAlign w:val="center"/>
+          </w:tcPr>
+          <w:p>
+            <w:pPr>
+              <w:jc w:val="center"/>
+              <w:cnfStyle w:val="000000100000" w:firstRow="0" w:lastRow="0" w:firstColumn="0" w:lastColumn="0" w:oddVBand="0" w:evenVBand="0" w:oddHBand="1" w:evenHBand="0" w:firstRowFirstColumn="0" w:firstRowLastColumn="0" w:lastRowFirstColumn="0" w:lastRowLastColumn="0"/>
+            </w:pPr>
+          </w:p>
+        </w:tc>
+        <w:tc>
+          <w:tcPr>
+            <w:tcW w:w="970" w:type="dxa"/>
+            <w:vAlign w:val="center"/>
+          </w:tcPr>
+          <w:p>
+            <w:pPr>
+              <w:jc w:val="center"/>
+              <w:cnfStyle w:val="000000100000" w:firstRow="0" w:lastRow="0" w:firstColumn="0" w:lastColumn="0" w:oddVBand="0" w:evenVBand="0" w:oddHBand="1" w:evenHBand="0" w:firstRowFirstColumn="0" w:firstRowLastColumn="0" w:lastRowFirstColumn="0" w:lastRowLastColumn="0"/>
+            </w:pPr>
+          </w:p>
+        </w:tc>
+        <w:tc>
+          <w:tcPr>
+            <w:tcW w:w="983" w:type="dxa"/>
+            <w:vAlign w:val="center"/>
+          </w:tcPr>
+          <w:p>
+            <w:pPr>
+              <w:jc w:val="center"/>
+              <w:cnfStyle w:val="000000100000" w:firstRow="0" w:lastRow="0" w:firstColumn="0" w:lastColumn="0" w:oddVBand="0" w:evenVBand="0" w:oddHBand="1" w:evenHBand="0" w:firstRowFirstColumn="0" w:firstRowLastColumn="0" w:lastRowFirstColumn="0" w:lastRowLastColumn="0"/>
+            </w:pPr>
+          </w:p>
+        </w:tc>
+      </w:tr>
+      <w:tr>
+        <w:trPr>
+          <w:trHeight w:val="261"/>
+        </w:trPr>
+        <w:tc>
+          <w:tcPr>
+            <w:cnfStyle w:val="001000000000" w:firstRow="0" w:lastRow="0" w:firstColumn="1" w:lastColumn="0" w:oddVBand="0" w:evenVBand="0" w:oddHBand="0" w:evenHBand="0" w:firstRowFirstColumn="0" w:firstRowLastColumn="0" w:lastRowFirstColumn="0" w:lastRowLastColumn="0"/>
+            <w:tcW w:w="1638" w:type="dxa"/>
+          </w:tcPr>
+          <w:p>
+            <w:pPr>
+              <w:jc w:val="center"/>
+            </w:pPr>
+            <w:r>
+              <w:t>Todas</w:t>
+            </w:r>
+          </w:p>
+        </w:tc>
+        <w:tc>
+          <w:tcPr>
+            <w:tcW w:w="987" w:type="dxa"/>
+            <w:vAlign w:val="center"/>
+          </w:tcPr>
+          <w:p>
+            <w:pPr>
+              <w:jc w:val="center"/>
+              <w:cnfStyle w:val="000000000000" w:firstRow="0" w:lastRow="0" w:firstColumn="0" w:lastColumn="0" w:oddVBand="0" w:evenVBand="0" w:oddHBand="0" w:evenHBand="0" w:firstRowFirstColumn="0" w:firstRowLastColumn="0" w:lastRowFirstColumn="0" w:lastRowLastColumn="0"/>
+              <w:rPr>
+                <w:b/>
+                <w:bCs/>
+              </w:rPr>
+            </w:pPr>
+          </w:p>
+        </w:tc>
+        <w:tc>
+          <w:tcPr>
+            <w:tcW w:w="844" w:type="dxa"/>
+            <w:vAlign w:val="center"/>
+          </w:tcPr>
+          <w:p>
+            <w:pPr>
+              <w:jc w:val="center"/>
+              <w:cnfStyle w:val="000000000000" w:firstRow="0" w:lastRow="0" w:firstColumn="0" w:lastColumn="0" w:oddVBand="0" w:evenVBand="0" w:oddHBand="0" w:evenHBand="0" w:firstRowFirstColumn="0" w:firstRowLastColumn="0" w:lastRowFirstColumn="0" w:lastRowLastColumn="0"/>
+              <w:rPr>
+                <w:b/>
+                <w:bCs/>
+              </w:rPr>
+            </w:pPr>
+          </w:p>
+        </w:tc>
+        <w:tc>
+          <w:tcPr>
+            <w:tcW w:w="1332" w:type="dxa"/>
+            <w:vAlign w:val="center"/>
+          </w:tcPr>
+          <w:p>
+            <w:pPr>
+              <w:jc w:val="center"/>
+              <w:cnfStyle w:val="000000000000" w:firstRow="0" w:lastRow="0" w:firstColumn="0" w:lastColumn="0" w:oddVBand="0" w:evenVBand="0" w:oddHBand="0" w:evenHBand="0" w:firstRowFirstColumn="0" w:firstRowLastColumn="0" w:lastRowFirstColumn="0" w:lastRowLastColumn="0"/>
+              <w:rPr>
+                <w:b/>
+                <w:bCs/>
+              </w:rPr>
+            </w:pPr>
+          </w:p>
+        </w:tc>
+        <w:tc>
+          <w:tcPr>
+            <w:tcW w:w="971" w:type="dxa"/>
+            <w:vAlign w:val="center"/>
+          </w:tcPr>
+          <w:p>
+            <w:pPr>
+              <w:jc w:val="center"/>
+              <w:cnfStyle w:val="000000000000" w:firstRow="0" w:lastRow="0" w:firstColumn="0" w:lastColumn="0" w:oddVBand="0" w:evenVBand="0" w:oddHBand="0" w:evenHBand="0" w:firstRowFirstColumn="0" w:firstRowLastColumn="0" w:lastRowFirstColumn="0" w:lastRowLastColumn="0"/>
+              <w:rPr>
+                <w:b/>
+                <w:bCs/>
+              </w:rPr>
+            </w:pPr>
+          </w:p>
+        </w:tc>
+        <w:tc>
+          <w:tcPr>
+            <w:tcW w:w="1469" w:type="dxa"/>
+            <w:vAlign w:val="center"/>
+          </w:tcPr>
+          <w:p>
+            <w:pPr>
+              <w:jc w:val="center"/>
+              <w:cnfStyle w:val="000000000000" w:firstRow="0" w:lastRow="0" w:firstColumn="0" w:lastColumn="0" w:oddVBand="0" w:evenVBand="0" w:oddHBand="0" w:evenHBand="0" w:firstRowFirstColumn="0" w:firstRowLastColumn="0" w:lastRowFirstColumn="0" w:lastRowLastColumn="0"/>
+              <w:rPr>
+                <w:b/>
+                <w:bCs/>
+              </w:rPr>
+            </w:pPr>
+          </w:p>
+        </w:tc>
+        <w:tc>
+          <w:tcPr>
+            <w:tcW w:w="970" w:type="dxa"/>
+            <w:vAlign w:val="center"/>
+          </w:tcPr>
+          <w:p>
+            <w:pPr>
+              <w:jc w:val="center"/>
+              <w:cnfStyle w:val="000000000000" w:firstRow="0" w:lastRow="0" w:firstColumn="0" w:lastColumn="0" w:oddVBand="0" w:evenVBand="0" w:oddHBand="0" w:evenHBand="0" w:firstRowFirstColumn="0" w:firstRowLastColumn="0" w:lastRowFirstColumn="0" w:lastRowLastColumn="0"/>
+              <w:rPr>
+                <w:b/>
+                <w:bCs/>
+              </w:rPr>
+            </w:pPr>
+          </w:p>
+        </w:tc>
+        <w:tc>
+          <w:tcPr>
+            <w:tcW w:w="983" w:type="dxa"/>
+            <w:vAlign w:val="center"/>
+          </w:tcPr>
+          <w:p>
+            <w:pPr>
+              <w:jc w:val="center"/>
+              <w:cnfStyle w:val="000000000000" w:firstRow="0" w:lastRow="0" w:firstColumn="0" w:lastColumn="0" w:oddVBand="0" w:evenVBand="0" w:oddHBand="0" w:evenHBand="0" w:firstRowFirstColumn="0" w:firstRowLastColumn="0" w:lastRowFirstColumn="0" w:lastRowLastColumn="0"/>
+              <w:rPr>
+                <w:b/>
+                <w:bCs/>
+              </w:rPr>
+            </w:pPr>
+          </w:p>
+        </w:tc>
+      </w:tr>
+    </w:tbl>
+    <w:p>
+      <w:pPr>
+        <w:jc w:val="center"/>
+        <w:rPr>
+          <w:b/>
+          <w:bCs/>
+        </w:rPr>
+      </w:pPr>
+    </w:p>
+    <w:p>
+      <w:pPr>
+        <w:jc w:val="center"/>
+        <w:rPr>
+          <w:b/>
+          <w:bCs/>
+        </w:rPr>
+      </w:pPr>
+      <w:r>
+        <w:rPr>
+          <w:b/>
+          <w:bCs/>
+        </w:rPr>
+        <w:t>ELASTICNET</w:t>
+      </w:r>
+    </w:p>
+    <w:tbl>
+      <w:tblPr>
+        <w:tblStyle w:val="Tablaconcuadrcula5oscura-nfasis5"/>
+        <w:tblW w:w="9194" w:type="dxa"/>
+        <w:tblInd w:w="-5" w:type="dxa"/>
+        <w:tblLook w:val="04A0" w:firstRow="1" w:lastRow="0" w:firstColumn="1" w:lastColumn="0" w:noHBand="0" w:noVBand="1"/>
+      </w:tblPr>
+      <w:tblGrid>
+        <w:gridCol w:w="1638"/>
+        <w:gridCol w:w="987"/>
+        <w:gridCol w:w="844"/>
+        <w:gridCol w:w="1332"/>
+        <w:gridCol w:w="971"/>
+        <w:gridCol w:w="1469"/>
+        <w:gridCol w:w="970"/>
+        <w:gridCol w:w="983"/>
+      </w:tblGrid>
+      <w:tr>
+        <w:trPr>
+          <w:cnfStyle w:val="100000000000" w:firstRow="1" w:lastRow="0" w:firstColumn="0" w:lastColumn="0" w:oddVBand="0" w:evenVBand="0" w:oddHBand="0" w:evenHBand="0" w:firstRowFirstColumn="0" w:firstRowLastColumn="0" w:lastRowFirstColumn="0" w:lastRowLastColumn="0"/>
+          <w:trHeight w:val="534"/>
+        </w:trPr>
+        <w:tc>
+          <w:tcPr>
+            <w:cnfStyle w:val="001000000000" w:firstRow="0" w:lastRow="0" w:firstColumn="1" w:lastColumn="0" w:oddVBand="0" w:evenVBand="0" w:oddHBand="0" w:evenHBand="0" w:firstRowFirstColumn="0" w:firstRowLastColumn="0" w:lastRowFirstColumn="0" w:lastRowLastColumn="0"/>
+            <w:tcW w:w="1638" w:type="dxa"/>
+          </w:tcPr>
+          <w:p>
+            <w:pPr>
+              <w:jc w:val="center"/>
+            </w:pPr>
+            <w:r>
+              <w:t>VARIABLES</w:t>
+            </w:r>
+          </w:p>
+        </w:tc>
+        <w:tc>
+          <w:tcPr>
+            <w:tcW w:w="987" w:type="dxa"/>
+            <w:vAlign w:val="center"/>
+          </w:tcPr>
+          <w:p>
+            <w:pPr>
+              <w:jc w:val="center"/>
+              <w:cnfStyle w:val="100000000000" w:firstRow="1" w:lastRow="0" w:firstColumn="0" w:lastColumn="0" w:oddVBand="0" w:evenVBand="0" w:oddHBand="0" w:evenHBand="0" w:firstRowFirstColumn="0" w:firstRowLastColumn="0" w:lastRowFirstColumn="0" w:lastRowLastColumn="0"/>
+            </w:pPr>
+            <w:r>
+              <w:t>Rolling</w:t>
+            </w:r>
+          </w:p>
+        </w:tc>
+        <w:tc>
+          <w:tcPr>
+            <w:tcW w:w="844" w:type="dxa"/>
+            <w:vAlign w:val="center"/>
+          </w:tcPr>
+          <w:p>
+            <w:pPr>
+              <w:jc w:val="center"/>
+              <w:cnfStyle w:val="100000000000" w:firstRow="1" w:lastRow="0" w:firstColumn="0" w:lastColumn="0" w:oddVBand="0" w:evenVBand="0" w:oddHBand="0" w:evenHBand="0" w:firstRowFirstColumn="0" w:firstRowLastColumn="0" w:lastRowFirstColumn="0" w:lastRowLastColumn="0"/>
+            </w:pPr>
+            <w:r>
+              <w:t>MAE</w:t>
+            </w:r>
+          </w:p>
+        </w:tc>
+        <w:tc>
+          <w:tcPr>
+            <w:tcW w:w="1332" w:type="dxa"/>
+            <w:vAlign w:val="center"/>
+          </w:tcPr>
+          <w:p>
+            <w:pPr>
+              <w:jc w:val="center"/>
+              <w:cnfStyle w:val="100000000000" w:firstRow="1" w:lastRow="0" w:firstColumn="0" w:lastColumn="0" w:oddVBand="0" w:evenVBand="0" w:oddHBand="0" w:evenHBand="0" w:firstRowFirstColumn="0" w:firstRowLastColumn="0" w:lastRowFirstColumn="0" w:lastRowLastColumn="0"/>
+            </w:pPr>
+            <w:r>
+              <w:t>STD(MAE)</w:t>
+            </w:r>
+          </w:p>
+        </w:tc>
+        <w:tc>
+          <w:tcPr>
+            <w:tcW w:w="971" w:type="dxa"/>
+            <w:vAlign w:val="center"/>
+          </w:tcPr>
+          <w:p>
+            <w:pPr>
+              <w:jc w:val="center"/>
+              <w:cnfStyle w:val="100000000000" w:firstRow="1" w:lastRow="0" w:firstColumn="0" w:lastColumn="0" w:oddVBand="0" w:evenVBand="0" w:oddHBand="0" w:evenHBand="0" w:firstRowFirstColumn="0" w:firstRowLastColumn="0" w:lastRowFirstColumn="0" w:lastRowLastColumn="0"/>
+            </w:pPr>
+            <w:r>
+              <w:t>MAPE</w:t>
+            </w:r>
+          </w:p>
+        </w:tc>
+        <w:tc>
+          <w:tcPr>
+            <w:tcW w:w="1469" w:type="dxa"/>
+            <w:vAlign w:val="center"/>
+          </w:tcPr>
+          <w:p>
+            <w:pPr>
+              <w:jc w:val="center"/>
+              <w:cnfStyle w:val="100000000000" w:firstRow="1" w:lastRow="0" w:firstColumn="0" w:lastColumn="0" w:oddVBand="0" w:evenVBand="0" w:oddHBand="0" w:evenHBand="0" w:firstRowFirstColumn="0" w:firstRowLastColumn="0" w:lastRowFirstColumn="0" w:lastRowLastColumn="0"/>
+            </w:pPr>
+            <w:r>
+              <w:t>STD(MAPE)</w:t>
+            </w:r>
+          </w:p>
+        </w:tc>
+        <w:tc>
+          <w:tcPr>
+            <w:tcW w:w="970" w:type="dxa"/>
+            <w:vAlign w:val="center"/>
+          </w:tcPr>
+          <w:p>
+            <w:pPr>
+              <w:jc w:val="center"/>
+              <w:cnfStyle w:val="100000000000" w:firstRow="1" w:lastRow="0" w:firstColumn="0" w:lastColumn="0" w:oddVBand="0" w:evenVBand="0" w:oddHBand="0" w:evenHBand="0" w:firstRowFirstColumn="0" w:firstRowLastColumn="0" w:lastRowFirstColumn="0" w:lastRowLastColumn="0"/>
+            </w:pPr>
+            <w:r>
+              <w:t>RMSE</w:t>
+            </w:r>
+          </w:p>
+        </w:tc>
+        <w:tc>
+          <w:tcPr>
+            <w:tcW w:w="983" w:type="dxa"/>
+            <w:vAlign w:val="center"/>
+          </w:tcPr>
+          <w:p>
+            <w:pPr>
+              <w:jc w:val="center"/>
+              <w:cnfStyle w:val="100000000000" w:firstRow="1" w:lastRow="0" w:firstColumn="0" w:lastColumn="0" w:oddVBand="0" w:evenVBand="0" w:oddHBand="0" w:evenHBand="0" w:firstRowFirstColumn="0" w:firstRowLastColumn="0" w:lastRowFirstColumn="0" w:lastRowLastColumn="0"/>
+            </w:pPr>
+            <w:r>
+              <w:t>% TREND</w:t>
+            </w:r>
+          </w:p>
+        </w:tc>
+      </w:tr>
+      <w:tr>
+        <w:trPr>
+          <w:cnfStyle w:val="000000100000" w:firstRow="0" w:lastRow="0" w:firstColumn="0" w:lastColumn="0" w:oddVBand="0" w:evenVBand="0" w:oddHBand="1" w:evenHBand="0" w:firstRowFirstColumn="0" w:firstRowLastColumn="0" w:lastRowFirstColumn="0" w:lastRowLastColumn="0"/>
+          <w:trHeight w:val="261"/>
+        </w:trPr>
+        <w:tc>
+          <w:tcPr>
+            <w:cnfStyle w:val="001000000000" w:firstRow="0" w:lastRow="0" w:firstColumn="1" w:lastColumn="0" w:oddVBand="0" w:evenVBand="0" w:oddHBand="0" w:evenHBand="0" w:firstRowFirstColumn="0" w:firstRowLastColumn="0" w:lastRowFirstColumn="0" w:lastRowLastColumn="0"/>
+            <w:tcW w:w="1638" w:type="dxa"/>
+          </w:tcPr>
+          <w:p>
+            <w:pPr>
+              <w:jc w:val="center"/>
+            </w:pPr>
+            <w:r>
+              <w:t>Todas</w:t>
+            </w:r>
+          </w:p>
+        </w:tc>
+        <w:tc>
+          <w:tcPr>
+            <w:tcW w:w="987" w:type="dxa"/>
+            <w:vAlign w:val="center"/>
+          </w:tcPr>
+          <w:p>
+            <w:pPr>
+              <w:jc w:val="center"/>
+              <w:cnfStyle w:val="000000100000" w:firstRow="0" w:lastRow="0" w:firstColumn="0" w:lastColumn="0" w:oddVBand="0" w:evenVBand="0" w:oddHBand="1" w:evenHBand="0" w:firstRowFirstColumn="0" w:firstRowLastColumn="0" w:lastRowFirstColumn="0" w:lastRowLastColumn="0"/>
+            </w:pPr>
+            <w:r>
+              <w:t>No</w:t>
+            </w:r>
+          </w:p>
+        </w:tc>
+        <w:tc>
+          <w:tcPr>
+            <w:tcW w:w="844" w:type="dxa"/>
+            <w:vAlign w:val="center"/>
+          </w:tcPr>
+          <w:p>
+            <w:pPr>
+              <w:jc w:val="center"/>
+              <w:cnfStyle w:val="000000100000" w:firstRow="0" w:lastRow="0" w:firstColumn="0" w:lastColumn="0" w:oddVBand="0" w:evenVBand="0" w:oddHBand="1" w:evenHBand="0" w:firstRowFirstColumn="0" w:firstRowLastColumn="0" w:lastRowFirstColumn="0" w:lastRowLastColumn="0"/>
+            </w:pPr>
+          </w:p>
+        </w:tc>
+        <w:tc>
+          <w:tcPr>
+            <w:tcW w:w="1332" w:type="dxa"/>
+            <w:vAlign w:val="center"/>
+          </w:tcPr>
+          <w:p>
+            <w:pPr>
+              <w:jc w:val="center"/>
+              <w:cnfStyle w:val="000000100000" w:firstRow="0" w:lastRow="0" w:firstColumn="0" w:lastColumn="0" w:oddVBand="0" w:evenVBand="0" w:oddHBand="1" w:evenHBand="0" w:firstRowFirstColumn="0" w:firstRowLastColumn="0" w:lastRowFirstColumn="0" w:lastRowLastColumn="0"/>
+            </w:pPr>
+          </w:p>
+        </w:tc>
+        <w:tc>
+          <w:tcPr>
+            <w:tcW w:w="971" w:type="dxa"/>
+            <w:vAlign w:val="center"/>
+          </w:tcPr>
+          <w:p>
+            <w:pPr>
+              <w:jc w:val="center"/>
+              <w:cnfStyle w:val="000000100000" w:firstRow="0" w:lastRow="0" w:firstColumn="0" w:lastColumn="0" w:oddVBand="0" w:evenVBand="0" w:oddHBand="1" w:evenHBand="0" w:firstRowFirstColumn="0" w:firstRowLastColumn="0" w:lastRowFirstColumn="0" w:lastRowLastColumn="0"/>
+            </w:pPr>
+          </w:p>
+        </w:tc>
+        <w:tc>
+          <w:tcPr>
+            <w:tcW w:w="1469" w:type="dxa"/>
+            <w:vAlign w:val="center"/>
+          </w:tcPr>
+          <w:p>
+            <w:pPr>
+              <w:jc w:val="center"/>
+              <w:cnfStyle w:val="000000100000" w:firstRow="0" w:lastRow="0" w:firstColumn="0" w:lastColumn="0" w:oddVBand="0" w:evenVBand="0" w:oddHBand="1" w:evenHBand="0" w:firstRowFirstColumn="0" w:firstRowLastColumn="0" w:lastRowFirstColumn="0" w:lastRowLastColumn="0"/>
+            </w:pPr>
+          </w:p>
+        </w:tc>
+        <w:tc>
+          <w:tcPr>
+            <w:tcW w:w="970" w:type="dxa"/>
+            <w:vAlign w:val="center"/>
+          </w:tcPr>
+          <w:p>
+            <w:pPr>
+              <w:jc w:val="center"/>
+              <w:cnfStyle w:val="000000100000" w:firstRow="0" w:lastRow="0" w:firstColumn="0" w:lastColumn="0" w:oddVBand="0" w:evenVBand="0" w:oddHBand="1" w:evenHBand="0" w:firstRowFirstColumn="0" w:firstRowLastColumn="0" w:lastRowFirstColumn="0" w:lastRowLastColumn="0"/>
+            </w:pPr>
+          </w:p>
+        </w:tc>
+        <w:tc>
+          <w:tcPr>
+            <w:tcW w:w="983" w:type="dxa"/>
+            <w:vAlign w:val="center"/>
+          </w:tcPr>
+          <w:p>
+            <w:pPr>
+              <w:jc w:val="center"/>
+              <w:cnfStyle w:val="000000100000" w:firstRow="0" w:lastRow="0" w:firstColumn="0" w:lastColumn="0" w:oddVBand="0" w:evenVBand="0" w:oddHBand="1" w:evenHBand="0" w:firstRowFirstColumn="0" w:firstRowLastColumn="0" w:lastRowFirstColumn="0" w:lastRowLastColumn="0"/>
+            </w:pPr>
+          </w:p>
+        </w:tc>
+      </w:tr>
+      <w:tr>
+        <w:trPr>
+          <w:trHeight w:val="261"/>
+        </w:trPr>
+        <w:tc>
+          <w:tcPr>
+            <w:cnfStyle w:val="001000000000" w:firstRow="0" w:lastRow="0" w:firstColumn="1" w:lastColumn="0" w:oddVBand="0" w:evenVBand="0" w:oddHBand="0" w:evenHBand="0" w:firstRowFirstColumn="0" w:firstRowLastColumn="0" w:lastRowFirstColumn="0" w:lastRowLastColumn="0"/>
+            <w:tcW w:w="1638" w:type="dxa"/>
+          </w:tcPr>
+          <w:p>
+            <w:pPr>
+              <w:jc w:val="center"/>
+            </w:pPr>
+            <w:r>
+              <w:t>Todas</w:t>
+            </w:r>
+          </w:p>
+        </w:tc>
+        <w:tc>
+          <w:tcPr>
+            <w:tcW w:w="987" w:type="dxa"/>
+            <w:vAlign w:val="center"/>
+          </w:tcPr>
+          <w:p>
+            <w:pPr>
+              <w:jc w:val="center"/>
+              <w:cnfStyle w:val="000000000000" w:firstRow="0" w:lastRow="0" w:firstColumn="0" w:lastColumn="0" w:oddVBand="0" w:evenVBand="0" w:oddHBand="0" w:evenHBand="0" w:firstRowFirstColumn="0" w:firstRowLastColumn="0" w:lastRowFirstColumn="0" w:lastRowLastColumn="0"/>
+            </w:pPr>
+          </w:p>
+        </w:tc>
+        <w:tc>
+          <w:tcPr>
+            <w:tcW w:w="844" w:type="dxa"/>
+            <w:vAlign w:val="center"/>
+          </w:tcPr>
+          <w:p>
+            <w:pPr>
+              <w:jc w:val="center"/>
+              <w:cnfStyle w:val="000000000000" w:firstRow="0" w:lastRow="0" w:firstColumn="0" w:lastColumn="0" w:oddVBand="0" w:evenVBand="0" w:oddHBand="0" w:evenHBand="0" w:firstRowFirstColumn="0" w:firstRowLastColumn="0" w:lastRowFirstColumn="0" w:lastRowLastColumn="0"/>
+            </w:pPr>
+          </w:p>
+        </w:tc>
+        <w:tc>
+          <w:tcPr>
+            <w:tcW w:w="1332" w:type="dxa"/>
+            <w:vAlign w:val="center"/>
+          </w:tcPr>
+          <w:p>
+            <w:pPr>
+              <w:jc w:val="center"/>
+              <w:cnfStyle w:val="000000000000" w:firstRow="0" w:lastRow="0" w:firstColumn="0" w:lastColumn="0" w:oddVBand="0" w:evenVBand="0" w:oddHBand="0" w:evenHBand="0" w:firstRowFirstColumn="0" w:firstRowLastColumn="0" w:lastRowFirstColumn="0" w:lastRowLastColumn="0"/>
+            </w:pPr>
+          </w:p>
+        </w:tc>
+        <w:tc>
+          <w:tcPr>
+            <w:tcW w:w="971" w:type="dxa"/>
+            <w:vAlign w:val="center"/>
+          </w:tcPr>
+          <w:p>
+            <w:pPr>
+              <w:jc w:val="center"/>
+              <w:cnfStyle w:val="000000000000" w:firstRow="0" w:lastRow="0" w:firstColumn="0" w:lastColumn="0" w:oddVBand="0" w:evenVBand="0" w:oddHBand="0" w:evenHBand="0" w:firstRowFirstColumn="0" w:firstRowLastColumn="0" w:lastRowFirstColumn="0" w:lastRowLastColumn="0"/>
+            </w:pPr>
+          </w:p>
+        </w:tc>
+        <w:tc>
+          <w:tcPr>
+            <w:tcW w:w="1469" w:type="dxa"/>
+            <w:vAlign w:val="center"/>
+          </w:tcPr>
+          <w:p>
+            <w:pPr>
+              <w:jc w:val="center"/>
+              <w:cnfStyle w:val="000000000000" w:firstRow="0" w:lastRow="0" w:firstColumn="0" w:lastColumn="0" w:oddVBand="0" w:evenVBand="0" w:oddHBand="0" w:evenHBand="0" w:firstRowFirstColumn="0" w:firstRowLastColumn="0" w:lastRowFirstColumn="0" w:lastRowLastColumn="0"/>
+            </w:pPr>
+          </w:p>
+        </w:tc>
+        <w:tc>
+          <w:tcPr>
+            <w:tcW w:w="970" w:type="dxa"/>
+            <w:vAlign w:val="center"/>
+          </w:tcPr>
+          <w:p>
+            <w:pPr>
+              <w:jc w:val="center"/>
+              <w:cnfStyle w:val="000000000000" w:firstRow="0" w:lastRow="0" w:firstColumn="0" w:lastColumn="0" w:oddVBand="0" w:evenVBand="0" w:oddHBand="0" w:evenHBand="0" w:firstRowFirstColumn="0" w:firstRowLastColumn="0" w:lastRowFirstColumn="0" w:lastRowLastColumn="0"/>
+            </w:pPr>
+          </w:p>
+        </w:tc>
+        <w:tc>
+          <w:tcPr>
+            <w:tcW w:w="983" w:type="dxa"/>
+            <w:vAlign w:val="center"/>
+          </w:tcPr>
+          <w:p>
+            <w:pPr>
+              <w:jc w:val="center"/>
+              <w:cnfStyle w:val="000000000000" w:firstRow="0" w:lastRow="0" w:firstColumn="0" w:lastColumn="0" w:oddVBand="0" w:evenVBand="0" w:oddHBand="0" w:evenHBand="0" w:firstRowFirstColumn="0" w:firstRowLastColumn="0" w:lastRowFirstColumn="0" w:lastRowLastColumn="0"/>
+            </w:pPr>
+          </w:p>
+        </w:tc>
+      </w:tr>
+      <w:tr>
+        <w:trPr>
+          <w:cnfStyle w:val="000000100000" w:firstRow="0" w:lastRow="0" w:firstColumn="0" w:lastColumn="0" w:oddVBand="0" w:evenVBand="0" w:oddHBand="1" w:evenHBand="0" w:firstRowFirstColumn="0" w:firstRowLastColumn="0" w:lastRowFirstColumn="0" w:lastRowLastColumn="0"/>
+          <w:trHeight w:val="261"/>
+        </w:trPr>
+        <w:tc>
+          <w:tcPr>
+            <w:cnfStyle w:val="001000000000" w:firstRow="0" w:lastRow="0" w:firstColumn="1" w:lastColumn="0" w:oddVBand="0" w:evenVBand="0" w:oddHBand="0" w:evenHBand="0" w:firstRowFirstColumn="0" w:firstRowLastColumn="0" w:lastRowFirstColumn="0" w:lastRowLastColumn="0"/>
+            <w:tcW w:w="1638" w:type="dxa"/>
+          </w:tcPr>
+          <w:p>
+            <w:pPr>
+              <w:jc w:val="center"/>
+            </w:pPr>
+            <w:r>
+              <w:t>Todas</w:t>
+            </w:r>
+          </w:p>
+        </w:tc>
+        <w:tc>
+          <w:tcPr>
+            <w:tcW w:w="987" w:type="dxa"/>
+            <w:vAlign w:val="center"/>
+          </w:tcPr>
+          <w:p>
+            <w:pPr>
+              <w:jc w:val="center"/>
+              <w:cnfStyle w:val="000000100000" w:firstRow="0" w:lastRow="0" w:firstColumn="0" w:lastColumn="0" w:oddVBand="0" w:evenVBand="0" w:oddHBand="1" w:evenHBand="0" w:firstRowFirstColumn="0" w:firstRowLastColumn="0" w:lastRowFirstColumn="0" w:lastRowLastColumn="0"/>
+            </w:pPr>
+          </w:p>
+        </w:tc>
+        <w:tc>
+          <w:tcPr>
+            <w:tcW w:w="844" w:type="dxa"/>
+            <w:vAlign w:val="center"/>
+          </w:tcPr>
+          <w:p>
+            <w:pPr>
+              <w:jc w:val="center"/>
+              <w:cnfStyle w:val="000000100000" w:firstRow="0" w:lastRow="0" w:firstColumn="0" w:lastColumn="0" w:oddVBand="0" w:evenVBand="0" w:oddHBand="1" w:evenHBand="0" w:firstRowFirstColumn="0" w:firstRowLastColumn="0" w:lastRowFirstColumn="0" w:lastRowLastColumn="0"/>
+            </w:pPr>
+          </w:p>
+        </w:tc>
+        <w:tc>
+          <w:tcPr>
+            <w:tcW w:w="1332" w:type="dxa"/>
+            <w:vAlign w:val="center"/>
+          </w:tcPr>
+          <w:p>
+            <w:pPr>
+              <w:jc w:val="center"/>
+              <w:cnfStyle w:val="000000100000" w:firstRow="0" w:lastRow="0" w:firstColumn="0" w:lastColumn="0" w:oddVBand="0" w:evenVBand="0" w:oddHBand="1" w:evenHBand="0" w:firstRowFirstColumn="0" w:firstRowLastColumn="0" w:lastRowFirstColumn="0" w:lastRowLastColumn="0"/>
+            </w:pPr>
+          </w:p>
+        </w:tc>
+        <w:tc>
+          <w:tcPr>
+            <w:tcW w:w="971" w:type="dxa"/>
+            <w:vAlign w:val="center"/>
+          </w:tcPr>
+          <w:p>
+            <w:pPr>
+              <w:jc w:val="center"/>
+              <w:cnfStyle w:val="000000100000" w:firstRow="0" w:lastRow="0" w:firstColumn="0" w:lastColumn="0" w:oddVBand="0" w:evenVBand="0" w:oddHBand="1" w:evenHBand="0" w:firstRowFirstColumn="0" w:firstRowLastColumn="0" w:lastRowFirstColumn="0" w:lastRowLastColumn="0"/>
+            </w:pPr>
+          </w:p>
+        </w:tc>
+        <w:tc>
+          <w:tcPr>
+            <w:tcW w:w="1469" w:type="dxa"/>
+            <w:vAlign w:val="center"/>
+          </w:tcPr>
+          <w:p>
+            <w:pPr>
+              <w:jc w:val="center"/>
+              <w:cnfStyle w:val="000000100000" w:firstRow="0" w:lastRow="0" w:firstColumn="0" w:lastColumn="0" w:oddVBand="0" w:evenVBand="0" w:oddHBand="1" w:evenHBand="0" w:firstRowFirstColumn="0" w:firstRowLastColumn="0" w:lastRowFirstColumn="0" w:lastRowLastColumn="0"/>
+            </w:pPr>
+          </w:p>
+        </w:tc>
+        <w:tc>
+          <w:tcPr>
+            <w:tcW w:w="970" w:type="dxa"/>
+            <w:vAlign w:val="center"/>
+          </w:tcPr>
+          <w:p>
+            <w:pPr>
+              <w:jc w:val="center"/>
+              <w:cnfStyle w:val="000000100000" w:firstRow="0" w:lastRow="0" w:firstColumn="0" w:lastColumn="0" w:oddVBand="0" w:evenVBand="0" w:oddHBand="1" w:evenHBand="0" w:firstRowFirstColumn="0" w:firstRowLastColumn="0" w:lastRowFirstColumn="0" w:lastRowLastColumn="0"/>
+            </w:pPr>
+          </w:p>
+        </w:tc>
+        <w:tc>
+          <w:tcPr>
+            <w:tcW w:w="983" w:type="dxa"/>
+            <w:vAlign w:val="center"/>
+          </w:tcPr>
+          <w:p>
+            <w:pPr>
+              <w:jc w:val="center"/>
+              <w:cnfStyle w:val="000000100000" w:firstRow="0" w:lastRow="0" w:firstColumn="0" w:lastColumn="0" w:oddVBand="0" w:evenVBand="0" w:oddHBand="1" w:evenHBand="0" w:firstRowFirstColumn="0" w:firstRowLastColumn="0" w:lastRowFirstColumn="0" w:lastRowLastColumn="0"/>
+            </w:pPr>
+          </w:p>
+        </w:tc>
+      </w:tr>
+      <w:tr>
+        <w:trPr>
+          <w:trHeight w:val="261"/>
+        </w:trPr>
+        <w:tc>
+          <w:tcPr>
+            <w:cnfStyle w:val="001000000000" w:firstRow="0" w:lastRow="0" w:firstColumn="1" w:lastColumn="0" w:oddVBand="0" w:evenVBand="0" w:oddHBand="0" w:evenHBand="0" w:firstRowFirstColumn="0" w:firstRowLastColumn="0" w:lastRowFirstColumn="0" w:lastRowLastColumn="0"/>
+            <w:tcW w:w="1638" w:type="dxa"/>
+          </w:tcPr>
+          <w:p>
+            <w:pPr>
+              <w:jc w:val="center"/>
+            </w:pPr>
+            <w:r>
+              <w:t>Todas</w:t>
+            </w:r>
+          </w:p>
+        </w:tc>
+        <w:tc>
+          <w:tcPr>
+            <w:tcW w:w="987" w:type="dxa"/>
+            <w:vAlign w:val="center"/>
+          </w:tcPr>
+          <w:p>
+            <w:pPr>
+              <w:jc w:val="center"/>
+              <w:cnfStyle w:val="000000000000" w:firstRow="0" w:lastRow="0" w:firstColumn="0" w:lastColumn="0" w:oddVBand="0" w:evenVBand="0" w:oddHBand="0" w:evenHBand="0" w:firstRowFirstColumn="0" w:firstRowLastColumn="0" w:lastRowFirstColumn="0" w:lastRowLastColumn="0"/>
+            </w:pPr>
+          </w:p>
+        </w:tc>
+        <w:tc>
+          <w:tcPr>
+            <w:tcW w:w="844" w:type="dxa"/>
+            <w:vAlign w:val="center"/>
+          </w:tcPr>
+          <w:p>
+            <w:pPr>
+              <w:jc w:val="center"/>
+              <w:cnfStyle w:val="000000000000" w:firstRow="0" w:lastRow="0" w:firstColumn="0" w:lastColumn="0" w:oddVBand="0" w:evenVBand="0" w:oddHBand="0" w:evenHBand="0" w:firstRowFirstColumn="0" w:firstRowLastColumn="0" w:lastRowFirstColumn="0" w:lastRowLastColumn="0"/>
+            </w:pPr>
+          </w:p>
+        </w:tc>
+        <w:tc>
+          <w:tcPr>
+            <w:tcW w:w="1332" w:type="dxa"/>
+            <w:vAlign w:val="center"/>
+          </w:tcPr>
+          <w:p>
+            <w:pPr>
+              <w:jc w:val="center"/>
+              <w:cnfStyle w:val="000000000000" w:firstRow="0" w:lastRow="0" w:firstColumn="0" w:lastColumn="0" w:oddVBand="0" w:evenVBand="0" w:oddHBand="0" w:evenHBand="0" w:firstRowFirstColumn="0" w:firstRowLastColumn="0" w:lastRowFirstColumn="0" w:lastRowLastColumn="0"/>
+            </w:pPr>
+          </w:p>
+        </w:tc>
+        <w:tc>
+          <w:tcPr>
+            <w:tcW w:w="971" w:type="dxa"/>
+            <w:vAlign w:val="center"/>
+          </w:tcPr>
+          <w:p>
+            <w:pPr>
+              <w:jc w:val="center"/>
+              <w:cnfStyle w:val="000000000000" w:firstRow="0" w:lastRow="0" w:firstColumn="0" w:lastColumn="0" w:oddVBand="0" w:evenVBand="0" w:oddHBand="0" w:evenHBand="0" w:firstRowFirstColumn="0" w:firstRowLastColumn="0" w:lastRowFirstColumn="0" w:lastRowLastColumn="0"/>
+            </w:pPr>
+          </w:p>
+        </w:tc>
+        <w:tc>
+          <w:tcPr>
+            <w:tcW w:w="1469" w:type="dxa"/>
+            <w:vAlign w:val="center"/>
+          </w:tcPr>
+          <w:p>
+            <w:pPr>
+              <w:jc w:val="center"/>
+              <w:cnfStyle w:val="000000000000" w:firstRow="0" w:lastRow="0" w:firstColumn="0" w:lastColumn="0" w:oddVBand="0" w:evenVBand="0" w:oddHBand="0" w:evenHBand="0" w:firstRowFirstColumn="0" w:firstRowLastColumn="0" w:lastRowFirstColumn="0" w:lastRowLastColumn="0"/>
+            </w:pPr>
+          </w:p>
+        </w:tc>
+        <w:tc>
+          <w:tcPr>
+            <w:tcW w:w="970" w:type="dxa"/>
+            <w:vAlign w:val="center"/>
+          </w:tcPr>
+          <w:p>
+            <w:pPr>
+              <w:jc w:val="center"/>
+              <w:cnfStyle w:val="000000000000" w:firstRow="0" w:lastRow="0" w:firstColumn="0" w:lastColumn="0" w:oddVBand="0" w:evenVBand="0" w:oddHBand="0" w:evenHBand="0" w:firstRowFirstColumn="0" w:firstRowLastColumn="0" w:lastRowFirstColumn="0" w:lastRowLastColumn="0"/>
+            </w:pPr>
+          </w:p>
+        </w:tc>
+        <w:tc>
+          <w:tcPr>
+            <w:tcW w:w="983" w:type="dxa"/>
+            <w:vAlign w:val="center"/>
+          </w:tcPr>
+          <w:p>
+            <w:pPr>
+              <w:jc w:val="center"/>
+              <w:cnfStyle w:val="000000000000" w:firstRow="0" w:lastRow="0" w:firstColumn="0" w:lastColumn="0" w:oddVBand="0" w:evenVBand="0" w:oddHBand="0" w:evenHBand="0" w:firstRowFirstColumn="0" w:firstRowLastColumn="0" w:lastRowFirstColumn="0" w:lastRowLastColumn="0"/>
+            </w:pPr>
+          </w:p>
+        </w:tc>
+      </w:tr>
+      <w:tr>
+        <w:trPr>
+          <w:cnfStyle w:val="000000100000" w:firstRow="0" w:lastRow="0" w:firstColumn="0" w:lastColumn="0" w:oddVBand="0" w:evenVBand="0" w:oddHBand="1" w:evenHBand="0" w:firstRowFirstColumn="0" w:firstRowLastColumn="0" w:lastRowFirstColumn="0" w:lastRowLastColumn="0"/>
+          <w:trHeight w:val="273"/>
+        </w:trPr>
+        <w:tc>
+          <w:tcPr>
+            <w:cnfStyle w:val="001000000000" w:firstRow="0" w:lastRow="0" w:firstColumn="1" w:lastColumn="0" w:oddVBand="0" w:evenVBand="0" w:oddHBand="0" w:evenHBand="0" w:firstRowFirstColumn="0" w:firstRowLastColumn="0" w:lastRowFirstColumn="0" w:lastRowLastColumn="0"/>
+            <w:tcW w:w="1638" w:type="dxa"/>
+          </w:tcPr>
+          <w:p>
+            <w:pPr>
+              <w:jc w:val="center"/>
+            </w:pPr>
+            <w:r>
+              <w:t>Todas</w:t>
+            </w:r>
+          </w:p>
+        </w:tc>
+        <w:tc>
+          <w:tcPr>
+            <w:tcW w:w="987" w:type="dxa"/>
+            <w:vAlign w:val="center"/>
+          </w:tcPr>
+          <w:p>
+            <w:pPr>
+              <w:jc w:val="center"/>
+              <w:cnfStyle w:val="000000100000" w:firstRow="0" w:lastRow="0" w:firstColumn="0" w:lastColumn="0" w:oddVBand="0" w:evenVBand="0" w:oddHBand="1" w:evenHBand="0" w:firstRowFirstColumn="0" w:firstRowLastColumn="0" w:lastRowFirstColumn="0" w:lastRowLastColumn="0"/>
+            </w:pPr>
+          </w:p>
+        </w:tc>
+        <w:tc>
+          <w:tcPr>
+            <w:tcW w:w="844" w:type="dxa"/>
+            <w:vAlign w:val="center"/>
+          </w:tcPr>
+          <w:p>
+            <w:pPr>
+              <w:jc w:val="center"/>
+              <w:cnfStyle w:val="000000100000" w:firstRow="0" w:lastRow="0" w:firstColumn="0" w:lastColumn="0" w:oddVBand="0" w:evenVBand="0" w:oddHBand="1" w:evenHBand="0" w:firstRowFirstColumn="0" w:firstRowLastColumn="0" w:lastRowFirstColumn="0" w:lastRowLastColumn="0"/>
+            </w:pPr>
+          </w:p>
+        </w:tc>
+        <w:tc>
+          <w:tcPr>
+            <w:tcW w:w="1332" w:type="dxa"/>
+            <w:vAlign w:val="center"/>
+          </w:tcPr>
+          <w:p>
+            <w:pPr>
+              <w:jc w:val="center"/>
+              <w:cnfStyle w:val="000000100000" w:firstRow="0" w:lastRow="0" w:firstColumn="0" w:lastColumn="0" w:oddVBand="0" w:evenVBand="0" w:oddHBand="1" w:evenHBand="0" w:firstRowFirstColumn="0" w:firstRowLastColumn="0" w:lastRowFirstColumn="0" w:lastRowLastColumn="0"/>
+            </w:pPr>
+          </w:p>
+        </w:tc>
+        <w:tc>
+          <w:tcPr>
+            <w:tcW w:w="971" w:type="dxa"/>
+            <w:vAlign w:val="center"/>
+          </w:tcPr>
+          <w:p>
+            <w:pPr>
+              <w:jc w:val="center"/>
+              <w:cnfStyle w:val="000000100000" w:firstRow="0" w:lastRow="0" w:firstColumn="0" w:lastColumn="0" w:oddVBand="0" w:evenVBand="0" w:oddHBand="1" w:evenHBand="0" w:firstRowFirstColumn="0" w:firstRowLastColumn="0" w:lastRowFirstColumn="0" w:lastRowLastColumn="0"/>
+            </w:pPr>
+          </w:p>
+        </w:tc>
+        <w:tc>
+          <w:tcPr>
+            <w:tcW w:w="1469" w:type="dxa"/>
+            <w:vAlign w:val="center"/>
+          </w:tcPr>
+          <w:p>
+            <w:pPr>
+              <w:jc w:val="center"/>
+              <w:cnfStyle w:val="000000100000" w:firstRow="0" w:lastRow="0" w:firstColumn="0" w:lastColumn="0" w:oddVBand="0" w:evenVBand="0" w:oddHBand="1" w:evenHBand="0" w:firstRowFirstColumn="0" w:firstRowLastColumn="0" w:lastRowFirstColumn="0" w:lastRowLastColumn="0"/>
+            </w:pPr>
+          </w:p>
+        </w:tc>
+        <w:tc>
+          <w:tcPr>
+            <w:tcW w:w="970" w:type="dxa"/>
+            <w:vAlign w:val="center"/>
+          </w:tcPr>
+          <w:p>
+            <w:pPr>
+              <w:jc w:val="center"/>
+              <w:cnfStyle w:val="000000100000" w:firstRow="0" w:lastRow="0" w:firstColumn="0" w:lastColumn="0" w:oddVBand="0" w:evenVBand="0" w:oddHBand="1" w:evenHBand="0" w:firstRowFirstColumn="0" w:firstRowLastColumn="0" w:lastRowFirstColumn="0" w:lastRowLastColumn="0"/>
+            </w:pPr>
+          </w:p>
+        </w:tc>
+        <w:tc>
+          <w:tcPr>
+            <w:tcW w:w="983" w:type="dxa"/>
+            <w:vAlign w:val="center"/>
+          </w:tcPr>
+          <w:p>
+            <w:pPr>
+              <w:jc w:val="center"/>
+              <w:cnfStyle w:val="000000100000" w:firstRow="0" w:lastRow="0" w:firstColumn="0" w:lastColumn="0" w:oddVBand="0" w:evenVBand="0" w:oddHBand="1" w:evenHBand="0" w:firstRowFirstColumn="0" w:firstRowLastColumn="0" w:lastRowFirstColumn="0" w:lastRowLastColumn="0"/>
+            </w:pPr>
+          </w:p>
+        </w:tc>
+      </w:tr>
+      <w:tr>
+        <w:trPr>
+          <w:trHeight w:val="261"/>
+        </w:trPr>
+        <w:tc>
+          <w:tcPr>
+            <w:cnfStyle w:val="001000000000" w:firstRow="0" w:lastRow="0" w:firstColumn="1" w:lastColumn="0" w:oddVBand="0" w:evenVBand="0" w:oddHBand="0" w:evenHBand="0" w:firstRowFirstColumn="0" w:firstRowLastColumn="0" w:lastRowFirstColumn="0" w:lastRowLastColumn="0"/>
+            <w:tcW w:w="1638" w:type="dxa"/>
+          </w:tcPr>
+          <w:p>
+            <w:pPr>
+              <w:jc w:val="center"/>
+            </w:pPr>
+            <w:r>
+              <w:t>Todas</w:t>
+            </w:r>
+          </w:p>
+        </w:tc>
+        <w:tc>
+          <w:tcPr>
+            <w:tcW w:w="987" w:type="dxa"/>
+            <w:vAlign w:val="center"/>
+          </w:tcPr>
+          <w:p>
+            <w:pPr>
+              <w:jc w:val="center"/>
+              <w:cnfStyle w:val="000000000000" w:firstRow="0" w:lastRow="0" w:firstColumn="0" w:lastColumn="0" w:oddVBand="0" w:evenVBand="0" w:oddHBand="0" w:evenHBand="0" w:firstRowFirstColumn="0" w:firstRowLastColumn="0" w:lastRowFirstColumn="0" w:lastRowLastColumn="0"/>
+              <w:rPr>
+                <w:b/>
+                <w:bCs/>
+              </w:rPr>
+            </w:pPr>
+          </w:p>
+        </w:tc>
+        <w:tc>
+          <w:tcPr>
+            <w:tcW w:w="844" w:type="dxa"/>
+            <w:vAlign w:val="center"/>
+          </w:tcPr>
+          <w:p>
+            <w:pPr>
+              <w:jc w:val="center"/>
+              <w:cnfStyle w:val="000000000000" w:firstRow="0" w:lastRow="0" w:firstColumn="0" w:lastColumn="0" w:oddVBand="0" w:evenVBand="0" w:oddHBand="0" w:evenHBand="0" w:firstRowFirstColumn="0" w:firstRowLastColumn="0" w:lastRowFirstColumn="0" w:lastRowLastColumn="0"/>
+              <w:rPr>
+                <w:b/>
+                <w:bCs/>
+              </w:rPr>
+            </w:pPr>
+          </w:p>
+        </w:tc>
+        <w:tc>
+          <w:tcPr>
+            <w:tcW w:w="1332" w:type="dxa"/>
+            <w:vAlign w:val="center"/>
+          </w:tcPr>
+          <w:p>
+            <w:pPr>
+              <w:jc w:val="center"/>
+              <w:cnfStyle w:val="000000000000" w:firstRow="0" w:lastRow="0" w:firstColumn="0" w:lastColumn="0" w:oddVBand="0" w:evenVBand="0" w:oddHBand="0" w:evenHBand="0" w:firstRowFirstColumn="0" w:firstRowLastColumn="0" w:lastRowFirstColumn="0" w:lastRowLastColumn="0"/>
+              <w:rPr>
+                <w:b/>
+                <w:bCs/>
+              </w:rPr>
+            </w:pPr>
+          </w:p>
+        </w:tc>
+        <w:tc>
+          <w:tcPr>
+            <w:tcW w:w="971" w:type="dxa"/>
+            <w:vAlign w:val="center"/>
+          </w:tcPr>
+          <w:p>
+            <w:pPr>
+              <w:jc w:val="center"/>
+              <w:cnfStyle w:val="000000000000" w:firstRow="0" w:lastRow="0" w:firstColumn="0" w:lastColumn="0" w:oddVBand="0" w:evenVBand="0" w:oddHBand="0" w:evenHBand="0" w:firstRowFirstColumn="0" w:firstRowLastColumn="0" w:lastRowFirstColumn="0" w:lastRowLastColumn="0"/>
+              <w:rPr>
+                <w:b/>
+                <w:bCs/>
+              </w:rPr>
+            </w:pPr>
+          </w:p>
+        </w:tc>
+        <w:tc>
+          <w:tcPr>
+            <w:tcW w:w="1469" w:type="dxa"/>
+            <w:vAlign w:val="center"/>
+          </w:tcPr>
+          <w:p>
+            <w:pPr>
+              <w:jc w:val="center"/>
+              <w:cnfStyle w:val="000000000000" w:firstRow="0" w:lastRow="0" w:firstColumn="0" w:lastColumn="0" w:oddVBand="0" w:evenVBand="0" w:oddHBand="0" w:evenHBand="0" w:firstRowFirstColumn="0" w:firstRowLastColumn="0" w:lastRowFirstColumn="0" w:lastRowLastColumn="0"/>
+              <w:rPr>
+                <w:b/>
+                <w:bCs/>
+              </w:rPr>
+            </w:pPr>
+          </w:p>
+        </w:tc>
+        <w:tc>
+          <w:tcPr>
+            <w:tcW w:w="970" w:type="dxa"/>
+            <w:vAlign w:val="center"/>
+          </w:tcPr>
+          <w:p>
+            <w:pPr>
+              <w:jc w:val="center"/>
+              <w:cnfStyle w:val="000000000000" w:firstRow="0" w:lastRow="0" w:firstColumn="0" w:lastColumn="0" w:oddVBand="0" w:evenVBand="0" w:oddHBand="0" w:evenHBand="0" w:firstRowFirstColumn="0" w:firstRowLastColumn="0" w:lastRowFirstColumn="0" w:lastRowLastColumn="0"/>
+              <w:rPr>
+                <w:b/>
+                <w:bCs/>
+              </w:rPr>
+            </w:pPr>
+          </w:p>
+        </w:tc>
+        <w:tc>
+          <w:tcPr>
+            <w:tcW w:w="983" w:type="dxa"/>
+            <w:vAlign w:val="center"/>
+          </w:tcPr>
+          <w:p>
+            <w:pPr>
+              <w:jc w:val="center"/>
+              <w:cnfStyle w:val="000000000000" w:firstRow="0" w:lastRow="0" w:firstColumn="0" w:lastColumn="0" w:oddVBand="0" w:evenVBand="0" w:oddHBand="0" w:evenHBand="0" w:firstRowFirstColumn="0" w:firstRowLastColumn="0" w:lastRowFirstColumn="0" w:lastRowLastColumn="0"/>
+              <w:rPr>
+                <w:b/>
+                <w:bCs/>
+              </w:rPr>
+            </w:pPr>
+          </w:p>
+        </w:tc>
+      </w:tr>
+    </w:tbl>
+    <w:p>
+      <w:pPr>
+        <w:jc w:val="center"/>
+        <w:rPr>
+          <w:b/>
+          <w:bCs/>
+        </w:rPr>
+      </w:pPr>
+    </w:p>
+    <w:p>
+      <w:pPr>
+        <w:jc w:val="center"/>
+        <w:rPr>
+          <w:b/>
+          <w:bCs/>
+        </w:rPr>
+      </w:pPr>
+    </w:p>
+    <w:p>
+      <w:pPr>
         <w:jc w:val="both"/>
         <w:rPr>
           <w:b/>
@@ -3649,6 +6023,7 @@
           <w:b/>
           <w:bCs/>
         </w:rPr>
+        <w:lastRenderedPageBreak/>
         <w:t>RANDOM FOREST</w:t>
       </w:r>
     </w:p>

</xml_diff>